<commit_message>
Added Repository to Pom.xml for Maven
</commit_message>
<xml_diff>
--- a/directory-info-service/documents/Setup Instructions.docx
+++ b/directory-info-service/documents/Setup Instructions.docx
@@ -271,7 +271,66 @@
         <w:t>C:\Program Files\Apache\maven</w:t>
       </w:r>
     </w:p>
+    <w:p>
+      <w:r>
+        <w:t xml:space="preserve"> In centos:</w:t>
+      </w:r>
+    </w:p>
+    <w:p>
+      <w:hyperlink r:id="rId7" w:history="1">
+        <w:r>
+          <w:rPr>
+            <w:rStyle w:val="Hyperlink"/>
+          </w:rPr>
+          <w:t>https://github.com/chriscowley/chriscowley.me.uk/wiki/Installing-yum-repo-server-on-CentOS</w:t>
+        </w:r>
+      </w:hyperlink>
+    </w:p>
+    <w:p>
+      <w:r>
+        <w:t>install docker centos:</w:t>
+      </w:r>
+    </w:p>
     <w:p/>
+    <w:p>
+      <w:hyperlink r:id="rId8" w:history="1">
+        <w:r>
+          <w:rPr>
+            <w:rStyle w:val="Hyperlink"/>
+          </w:rPr>
+          <w:t>https://www.digitalocean.com/community/tutorials/how-to-install-and-use-docker-on-centos-7</w:t>
+        </w:r>
+      </w:hyperlink>
+    </w:p>
+    <w:p>
+      <w:r>
+        <w:t>create source folder in Centos:</w:t>
+      </w:r>
+    </w:p>
+    <w:p>
+      <w:r>
+        <w:t>cd ~</w:t>
+      </w:r>
+    </w:p>
+    <w:p>
+      <w:r>
+        <w:t>mkdir source</w:t>
+      </w:r>
+    </w:p>
+    <w:p>
+      <w:r>
+        <w:t>cd ~/source</w:t>
+      </w:r>
+    </w:p>
+    <w:p>
+      <w:r>
+        <w:t>mkdir directoryinfoservice</w:t>
+      </w:r>
+    </w:p>
+    <w:p>
+      <w:bookmarkStart w:id="0" w:name="_GoBack"/>
+      <w:bookmarkEnd w:id="0"/>
+    </w:p>
     <w:p>
       <w:pPr>
         <w:shd w:val="clear" w:color="auto" w:fill="FFFFFF"/>
@@ -369,6 +428,7 @@
           <w:sz w:val="24"/>
           <w:szCs w:val="24"/>
         </w:rPr>
+        <w:lastRenderedPageBreak/>
         <w:drawing>
           <wp:inline distT="0" distB="0" distL="0" distR="0">
             <wp:extent cx="3886200" cy="4297045"/>
@@ -387,7 +447,7 @@
                     </pic:cNvPicPr>
                   </pic:nvPicPr>
                   <pic:blipFill>
-                    <a:blip r:embed="rId7">
+                    <a:blip r:embed="rId9">
                       <a:extLst>
                         <a:ext uri="{28A0092B-C50C-407E-A947-70E740481C1C}">
                           <a14:useLocalDpi xmlns:a14="http://schemas.microsoft.com/office/drawing/2010/main" val="0"/>
@@ -568,7 +628,7 @@
                     </pic:cNvPicPr>
                   </pic:nvPicPr>
                   <pic:blipFill>
-                    <a:blip r:embed="rId8">
+                    <a:blip r:embed="rId10">
                       <a:extLst>
                         <a:ext uri="{28A0092B-C50C-407E-A947-70E740481C1C}">
                           <a14:useLocalDpi xmlns:a14="http://schemas.microsoft.com/office/drawing/2010/main" val="0"/>
@@ -1164,7 +1224,7 @@
       </w:r>
     </w:p>
     <w:p>
-      <w:hyperlink r:id="rId9" w:history="1">
+      <w:hyperlink r:id="rId11" w:history="1">
         <w:r>
           <w:rPr>
             <w:rStyle w:val="Hyperlink"/>
@@ -1264,7 +1324,7 @@
       </w:r>
     </w:p>
     <w:p>
-      <w:hyperlink r:id="rId10" w:history="1">
+      <w:hyperlink r:id="rId12" w:history="1">
         <w:r>
           <w:rPr>
             <w:rStyle w:val="Hyperlink"/>
@@ -1521,8 +1581,6 @@
       <w:r>
         <w:t>Press Ctrl + C (to allow you to type and see the input)</w:t>
       </w:r>
-      <w:bookmarkStart w:id="0" w:name="_GoBack"/>
-      <w:bookmarkEnd w:id="0"/>
     </w:p>
     <w:p>
       <w:pPr>

</xml_diff>

<commit_message>
Remove repository section in pom.xml
</commit_message>
<xml_diff>
--- a/directory-info-service/documents/Setup Instructions.docx
+++ b/directory-info-service/documents/Setup Instructions.docx
@@ -11,7 +11,23 @@
         <w:t>DockerToolbox-1.12.6.exe</w:t>
       </w:r>
       <w:r>
-        <w:t xml:space="preserve"> for Windows 8 not never version, otherwise “Docker Quickstart Terminal” gets certificate exceptions</w:t>
+        <w:t xml:space="preserve"> for Windows 8 not never version, otherwise “</w:t>
+      </w:r>
+      <w:proofErr w:type="spellStart"/>
+      <w:r>
+        <w:t>Docker</w:t>
+      </w:r>
+      <w:proofErr w:type="spellEnd"/>
+      <w:r>
+        <w:t xml:space="preserve"> </w:t>
+      </w:r>
+      <w:proofErr w:type="spellStart"/>
+      <w:r>
+        <w:t>Quickstart</w:t>
+      </w:r>
+      <w:proofErr w:type="spellEnd"/>
+      <w:r>
+        <w:t xml:space="preserve"> Terminal” gets certificate exceptions</w:t>
       </w:r>
     </w:p>
     <w:p>
@@ -205,8 +221,17 @@
           <w:rFonts w:ascii="Helvetica" w:hAnsi="Helvetica" w:cs="Helvetica"/>
           <w:color w:val="333333"/>
         </w:rPr>
-        <w:t>, download the Maven zip file, for example :</w:t>
-      </w:r>
+        <w:t xml:space="preserve">, download the Maven zip file, for </w:t>
+      </w:r>
+      <w:proofErr w:type="gramStart"/>
+      <w:r>
+        <w:rPr>
+          <w:rFonts w:ascii="Helvetica" w:hAnsi="Helvetica" w:cs="Helvetica"/>
+          <w:color w:val="333333"/>
+        </w:rPr>
+        <w:t>example :</w:t>
+      </w:r>
+      <w:proofErr w:type="gramEnd"/>
       <w:r>
         <w:rPr>
           <w:rStyle w:val="apple-converted-space"/>
@@ -271,13 +296,1479 @@
         <w:t>C:\Program Files\Apache\maven</w:t>
       </w:r>
     </w:p>
+    <w:p/>
+    <w:p/>
+    <w:p/>
+    <w:p>
+      <w:r>
+        <w:t>Install Maven in Centos:</w:t>
+      </w:r>
+    </w:p>
+    <w:p>
+      <w:hyperlink r:id="rId7" w:history="1">
+        <w:r>
+          <w:rPr>
+            <w:rStyle w:val="Hyperlink"/>
+          </w:rPr>
+          <w:t>https://tecadmin.net/install-apache-maven-on-centos/</w:t>
+        </w:r>
+      </w:hyperlink>
+    </w:p>
+    <w:p>
+      <w:r>
+        <w:t>Change settings.xml in /opt/maven/</w:t>
+      </w:r>
+      <w:proofErr w:type="spellStart"/>
+      <w:r>
+        <w:t>conf</w:t>
+      </w:r>
+      <w:proofErr w:type="spellEnd"/>
+      <w:r>
+        <w:t>/</w:t>
+      </w:r>
+    </w:p>
+    <w:p>
+      <w:r>
+        <w:t>Add the following to settings.xml:</w:t>
+      </w:r>
+    </w:p>
+    <w:p/>
+    <w:p>
+      <w:pPr>
+        <w:numPr>
+          <w:ilvl w:val="0"/>
+          <w:numId w:val="3"/>
+        </w:numPr>
+        <w:pBdr>
+          <w:top w:val="single" w:sz="6" w:space="2" w:color="888888"/>
+          <w:left w:val="single" w:sz="6" w:space="2" w:color="888888"/>
+          <w:bottom w:val="single" w:sz="6" w:space="2" w:color="888888"/>
+          <w:right w:val="single" w:sz="6" w:space="2" w:color="888888"/>
+        </w:pBdr>
+        <w:shd w:val="clear" w:color="auto" w:fill="EEEEEE"/>
+        <w:tabs>
+          <w:tab w:val="clear" w:pos="720"/>
+          <w:tab w:val="left" w:pos="916"/>
+          <w:tab w:val="left" w:pos="1832"/>
+          <w:tab w:val="left" w:pos="2748"/>
+          <w:tab w:val="left" w:pos="3664"/>
+          <w:tab w:val="left" w:pos="4580"/>
+          <w:tab w:val="left" w:pos="5496"/>
+          <w:tab w:val="left" w:pos="6412"/>
+          <w:tab w:val="left" w:pos="7328"/>
+          <w:tab w:val="left" w:pos="8244"/>
+          <w:tab w:val="left" w:pos="9160"/>
+          <w:tab w:val="left" w:pos="10076"/>
+          <w:tab w:val="left" w:pos="10992"/>
+          <w:tab w:val="left" w:pos="11908"/>
+          <w:tab w:val="left" w:pos="12824"/>
+          <w:tab w:val="left" w:pos="13740"/>
+          <w:tab w:val="left" w:pos="14656"/>
+        </w:tabs>
+        <w:wordWrap w:val="0"/>
+        <w:spacing w:before="100" w:beforeAutospacing="1" w:after="100" w:afterAutospacing="1" w:line="300" w:lineRule="atLeast"/>
+        <w:ind w:left="375"/>
+        <w:rPr>
+          <w:rFonts w:ascii="Consolas" w:eastAsia="Times New Roman" w:hAnsi="Consolas" w:cs="Consolas"/>
+          <w:color w:val="404040"/>
+          <w:sz w:val="20"/>
+          <w:szCs w:val="20"/>
+          <w:lang w:val="en"/>
+        </w:rPr>
+      </w:pPr>
+      <w:r>
+        <w:rPr>
+          <w:rFonts w:ascii="Consolas" w:eastAsia="Times New Roman" w:hAnsi="Consolas" w:cs="Consolas"/>
+          <w:color w:val="000000"/>
+          <w:sz w:val="20"/>
+          <w:szCs w:val="20"/>
+          <w:lang w:val="en"/>
+        </w:rPr>
+        <w:t xml:space="preserve">  </w:t>
+      </w:r>
+      <w:r>
+        <w:rPr>
+          <w:rFonts w:ascii="Consolas" w:eastAsia="Times New Roman" w:hAnsi="Consolas" w:cs="Consolas"/>
+          <w:color w:val="404040"/>
+          <w:sz w:val="20"/>
+          <w:szCs w:val="20"/>
+          <w:lang w:val="en"/>
+        </w:rPr>
+        <w:t>&lt;proxies&gt;</w:t>
+      </w:r>
+    </w:p>
+    <w:p>
+      <w:pPr>
+        <w:numPr>
+          <w:ilvl w:val="0"/>
+          <w:numId w:val="3"/>
+        </w:numPr>
+        <w:pBdr>
+          <w:top w:val="single" w:sz="6" w:space="2" w:color="888888"/>
+          <w:left w:val="single" w:sz="6" w:space="2" w:color="888888"/>
+          <w:bottom w:val="single" w:sz="6" w:space="2" w:color="888888"/>
+          <w:right w:val="single" w:sz="6" w:space="2" w:color="888888"/>
+        </w:pBdr>
+        <w:shd w:val="clear" w:color="auto" w:fill="F5F5F5"/>
+        <w:tabs>
+          <w:tab w:val="clear" w:pos="720"/>
+          <w:tab w:val="left" w:pos="916"/>
+          <w:tab w:val="left" w:pos="1832"/>
+          <w:tab w:val="left" w:pos="2748"/>
+          <w:tab w:val="left" w:pos="3664"/>
+          <w:tab w:val="left" w:pos="4580"/>
+          <w:tab w:val="left" w:pos="5496"/>
+          <w:tab w:val="left" w:pos="6412"/>
+          <w:tab w:val="left" w:pos="7328"/>
+          <w:tab w:val="left" w:pos="8244"/>
+          <w:tab w:val="left" w:pos="9160"/>
+          <w:tab w:val="left" w:pos="10076"/>
+          <w:tab w:val="left" w:pos="10992"/>
+          <w:tab w:val="left" w:pos="11908"/>
+          <w:tab w:val="left" w:pos="12824"/>
+          <w:tab w:val="left" w:pos="13740"/>
+          <w:tab w:val="left" w:pos="14656"/>
+        </w:tabs>
+        <w:wordWrap w:val="0"/>
+        <w:spacing w:before="100" w:beforeAutospacing="1" w:after="100" w:afterAutospacing="1" w:line="300" w:lineRule="atLeast"/>
+        <w:ind w:left="375"/>
+        <w:rPr>
+          <w:rFonts w:ascii="Consolas" w:eastAsia="Times New Roman" w:hAnsi="Consolas" w:cs="Consolas"/>
+          <w:color w:val="404040"/>
+          <w:sz w:val="20"/>
+          <w:szCs w:val="20"/>
+          <w:lang w:val="en"/>
+        </w:rPr>
+      </w:pPr>
+      <w:r>
+        <w:rPr>
+          <w:rFonts w:ascii="Consolas" w:eastAsia="Times New Roman" w:hAnsi="Consolas" w:cs="Consolas"/>
+          <w:color w:val="000000"/>
+          <w:sz w:val="20"/>
+          <w:szCs w:val="20"/>
+          <w:lang w:val="en"/>
+        </w:rPr>
+        <w:t xml:space="preserve">    </w:t>
+      </w:r>
+      <w:r>
+        <w:rPr>
+          <w:rFonts w:ascii="Consolas" w:eastAsia="Times New Roman" w:hAnsi="Consolas" w:cs="Consolas"/>
+          <w:color w:val="404040"/>
+          <w:sz w:val="20"/>
+          <w:szCs w:val="20"/>
+          <w:lang w:val="en"/>
+        </w:rPr>
+        <w:t>&lt;proxy&gt;</w:t>
+      </w:r>
+    </w:p>
+    <w:p>
+      <w:pPr>
+        <w:numPr>
+          <w:ilvl w:val="0"/>
+          <w:numId w:val="3"/>
+        </w:numPr>
+        <w:pBdr>
+          <w:top w:val="single" w:sz="6" w:space="2" w:color="888888"/>
+          <w:left w:val="single" w:sz="6" w:space="2" w:color="888888"/>
+          <w:bottom w:val="single" w:sz="6" w:space="2" w:color="888888"/>
+          <w:right w:val="single" w:sz="6" w:space="2" w:color="888888"/>
+        </w:pBdr>
+        <w:shd w:val="clear" w:color="auto" w:fill="EEEEEE"/>
+        <w:tabs>
+          <w:tab w:val="clear" w:pos="720"/>
+          <w:tab w:val="left" w:pos="916"/>
+          <w:tab w:val="left" w:pos="1832"/>
+          <w:tab w:val="left" w:pos="2748"/>
+          <w:tab w:val="left" w:pos="3664"/>
+          <w:tab w:val="left" w:pos="4580"/>
+          <w:tab w:val="left" w:pos="5496"/>
+          <w:tab w:val="left" w:pos="6412"/>
+          <w:tab w:val="left" w:pos="7328"/>
+          <w:tab w:val="left" w:pos="8244"/>
+          <w:tab w:val="left" w:pos="9160"/>
+          <w:tab w:val="left" w:pos="10076"/>
+          <w:tab w:val="left" w:pos="10992"/>
+          <w:tab w:val="left" w:pos="11908"/>
+          <w:tab w:val="left" w:pos="12824"/>
+          <w:tab w:val="left" w:pos="13740"/>
+          <w:tab w:val="left" w:pos="14656"/>
+        </w:tabs>
+        <w:wordWrap w:val="0"/>
+        <w:spacing w:before="100" w:beforeAutospacing="1" w:after="100" w:afterAutospacing="1" w:line="300" w:lineRule="atLeast"/>
+        <w:ind w:left="375"/>
+        <w:rPr>
+          <w:rFonts w:ascii="Consolas" w:eastAsia="Times New Roman" w:hAnsi="Consolas" w:cs="Consolas"/>
+          <w:color w:val="404040"/>
+          <w:sz w:val="20"/>
+          <w:szCs w:val="20"/>
+          <w:lang w:val="en"/>
+        </w:rPr>
+      </w:pPr>
+      <w:r>
+        <w:rPr>
+          <w:rFonts w:ascii="Consolas" w:eastAsia="Times New Roman" w:hAnsi="Consolas" w:cs="Consolas"/>
+          <w:color w:val="000000"/>
+          <w:sz w:val="20"/>
+          <w:szCs w:val="20"/>
+          <w:lang w:val="en"/>
+        </w:rPr>
+        <w:t xml:space="preserve">      </w:t>
+      </w:r>
+      <w:r>
+        <w:rPr>
+          <w:rFonts w:ascii="Consolas" w:eastAsia="Times New Roman" w:hAnsi="Consolas" w:cs="Consolas"/>
+          <w:color w:val="404040"/>
+          <w:sz w:val="20"/>
+          <w:szCs w:val="20"/>
+          <w:lang w:val="en"/>
+        </w:rPr>
+        <w:t>&lt;id&gt;</w:t>
+      </w:r>
+      <w:proofErr w:type="spellStart"/>
+      <w:r>
+        <w:rPr>
+          <w:rFonts w:ascii="Consolas" w:eastAsia="Times New Roman" w:hAnsi="Consolas" w:cs="Consolas"/>
+          <w:color w:val="000000"/>
+          <w:sz w:val="20"/>
+          <w:szCs w:val="20"/>
+          <w:lang w:val="en"/>
+        </w:rPr>
+        <w:t>myproxy</w:t>
+      </w:r>
+      <w:proofErr w:type="spellEnd"/>
+      <w:r>
+        <w:rPr>
+          <w:rFonts w:ascii="Consolas" w:eastAsia="Times New Roman" w:hAnsi="Consolas" w:cs="Consolas"/>
+          <w:color w:val="404040"/>
+          <w:sz w:val="20"/>
+          <w:szCs w:val="20"/>
+          <w:lang w:val="en"/>
+        </w:rPr>
+        <w:t>&lt;/id&gt;</w:t>
+      </w:r>
+    </w:p>
+    <w:p>
+      <w:pPr>
+        <w:numPr>
+          <w:ilvl w:val="0"/>
+          <w:numId w:val="3"/>
+        </w:numPr>
+        <w:pBdr>
+          <w:top w:val="single" w:sz="6" w:space="2" w:color="888888"/>
+          <w:left w:val="single" w:sz="6" w:space="2" w:color="888888"/>
+          <w:bottom w:val="single" w:sz="6" w:space="2" w:color="888888"/>
+          <w:right w:val="single" w:sz="6" w:space="2" w:color="888888"/>
+        </w:pBdr>
+        <w:shd w:val="clear" w:color="auto" w:fill="F5F5F5"/>
+        <w:tabs>
+          <w:tab w:val="clear" w:pos="720"/>
+          <w:tab w:val="left" w:pos="916"/>
+          <w:tab w:val="left" w:pos="1832"/>
+          <w:tab w:val="left" w:pos="2748"/>
+          <w:tab w:val="left" w:pos="3664"/>
+          <w:tab w:val="left" w:pos="4580"/>
+          <w:tab w:val="left" w:pos="5496"/>
+          <w:tab w:val="left" w:pos="6412"/>
+          <w:tab w:val="left" w:pos="7328"/>
+          <w:tab w:val="left" w:pos="8244"/>
+          <w:tab w:val="left" w:pos="9160"/>
+          <w:tab w:val="left" w:pos="10076"/>
+          <w:tab w:val="left" w:pos="10992"/>
+          <w:tab w:val="left" w:pos="11908"/>
+          <w:tab w:val="left" w:pos="12824"/>
+          <w:tab w:val="left" w:pos="13740"/>
+          <w:tab w:val="left" w:pos="14656"/>
+        </w:tabs>
+        <w:wordWrap w:val="0"/>
+        <w:spacing w:before="100" w:beforeAutospacing="1" w:after="100" w:afterAutospacing="1" w:line="300" w:lineRule="atLeast"/>
+        <w:ind w:left="375"/>
+        <w:rPr>
+          <w:rFonts w:ascii="Consolas" w:eastAsia="Times New Roman" w:hAnsi="Consolas" w:cs="Consolas"/>
+          <w:color w:val="404040"/>
+          <w:sz w:val="20"/>
+          <w:szCs w:val="20"/>
+          <w:lang w:val="en"/>
+        </w:rPr>
+      </w:pPr>
+      <w:r>
+        <w:rPr>
+          <w:rFonts w:ascii="Consolas" w:eastAsia="Times New Roman" w:hAnsi="Consolas" w:cs="Consolas"/>
+          <w:color w:val="000000"/>
+          <w:sz w:val="20"/>
+          <w:szCs w:val="20"/>
+          <w:lang w:val="en"/>
+        </w:rPr>
+        <w:t xml:space="preserve">      </w:t>
+      </w:r>
+      <w:r>
+        <w:rPr>
+          <w:rFonts w:ascii="Consolas" w:eastAsia="Times New Roman" w:hAnsi="Consolas" w:cs="Consolas"/>
+          <w:color w:val="404040"/>
+          <w:sz w:val="20"/>
+          <w:szCs w:val="20"/>
+          <w:lang w:val="en"/>
+        </w:rPr>
+        <w:t>&lt;active&gt;</w:t>
+      </w:r>
+      <w:r>
+        <w:rPr>
+          <w:rFonts w:ascii="Consolas" w:eastAsia="Times New Roman" w:hAnsi="Consolas" w:cs="Consolas"/>
+          <w:color w:val="000000"/>
+          <w:sz w:val="20"/>
+          <w:szCs w:val="20"/>
+          <w:lang w:val="en"/>
+        </w:rPr>
+        <w:t>true</w:t>
+      </w:r>
+      <w:r>
+        <w:rPr>
+          <w:rFonts w:ascii="Consolas" w:eastAsia="Times New Roman" w:hAnsi="Consolas" w:cs="Consolas"/>
+          <w:color w:val="404040"/>
+          <w:sz w:val="20"/>
+          <w:szCs w:val="20"/>
+          <w:lang w:val="en"/>
+        </w:rPr>
+        <w:t>&lt;/active&gt;</w:t>
+      </w:r>
+    </w:p>
+    <w:p>
+      <w:pPr>
+        <w:numPr>
+          <w:ilvl w:val="0"/>
+          <w:numId w:val="3"/>
+        </w:numPr>
+        <w:pBdr>
+          <w:top w:val="single" w:sz="6" w:space="2" w:color="888888"/>
+          <w:left w:val="single" w:sz="6" w:space="2" w:color="888888"/>
+          <w:bottom w:val="single" w:sz="6" w:space="2" w:color="888888"/>
+          <w:right w:val="single" w:sz="6" w:space="2" w:color="888888"/>
+        </w:pBdr>
+        <w:shd w:val="clear" w:color="auto" w:fill="EEEEEE"/>
+        <w:tabs>
+          <w:tab w:val="clear" w:pos="720"/>
+          <w:tab w:val="left" w:pos="916"/>
+          <w:tab w:val="left" w:pos="1832"/>
+          <w:tab w:val="left" w:pos="2748"/>
+          <w:tab w:val="left" w:pos="3664"/>
+          <w:tab w:val="left" w:pos="4580"/>
+          <w:tab w:val="left" w:pos="5496"/>
+          <w:tab w:val="left" w:pos="6412"/>
+          <w:tab w:val="left" w:pos="7328"/>
+          <w:tab w:val="left" w:pos="8244"/>
+          <w:tab w:val="left" w:pos="9160"/>
+          <w:tab w:val="left" w:pos="10076"/>
+          <w:tab w:val="left" w:pos="10992"/>
+          <w:tab w:val="left" w:pos="11908"/>
+          <w:tab w:val="left" w:pos="12824"/>
+          <w:tab w:val="left" w:pos="13740"/>
+          <w:tab w:val="left" w:pos="14656"/>
+        </w:tabs>
+        <w:wordWrap w:val="0"/>
+        <w:spacing w:before="100" w:beforeAutospacing="1" w:after="100" w:afterAutospacing="1" w:line="300" w:lineRule="atLeast"/>
+        <w:ind w:left="375"/>
+        <w:rPr>
+          <w:rFonts w:ascii="Consolas" w:eastAsia="Times New Roman" w:hAnsi="Consolas" w:cs="Consolas"/>
+          <w:color w:val="404040"/>
+          <w:sz w:val="20"/>
+          <w:szCs w:val="20"/>
+          <w:lang w:val="en"/>
+        </w:rPr>
+      </w:pPr>
+      <w:r>
+        <w:rPr>
+          <w:rFonts w:ascii="Consolas" w:eastAsia="Times New Roman" w:hAnsi="Consolas" w:cs="Consolas"/>
+          <w:color w:val="000000"/>
+          <w:sz w:val="20"/>
+          <w:szCs w:val="20"/>
+          <w:lang w:val="en"/>
+        </w:rPr>
+        <w:t xml:space="preserve">      </w:t>
+      </w:r>
+      <w:r>
+        <w:rPr>
+          <w:rFonts w:ascii="Consolas" w:eastAsia="Times New Roman" w:hAnsi="Consolas" w:cs="Consolas"/>
+          <w:color w:val="404040"/>
+          <w:sz w:val="20"/>
+          <w:szCs w:val="20"/>
+          <w:lang w:val="en"/>
+        </w:rPr>
+        <w:t>&lt;protocol&gt;</w:t>
+      </w:r>
+      <w:r>
+        <w:rPr>
+          <w:rFonts w:ascii="Consolas" w:eastAsia="Times New Roman" w:hAnsi="Consolas" w:cs="Consolas"/>
+          <w:color w:val="000000"/>
+          <w:sz w:val="20"/>
+          <w:szCs w:val="20"/>
+          <w:lang w:val="en"/>
+        </w:rPr>
+        <w:t>http</w:t>
+      </w:r>
+      <w:r>
+        <w:rPr>
+          <w:rFonts w:ascii="Consolas" w:eastAsia="Times New Roman" w:hAnsi="Consolas" w:cs="Consolas"/>
+          <w:color w:val="404040"/>
+          <w:sz w:val="20"/>
+          <w:szCs w:val="20"/>
+          <w:lang w:val="en"/>
+        </w:rPr>
+        <w:t>&lt;/protocol&gt;</w:t>
+      </w:r>
+    </w:p>
+    <w:p>
+      <w:pPr>
+        <w:numPr>
+          <w:ilvl w:val="0"/>
+          <w:numId w:val="3"/>
+        </w:numPr>
+        <w:pBdr>
+          <w:top w:val="single" w:sz="6" w:space="2" w:color="888888"/>
+          <w:left w:val="single" w:sz="6" w:space="2" w:color="888888"/>
+          <w:bottom w:val="single" w:sz="6" w:space="2" w:color="888888"/>
+          <w:right w:val="single" w:sz="6" w:space="2" w:color="888888"/>
+        </w:pBdr>
+        <w:shd w:val="clear" w:color="auto" w:fill="F5F5F5"/>
+        <w:tabs>
+          <w:tab w:val="clear" w:pos="720"/>
+          <w:tab w:val="left" w:pos="916"/>
+          <w:tab w:val="left" w:pos="1832"/>
+          <w:tab w:val="left" w:pos="2748"/>
+          <w:tab w:val="left" w:pos="3664"/>
+          <w:tab w:val="left" w:pos="4580"/>
+          <w:tab w:val="left" w:pos="5496"/>
+          <w:tab w:val="left" w:pos="6412"/>
+          <w:tab w:val="left" w:pos="7328"/>
+          <w:tab w:val="left" w:pos="8244"/>
+          <w:tab w:val="left" w:pos="9160"/>
+          <w:tab w:val="left" w:pos="10076"/>
+          <w:tab w:val="left" w:pos="10992"/>
+          <w:tab w:val="left" w:pos="11908"/>
+          <w:tab w:val="left" w:pos="12824"/>
+          <w:tab w:val="left" w:pos="13740"/>
+          <w:tab w:val="left" w:pos="14656"/>
+        </w:tabs>
+        <w:wordWrap w:val="0"/>
+        <w:spacing w:before="100" w:beforeAutospacing="1" w:after="100" w:afterAutospacing="1" w:line="300" w:lineRule="atLeast"/>
+        <w:ind w:left="375"/>
+        <w:rPr>
+          <w:rFonts w:ascii="Consolas" w:eastAsia="Times New Roman" w:hAnsi="Consolas" w:cs="Consolas"/>
+          <w:color w:val="404040"/>
+          <w:sz w:val="20"/>
+          <w:szCs w:val="20"/>
+          <w:lang w:val="en"/>
+        </w:rPr>
+      </w:pPr>
+      <w:r>
+        <w:rPr>
+          <w:rFonts w:ascii="Consolas" w:eastAsia="Times New Roman" w:hAnsi="Consolas" w:cs="Consolas"/>
+          <w:color w:val="000000"/>
+          <w:sz w:val="20"/>
+          <w:szCs w:val="20"/>
+          <w:lang w:val="en"/>
+        </w:rPr>
+        <w:t xml:space="preserve">      </w:t>
+      </w:r>
+      <w:r>
+        <w:rPr>
+          <w:rFonts w:ascii="Consolas" w:eastAsia="Times New Roman" w:hAnsi="Consolas" w:cs="Consolas"/>
+          <w:color w:val="404040"/>
+          <w:sz w:val="20"/>
+          <w:szCs w:val="20"/>
+          <w:lang w:val="en"/>
+        </w:rPr>
+        <w:t>&lt;host&gt;</w:t>
+      </w:r>
+      <w:r>
+        <w:rPr>
+          <w:rFonts w:ascii="Consolas" w:eastAsia="Times New Roman" w:hAnsi="Consolas" w:cs="Consolas"/>
+          <w:color w:val="000000"/>
+          <w:sz w:val="20"/>
+          <w:szCs w:val="20"/>
+          <w:lang w:val="en"/>
+        </w:rPr>
+        <w:t>proxy.somewhere.com</w:t>
+      </w:r>
+      <w:r>
+        <w:rPr>
+          <w:rFonts w:ascii="Consolas" w:eastAsia="Times New Roman" w:hAnsi="Consolas" w:cs="Consolas"/>
+          <w:color w:val="404040"/>
+          <w:sz w:val="20"/>
+          <w:szCs w:val="20"/>
+          <w:lang w:val="en"/>
+        </w:rPr>
+        <w:t>&lt;/host&gt;</w:t>
+      </w:r>
+    </w:p>
+    <w:p>
+      <w:pPr>
+        <w:numPr>
+          <w:ilvl w:val="0"/>
+          <w:numId w:val="3"/>
+        </w:numPr>
+        <w:pBdr>
+          <w:top w:val="single" w:sz="6" w:space="2" w:color="888888"/>
+          <w:left w:val="single" w:sz="6" w:space="2" w:color="888888"/>
+          <w:bottom w:val="single" w:sz="6" w:space="2" w:color="888888"/>
+          <w:right w:val="single" w:sz="6" w:space="2" w:color="888888"/>
+        </w:pBdr>
+        <w:shd w:val="clear" w:color="auto" w:fill="EEEEEE"/>
+        <w:tabs>
+          <w:tab w:val="clear" w:pos="720"/>
+          <w:tab w:val="left" w:pos="916"/>
+          <w:tab w:val="left" w:pos="1832"/>
+          <w:tab w:val="left" w:pos="2748"/>
+          <w:tab w:val="left" w:pos="3664"/>
+          <w:tab w:val="left" w:pos="4580"/>
+          <w:tab w:val="left" w:pos="5496"/>
+          <w:tab w:val="left" w:pos="6412"/>
+          <w:tab w:val="left" w:pos="7328"/>
+          <w:tab w:val="left" w:pos="8244"/>
+          <w:tab w:val="left" w:pos="9160"/>
+          <w:tab w:val="left" w:pos="10076"/>
+          <w:tab w:val="left" w:pos="10992"/>
+          <w:tab w:val="left" w:pos="11908"/>
+          <w:tab w:val="left" w:pos="12824"/>
+          <w:tab w:val="left" w:pos="13740"/>
+          <w:tab w:val="left" w:pos="14656"/>
+        </w:tabs>
+        <w:wordWrap w:val="0"/>
+        <w:spacing w:before="100" w:beforeAutospacing="1" w:after="100" w:afterAutospacing="1" w:line="300" w:lineRule="atLeast"/>
+        <w:ind w:left="375"/>
+        <w:rPr>
+          <w:rFonts w:ascii="Consolas" w:eastAsia="Times New Roman" w:hAnsi="Consolas" w:cs="Consolas"/>
+          <w:color w:val="404040"/>
+          <w:sz w:val="20"/>
+          <w:szCs w:val="20"/>
+          <w:lang w:val="en"/>
+        </w:rPr>
+      </w:pPr>
+      <w:r>
+        <w:rPr>
+          <w:rFonts w:ascii="Consolas" w:eastAsia="Times New Roman" w:hAnsi="Consolas" w:cs="Consolas"/>
+          <w:color w:val="000000"/>
+          <w:sz w:val="20"/>
+          <w:szCs w:val="20"/>
+          <w:lang w:val="en"/>
+        </w:rPr>
+        <w:t xml:space="preserve">      </w:t>
+      </w:r>
+      <w:r>
+        <w:rPr>
+          <w:rFonts w:ascii="Consolas" w:eastAsia="Times New Roman" w:hAnsi="Consolas" w:cs="Consolas"/>
+          <w:color w:val="404040"/>
+          <w:sz w:val="20"/>
+          <w:szCs w:val="20"/>
+          <w:lang w:val="en"/>
+        </w:rPr>
+        <w:t>&lt;port&gt;</w:t>
+      </w:r>
+      <w:r>
+        <w:rPr>
+          <w:rFonts w:ascii="Consolas" w:eastAsia="Times New Roman" w:hAnsi="Consolas" w:cs="Consolas"/>
+          <w:color w:val="000000"/>
+          <w:sz w:val="20"/>
+          <w:szCs w:val="20"/>
+          <w:lang w:val="en"/>
+        </w:rPr>
+        <w:t>8080</w:t>
+      </w:r>
+      <w:r>
+        <w:rPr>
+          <w:rFonts w:ascii="Consolas" w:eastAsia="Times New Roman" w:hAnsi="Consolas" w:cs="Consolas"/>
+          <w:color w:val="404040"/>
+          <w:sz w:val="20"/>
+          <w:szCs w:val="20"/>
+          <w:lang w:val="en"/>
+        </w:rPr>
+        <w:t>&lt;/port&gt;</w:t>
+      </w:r>
+    </w:p>
+    <w:p>
+      <w:pPr>
+        <w:numPr>
+          <w:ilvl w:val="0"/>
+          <w:numId w:val="3"/>
+        </w:numPr>
+        <w:pBdr>
+          <w:top w:val="single" w:sz="6" w:space="2" w:color="888888"/>
+          <w:left w:val="single" w:sz="6" w:space="2" w:color="888888"/>
+          <w:bottom w:val="single" w:sz="6" w:space="2" w:color="888888"/>
+          <w:right w:val="single" w:sz="6" w:space="2" w:color="888888"/>
+        </w:pBdr>
+        <w:shd w:val="clear" w:color="auto" w:fill="F5F5F5"/>
+        <w:tabs>
+          <w:tab w:val="clear" w:pos="720"/>
+          <w:tab w:val="left" w:pos="916"/>
+          <w:tab w:val="left" w:pos="1832"/>
+          <w:tab w:val="left" w:pos="2748"/>
+          <w:tab w:val="left" w:pos="3664"/>
+          <w:tab w:val="left" w:pos="4580"/>
+          <w:tab w:val="left" w:pos="5496"/>
+          <w:tab w:val="left" w:pos="6412"/>
+          <w:tab w:val="left" w:pos="7328"/>
+          <w:tab w:val="left" w:pos="8244"/>
+          <w:tab w:val="left" w:pos="9160"/>
+          <w:tab w:val="left" w:pos="10076"/>
+          <w:tab w:val="left" w:pos="10992"/>
+          <w:tab w:val="left" w:pos="11908"/>
+          <w:tab w:val="left" w:pos="12824"/>
+          <w:tab w:val="left" w:pos="13740"/>
+          <w:tab w:val="left" w:pos="14656"/>
+        </w:tabs>
+        <w:wordWrap w:val="0"/>
+        <w:spacing w:before="100" w:beforeAutospacing="1" w:after="100" w:afterAutospacing="1" w:line="300" w:lineRule="atLeast"/>
+        <w:ind w:left="375"/>
+        <w:rPr>
+          <w:rFonts w:ascii="Consolas" w:eastAsia="Times New Roman" w:hAnsi="Consolas" w:cs="Consolas"/>
+          <w:color w:val="404040"/>
+          <w:sz w:val="20"/>
+          <w:szCs w:val="20"/>
+          <w:lang w:val="en"/>
+        </w:rPr>
+      </w:pPr>
+      <w:r>
+        <w:rPr>
+          <w:rFonts w:ascii="Consolas" w:eastAsia="Times New Roman" w:hAnsi="Consolas" w:cs="Consolas"/>
+          <w:color w:val="000000"/>
+          <w:sz w:val="20"/>
+          <w:szCs w:val="20"/>
+          <w:lang w:val="en"/>
+        </w:rPr>
+        <w:t xml:space="preserve">      </w:t>
+      </w:r>
+      <w:r>
+        <w:rPr>
+          <w:rFonts w:ascii="Consolas" w:eastAsia="Times New Roman" w:hAnsi="Consolas" w:cs="Consolas"/>
+          <w:color w:val="404040"/>
+          <w:sz w:val="20"/>
+          <w:szCs w:val="20"/>
+          <w:lang w:val="en"/>
+        </w:rPr>
+        <w:t>&lt;username&gt;</w:t>
+      </w:r>
+      <w:proofErr w:type="spellStart"/>
+      <w:r>
+        <w:rPr>
+          <w:rFonts w:ascii="Consolas" w:eastAsia="Times New Roman" w:hAnsi="Consolas" w:cs="Consolas"/>
+          <w:color w:val="000000"/>
+          <w:sz w:val="20"/>
+          <w:szCs w:val="20"/>
+          <w:lang w:val="en"/>
+        </w:rPr>
+        <w:t>proxyuser</w:t>
+      </w:r>
+      <w:proofErr w:type="spellEnd"/>
+      <w:r>
+        <w:rPr>
+          <w:rFonts w:ascii="Consolas" w:eastAsia="Times New Roman" w:hAnsi="Consolas" w:cs="Consolas"/>
+          <w:color w:val="404040"/>
+          <w:sz w:val="20"/>
+          <w:szCs w:val="20"/>
+          <w:lang w:val="en"/>
+        </w:rPr>
+        <w:t>&lt;/username&gt;</w:t>
+      </w:r>
+    </w:p>
+    <w:p>
+      <w:pPr>
+        <w:numPr>
+          <w:ilvl w:val="0"/>
+          <w:numId w:val="3"/>
+        </w:numPr>
+        <w:pBdr>
+          <w:top w:val="single" w:sz="6" w:space="2" w:color="888888"/>
+          <w:left w:val="single" w:sz="6" w:space="2" w:color="888888"/>
+          <w:bottom w:val="single" w:sz="6" w:space="2" w:color="888888"/>
+          <w:right w:val="single" w:sz="6" w:space="2" w:color="888888"/>
+        </w:pBdr>
+        <w:shd w:val="clear" w:color="auto" w:fill="EEEEEE"/>
+        <w:tabs>
+          <w:tab w:val="clear" w:pos="720"/>
+          <w:tab w:val="left" w:pos="916"/>
+          <w:tab w:val="left" w:pos="1832"/>
+          <w:tab w:val="left" w:pos="2748"/>
+          <w:tab w:val="left" w:pos="3664"/>
+          <w:tab w:val="left" w:pos="4580"/>
+          <w:tab w:val="left" w:pos="5496"/>
+          <w:tab w:val="left" w:pos="6412"/>
+          <w:tab w:val="left" w:pos="7328"/>
+          <w:tab w:val="left" w:pos="8244"/>
+          <w:tab w:val="left" w:pos="9160"/>
+          <w:tab w:val="left" w:pos="10076"/>
+          <w:tab w:val="left" w:pos="10992"/>
+          <w:tab w:val="left" w:pos="11908"/>
+          <w:tab w:val="left" w:pos="12824"/>
+          <w:tab w:val="left" w:pos="13740"/>
+          <w:tab w:val="left" w:pos="14656"/>
+        </w:tabs>
+        <w:wordWrap w:val="0"/>
+        <w:spacing w:before="100" w:beforeAutospacing="1" w:after="100" w:afterAutospacing="1" w:line="300" w:lineRule="atLeast"/>
+        <w:ind w:left="375"/>
+        <w:rPr>
+          <w:rFonts w:ascii="Consolas" w:eastAsia="Times New Roman" w:hAnsi="Consolas" w:cs="Consolas"/>
+          <w:color w:val="404040"/>
+          <w:sz w:val="20"/>
+          <w:szCs w:val="20"/>
+          <w:lang w:val="en"/>
+        </w:rPr>
+      </w:pPr>
+      <w:r>
+        <w:rPr>
+          <w:rFonts w:ascii="Consolas" w:eastAsia="Times New Roman" w:hAnsi="Consolas" w:cs="Consolas"/>
+          <w:color w:val="000000"/>
+          <w:sz w:val="20"/>
+          <w:szCs w:val="20"/>
+          <w:lang w:val="en"/>
+        </w:rPr>
+        <w:t xml:space="preserve">      </w:t>
+      </w:r>
+      <w:r>
+        <w:rPr>
+          <w:rFonts w:ascii="Consolas" w:eastAsia="Times New Roman" w:hAnsi="Consolas" w:cs="Consolas"/>
+          <w:color w:val="404040"/>
+          <w:sz w:val="20"/>
+          <w:szCs w:val="20"/>
+          <w:lang w:val="en"/>
+        </w:rPr>
+        <w:t>&lt;password&gt;</w:t>
+      </w:r>
+      <w:proofErr w:type="spellStart"/>
+      <w:r>
+        <w:rPr>
+          <w:rFonts w:ascii="Consolas" w:eastAsia="Times New Roman" w:hAnsi="Consolas" w:cs="Consolas"/>
+          <w:color w:val="000000"/>
+          <w:sz w:val="20"/>
+          <w:szCs w:val="20"/>
+          <w:lang w:val="en"/>
+        </w:rPr>
+        <w:t>somepassword</w:t>
+      </w:r>
+      <w:proofErr w:type="spellEnd"/>
+      <w:r>
+        <w:rPr>
+          <w:rFonts w:ascii="Consolas" w:eastAsia="Times New Roman" w:hAnsi="Consolas" w:cs="Consolas"/>
+          <w:color w:val="404040"/>
+          <w:sz w:val="20"/>
+          <w:szCs w:val="20"/>
+          <w:lang w:val="en"/>
+        </w:rPr>
+        <w:t>&lt;/password&gt;</w:t>
+      </w:r>
+    </w:p>
+    <w:p>
+      <w:pPr>
+        <w:numPr>
+          <w:ilvl w:val="0"/>
+          <w:numId w:val="3"/>
+        </w:numPr>
+        <w:pBdr>
+          <w:top w:val="single" w:sz="6" w:space="2" w:color="888888"/>
+          <w:left w:val="single" w:sz="6" w:space="2" w:color="888888"/>
+          <w:bottom w:val="single" w:sz="6" w:space="2" w:color="888888"/>
+          <w:right w:val="single" w:sz="6" w:space="2" w:color="888888"/>
+        </w:pBdr>
+        <w:shd w:val="clear" w:color="auto" w:fill="F5F5F5"/>
+        <w:tabs>
+          <w:tab w:val="clear" w:pos="720"/>
+          <w:tab w:val="left" w:pos="916"/>
+          <w:tab w:val="left" w:pos="1832"/>
+          <w:tab w:val="left" w:pos="2748"/>
+          <w:tab w:val="left" w:pos="3664"/>
+          <w:tab w:val="left" w:pos="4580"/>
+          <w:tab w:val="left" w:pos="5496"/>
+          <w:tab w:val="left" w:pos="6412"/>
+          <w:tab w:val="left" w:pos="7328"/>
+          <w:tab w:val="left" w:pos="8244"/>
+          <w:tab w:val="left" w:pos="9160"/>
+          <w:tab w:val="left" w:pos="10076"/>
+          <w:tab w:val="left" w:pos="10992"/>
+          <w:tab w:val="left" w:pos="11908"/>
+          <w:tab w:val="left" w:pos="12824"/>
+          <w:tab w:val="left" w:pos="13740"/>
+          <w:tab w:val="left" w:pos="14656"/>
+        </w:tabs>
+        <w:wordWrap w:val="0"/>
+        <w:spacing w:before="100" w:beforeAutospacing="1" w:after="100" w:afterAutospacing="1" w:line="300" w:lineRule="atLeast"/>
+        <w:ind w:left="375"/>
+        <w:rPr>
+          <w:rFonts w:ascii="Consolas" w:eastAsia="Times New Roman" w:hAnsi="Consolas" w:cs="Consolas"/>
+          <w:color w:val="404040"/>
+          <w:sz w:val="20"/>
+          <w:szCs w:val="20"/>
+          <w:lang w:val="en"/>
+        </w:rPr>
+      </w:pPr>
+      <w:r>
+        <w:rPr>
+          <w:rFonts w:ascii="Consolas" w:eastAsia="Times New Roman" w:hAnsi="Consolas" w:cs="Consolas"/>
+          <w:color w:val="000000"/>
+          <w:sz w:val="20"/>
+          <w:szCs w:val="20"/>
+          <w:lang w:val="en"/>
+        </w:rPr>
+        <w:t xml:space="preserve">      </w:t>
+      </w:r>
+      <w:r>
+        <w:rPr>
+          <w:rFonts w:ascii="Consolas" w:eastAsia="Times New Roman" w:hAnsi="Consolas" w:cs="Consolas"/>
+          <w:color w:val="404040"/>
+          <w:sz w:val="20"/>
+          <w:szCs w:val="20"/>
+          <w:lang w:val="en"/>
+        </w:rPr>
+        <w:t>&lt;</w:t>
+      </w:r>
+      <w:proofErr w:type="spellStart"/>
+      <w:r>
+        <w:rPr>
+          <w:rFonts w:ascii="Consolas" w:eastAsia="Times New Roman" w:hAnsi="Consolas" w:cs="Consolas"/>
+          <w:color w:val="404040"/>
+          <w:sz w:val="20"/>
+          <w:szCs w:val="20"/>
+          <w:lang w:val="en"/>
+        </w:rPr>
+        <w:t>nonProxyHosts</w:t>
+      </w:r>
+      <w:proofErr w:type="spellEnd"/>
+      <w:r>
+        <w:rPr>
+          <w:rFonts w:ascii="Consolas" w:eastAsia="Times New Roman" w:hAnsi="Consolas" w:cs="Consolas"/>
+          <w:color w:val="404040"/>
+          <w:sz w:val="20"/>
+          <w:szCs w:val="20"/>
+          <w:lang w:val="en"/>
+        </w:rPr>
+        <w:t>&gt;</w:t>
+      </w:r>
+      <w:r>
+        <w:rPr>
+          <w:rFonts w:ascii="Consolas" w:eastAsia="Times New Roman" w:hAnsi="Consolas" w:cs="Consolas"/>
+          <w:color w:val="000000"/>
+          <w:sz w:val="20"/>
+          <w:szCs w:val="20"/>
+          <w:lang w:val="en"/>
+        </w:rPr>
+        <w:t>*.google.com|ibiblio.org</w:t>
+      </w:r>
+      <w:r>
+        <w:rPr>
+          <w:rFonts w:ascii="Consolas" w:eastAsia="Times New Roman" w:hAnsi="Consolas" w:cs="Consolas"/>
+          <w:color w:val="404040"/>
+          <w:sz w:val="20"/>
+          <w:szCs w:val="20"/>
+          <w:lang w:val="en"/>
+        </w:rPr>
+        <w:t>&lt;/</w:t>
+      </w:r>
+      <w:proofErr w:type="spellStart"/>
+      <w:r>
+        <w:rPr>
+          <w:rFonts w:ascii="Consolas" w:eastAsia="Times New Roman" w:hAnsi="Consolas" w:cs="Consolas"/>
+          <w:color w:val="404040"/>
+          <w:sz w:val="20"/>
+          <w:szCs w:val="20"/>
+          <w:lang w:val="en"/>
+        </w:rPr>
+        <w:t>nonProxyHosts</w:t>
+      </w:r>
+      <w:proofErr w:type="spellEnd"/>
+      <w:r>
+        <w:rPr>
+          <w:rFonts w:ascii="Consolas" w:eastAsia="Times New Roman" w:hAnsi="Consolas" w:cs="Consolas"/>
+          <w:color w:val="404040"/>
+          <w:sz w:val="20"/>
+          <w:szCs w:val="20"/>
+          <w:lang w:val="en"/>
+        </w:rPr>
+        <w:t>&gt;</w:t>
+      </w:r>
+    </w:p>
+    <w:p>
+      <w:pPr>
+        <w:numPr>
+          <w:ilvl w:val="0"/>
+          <w:numId w:val="3"/>
+        </w:numPr>
+        <w:pBdr>
+          <w:top w:val="single" w:sz="6" w:space="2" w:color="888888"/>
+          <w:left w:val="single" w:sz="6" w:space="2" w:color="888888"/>
+          <w:bottom w:val="single" w:sz="6" w:space="2" w:color="888888"/>
+          <w:right w:val="single" w:sz="6" w:space="2" w:color="888888"/>
+        </w:pBdr>
+        <w:shd w:val="clear" w:color="auto" w:fill="EEEEEE"/>
+        <w:tabs>
+          <w:tab w:val="clear" w:pos="720"/>
+          <w:tab w:val="left" w:pos="916"/>
+          <w:tab w:val="left" w:pos="1832"/>
+          <w:tab w:val="left" w:pos="2748"/>
+          <w:tab w:val="left" w:pos="3664"/>
+          <w:tab w:val="left" w:pos="4580"/>
+          <w:tab w:val="left" w:pos="5496"/>
+          <w:tab w:val="left" w:pos="6412"/>
+          <w:tab w:val="left" w:pos="7328"/>
+          <w:tab w:val="left" w:pos="8244"/>
+          <w:tab w:val="left" w:pos="9160"/>
+          <w:tab w:val="left" w:pos="10076"/>
+          <w:tab w:val="left" w:pos="10992"/>
+          <w:tab w:val="left" w:pos="11908"/>
+          <w:tab w:val="left" w:pos="12824"/>
+          <w:tab w:val="left" w:pos="13740"/>
+          <w:tab w:val="left" w:pos="14656"/>
+        </w:tabs>
+        <w:wordWrap w:val="0"/>
+        <w:spacing w:before="100" w:beforeAutospacing="1" w:after="100" w:afterAutospacing="1" w:line="300" w:lineRule="atLeast"/>
+        <w:ind w:left="375"/>
+        <w:rPr>
+          <w:rFonts w:ascii="Consolas" w:eastAsia="Times New Roman" w:hAnsi="Consolas" w:cs="Consolas"/>
+          <w:color w:val="404040"/>
+          <w:sz w:val="20"/>
+          <w:szCs w:val="20"/>
+          <w:lang w:val="en"/>
+        </w:rPr>
+      </w:pPr>
+      <w:r>
+        <w:rPr>
+          <w:rFonts w:ascii="Consolas" w:eastAsia="Times New Roman" w:hAnsi="Consolas" w:cs="Consolas"/>
+          <w:color w:val="000000"/>
+          <w:sz w:val="20"/>
+          <w:szCs w:val="20"/>
+          <w:lang w:val="en"/>
+        </w:rPr>
+        <w:t xml:space="preserve">    </w:t>
+      </w:r>
+      <w:r>
+        <w:rPr>
+          <w:rFonts w:ascii="Consolas" w:eastAsia="Times New Roman" w:hAnsi="Consolas" w:cs="Consolas"/>
+          <w:color w:val="404040"/>
+          <w:sz w:val="20"/>
+          <w:szCs w:val="20"/>
+          <w:lang w:val="en"/>
+        </w:rPr>
+        <w:t>&lt;/proxy&gt;</w:t>
+      </w:r>
+    </w:p>
+    <w:p>
+      <w:pPr>
+        <w:numPr>
+          <w:ilvl w:val="0"/>
+          <w:numId w:val="3"/>
+        </w:numPr>
+        <w:pBdr>
+          <w:top w:val="single" w:sz="6" w:space="2" w:color="888888"/>
+          <w:left w:val="single" w:sz="6" w:space="2" w:color="888888"/>
+          <w:bottom w:val="single" w:sz="6" w:space="2" w:color="888888"/>
+          <w:right w:val="single" w:sz="6" w:space="2" w:color="888888"/>
+        </w:pBdr>
+        <w:shd w:val="clear" w:color="auto" w:fill="F5F5F5"/>
+        <w:tabs>
+          <w:tab w:val="clear" w:pos="720"/>
+          <w:tab w:val="left" w:pos="916"/>
+          <w:tab w:val="left" w:pos="1832"/>
+          <w:tab w:val="left" w:pos="2748"/>
+          <w:tab w:val="left" w:pos="3664"/>
+          <w:tab w:val="left" w:pos="4580"/>
+          <w:tab w:val="left" w:pos="5496"/>
+          <w:tab w:val="left" w:pos="6412"/>
+          <w:tab w:val="left" w:pos="7328"/>
+          <w:tab w:val="left" w:pos="8244"/>
+          <w:tab w:val="left" w:pos="9160"/>
+          <w:tab w:val="left" w:pos="10076"/>
+          <w:tab w:val="left" w:pos="10992"/>
+          <w:tab w:val="left" w:pos="11908"/>
+          <w:tab w:val="left" w:pos="12824"/>
+          <w:tab w:val="left" w:pos="13740"/>
+          <w:tab w:val="left" w:pos="14656"/>
+        </w:tabs>
+        <w:wordWrap w:val="0"/>
+        <w:spacing w:before="100" w:beforeAutospacing="1" w:after="100" w:afterAutospacing="1" w:line="300" w:lineRule="atLeast"/>
+        <w:ind w:left="375"/>
+        <w:rPr>
+          <w:rFonts w:ascii="Consolas" w:eastAsia="Times New Roman" w:hAnsi="Consolas" w:cs="Consolas"/>
+          <w:color w:val="404040"/>
+          <w:sz w:val="20"/>
+          <w:szCs w:val="20"/>
+          <w:lang w:val="en"/>
+        </w:rPr>
+      </w:pPr>
+      <w:r>
+        <w:rPr>
+          <w:rFonts w:ascii="Consolas" w:eastAsia="Times New Roman" w:hAnsi="Consolas" w:cs="Consolas"/>
+          <w:color w:val="000000"/>
+          <w:sz w:val="20"/>
+          <w:szCs w:val="20"/>
+          <w:lang w:val="en"/>
+        </w:rPr>
+        <w:t xml:space="preserve">  </w:t>
+      </w:r>
+      <w:r>
+        <w:rPr>
+          <w:rFonts w:ascii="Consolas" w:eastAsia="Times New Roman" w:hAnsi="Consolas" w:cs="Consolas"/>
+          <w:color w:val="404040"/>
+          <w:sz w:val="20"/>
+          <w:szCs w:val="20"/>
+          <w:lang w:val="en"/>
+        </w:rPr>
+        <w:t>&lt;/proxies&gt;</w:t>
+      </w:r>
+    </w:p>
+    <w:p>
+      <w:r>
+        <w:t>Add the following to pom.xml</w:t>
+      </w:r>
+    </w:p>
+    <w:p/>
+    <w:p>
+      <w:pPr>
+        <w:shd w:val="clear" w:color="auto" w:fill="EFF0F1"/>
+        <w:tabs>
+          <w:tab w:val="left" w:pos="916"/>
+          <w:tab w:val="left" w:pos="1832"/>
+          <w:tab w:val="left" w:pos="2748"/>
+          <w:tab w:val="left" w:pos="3664"/>
+          <w:tab w:val="left" w:pos="4580"/>
+          <w:tab w:val="left" w:pos="5496"/>
+          <w:tab w:val="left" w:pos="6412"/>
+          <w:tab w:val="left" w:pos="7328"/>
+          <w:tab w:val="left" w:pos="8244"/>
+          <w:tab w:val="left" w:pos="9160"/>
+          <w:tab w:val="left" w:pos="10076"/>
+          <w:tab w:val="left" w:pos="10992"/>
+          <w:tab w:val="left" w:pos="11908"/>
+          <w:tab w:val="left" w:pos="12824"/>
+          <w:tab w:val="left" w:pos="13740"/>
+          <w:tab w:val="left" w:pos="14656"/>
+        </w:tabs>
+        <w:spacing w:after="0" w:line="240" w:lineRule="auto"/>
+        <w:rPr>
+          <w:rFonts w:ascii="Consolas" w:eastAsia="Times New Roman" w:hAnsi="Consolas" w:cs="Consolas"/>
+          <w:color w:val="303336"/>
+          <w:sz w:val="20"/>
+          <w:szCs w:val="20"/>
+          <w:bdr w:val="none" w:sz="0" w:space="0" w:color="auto" w:frame="1"/>
+          <w:shd w:val="clear" w:color="auto" w:fill="EFF0F1"/>
+        </w:rPr>
+      </w:pPr>
+      <w:r>
+        <w:rPr>
+          <w:rFonts w:ascii="Consolas" w:eastAsia="Times New Roman" w:hAnsi="Consolas" w:cs="Consolas"/>
+          <w:color w:val="7D2727"/>
+          <w:sz w:val="20"/>
+          <w:szCs w:val="20"/>
+          <w:bdr w:val="none" w:sz="0" w:space="0" w:color="auto" w:frame="1"/>
+          <w:shd w:val="clear" w:color="auto" w:fill="EFF0F1"/>
+        </w:rPr>
+        <w:t>&lt;</w:t>
+      </w:r>
+      <w:proofErr w:type="gramStart"/>
+      <w:r>
+        <w:rPr>
+          <w:rFonts w:ascii="Consolas" w:eastAsia="Times New Roman" w:hAnsi="Consolas" w:cs="Consolas"/>
+          <w:color w:val="7D2727"/>
+          <w:sz w:val="20"/>
+          <w:szCs w:val="20"/>
+          <w:bdr w:val="none" w:sz="0" w:space="0" w:color="auto" w:frame="1"/>
+          <w:shd w:val="clear" w:color="auto" w:fill="EFF0F1"/>
+        </w:rPr>
+        <w:t>repositories</w:t>
+      </w:r>
+      <w:proofErr w:type="gramEnd"/>
+      <w:r>
+        <w:rPr>
+          <w:rFonts w:ascii="Consolas" w:eastAsia="Times New Roman" w:hAnsi="Consolas" w:cs="Consolas"/>
+          <w:color w:val="7D2727"/>
+          <w:sz w:val="20"/>
+          <w:szCs w:val="20"/>
+          <w:bdr w:val="none" w:sz="0" w:space="0" w:color="auto" w:frame="1"/>
+          <w:shd w:val="clear" w:color="auto" w:fill="EFF0F1"/>
+        </w:rPr>
+        <w:t>&gt;</w:t>
+      </w:r>
+    </w:p>
+    <w:p>
+      <w:pPr>
+        <w:shd w:val="clear" w:color="auto" w:fill="EFF0F1"/>
+        <w:tabs>
+          <w:tab w:val="left" w:pos="916"/>
+          <w:tab w:val="left" w:pos="1832"/>
+          <w:tab w:val="left" w:pos="2748"/>
+          <w:tab w:val="left" w:pos="3664"/>
+          <w:tab w:val="left" w:pos="4580"/>
+          <w:tab w:val="left" w:pos="5496"/>
+          <w:tab w:val="left" w:pos="6412"/>
+          <w:tab w:val="left" w:pos="7328"/>
+          <w:tab w:val="left" w:pos="8244"/>
+          <w:tab w:val="left" w:pos="9160"/>
+          <w:tab w:val="left" w:pos="10076"/>
+          <w:tab w:val="left" w:pos="10992"/>
+          <w:tab w:val="left" w:pos="11908"/>
+          <w:tab w:val="left" w:pos="12824"/>
+          <w:tab w:val="left" w:pos="13740"/>
+          <w:tab w:val="left" w:pos="14656"/>
+        </w:tabs>
+        <w:spacing w:after="0" w:line="240" w:lineRule="auto"/>
+        <w:rPr>
+          <w:rFonts w:ascii="Consolas" w:eastAsia="Times New Roman" w:hAnsi="Consolas" w:cs="Consolas"/>
+          <w:color w:val="303336"/>
+          <w:sz w:val="20"/>
+          <w:szCs w:val="20"/>
+          <w:bdr w:val="none" w:sz="0" w:space="0" w:color="auto" w:frame="1"/>
+          <w:shd w:val="clear" w:color="auto" w:fill="EFF0F1"/>
+        </w:rPr>
+      </w:pPr>
+      <w:r>
+        <w:rPr>
+          <w:rFonts w:ascii="Consolas" w:eastAsia="Times New Roman" w:hAnsi="Consolas" w:cs="Consolas"/>
+          <w:color w:val="303336"/>
+          <w:sz w:val="20"/>
+          <w:szCs w:val="20"/>
+          <w:bdr w:val="none" w:sz="0" w:space="0" w:color="auto" w:frame="1"/>
+          <w:shd w:val="clear" w:color="auto" w:fill="EFF0F1"/>
+        </w:rPr>
+        <w:t xml:space="preserve">    </w:t>
+      </w:r>
+      <w:r>
+        <w:rPr>
+          <w:rFonts w:ascii="Consolas" w:eastAsia="Times New Roman" w:hAnsi="Consolas" w:cs="Consolas"/>
+          <w:color w:val="7D2727"/>
+          <w:sz w:val="20"/>
+          <w:szCs w:val="20"/>
+          <w:bdr w:val="none" w:sz="0" w:space="0" w:color="auto" w:frame="1"/>
+          <w:shd w:val="clear" w:color="auto" w:fill="EFF0F1"/>
+        </w:rPr>
+        <w:t>&lt;</w:t>
+      </w:r>
+      <w:proofErr w:type="gramStart"/>
+      <w:r>
+        <w:rPr>
+          <w:rFonts w:ascii="Consolas" w:eastAsia="Times New Roman" w:hAnsi="Consolas" w:cs="Consolas"/>
+          <w:color w:val="7D2727"/>
+          <w:sz w:val="20"/>
+          <w:szCs w:val="20"/>
+          <w:bdr w:val="none" w:sz="0" w:space="0" w:color="auto" w:frame="1"/>
+          <w:shd w:val="clear" w:color="auto" w:fill="EFF0F1"/>
+        </w:rPr>
+        <w:t>repository</w:t>
+      </w:r>
+      <w:proofErr w:type="gramEnd"/>
+      <w:r>
+        <w:rPr>
+          <w:rFonts w:ascii="Consolas" w:eastAsia="Times New Roman" w:hAnsi="Consolas" w:cs="Consolas"/>
+          <w:color w:val="7D2727"/>
+          <w:sz w:val="20"/>
+          <w:szCs w:val="20"/>
+          <w:bdr w:val="none" w:sz="0" w:space="0" w:color="auto" w:frame="1"/>
+          <w:shd w:val="clear" w:color="auto" w:fill="EFF0F1"/>
+        </w:rPr>
+        <w:t>&gt;</w:t>
+      </w:r>
+    </w:p>
+    <w:p>
+      <w:pPr>
+        <w:shd w:val="clear" w:color="auto" w:fill="EFF0F1"/>
+        <w:tabs>
+          <w:tab w:val="left" w:pos="916"/>
+          <w:tab w:val="left" w:pos="1832"/>
+          <w:tab w:val="left" w:pos="2748"/>
+          <w:tab w:val="left" w:pos="3664"/>
+          <w:tab w:val="left" w:pos="4580"/>
+          <w:tab w:val="left" w:pos="5496"/>
+          <w:tab w:val="left" w:pos="6412"/>
+          <w:tab w:val="left" w:pos="7328"/>
+          <w:tab w:val="left" w:pos="8244"/>
+          <w:tab w:val="left" w:pos="9160"/>
+          <w:tab w:val="left" w:pos="10076"/>
+          <w:tab w:val="left" w:pos="10992"/>
+          <w:tab w:val="left" w:pos="11908"/>
+          <w:tab w:val="left" w:pos="12824"/>
+          <w:tab w:val="left" w:pos="13740"/>
+          <w:tab w:val="left" w:pos="14656"/>
+        </w:tabs>
+        <w:spacing w:after="0" w:line="240" w:lineRule="auto"/>
+        <w:rPr>
+          <w:rFonts w:ascii="Consolas" w:eastAsia="Times New Roman" w:hAnsi="Consolas" w:cs="Consolas"/>
+          <w:color w:val="303336"/>
+          <w:sz w:val="20"/>
+          <w:szCs w:val="20"/>
+          <w:bdr w:val="none" w:sz="0" w:space="0" w:color="auto" w:frame="1"/>
+          <w:shd w:val="clear" w:color="auto" w:fill="EFF0F1"/>
+        </w:rPr>
+      </w:pPr>
+      <w:r>
+        <w:rPr>
+          <w:rFonts w:ascii="Consolas" w:eastAsia="Times New Roman" w:hAnsi="Consolas" w:cs="Consolas"/>
+          <w:color w:val="303336"/>
+          <w:sz w:val="20"/>
+          <w:szCs w:val="20"/>
+          <w:bdr w:val="none" w:sz="0" w:space="0" w:color="auto" w:frame="1"/>
+          <w:shd w:val="clear" w:color="auto" w:fill="EFF0F1"/>
+        </w:rPr>
+        <w:t xml:space="preserve">      </w:t>
+      </w:r>
+      <w:r>
+        <w:rPr>
+          <w:rFonts w:ascii="Consolas" w:eastAsia="Times New Roman" w:hAnsi="Consolas" w:cs="Consolas"/>
+          <w:color w:val="7D2727"/>
+          <w:sz w:val="20"/>
+          <w:szCs w:val="20"/>
+          <w:bdr w:val="none" w:sz="0" w:space="0" w:color="auto" w:frame="1"/>
+          <w:shd w:val="clear" w:color="auto" w:fill="EFF0F1"/>
+        </w:rPr>
+        <w:t>&lt;</w:t>
+      </w:r>
+      <w:proofErr w:type="gramStart"/>
+      <w:r>
+        <w:rPr>
+          <w:rFonts w:ascii="Consolas" w:eastAsia="Times New Roman" w:hAnsi="Consolas" w:cs="Consolas"/>
+          <w:color w:val="7D2727"/>
+          <w:sz w:val="20"/>
+          <w:szCs w:val="20"/>
+          <w:bdr w:val="none" w:sz="0" w:space="0" w:color="auto" w:frame="1"/>
+          <w:shd w:val="clear" w:color="auto" w:fill="EFF0F1"/>
+        </w:rPr>
+        <w:t>id&gt;</w:t>
+      </w:r>
+      <w:proofErr w:type="gramEnd"/>
+      <w:r>
+        <w:rPr>
+          <w:rFonts w:ascii="Consolas" w:eastAsia="Times New Roman" w:hAnsi="Consolas" w:cs="Consolas"/>
+          <w:color w:val="303336"/>
+          <w:sz w:val="20"/>
+          <w:szCs w:val="20"/>
+          <w:bdr w:val="none" w:sz="0" w:space="0" w:color="auto" w:frame="1"/>
+          <w:shd w:val="clear" w:color="auto" w:fill="EFF0F1"/>
+        </w:rPr>
+        <w:t>central</w:t>
+      </w:r>
+      <w:r>
+        <w:rPr>
+          <w:rFonts w:ascii="Consolas" w:eastAsia="Times New Roman" w:hAnsi="Consolas" w:cs="Consolas"/>
+          <w:color w:val="7D2727"/>
+          <w:sz w:val="20"/>
+          <w:szCs w:val="20"/>
+          <w:bdr w:val="none" w:sz="0" w:space="0" w:color="auto" w:frame="1"/>
+          <w:shd w:val="clear" w:color="auto" w:fill="EFF0F1"/>
+        </w:rPr>
+        <w:t>&lt;/id&gt;</w:t>
+      </w:r>
+    </w:p>
+    <w:p>
+      <w:pPr>
+        <w:shd w:val="clear" w:color="auto" w:fill="EFF0F1"/>
+        <w:tabs>
+          <w:tab w:val="left" w:pos="916"/>
+          <w:tab w:val="left" w:pos="1832"/>
+          <w:tab w:val="left" w:pos="2748"/>
+          <w:tab w:val="left" w:pos="3664"/>
+          <w:tab w:val="left" w:pos="4580"/>
+          <w:tab w:val="left" w:pos="5496"/>
+          <w:tab w:val="left" w:pos="6412"/>
+          <w:tab w:val="left" w:pos="7328"/>
+          <w:tab w:val="left" w:pos="8244"/>
+          <w:tab w:val="left" w:pos="9160"/>
+          <w:tab w:val="left" w:pos="10076"/>
+          <w:tab w:val="left" w:pos="10992"/>
+          <w:tab w:val="left" w:pos="11908"/>
+          <w:tab w:val="left" w:pos="12824"/>
+          <w:tab w:val="left" w:pos="13740"/>
+          <w:tab w:val="left" w:pos="14656"/>
+        </w:tabs>
+        <w:spacing w:after="0" w:line="240" w:lineRule="auto"/>
+        <w:rPr>
+          <w:rFonts w:ascii="Consolas" w:eastAsia="Times New Roman" w:hAnsi="Consolas" w:cs="Consolas"/>
+          <w:color w:val="303336"/>
+          <w:sz w:val="20"/>
+          <w:szCs w:val="20"/>
+          <w:bdr w:val="none" w:sz="0" w:space="0" w:color="auto" w:frame="1"/>
+          <w:shd w:val="clear" w:color="auto" w:fill="EFF0F1"/>
+        </w:rPr>
+      </w:pPr>
+      <w:r>
+        <w:rPr>
+          <w:rFonts w:ascii="Consolas" w:eastAsia="Times New Roman" w:hAnsi="Consolas" w:cs="Consolas"/>
+          <w:color w:val="303336"/>
+          <w:sz w:val="20"/>
+          <w:szCs w:val="20"/>
+          <w:bdr w:val="none" w:sz="0" w:space="0" w:color="auto" w:frame="1"/>
+          <w:shd w:val="clear" w:color="auto" w:fill="EFF0F1"/>
+        </w:rPr>
+        <w:t xml:space="preserve">      </w:t>
+      </w:r>
+      <w:r>
+        <w:rPr>
+          <w:rFonts w:ascii="Consolas" w:eastAsia="Times New Roman" w:hAnsi="Consolas" w:cs="Consolas"/>
+          <w:color w:val="7D2727"/>
+          <w:sz w:val="20"/>
+          <w:szCs w:val="20"/>
+          <w:bdr w:val="none" w:sz="0" w:space="0" w:color="auto" w:frame="1"/>
+          <w:shd w:val="clear" w:color="auto" w:fill="EFF0F1"/>
+        </w:rPr>
+        <w:t>&lt;</w:t>
+      </w:r>
+      <w:proofErr w:type="spellStart"/>
+      <w:r>
+        <w:rPr>
+          <w:rFonts w:ascii="Consolas" w:eastAsia="Times New Roman" w:hAnsi="Consolas" w:cs="Consolas"/>
+          <w:color w:val="7D2727"/>
+          <w:sz w:val="20"/>
+          <w:szCs w:val="20"/>
+          <w:bdr w:val="none" w:sz="0" w:space="0" w:color="auto" w:frame="1"/>
+          <w:shd w:val="clear" w:color="auto" w:fill="EFF0F1"/>
+        </w:rPr>
+        <w:t>url</w:t>
+      </w:r>
+      <w:proofErr w:type="spellEnd"/>
+      <w:r>
+        <w:rPr>
+          <w:rFonts w:ascii="Consolas" w:eastAsia="Times New Roman" w:hAnsi="Consolas" w:cs="Consolas"/>
+          <w:color w:val="7D2727"/>
+          <w:sz w:val="20"/>
+          <w:szCs w:val="20"/>
+          <w:bdr w:val="none" w:sz="0" w:space="0" w:color="auto" w:frame="1"/>
+          <w:shd w:val="clear" w:color="auto" w:fill="EFF0F1"/>
+        </w:rPr>
+        <w:t>&gt;</w:t>
+      </w:r>
+      <w:r>
+        <w:rPr>
+          <w:rFonts w:ascii="Consolas" w:eastAsia="Times New Roman" w:hAnsi="Consolas" w:cs="Consolas"/>
+          <w:color w:val="303336"/>
+          <w:sz w:val="20"/>
+          <w:szCs w:val="20"/>
+          <w:bdr w:val="none" w:sz="0" w:space="0" w:color="auto" w:frame="1"/>
+          <w:shd w:val="clear" w:color="auto" w:fill="EFF0F1"/>
+        </w:rPr>
+        <w:t>http://central.maven.org/maven2/</w:t>
+      </w:r>
+      <w:r>
+        <w:rPr>
+          <w:rFonts w:ascii="Consolas" w:eastAsia="Times New Roman" w:hAnsi="Consolas" w:cs="Consolas"/>
+          <w:color w:val="7D2727"/>
+          <w:sz w:val="20"/>
+          <w:szCs w:val="20"/>
+          <w:bdr w:val="none" w:sz="0" w:space="0" w:color="auto" w:frame="1"/>
+          <w:shd w:val="clear" w:color="auto" w:fill="EFF0F1"/>
+        </w:rPr>
+        <w:t>&lt;/url&gt;</w:t>
+      </w:r>
+    </w:p>
+    <w:p>
+      <w:pPr>
+        <w:shd w:val="clear" w:color="auto" w:fill="EFF0F1"/>
+        <w:tabs>
+          <w:tab w:val="left" w:pos="916"/>
+          <w:tab w:val="left" w:pos="1832"/>
+          <w:tab w:val="left" w:pos="2748"/>
+          <w:tab w:val="left" w:pos="3664"/>
+          <w:tab w:val="left" w:pos="4580"/>
+          <w:tab w:val="left" w:pos="5496"/>
+          <w:tab w:val="left" w:pos="6412"/>
+          <w:tab w:val="left" w:pos="7328"/>
+          <w:tab w:val="left" w:pos="8244"/>
+          <w:tab w:val="left" w:pos="9160"/>
+          <w:tab w:val="left" w:pos="10076"/>
+          <w:tab w:val="left" w:pos="10992"/>
+          <w:tab w:val="left" w:pos="11908"/>
+          <w:tab w:val="left" w:pos="12824"/>
+          <w:tab w:val="left" w:pos="13740"/>
+          <w:tab w:val="left" w:pos="14656"/>
+        </w:tabs>
+        <w:spacing w:after="0" w:line="240" w:lineRule="auto"/>
+        <w:rPr>
+          <w:rFonts w:ascii="Consolas" w:eastAsia="Times New Roman" w:hAnsi="Consolas" w:cs="Consolas"/>
+          <w:color w:val="303336"/>
+          <w:sz w:val="20"/>
+          <w:szCs w:val="20"/>
+          <w:bdr w:val="none" w:sz="0" w:space="0" w:color="auto" w:frame="1"/>
+          <w:shd w:val="clear" w:color="auto" w:fill="EFF0F1"/>
+        </w:rPr>
+      </w:pPr>
+      <w:r>
+        <w:rPr>
+          <w:rFonts w:ascii="Consolas" w:eastAsia="Times New Roman" w:hAnsi="Consolas" w:cs="Consolas"/>
+          <w:color w:val="303336"/>
+          <w:sz w:val="20"/>
+          <w:szCs w:val="20"/>
+          <w:bdr w:val="none" w:sz="0" w:space="0" w:color="auto" w:frame="1"/>
+          <w:shd w:val="clear" w:color="auto" w:fill="EFF0F1"/>
+        </w:rPr>
+        <w:t xml:space="preserve">    </w:t>
+      </w:r>
+      <w:r>
+        <w:rPr>
+          <w:rFonts w:ascii="Consolas" w:eastAsia="Times New Roman" w:hAnsi="Consolas" w:cs="Consolas"/>
+          <w:color w:val="7D2727"/>
+          <w:sz w:val="20"/>
+          <w:szCs w:val="20"/>
+          <w:bdr w:val="none" w:sz="0" w:space="0" w:color="auto" w:frame="1"/>
+          <w:shd w:val="clear" w:color="auto" w:fill="EFF0F1"/>
+        </w:rPr>
+        <w:t>&lt;/repository&gt;</w:t>
+      </w:r>
+    </w:p>
+    <w:p>
+      <w:pPr>
+        <w:shd w:val="clear" w:color="auto" w:fill="EFF0F1"/>
+        <w:tabs>
+          <w:tab w:val="left" w:pos="916"/>
+          <w:tab w:val="left" w:pos="1832"/>
+          <w:tab w:val="left" w:pos="2748"/>
+          <w:tab w:val="left" w:pos="3664"/>
+          <w:tab w:val="left" w:pos="4580"/>
+          <w:tab w:val="left" w:pos="5496"/>
+          <w:tab w:val="left" w:pos="6412"/>
+          <w:tab w:val="left" w:pos="7328"/>
+          <w:tab w:val="left" w:pos="8244"/>
+          <w:tab w:val="left" w:pos="9160"/>
+          <w:tab w:val="left" w:pos="10076"/>
+          <w:tab w:val="left" w:pos="10992"/>
+          <w:tab w:val="left" w:pos="11908"/>
+          <w:tab w:val="left" w:pos="12824"/>
+          <w:tab w:val="left" w:pos="13740"/>
+          <w:tab w:val="left" w:pos="14656"/>
+        </w:tabs>
+        <w:spacing w:after="0" w:line="240" w:lineRule="auto"/>
+        <w:rPr>
+          <w:rFonts w:ascii="Consolas" w:eastAsia="Times New Roman" w:hAnsi="Consolas" w:cs="Consolas"/>
+          <w:color w:val="393318"/>
+          <w:sz w:val="20"/>
+          <w:szCs w:val="20"/>
+        </w:rPr>
+      </w:pPr>
+      <w:r>
+        <w:rPr>
+          <w:rFonts w:ascii="Consolas" w:eastAsia="Times New Roman" w:hAnsi="Consolas" w:cs="Consolas"/>
+          <w:color w:val="303336"/>
+          <w:sz w:val="20"/>
+          <w:szCs w:val="20"/>
+          <w:bdr w:val="none" w:sz="0" w:space="0" w:color="auto" w:frame="1"/>
+          <w:shd w:val="clear" w:color="auto" w:fill="EFF0F1"/>
+        </w:rPr>
+        <w:t xml:space="preserve"> </w:t>
+      </w:r>
+      <w:r>
+        <w:rPr>
+          <w:rFonts w:ascii="Consolas" w:eastAsia="Times New Roman" w:hAnsi="Consolas" w:cs="Consolas"/>
+          <w:color w:val="7D2727"/>
+          <w:sz w:val="20"/>
+          <w:szCs w:val="20"/>
+          <w:bdr w:val="none" w:sz="0" w:space="0" w:color="auto" w:frame="1"/>
+          <w:shd w:val="clear" w:color="auto" w:fill="EFF0F1"/>
+        </w:rPr>
+        <w:t>&lt;/repositories&gt;</w:t>
+      </w:r>
+    </w:p>
+    <w:p>
+      <w:bookmarkStart w:id="0" w:name="_GoBack"/>
+      <w:bookmarkEnd w:id="0"/>
+    </w:p>
+    <w:p/>
     <w:p>
       <w:r>
         <w:t xml:space="preserve"> In centos:</w:t>
       </w:r>
     </w:p>
     <w:p>
-      <w:hyperlink r:id="rId7" w:history="1">
+      <w:hyperlink r:id="rId8" w:history="1">
         <w:r>
           <w:rPr>
             <w:rStyle w:val="Hyperlink"/>
@@ -287,13 +1778,27 @@
       </w:hyperlink>
     </w:p>
     <w:p>
-      <w:r>
-        <w:t>install docker centos:</w:t>
+      <w:proofErr w:type="gramStart"/>
+      <w:r>
+        <w:lastRenderedPageBreak/>
+        <w:t>install</w:t>
+      </w:r>
+      <w:proofErr w:type="gramEnd"/>
+      <w:r>
+        <w:t xml:space="preserve"> </w:t>
+      </w:r>
+      <w:proofErr w:type="spellStart"/>
+      <w:r>
+        <w:t>docker</w:t>
+      </w:r>
+      <w:proofErr w:type="spellEnd"/>
+      <w:r>
+        <w:t xml:space="preserve"> centos:</w:t>
       </w:r>
     </w:p>
     <w:p/>
     <w:p>
-      <w:hyperlink r:id="rId8" w:history="1">
+      <w:hyperlink r:id="rId9" w:history="1">
         <w:r>
           <w:rPr>
             <w:rStyle w:val="Hyperlink"/>
@@ -303,34 +1808,65 @@
       </w:hyperlink>
     </w:p>
     <w:p>
-      <w:r>
-        <w:t>create source folder in Centos:</w:t>
-      </w:r>
-    </w:p>
-    <w:p>
-      <w:r>
-        <w:t>cd ~</w:t>
-      </w:r>
-    </w:p>
-    <w:p>
-      <w:r>
-        <w:t>mkdir source</w:t>
-      </w:r>
-    </w:p>
-    <w:p>
-      <w:r>
-        <w:t>cd ~/source</w:t>
-      </w:r>
-    </w:p>
-    <w:p>
-      <w:r>
-        <w:t>mkdir directoryinfoservice</w:t>
-      </w:r>
-    </w:p>
-    <w:p>
-      <w:bookmarkStart w:id="0" w:name="_GoBack"/>
-      <w:bookmarkEnd w:id="0"/>
-    </w:p>
+      <w:proofErr w:type="gramStart"/>
+      <w:r>
+        <w:t>create</w:t>
+      </w:r>
+      <w:proofErr w:type="gramEnd"/>
+      <w:r>
+        <w:t xml:space="preserve"> source folder in Centos:</w:t>
+      </w:r>
+    </w:p>
+    <w:p>
+      <w:proofErr w:type="gramStart"/>
+      <w:r>
+        <w:t>cd</w:t>
+      </w:r>
+      <w:proofErr w:type="gramEnd"/>
+      <w:r>
+        <w:t xml:space="preserve"> ~</w:t>
+      </w:r>
+    </w:p>
+    <w:p>
+      <w:proofErr w:type="spellStart"/>
+      <w:proofErr w:type="gramStart"/>
+      <w:r>
+        <w:t>mkdir</w:t>
+      </w:r>
+      <w:proofErr w:type="spellEnd"/>
+      <w:proofErr w:type="gramEnd"/>
+      <w:r>
+        <w:t xml:space="preserve"> source</w:t>
+      </w:r>
+    </w:p>
+    <w:p>
+      <w:proofErr w:type="gramStart"/>
+      <w:r>
+        <w:t>cd</w:t>
+      </w:r>
+      <w:proofErr w:type="gramEnd"/>
+      <w:r>
+        <w:t xml:space="preserve"> ~/source</w:t>
+      </w:r>
+    </w:p>
+    <w:p>
+      <w:proofErr w:type="spellStart"/>
+      <w:proofErr w:type="gramStart"/>
+      <w:r>
+        <w:t>mkdir</w:t>
+      </w:r>
+      <w:proofErr w:type="spellEnd"/>
+      <w:proofErr w:type="gramEnd"/>
+      <w:r>
+        <w:t xml:space="preserve"> </w:t>
+      </w:r>
+      <w:proofErr w:type="spellStart"/>
+      <w:r>
+        <w:t>directoryinfoservice</w:t>
+      </w:r>
+      <w:proofErr w:type="spellEnd"/>
+    </w:p>
+    <w:p/>
     <w:p>
       <w:pPr>
         <w:shd w:val="clear" w:color="auto" w:fill="FFFFFF"/>
@@ -428,7 +1964,6 @@
           <w:sz w:val="24"/>
           <w:szCs w:val="24"/>
         </w:rPr>
-        <w:lastRenderedPageBreak/>
         <w:drawing>
           <wp:inline distT="0" distB="0" distL="0" distR="0">
             <wp:extent cx="3886200" cy="4297045"/>
@@ -447,7 +1982,7 @@
                     </pic:cNvPicPr>
                   </pic:nvPicPr>
                   <pic:blipFill>
-                    <a:blip r:embed="rId9">
+                    <a:blip r:embed="rId10">
                       <a:extLst>
                         <a:ext uri="{28A0092B-C50C-407E-A947-70E740481C1C}">
                           <a14:useLocalDpi xmlns:a14="http://schemas.microsoft.com/office/drawing/2010/main" val="0"/>
@@ -499,6 +2034,7 @@
           <w:sz w:val="24"/>
           <w:szCs w:val="24"/>
         </w:rPr>
+        <w:lastRenderedPageBreak/>
         <w:t>M2_HOME or MAVEN_HOME</w:t>
       </w:r>
       <w:r>
@@ -609,7 +2145,6 @@
           <w:sz w:val="24"/>
           <w:szCs w:val="24"/>
         </w:rPr>
-        <w:lastRenderedPageBreak/>
         <w:drawing>
           <wp:inline distT="0" distB="0" distL="0" distR="0">
             <wp:extent cx="6087745" cy="3496945"/>
@@ -628,7 +2163,7 @@
                     </pic:cNvPicPr>
                   </pic:nvPicPr>
                   <pic:blipFill>
-                    <a:blip r:embed="rId10">
+                    <a:blip r:embed="rId11">
                       <a:extLst>
                         <a:ext uri="{28A0092B-C50C-407E-A947-70E740481C1C}">
                           <a14:useLocalDpi xmlns:a14="http://schemas.microsoft.com/office/drawing/2010/main" val="0"/>
@@ -703,13 +2238,23 @@
         </w:rPr>
         <w:t>Done, to verify it, run </w:t>
       </w:r>
+      <w:proofErr w:type="spellStart"/>
       <w:r>
         <w:rPr>
           <w:rFonts w:ascii="Consolas" w:eastAsia="Times New Roman" w:hAnsi="Consolas" w:cs="Consolas"/>
           <w:color w:val="C7254E"/>
           <w:shd w:val="clear" w:color="auto" w:fill="F9F2F4"/>
         </w:rPr>
-        <w:t>mvn –version</w:t>
+        <w:t>mvn</w:t>
+      </w:r>
+      <w:proofErr w:type="spellEnd"/>
+      <w:r>
+        <w:rPr>
+          <w:rFonts w:ascii="Consolas" w:eastAsia="Times New Roman" w:hAnsi="Consolas" w:cs="Consolas"/>
+          <w:color w:val="C7254E"/>
+          <w:shd w:val="clear" w:color="auto" w:fill="F9F2F4"/>
+        </w:rPr>
+        <w:t xml:space="preserve"> –version</w:t>
       </w:r>
       <w:r>
         <w:rPr>
@@ -1006,8 +2551,20 @@
           <w:sz w:val="20"/>
           <w:szCs w:val="20"/>
         </w:rPr>
-        <w:t>Java home: C:\Program Files\Java\jdk1.7.0_65\jre</w:t>
-      </w:r>
+        <w:lastRenderedPageBreak/>
+        <w:t>Java home: C:\Program Files\Java\jdk1.7.0_65\</w:t>
+      </w:r>
+      <w:proofErr w:type="spellStart"/>
+      <w:r>
+        <w:rPr>
+          <w:rFonts w:ascii="Consolas" w:eastAsia="Times New Roman" w:hAnsi="Consolas" w:cs="Consolas"/>
+          <w:color w:val="000000"/>
+          <w:sz w:val="20"/>
+          <w:szCs w:val="20"/>
+        </w:rPr>
+        <w:t>jre</w:t>
+      </w:r>
+      <w:proofErr w:type="spellEnd"/>
     </w:p>
     <w:p>
       <w:pPr>
@@ -1051,7 +2608,27 @@
           <w:sz w:val="20"/>
           <w:szCs w:val="20"/>
         </w:rPr>
-        <w:t>Default locale: en_US, platform encoding: Cp1252</w:t>
+        <w:t xml:space="preserve">Default locale: </w:t>
+      </w:r>
+      <w:proofErr w:type="spellStart"/>
+      <w:r>
+        <w:rPr>
+          <w:rFonts w:ascii="Consolas" w:eastAsia="Times New Roman" w:hAnsi="Consolas" w:cs="Consolas"/>
+          <w:color w:val="000000"/>
+          <w:sz w:val="20"/>
+          <w:szCs w:val="20"/>
+        </w:rPr>
+        <w:t>en_US</w:t>
+      </w:r>
+      <w:proofErr w:type="spellEnd"/>
+      <w:r>
+        <w:rPr>
+          <w:rFonts w:ascii="Consolas" w:eastAsia="Times New Roman" w:hAnsi="Consolas" w:cs="Consolas"/>
+          <w:color w:val="000000"/>
+          <w:sz w:val="20"/>
+          <w:szCs w:val="20"/>
+        </w:rPr>
+        <w:t>, platform encoding: Cp1252</w:t>
       </w:r>
     </w:p>
     <w:p>
@@ -1219,12 +2796,27 @@
     <w:p/>
     <w:p>
       <w:r>
-        <w:lastRenderedPageBreak/>
-        <w:t>View Video To Dockerize the Spring Boot Application:</w:t>
-      </w:r>
-    </w:p>
-    <w:p>
-      <w:hyperlink r:id="rId11" w:history="1">
+        <w:t xml:space="preserve">View Video </w:t>
+      </w:r>
+      <w:proofErr w:type="gramStart"/>
+      <w:r>
+        <w:t>To</w:t>
+      </w:r>
+      <w:proofErr w:type="gramEnd"/>
+      <w:r>
+        <w:t xml:space="preserve"> </w:t>
+      </w:r>
+      <w:proofErr w:type="spellStart"/>
+      <w:r>
+        <w:t>Dockerize</w:t>
+      </w:r>
+      <w:proofErr w:type="spellEnd"/>
+      <w:r>
+        <w:t xml:space="preserve"> the Spring Boot Application:</w:t>
+      </w:r>
+    </w:p>
+    <w:p>
+      <w:hyperlink r:id="rId12" w:history="1">
         <w:r>
           <w:rPr>
             <w:rStyle w:val="Hyperlink"/>
@@ -1238,27 +2830,72 @@
     <w:p/>
     <w:p>
       <w:r>
-        <w:t>Create new docker file in the root of the project called “Dockerfile” without an extension by just using the “Add file” functionality.</w:t>
+        <w:t xml:space="preserve">Create new </w:t>
+      </w:r>
+      <w:proofErr w:type="spellStart"/>
+      <w:r>
+        <w:t>docker</w:t>
+      </w:r>
+      <w:proofErr w:type="spellEnd"/>
+      <w:r>
+        <w:t xml:space="preserve"> file in the root of the project called “</w:t>
+      </w:r>
+      <w:proofErr w:type="spellStart"/>
+      <w:r>
+        <w:t>Dockerfile</w:t>
+      </w:r>
+      <w:proofErr w:type="spellEnd"/>
+      <w:r>
+        <w:t>” without an extension by just using the “Add file” functionality.</w:t>
       </w:r>
     </w:p>
     <w:p/>
     <w:p>
       <w:r>
-        <w:t>Add the following to the Dockerfile:</w:t>
+        <w:t xml:space="preserve">Add the following to the </w:t>
+      </w:r>
+      <w:proofErr w:type="spellStart"/>
+      <w:r>
+        <w:t>Dockerfile</w:t>
+      </w:r>
+      <w:proofErr w:type="spellEnd"/>
+      <w:r>
+        <w:t>:</w:t>
       </w:r>
     </w:p>
     <w:p/>
     <w:p>
       <w:r>
-        <w:t>FROM openjdk:8</w:t>
-      </w:r>
+        <w:t>FROM openjdk</w:t>
+      </w:r>
+      <w:proofErr w:type="gramStart"/>
+      <w:r>
+        <w:t>:8</w:t>
+      </w:r>
+      <w:proofErr w:type="gramEnd"/>
     </w:p>
     <w:p>
       <w:r>
         <w:sym w:font="Wingdings" w:char="F0E0"/>
       </w:r>
       <w:r>
-        <w:t xml:space="preserve"> says which base image this docker imager will be created from</w:t>
+        <w:t xml:space="preserve"> </w:t>
+      </w:r>
+      <w:proofErr w:type="gramStart"/>
+      <w:r>
+        <w:t>says</w:t>
+      </w:r>
+      <w:proofErr w:type="gramEnd"/>
+      <w:r>
+        <w:t xml:space="preserve"> which base image this </w:t>
+      </w:r>
+      <w:proofErr w:type="spellStart"/>
+      <w:r>
+        <w:t>docker</w:t>
+      </w:r>
+      <w:proofErr w:type="spellEnd"/>
+      <w:r>
+        <w:t xml:space="preserve"> imager will be created from</w:t>
       </w:r>
     </w:p>
     <w:p>
@@ -1270,8 +2907,13 @@
       <w:r>
         <w:sym w:font="Wingdings" w:char="F0E0"/>
       </w:r>
-      <w:r>
-        <w:t>says that the container listens on this port at runtime</w:t>
+      <w:proofErr w:type="gramStart"/>
+      <w:r>
+        <w:t>says</w:t>
+      </w:r>
+      <w:proofErr w:type="gramEnd"/>
+      <w:r>
+        <w:t xml:space="preserve"> that the container listens on this port at runtime</w:t>
       </w:r>
     </w:p>
     <w:p>
@@ -1287,8 +2929,53 @@
           <w:numId w:val="2"/>
         </w:numPr>
       </w:pPr>
-      <w:r>
-        <w:t>ADD[“&lt;src&gt;”,”&lt;dest&gt;”]. Copies files URLs from &lt;src&gt; and adds them to the filesystem of the container at the path specified in &lt;dest&gt;</w:t>
+      <w:proofErr w:type="gramStart"/>
+      <w:r>
+        <w:t>ADD[</w:t>
+      </w:r>
+      <w:proofErr w:type="gramEnd"/>
+      <w:r>
+        <w:t>“&lt;</w:t>
+      </w:r>
+      <w:proofErr w:type="spellStart"/>
+      <w:r>
+        <w:t>src</w:t>
+      </w:r>
+      <w:proofErr w:type="spellEnd"/>
+      <w:r>
+        <w:t>&gt;”,”&lt;</w:t>
+      </w:r>
+      <w:proofErr w:type="spellStart"/>
+      <w:r>
+        <w:t>dest</w:t>
+      </w:r>
+      <w:proofErr w:type="spellEnd"/>
+      <w:r>
+        <w:t>&gt;”]. Copies files URLs from &lt;</w:t>
+      </w:r>
+      <w:proofErr w:type="spellStart"/>
+      <w:r>
+        <w:t>src</w:t>
+      </w:r>
+      <w:proofErr w:type="spellEnd"/>
+      <w:r>
+        <w:t xml:space="preserve">&gt; and adds them to the </w:t>
+      </w:r>
+      <w:proofErr w:type="spellStart"/>
+      <w:r>
+        <w:t>filesystem</w:t>
+      </w:r>
+      <w:proofErr w:type="spellEnd"/>
+      <w:r>
+        <w:t xml:space="preserve"> of the container at the path specified in &lt;</w:t>
+      </w:r>
+      <w:proofErr w:type="spellStart"/>
+      <w:r>
+        <w:t>dest</w:t>
+      </w:r>
+      <w:proofErr w:type="spellEnd"/>
+      <w:r>
+        <w:t>&gt;</w:t>
       </w:r>
     </w:p>
     <w:p>
@@ -1300,12 +2987,36 @@
         </w:numPr>
       </w:pPr>
       <w:r>
-        <w:t>This is done to copy the project’s compiled JAR file which mavern creates to the docker image</w:t>
-      </w:r>
-    </w:p>
-    <w:p>
-      <w:r>
-        <w:t>ENTRYPOINT ["java","-jar","directory-info-service.jar"]</w:t>
+        <w:t xml:space="preserve">This is done to copy the project’s compiled JAR file which </w:t>
+      </w:r>
+      <w:proofErr w:type="spellStart"/>
+      <w:r>
+        <w:t>mavern</w:t>
+      </w:r>
+      <w:proofErr w:type="spellEnd"/>
+      <w:r>
+        <w:t xml:space="preserve"> creates to the </w:t>
+      </w:r>
+      <w:proofErr w:type="spellStart"/>
+      <w:r>
+        <w:t>docker</w:t>
+      </w:r>
+      <w:proofErr w:type="spellEnd"/>
+      <w:r>
+        <w:t xml:space="preserve"> image</w:t>
+      </w:r>
+    </w:p>
+    <w:p>
+      <w:r>
+        <w:t>ENTRYPOINT ["java","-</w:t>
+      </w:r>
+      <w:proofErr w:type="spellStart"/>
+      <w:r>
+        <w:t>jar","directory</w:t>
+      </w:r>
+      <w:proofErr w:type="spellEnd"/>
+      <w:r>
+        <w:t>-info-service.jar"]</w:t>
       </w:r>
     </w:p>
     <w:p>
@@ -1320,11 +3031,19 @@
     <w:p/>
     <w:p>
       <w:r>
-        <w:t>Install Mavern in windows:</w:t>
-      </w:r>
-    </w:p>
-    <w:p>
-      <w:hyperlink r:id="rId12" w:history="1">
+        <w:t xml:space="preserve">Install </w:t>
+      </w:r>
+      <w:proofErr w:type="spellStart"/>
+      <w:r>
+        <w:t>Mavern</w:t>
+      </w:r>
+      <w:proofErr w:type="spellEnd"/>
+      <w:r>
+        <w:t xml:space="preserve"> in windows:</w:t>
+      </w:r>
+    </w:p>
+    <w:p>
+      <w:hyperlink r:id="rId13" w:history="1">
         <w:r>
           <w:rPr>
             <w:rStyle w:val="Hyperlink"/>
@@ -1337,7 +3056,23 @@
     <w:p/>
     <w:p>
       <w:r>
-        <w:t>Then open “Docker Quickstart Terminal”</w:t>
+        <w:t>Then open “</w:t>
+      </w:r>
+      <w:proofErr w:type="spellStart"/>
+      <w:r>
+        <w:t>Docker</w:t>
+      </w:r>
+      <w:proofErr w:type="spellEnd"/>
+      <w:r>
+        <w:t xml:space="preserve"> </w:t>
+      </w:r>
+      <w:proofErr w:type="spellStart"/>
+      <w:r>
+        <w:t>Quickstart</w:t>
+      </w:r>
+      <w:proofErr w:type="spellEnd"/>
+      <w:r>
+        <w:t xml:space="preserve"> Terminal”</w:t>
       </w:r>
     </w:p>
     <w:p>
@@ -1385,7 +3120,15 @@
         </w:numPr>
       </w:pPr>
       <w:r>
-        <w:t>Run: mvn clean</w:t>
+        <w:t xml:space="preserve">Run: </w:t>
+      </w:r>
+      <w:proofErr w:type="spellStart"/>
+      <w:r>
+        <w:t>mvn</w:t>
+      </w:r>
+      <w:proofErr w:type="spellEnd"/>
+      <w:r>
+        <w:t xml:space="preserve"> clean</w:t>
       </w:r>
     </w:p>
     <w:p>
@@ -1409,7 +3152,15 @@
         </w:numPr>
       </w:pPr>
       <w:r>
-        <w:t>Run: mvn install</w:t>
+        <w:t xml:space="preserve">Run: </w:t>
+      </w:r>
+      <w:proofErr w:type="spellStart"/>
+      <w:r>
+        <w:t>mvn</w:t>
+      </w:r>
+      <w:proofErr w:type="spellEnd"/>
+      <w:r>
+        <w:t xml:space="preserve"> install</w:t>
       </w:r>
     </w:p>
     <w:p>
@@ -1421,7 +3172,6 @@
         </w:numPr>
       </w:pPr>
       <w:r>
-        <w:lastRenderedPageBreak/>
         <w:t>This installs the decencies</w:t>
       </w:r>
       <w:r>
@@ -1450,16 +3200,45 @@
         </w:numPr>
       </w:pPr>
       <w:r>
-        <w:t>Run: docker build -f &lt;Dockerfile name&gt; -t &lt;Docker image name</w:t>
+        <w:t xml:space="preserve">Run: </w:t>
+      </w:r>
+      <w:proofErr w:type="spellStart"/>
+      <w:r>
+        <w:t>docker</w:t>
+      </w:r>
+      <w:proofErr w:type="spellEnd"/>
+      <w:r>
+        <w:t xml:space="preserve"> build -f &lt;</w:t>
+      </w:r>
+      <w:proofErr w:type="spellStart"/>
+      <w:r>
+        <w:t>Dockerfile</w:t>
+      </w:r>
+      <w:proofErr w:type="spellEnd"/>
+      <w:r>
+        <w:t xml:space="preserve"> name&gt; -t &lt;</w:t>
+      </w:r>
+      <w:proofErr w:type="spellStart"/>
+      <w:r>
+        <w:t>Docker</w:t>
+      </w:r>
+      <w:proofErr w:type="spellEnd"/>
+      <w:r>
+        <w:t xml:space="preserve"> image name</w:t>
       </w:r>
       <w:r>
         <w:t xml:space="preserve"> (has to be lowercase)</w:t>
       </w:r>
+      <w:proofErr w:type="gramStart"/>
       <w:r>
         <w:t>&gt;</w:t>
       </w:r>
       <w:r>
-        <w:t xml:space="preserve"> . (</w:t>
+        <w:t xml:space="preserve"> .</w:t>
+      </w:r>
+      <w:proofErr w:type="gramEnd"/>
+      <w:r>
+        <w:t xml:space="preserve"> (</w:t>
       </w:r>
       <w:r>
         <w:rPr>
@@ -1480,11 +3259,34 @@
         </w:numPr>
       </w:pPr>
       <w:r>
-        <w:t>Thus run: docker build -f Dockerfile -t directoryinfoservice</w:t>
-      </w:r>
+        <w:t xml:space="preserve">Thus run: </w:t>
+      </w:r>
+      <w:proofErr w:type="spellStart"/>
+      <w:r>
+        <w:t>docker</w:t>
+      </w:r>
+      <w:proofErr w:type="spellEnd"/>
+      <w:r>
+        <w:t xml:space="preserve"> build -f </w:t>
+      </w:r>
+      <w:proofErr w:type="spellStart"/>
+      <w:r>
+        <w:t>Dockerfile</w:t>
+      </w:r>
+      <w:proofErr w:type="spellEnd"/>
+      <w:r>
+        <w:t xml:space="preserve"> -t </w:t>
+      </w:r>
+      <w:proofErr w:type="spellStart"/>
+      <w:proofErr w:type="gramStart"/>
+      <w:r>
+        <w:t>directoryinfoservice</w:t>
+      </w:r>
+      <w:proofErr w:type="spellEnd"/>
       <w:r>
         <w:t xml:space="preserve"> .</w:t>
       </w:r>
+      <w:proofErr w:type="gramEnd"/>
     </w:p>
     <w:p>
       <w:pPr>
@@ -1495,7 +3297,15 @@
         </w:numPr>
       </w:pPr>
       <w:r>
-        <w:t>This builds the docker image</w:t>
+        <w:t xml:space="preserve">This builds the </w:t>
+      </w:r>
+      <w:proofErr w:type="spellStart"/>
+      <w:r>
+        <w:t>docker</w:t>
+      </w:r>
+      <w:proofErr w:type="spellEnd"/>
+      <w:r>
+        <w:t xml:space="preserve"> image</w:t>
       </w:r>
     </w:p>
     <w:p>
@@ -1507,7 +3317,15 @@
         </w:numPr>
       </w:pPr>
       <w:r>
-        <w:t>Run: docker images</w:t>
+        <w:t xml:space="preserve">Run: </w:t>
+      </w:r>
+      <w:proofErr w:type="spellStart"/>
+      <w:r>
+        <w:t>docker</w:t>
+      </w:r>
+      <w:proofErr w:type="spellEnd"/>
+      <w:r>
+        <w:t xml:space="preserve"> images</w:t>
       </w:r>
     </w:p>
     <w:p>
@@ -1519,7 +3337,15 @@
         </w:numPr>
       </w:pPr>
       <w:r>
-        <w:t>Gets a list of docker images</w:t>
+        <w:t xml:space="preserve">Gets a list of </w:t>
+      </w:r>
+      <w:proofErr w:type="spellStart"/>
+      <w:r>
+        <w:t>docker</w:t>
+      </w:r>
+      <w:proofErr w:type="spellEnd"/>
+      <w:r>
+        <w:t xml:space="preserve"> images</w:t>
       </w:r>
     </w:p>
     <w:p>
@@ -1531,7 +3357,15 @@
         </w:numPr>
       </w:pPr>
       <w:r>
-        <w:t>You should see the directoryinfoservice image in the list if it was successfully built</w:t>
+        <w:t xml:space="preserve">You should see the </w:t>
+      </w:r>
+      <w:proofErr w:type="spellStart"/>
+      <w:r>
+        <w:t>directoryinfoservice</w:t>
+      </w:r>
+      <w:proofErr w:type="spellEnd"/>
+      <w:r>
+        <w:t xml:space="preserve"> image in the list if it was successfully built</w:t>
       </w:r>
     </w:p>
     <w:p>
@@ -1543,7 +3377,23 @@
         </w:numPr>
       </w:pPr>
       <w:r>
-        <w:t>Run: docker run -p &lt;publish exposed port&gt; &lt;dockerimage&gt;</w:t>
+        <w:t xml:space="preserve">Run: </w:t>
+      </w:r>
+      <w:proofErr w:type="spellStart"/>
+      <w:r>
+        <w:t>docker</w:t>
+      </w:r>
+      <w:proofErr w:type="spellEnd"/>
+      <w:r>
+        <w:t xml:space="preserve"> run -p &lt;publish exposed port&gt; &lt;</w:t>
+      </w:r>
+      <w:proofErr w:type="spellStart"/>
+      <w:r>
+        <w:t>dockerimage</w:t>
+      </w:r>
+      <w:proofErr w:type="spellEnd"/>
+      <w:r>
+        <w:t>&gt;</w:t>
       </w:r>
     </w:p>
     <w:p>
@@ -1555,8 +3405,21 @@
         </w:numPr>
       </w:pPr>
       <w:r>
-        <w:t>Thus Run: docker run -p 8080:8080 directoryinfoservice</w:t>
-      </w:r>
+        <w:t xml:space="preserve">Thus Run: </w:t>
+      </w:r>
+      <w:proofErr w:type="spellStart"/>
+      <w:r>
+        <w:t>docker</w:t>
+      </w:r>
+      <w:proofErr w:type="spellEnd"/>
+      <w:r>
+        <w:t xml:space="preserve"> run -p 8080:8080 </w:t>
+      </w:r>
+      <w:proofErr w:type="spellStart"/>
+      <w:r>
+        <w:t>directoryinfoservice</w:t>
+      </w:r>
+      <w:proofErr w:type="spellEnd"/>
     </w:p>
     <w:p>
       <w:pPr>
@@ -1567,7 +3430,23 @@
         </w:numPr>
       </w:pPr>
       <w:r>
-        <w:t>This will run the docker image and expose port 8080 on the docker image as port 8080 to the “outside world”</w:t>
+        <w:t xml:space="preserve">This will run the </w:t>
+      </w:r>
+      <w:proofErr w:type="spellStart"/>
+      <w:r>
+        <w:t>docker</w:t>
+      </w:r>
+      <w:proofErr w:type="spellEnd"/>
+      <w:r>
+        <w:t xml:space="preserve"> image and expose port 8080 on the </w:t>
+      </w:r>
+      <w:proofErr w:type="spellStart"/>
+      <w:r>
+        <w:t>docker</w:t>
+      </w:r>
+      <w:proofErr w:type="spellEnd"/>
+      <w:r>
+        <w:t xml:space="preserve"> image as port 8080 to the “outside world”</w:t>
       </w:r>
     </w:p>
     <w:p>
@@ -1591,8 +3470,21 @@
         </w:numPr>
       </w:pPr>
       <w:r>
-        <w:t>Run: docker-machine ls</w:t>
-      </w:r>
+        <w:t xml:space="preserve">Run: </w:t>
+      </w:r>
+      <w:proofErr w:type="spellStart"/>
+      <w:r>
+        <w:t>docker</w:t>
+      </w:r>
+      <w:proofErr w:type="spellEnd"/>
+      <w:r>
+        <w:t xml:space="preserve">-machine </w:t>
+      </w:r>
+      <w:proofErr w:type="spellStart"/>
+      <w:r>
+        <w:t>ls</w:t>
+      </w:r>
+      <w:proofErr w:type="spellEnd"/>
     </w:p>
     <w:p>
       <w:pPr>
@@ -1603,7 +3495,15 @@
         </w:numPr>
       </w:pPr>
       <w:r>
-        <w:t>This will give you the IP address of the docker machine</w:t>
+        <w:t xml:space="preserve">This will give you the IP address of the </w:t>
+      </w:r>
+      <w:proofErr w:type="spellStart"/>
+      <w:r>
+        <w:t>docker</w:t>
+      </w:r>
+      <w:proofErr w:type="spellEnd"/>
+      <w:r>
+        <w:t xml:space="preserve"> machine</w:t>
       </w:r>
       <w:r>
         <w:t xml:space="preserve"> (192.168.99.100:2376 on my machine)</w:t>
@@ -1641,8 +3541,13 @@
     <w:p/>
     <w:p>
       <w:r>
-        <w:t>Add this to the pom.xml ????</w:t>
-      </w:r>
+        <w:t xml:space="preserve">Add this to the </w:t>
+      </w:r>
+      <w:proofErr w:type="gramStart"/>
+      <w:r>
+        <w:t>pom.xml ????</w:t>
+      </w:r>
+      <w:proofErr w:type="gramEnd"/>
     </w:p>
     <w:p/>
     <w:p/>
@@ -1676,6 +3581,7 @@
         </w:rPr>
         <w:t>&lt;</w:t>
       </w:r>
+      <w:proofErr w:type="gramStart"/>
       <w:r>
         <w:rPr>
           <w:rFonts w:ascii="Courier New" w:hAnsi="Courier New" w:cs="Courier New"/>
@@ -1685,6 +3591,7 @@
         </w:rPr>
         <w:t>build</w:t>
       </w:r>
+      <w:proofErr w:type="gramEnd"/>
       <w:r>
         <w:rPr>
           <w:rFonts w:ascii="Courier New" w:hAnsi="Courier New" w:cs="Courier New"/>
@@ -1726,6 +3633,7 @@
         </w:rPr>
         <w:t>&lt;</w:t>
       </w:r>
+      <w:proofErr w:type="gramStart"/>
       <w:r>
         <w:rPr>
           <w:rFonts w:ascii="Courier New" w:hAnsi="Courier New" w:cs="Courier New"/>
@@ -1735,6 +3643,7 @@
         </w:rPr>
         <w:t>plugins</w:t>
       </w:r>
+      <w:proofErr w:type="gramEnd"/>
       <w:r>
         <w:rPr>
           <w:rFonts w:ascii="Courier New" w:hAnsi="Courier New" w:cs="Courier New"/>
@@ -1785,6 +3694,7 @@
         </w:rPr>
         <w:t>&lt;</w:t>
       </w:r>
+      <w:proofErr w:type="gramStart"/>
       <w:r>
         <w:rPr>
           <w:rFonts w:ascii="Courier New" w:hAnsi="Courier New" w:cs="Courier New"/>
@@ -1794,6 +3704,7 @@
         </w:rPr>
         <w:t>plugin</w:t>
       </w:r>
+      <w:proofErr w:type="gramEnd"/>
       <w:r>
         <w:rPr>
           <w:rFonts w:ascii="Courier New" w:hAnsi="Courier New" w:cs="Courier New"/>
@@ -1853,6 +3764,7 @@
         </w:rPr>
         <w:t>&lt;</w:t>
       </w:r>
+      <w:proofErr w:type="spellStart"/>
       <w:r>
         <w:rPr>
           <w:rFonts w:ascii="Courier New" w:hAnsi="Courier New" w:cs="Courier New"/>
@@ -1862,6 +3774,7 @@
         </w:rPr>
         <w:t>groupId</w:t>
       </w:r>
+      <w:proofErr w:type="spellEnd"/>
       <w:r>
         <w:rPr>
           <w:rFonts w:ascii="Courier New" w:hAnsi="Courier New" w:cs="Courier New"/>
@@ -1871,6 +3784,7 @@
         </w:rPr>
         <w:t>&gt;</w:t>
       </w:r>
+      <w:proofErr w:type="spellStart"/>
       <w:r>
         <w:rPr>
           <w:rFonts w:ascii="Courier New" w:hAnsi="Courier New" w:cs="Courier New"/>
@@ -1880,6 +3794,7 @@
         </w:rPr>
         <w:t>org.springframework.boot</w:t>
       </w:r>
+      <w:proofErr w:type="spellEnd"/>
       <w:r>
         <w:rPr>
           <w:rFonts w:ascii="Courier New" w:hAnsi="Courier New" w:cs="Courier New"/>
@@ -1889,6 +3804,7 @@
         </w:rPr>
         <w:t>&lt;/</w:t>
       </w:r>
+      <w:proofErr w:type="spellStart"/>
       <w:r>
         <w:rPr>
           <w:rFonts w:ascii="Courier New" w:hAnsi="Courier New" w:cs="Courier New"/>
@@ -1898,6 +3814,7 @@
         </w:rPr>
         <w:t>groupId</w:t>
       </w:r>
+      <w:proofErr w:type="spellEnd"/>
       <w:r>
         <w:rPr>
           <w:rFonts w:ascii="Courier New" w:hAnsi="Courier New" w:cs="Courier New"/>
@@ -1939,6 +3856,8 @@
         </w:rPr>
         <w:t>&lt;</w:t>
       </w:r>
+      <w:proofErr w:type="spellStart"/>
+      <w:proofErr w:type="gramStart"/>
       <w:r>
         <w:rPr>
           <w:rFonts w:ascii="Courier New" w:hAnsi="Courier New" w:cs="Courier New"/>
@@ -1948,6 +3867,7 @@
         </w:rPr>
         <w:t>artifactId</w:t>
       </w:r>
+      <w:proofErr w:type="spellEnd"/>
       <w:r>
         <w:rPr>
           <w:rFonts w:ascii="Courier New" w:hAnsi="Courier New" w:cs="Courier New"/>
@@ -1957,6 +3877,7 @@
         </w:rPr>
         <w:t>&gt;</w:t>
       </w:r>
+      <w:proofErr w:type="gramEnd"/>
       <w:r>
         <w:rPr>
           <w:rFonts w:ascii="Courier New" w:hAnsi="Courier New" w:cs="Courier New"/>
@@ -1966,6 +3887,7 @@
         </w:rPr>
         <w:t>spring-boot-</w:t>
       </w:r>
+      <w:proofErr w:type="spellStart"/>
       <w:r>
         <w:rPr>
           <w:rFonts w:ascii="Courier New" w:hAnsi="Courier New" w:cs="Courier New"/>
@@ -1976,6 +3898,7 @@
         </w:rPr>
         <w:t>mavern</w:t>
       </w:r>
+      <w:proofErr w:type="spellEnd"/>
       <w:r>
         <w:rPr>
           <w:rFonts w:ascii="Courier New" w:hAnsi="Courier New" w:cs="Courier New"/>
@@ -2004,6 +3927,7 @@
         </w:rPr>
         <w:t>&lt;/</w:t>
       </w:r>
+      <w:proofErr w:type="spellStart"/>
       <w:r>
         <w:rPr>
           <w:rFonts w:ascii="Courier New" w:hAnsi="Courier New" w:cs="Courier New"/>
@@ -2013,6 +3937,7 @@
         </w:rPr>
         <w:t>artifactId</w:t>
       </w:r>
+      <w:proofErr w:type="spellEnd"/>
       <w:r>
         <w:rPr>
           <w:rFonts w:ascii="Courier New" w:hAnsi="Courier New" w:cs="Courier New"/>
@@ -2042,6 +3967,7 @@
           <w:sz w:val="20"/>
           <w:szCs w:val="20"/>
         </w:rPr>
+        <w:lastRenderedPageBreak/>
         <w:tab/>
         <w:t xml:space="preserve">  </w:t>
       </w:r>
@@ -2171,6 +4097,8 @@
         </w:rPr>
         <w:t>&lt;</w:t>
       </w:r>
+      <w:proofErr w:type="spellStart"/>
+      <w:proofErr w:type="gramStart"/>
       <w:r>
         <w:rPr>
           <w:rFonts w:ascii="Courier New" w:hAnsi="Courier New" w:cs="Courier New"/>
@@ -2180,6 +4108,7 @@
         </w:rPr>
         <w:t>finalName</w:t>
       </w:r>
+      <w:proofErr w:type="spellEnd"/>
       <w:r>
         <w:rPr>
           <w:rFonts w:ascii="Courier New" w:hAnsi="Courier New" w:cs="Courier New"/>
@@ -2189,6 +4118,7 @@
         </w:rPr>
         <w:t>&gt;</w:t>
       </w:r>
+      <w:proofErr w:type="gramEnd"/>
       <w:r>
         <w:rPr>
           <w:rFonts w:ascii="Courier New" w:hAnsi="Courier New" w:cs="Courier New"/>
@@ -2207,6 +4137,7 @@
         </w:rPr>
         <w:t>&lt;/</w:t>
       </w:r>
+      <w:proofErr w:type="spellStart"/>
       <w:r>
         <w:rPr>
           <w:rFonts w:ascii="Courier New" w:hAnsi="Courier New" w:cs="Courier New"/>
@@ -2216,6 +4147,7 @@
         </w:rPr>
         <w:t>finalName</w:t>
       </w:r>
+      <w:proofErr w:type="spellEnd"/>
       <w:r>
         <w:rPr>
           <w:rFonts w:ascii="Courier New" w:hAnsi="Courier New" w:cs="Courier New"/>
@@ -2278,6 +4210,119 @@
 <file path=word/numbering.xml><?xml version="1.0" encoding="utf-8"?>
 <w:numbering xmlns:wpc="http://schemas.microsoft.com/office/word/2010/wordprocessingCanvas" xmlns:mc="http://schemas.openxmlformats.org/markup-compatibility/2006" xmlns:o="urn:schemas-microsoft-com:office:office" xmlns:r="http://schemas.openxmlformats.org/officeDocument/2006/relationships" xmlns:m="http://schemas.openxmlformats.org/officeDocument/2006/math" xmlns:v="urn:schemas-microsoft-com:vml" xmlns:wp14="http://schemas.microsoft.com/office/word/2010/wordprocessingDrawing" xmlns:wp="http://schemas.openxmlformats.org/drawingml/2006/wordprocessingDrawing" xmlns:w10="urn:schemas-microsoft-com:office:word" xmlns:w="http://schemas.openxmlformats.org/wordprocessingml/2006/main" xmlns:w14="http://schemas.microsoft.com/office/word/2010/wordml" xmlns:w15="http://schemas.microsoft.com/office/word/2012/wordml" xmlns:wpg="http://schemas.microsoft.com/office/word/2010/wordprocessingGroup" xmlns:wpi="http://schemas.microsoft.com/office/word/2010/wordprocessingInk" xmlns:wne="http://schemas.microsoft.com/office/word/2006/wordml" xmlns:wps="http://schemas.microsoft.com/office/word/2010/wordprocessingShape" mc:Ignorable="w14 w15 wp14">
   <w:abstractNum w:abstractNumId="0">
+    <w:nsid w:val="1F5D74F3"/>
+    <w:multiLevelType w:val="multilevel"/>
+    <w:tmpl w:val="9A8A3E28"/>
+    <w:lvl w:ilvl="0">
+      <w:start w:val="1"/>
+      <w:numFmt w:val="decimal"/>
+      <w:lvlText w:val="%1."/>
+      <w:lvlJc w:val="left"/>
+      <w:pPr>
+        <w:tabs>
+          <w:tab w:val="num" w:pos="720"/>
+        </w:tabs>
+        <w:ind w:left="720" w:hanging="360"/>
+      </w:pPr>
+    </w:lvl>
+    <w:lvl w:ilvl="1" w:tentative="1">
+      <w:start w:val="1"/>
+      <w:numFmt w:val="decimal"/>
+      <w:lvlText w:val="%2."/>
+      <w:lvlJc w:val="left"/>
+      <w:pPr>
+        <w:tabs>
+          <w:tab w:val="num" w:pos="1440"/>
+        </w:tabs>
+        <w:ind w:left="1440" w:hanging="360"/>
+      </w:pPr>
+    </w:lvl>
+    <w:lvl w:ilvl="2" w:tentative="1">
+      <w:start w:val="1"/>
+      <w:numFmt w:val="decimal"/>
+      <w:lvlText w:val="%3."/>
+      <w:lvlJc w:val="left"/>
+      <w:pPr>
+        <w:tabs>
+          <w:tab w:val="num" w:pos="2160"/>
+        </w:tabs>
+        <w:ind w:left="2160" w:hanging="360"/>
+      </w:pPr>
+    </w:lvl>
+    <w:lvl w:ilvl="3" w:tentative="1">
+      <w:start w:val="1"/>
+      <w:numFmt w:val="decimal"/>
+      <w:lvlText w:val="%4."/>
+      <w:lvlJc w:val="left"/>
+      <w:pPr>
+        <w:tabs>
+          <w:tab w:val="num" w:pos="2880"/>
+        </w:tabs>
+        <w:ind w:left="2880" w:hanging="360"/>
+      </w:pPr>
+    </w:lvl>
+    <w:lvl w:ilvl="4" w:tentative="1">
+      <w:start w:val="1"/>
+      <w:numFmt w:val="decimal"/>
+      <w:lvlText w:val="%5."/>
+      <w:lvlJc w:val="left"/>
+      <w:pPr>
+        <w:tabs>
+          <w:tab w:val="num" w:pos="3600"/>
+        </w:tabs>
+        <w:ind w:left="3600" w:hanging="360"/>
+      </w:pPr>
+    </w:lvl>
+    <w:lvl w:ilvl="5" w:tentative="1">
+      <w:start w:val="1"/>
+      <w:numFmt w:val="decimal"/>
+      <w:lvlText w:val="%6."/>
+      <w:lvlJc w:val="left"/>
+      <w:pPr>
+        <w:tabs>
+          <w:tab w:val="num" w:pos="4320"/>
+        </w:tabs>
+        <w:ind w:left="4320" w:hanging="360"/>
+      </w:pPr>
+    </w:lvl>
+    <w:lvl w:ilvl="6" w:tentative="1">
+      <w:start w:val="1"/>
+      <w:numFmt w:val="decimal"/>
+      <w:lvlText w:val="%7."/>
+      <w:lvlJc w:val="left"/>
+      <w:pPr>
+        <w:tabs>
+          <w:tab w:val="num" w:pos="5040"/>
+        </w:tabs>
+        <w:ind w:left="5040" w:hanging="360"/>
+      </w:pPr>
+    </w:lvl>
+    <w:lvl w:ilvl="7" w:tentative="1">
+      <w:start w:val="1"/>
+      <w:numFmt w:val="decimal"/>
+      <w:lvlText w:val="%8."/>
+      <w:lvlJc w:val="left"/>
+      <w:pPr>
+        <w:tabs>
+          <w:tab w:val="num" w:pos="5760"/>
+        </w:tabs>
+        <w:ind w:left="5760" w:hanging="360"/>
+      </w:pPr>
+    </w:lvl>
+    <w:lvl w:ilvl="8" w:tentative="1">
+      <w:start w:val="1"/>
+      <w:numFmt w:val="decimal"/>
+      <w:lvlText w:val="%9."/>
+      <w:lvlJc w:val="left"/>
+      <w:pPr>
+        <w:tabs>
+          <w:tab w:val="num" w:pos="6480"/>
+        </w:tabs>
+        <w:ind w:left="6480" w:hanging="360"/>
+      </w:pPr>
+    </w:lvl>
+  </w:abstractNum>
+  <w:abstractNum w:abstractNumId="1">
     <w:nsid w:val="4B565824"/>
     <w:multiLevelType w:val="hybridMultilevel"/>
     <w:tmpl w:val="70DAC752"/>
@@ -2363,7 +4408,7 @@
       </w:pPr>
     </w:lvl>
   </w:abstractNum>
-  <w:abstractNum w:abstractNumId="1">
+  <w:abstractNum w:abstractNumId="2">
     <w:nsid w:val="606432CB"/>
     <w:multiLevelType w:val="hybridMultilevel"/>
     <w:tmpl w:val="95B01090"/>
@@ -2476,10 +4521,13 @@
     </w:lvl>
   </w:abstractNum>
   <w:num w:numId="1">
-    <w:abstractNumId w:val="0"/>
+    <w:abstractNumId w:val="1"/>
   </w:num>
   <w:num w:numId="2">
-    <w:abstractNumId w:val="1"/>
+    <w:abstractNumId w:val="2"/>
+  </w:num>
+  <w:num w:numId="3">
+    <w:abstractNumId w:val="0"/>
   </w:num>
 </w:numbering>
 </file>
@@ -3058,6 +5106,24 @@
     <w:basedOn w:val="DefaultParagraphFont"/>
     <w:rsid w:val="00494921"/>
   </w:style>
+  <w:style w:type="character" w:customStyle="1" w:styleId="pln1">
+    <w:name w:val="pln1"/>
+    <w:basedOn w:val="DefaultParagraphFont"/>
+    <w:rsid w:val="00756691"/>
+    <w:rPr>
+      <w:color w:val="000000"/>
+    </w:rPr>
+  </w:style>
+  <w:style w:type="character" w:customStyle="1" w:styleId="tag">
+    <w:name w:val="tag"/>
+    <w:basedOn w:val="DefaultParagraphFont"/>
+    <w:rsid w:val="00756691"/>
+  </w:style>
+  <w:style w:type="character" w:customStyle="1" w:styleId="pln">
+    <w:name w:val="pln"/>
+    <w:basedOn w:val="DefaultParagraphFont"/>
+    <w:rsid w:val="00BE3913"/>
+  </w:style>
 </w:styles>
 </file>
 

</xml_diff>

<commit_message>
Change version back to 1.5.2
</commit_message>
<xml_diff>
--- a/directory-info-service/documents/Setup Instructions.docx
+++ b/directory-info-service/documents/Setup Instructions.docx
@@ -1757,6 +1757,38 @@
         <w:t>&lt;/repositories&gt;</w:t>
       </w:r>
     </w:p>
+    <w:p/>
+    <w:p>
+      <w:pPr>
+        <w:pStyle w:val="HTMLPreformatted"/>
+        <w:shd w:val="clear" w:color="auto" w:fill="EFF0F1"/>
+        <w:rPr>
+          <w:rFonts w:ascii="Consolas" w:hAnsi="Consolas" w:cs="Consolas"/>
+          <w:color w:val="393318"/>
+        </w:rPr>
+      </w:pPr>
+      <w:r>
+        <w:t xml:space="preserve">Run in centos: </w:t>
+      </w:r>
+      <w:r>
+        <w:rPr>
+          <w:rFonts w:ascii="Consolas" w:hAnsi="Consolas" w:cs="Consolas"/>
+          <w:color w:val="303336"/>
+          <w:bdr w:val="none" w:sz="0" w:space="0" w:color="auto" w:frame="1"/>
+          <w:shd w:val="clear" w:color="auto" w:fill="EFF0F1"/>
+        </w:rPr>
+        <w:t>export MAVEN_OPTS=</w:t>
+      </w:r>
+      <w:r>
+        <w:rPr>
+          <w:rFonts w:ascii="Consolas" w:hAnsi="Consolas" w:cs="Consolas"/>
+          <w:color w:val="7D2727"/>
+          <w:bdr w:val="none" w:sz="0" w:space="0" w:color="auto" w:frame="1"/>
+          <w:shd w:val="clear" w:color="auto" w:fill="EFF0F1"/>
+        </w:rPr>
+        <w:t>"-Djava.net.preferIPv4Stack=true"</w:t>
+      </w:r>
+    </w:p>
     <w:p>
       <w:bookmarkStart w:id="0" w:name="_GoBack"/>
       <w:bookmarkEnd w:id="0"/>
@@ -1764,6 +1796,7 @@
     <w:p/>
     <w:p>
       <w:r>
+        <w:lastRenderedPageBreak/>
         <w:t xml:space="preserve"> In centos:</w:t>
       </w:r>
     </w:p>
@@ -1780,7 +1813,6 @@
     <w:p>
       <w:proofErr w:type="gramStart"/>
       <w:r>
-        <w:lastRenderedPageBreak/>
         <w:t>install</w:t>
       </w:r>
       <w:proofErr w:type="gramEnd"/>
@@ -1964,6 +1996,7 @@
           <w:sz w:val="24"/>
           <w:szCs w:val="24"/>
         </w:rPr>
+        <w:lastRenderedPageBreak/>
         <w:drawing>
           <wp:inline distT="0" distB="0" distL="0" distR="0">
             <wp:extent cx="3886200" cy="4297045"/>
@@ -2034,7 +2067,6 @@
           <w:sz w:val="24"/>
           <w:szCs w:val="24"/>
         </w:rPr>
-        <w:lastRenderedPageBreak/>
         <w:t>M2_HOME or MAVEN_HOME</w:t>
       </w:r>
       <w:r>
@@ -2145,6 +2177,7 @@
           <w:sz w:val="24"/>
           <w:szCs w:val="24"/>
         </w:rPr>
+        <w:lastRenderedPageBreak/>
         <w:drawing>
           <wp:inline distT="0" distB="0" distL="0" distR="0">
             <wp:extent cx="6087745" cy="3496945"/>
@@ -2551,7 +2584,6 @@
           <w:sz w:val="20"/>
           <w:szCs w:val="20"/>
         </w:rPr>
-        <w:lastRenderedPageBreak/>
         <w:t>Java home: C:\Program Files\Java\jdk1.7.0_65\</w:t>
       </w:r>
       <w:proofErr w:type="spellStart"/>
@@ -2796,6 +2828,7 @@
     <w:p/>
     <w:p>
       <w:r>
+        <w:lastRenderedPageBreak/>
         <w:t xml:space="preserve">View Video </w:t>
       </w:r>
       <w:proofErr w:type="gramStart"/>
@@ -3172,6 +3205,7 @@
         </w:numPr>
       </w:pPr>
       <w:r>
+        <w:lastRenderedPageBreak/>
         <w:t>This installs the decencies</w:t>
       </w:r>
       <w:r>
@@ -3967,7 +4001,6 @@
           <w:sz w:val="20"/>
           <w:szCs w:val="20"/>
         </w:rPr>
-        <w:lastRenderedPageBreak/>
         <w:tab/>
         <w:t xml:space="preserve">  </w:t>
       </w:r>
@@ -5124,6 +5157,16 @@
     <w:basedOn w:val="DefaultParagraphFont"/>
     <w:rsid w:val="00BE3913"/>
   </w:style>
+  <w:style w:type="character" w:customStyle="1" w:styleId="pun">
+    <w:name w:val="pun"/>
+    <w:basedOn w:val="DefaultParagraphFont"/>
+    <w:rsid w:val="00097B02"/>
+  </w:style>
+  <w:style w:type="character" w:customStyle="1" w:styleId="str">
+    <w:name w:val="str"/>
+    <w:basedOn w:val="DefaultParagraphFont"/>
+    <w:rsid w:val="00097B02"/>
+  </w:style>
 </w:styles>
 </file>
 

</xml_diff>

<commit_message>
Backup latest Setup Instructions.docx
</commit_message>
<xml_diff>
--- a/directory-info-service/documents/Setup Instructions.docx
+++ b/directory-info-service/documents/Setup Instructions.docx
@@ -96,7 +96,27 @@
           <w:sz w:val="24"/>
           <w:szCs w:val="24"/>
         </w:rPr>
-        <w:t>” variable is added as Windows environment variable.</w:t>
+        <w:t xml:space="preserve">” variable is added as Windows </w:t>
+      </w:r>
+      <w:proofErr w:type="gramStart"/>
+      <w:r>
+        <w:rPr>
+          <w:rFonts w:ascii="Helvetica" w:eastAsia="Times New Roman" w:hAnsi="Helvetica" w:cs="Helvetica"/>
+          <w:color w:val="333333"/>
+          <w:sz w:val="24"/>
+          <w:szCs w:val="24"/>
+        </w:rPr>
+        <w:t>environment</w:t>
+      </w:r>
+      <w:proofErr w:type="gramEnd"/>
+      <w:r>
+        <w:rPr>
+          <w:rFonts w:ascii="Helvetica" w:eastAsia="Times New Roman" w:hAnsi="Helvetica" w:cs="Helvetica"/>
+          <w:color w:val="333333"/>
+          <w:sz w:val="24"/>
+          <w:szCs w:val="24"/>
+        </w:rPr>
+        <w:t xml:space="preserve"> variable.</w:t>
       </w:r>
     </w:p>
     <w:p>
@@ -137,7 +157,7 @@
                     </pic:cNvPicPr>
                   </pic:nvPicPr>
                   <pic:blipFill>
-                    <a:blip r:embed="rId5">
+                    <a:blip r:embed="rId6">
                       <a:extLst>
                         <a:ext uri="{28A0092B-C50C-407E-A947-70E740481C1C}">
                           <a14:useLocalDpi xmlns:a14="http://schemas.microsoft.com/office/drawing/2010/main" val="0"/>
@@ -206,7 +226,7 @@
         </w:rPr>
         <w:t> </w:t>
       </w:r>
-      <w:hyperlink r:id="rId6" w:tgtFrame="_blank" w:history="1">
+      <w:hyperlink r:id="rId7" w:tgtFrame="_blank" w:history="1">
         <w:r>
           <w:rPr>
             <w:rStyle w:val="Hyperlink"/>
@@ -305,12 +325,36 @@
       </w:r>
     </w:p>
     <w:p>
-      <w:hyperlink r:id="rId7" w:history="1">
+      <w:hyperlink r:id="rId8" w:history="1">
         <w:r>
           <w:rPr>
             <w:rStyle w:val="Hyperlink"/>
           </w:rPr>
-          <w:t>https://tecadmin.net/install-apache-maven-on-centos/</w:t>
+          <w:t>https://tecadmin.net/install-</w:t>
+        </w:r>
+        <w:r>
+          <w:rPr>
+            <w:rStyle w:val="Hyperlink"/>
+          </w:rPr>
+          <w:t>a</w:t>
+        </w:r>
+        <w:r>
+          <w:rPr>
+            <w:rStyle w:val="Hyperlink"/>
+          </w:rPr>
+          <w:t>pache-m</w:t>
+        </w:r>
+        <w:r>
+          <w:rPr>
+            <w:rStyle w:val="Hyperlink"/>
+          </w:rPr>
+          <w:t>a</w:t>
+        </w:r>
+        <w:r>
+          <w:rPr>
+            <w:rStyle w:val="Hyperlink"/>
+          </w:rPr>
+          <w:t>ven-on-centos/</w:t>
         </w:r>
       </w:hyperlink>
     </w:p>
@@ -1789,10 +1833,7 @@
         <w:t>"-Djava.net.preferIPv4Stack=true"</w:t>
       </w:r>
     </w:p>
-    <w:p>
-      <w:bookmarkStart w:id="0" w:name="_GoBack"/>
-      <w:bookmarkEnd w:id="0"/>
-    </w:p>
+    <w:p/>
     <w:p/>
     <w:p>
       <w:r>
@@ -1801,7 +1842,7 @@
       </w:r>
     </w:p>
     <w:p>
-      <w:hyperlink r:id="rId8" w:history="1">
+      <w:hyperlink r:id="rId9" w:history="1">
         <w:r>
           <w:rPr>
             <w:rStyle w:val="Hyperlink"/>
@@ -1828,9 +1869,8 @@
         <w:t xml:space="preserve"> centos:</w:t>
       </w:r>
     </w:p>
-    <w:p/>
-    <w:p>
-      <w:hyperlink r:id="rId9" w:history="1">
+    <w:p>
+      <w:hyperlink r:id="rId10" w:history="1">
         <w:r>
           <w:rPr>
             <w:rStyle w:val="Hyperlink"/>
@@ -1839,6 +1879,240 @@
         </w:r>
       </w:hyperlink>
     </w:p>
+    <w:p>
+      <w:proofErr w:type="gramStart"/>
+      <w:r>
+        <w:t>install</w:t>
+      </w:r>
+      <w:proofErr w:type="gramEnd"/>
+      <w:r>
+        <w:t xml:space="preserve"> </w:t>
+      </w:r>
+      <w:proofErr w:type="spellStart"/>
+      <w:r>
+        <w:t>docker</w:t>
+      </w:r>
+      <w:proofErr w:type="spellEnd"/>
+      <w:r>
+        <w:t xml:space="preserve">-machine in centos (to get </w:t>
+      </w:r>
+      <w:proofErr w:type="spellStart"/>
+      <w:r>
+        <w:t>docker</w:t>
+      </w:r>
+      <w:proofErr w:type="spellEnd"/>
+      <w:r>
+        <w:t xml:space="preserve"> </w:t>
+      </w:r>
+      <w:proofErr w:type="spellStart"/>
+      <w:r>
+        <w:t>ip</w:t>
+      </w:r>
+      <w:proofErr w:type="spellEnd"/>
+      <w:r>
+        <w:t>):</w:t>
+      </w:r>
+    </w:p>
+    <w:p>
+      <w:hyperlink r:id="rId11" w:anchor="installing-machine-directly" w:history="1">
+        <w:r>
+          <w:rPr>
+            <w:rStyle w:val="Hyperlink"/>
+          </w:rPr>
+          <w:t>https://docs.docker.com/machine/install-machine/#installing-machine-directly</w:t>
+        </w:r>
+      </w:hyperlink>
+    </w:p>
+    <w:p>
+      <w:r>
+        <w:t xml:space="preserve">Correct </w:t>
+      </w:r>
+      <w:proofErr w:type="spellStart"/>
+      <w:r>
+        <w:t>Docker</w:t>
+      </w:r>
+      <w:proofErr w:type="spellEnd"/>
+      <w:r>
+        <w:t xml:space="preserve"> Machine install:</w:t>
+      </w:r>
+    </w:p>
+    <w:p>
+      <w:proofErr w:type="gramStart"/>
+      <w:r>
+        <w:rPr>
+          <w:rFonts w:ascii="Consolas" w:hAnsi="Consolas" w:cs="Consolas"/>
+          <w:color w:val="0C5176"/>
+          <w:sz w:val="20"/>
+          <w:szCs w:val="20"/>
+          <w:shd w:val="clear" w:color="auto" w:fill="F5F8FA"/>
+        </w:rPr>
+        <w:t>curl</w:t>
+      </w:r>
+      <w:proofErr w:type="gramEnd"/>
+      <w:r>
+        <w:rPr>
+          <w:rFonts w:ascii="Consolas" w:hAnsi="Consolas" w:cs="Consolas"/>
+          <w:color w:val="0C5176"/>
+          <w:sz w:val="20"/>
+          <w:szCs w:val="20"/>
+          <w:shd w:val="clear" w:color="auto" w:fill="F5F8FA"/>
+        </w:rPr>
+        <w:t xml:space="preserve"> -L </w:t>
+      </w:r>
+      <w:r>
+        <w:rPr>
+          <w:rStyle w:val="hljs-string"/>
+          <w:rFonts w:ascii="Consolas" w:hAnsi="Consolas" w:cs="Consolas"/>
+          <w:color w:val="DD1144"/>
+          <w:sz w:val="20"/>
+          <w:szCs w:val="20"/>
+          <w:shd w:val="clear" w:color="auto" w:fill="F5F8FA"/>
+        </w:rPr>
+        <w:t>"https://github.com/docker/machine/releases/download/v0.10.0/docker-machine-</w:t>
+      </w:r>
+      <w:r>
+        <w:rPr>
+          <w:rStyle w:val="hljs-variable"/>
+          <w:rFonts w:ascii="Consolas" w:hAnsi="Consolas" w:cs="Consolas"/>
+          <w:color w:val="008080"/>
+          <w:sz w:val="20"/>
+          <w:szCs w:val="20"/>
+          <w:shd w:val="clear" w:color="auto" w:fill="F5F8FA"/>
+        </w:rPr>
+        <w:t>$(uname -s)</w:t>
+      </w:r>
+      <w:r>
+        <w:rPr>
+          <w:rStyle w:val="hljs-string"/>
+          <w:rFonts w:ascii="Consolas" w:hAnsi="Consolas" w:cs="Consolas"/>
+          <w:color w:val="DD1144"/>
+          <w:sz w:val="20"/>
+          <w:szCs w:val="20"/>
+          <w:shd w:val="clear" w:color="auto" w:fill="F5F8FA"/>
+        </w:rPr>
+        <w:t>-</w:t>
+      </w:r>
+      <w:r>
+        <w:rPr>
+          <w:rStyle w:val="hljs-variable"/>
+          <w:rFonts w:ascii="Consolas" w:hAnsi="Consolas" w:cs="Consolas"/>
+          <w:color w:val="008080"/>
+          <w:sz w:val="20"/>
+          <w:szCs w:val="20"/>
+          <w:shd w:val="clear" w:color="auto" w:fill="F5F8FA"/>
+        </w:rPr>
+        <w:t>$(</w:t>
+      </w:r>
+      <w:proofErr w:type="spellStart"/>
+      <w:r>
+        <w:rPr>
+          <w:rStyle w:val="hljs-variable"/>
+          <w:rFonts w:ascii="Consolas" w:hAnsi="Consolas" w:cs="Consolas"/>
+          <w:color w:val="008080"/>
+          <w:sz w:val="20"/>
+          <w:szCs w:val="20"/>
+          <w:shd w:val="clear" w:color="auto" w:fill="F5F8FA"/>
+        </w:rPr>
+        <w:t>uname</w:t>
+      </w:r>
+      <w:proofErr w:type="spellEnd"/>
+      <w:r>
+        <w:rPr>
+          <w:rStyle w:val="hljs-variable"/>
+          <w:rFonts w:ascii="Consolas" w:hAnsi="Consolas" w:cs="Consolas"/>
+          <w:color w:val="008080"/>
+          <w:sz w:val="20"/>
+          <w:szCs w:val="20"/>
+          <w:shd w:val="clear" w:color="auto" w:fill="F5F8FA"/>
+        </w:rPr>
+        <w:t xml:space="preserve"> -m)</w:t>
+      </w:r>
+      <w:r>
+        <w:rPr>
+          <w:rStyle w:val="hljs-string"/>
+          <w:rFonts w:ascii="Consolas" w:hAnsi="Consolas" w:cs="Consolas"/>
+          <w:color w:val="DD1144"/>
+          <w:sz w:val="20"/>
+          <w:szCs w:val="20"/>
+          <w:shd w:val="clear" w:color="auto" w:fill="F5F8FA"/>
+        </w:rPr>
+        <w:t>"</w:t>
+      </w:r>
+      <w:r>
+        <w:rPr>
+          <w:rFonts w:ascii="Consolas" w:hAnsi="Consolas" w:cs="Consolas"/>
+          <w:color w:val="0C5176"/>
+          <w:sz w:val="20"/>
+          <w:szCs w:val="20"/>
+          <w:shd w:val="clear" w:color="auto" w:fill="F5F8FA"/>
+        </w:rPr>
+        <w:t xml:space="preserve"> -o /</w:t>
+      </w:r>
+      <w:proofErr w:type="spellStart"/>
+      <w:r>
+        <w:rPr>
+          <w:rFonts w:ascii="Consolas" w:hAnsi="Consolas" w:cs="Consolas"/>
+          <w:color w:val="0C5176"/>
+          <w:sz w:val="20"/>
+          <w:szCs w:val="20"/>
+          <w:shd w:val="clear" w:color="auto" w:fill="F5F8FA"/>
+        </w:rPr>
+        <w:t>usr</w:t>
+      </w:r>
+      <w:proofErr w:type="spellEnd"/>
+      <w:r>
+        <w:rPr>
+          <w:rFonts w:ascii="Consolas" w:hAnsi="Consolas" w:cs="Consolas"/>
+          <w:color w:val="0C5176"/>
+          <w:sz w:val="20"/>
+          <w:szCs w:val="20"/>
+          <w:shd w:val="clear" w:color="auto" w:fill="F5F8FA"/>
+        </w:rPr>
+        <w:t>/</w:t>
+      </w:r>
+      <w:r>
+        <w:rPr>
+          <w:rStyle w:val="hljs-builtin"/>
+          <w:rFonts w:ascii="Consolas" w:hAnsi="Consolas" w:cs="Consolas"/>
+          <w:color w:val="0086B3"/>
+          <w:shd w:val="clear" w:color="auto" w:fill="F5F8FA"/>
+        </w:rPr>
+        <w:t>local</w:t>
+      </w:r>
+      <w:r>
+        <w:rPr>
+          <w:rFonts w:ascii="Consolas" w:hAnsi="Consolas" w:cs="Consolas"/>
+          <w:color w:val="0C5176"/>
+          <w:sz w:val="20"/>
+          <w:szCs w:val="20"/>
+          <w:shd w:val="clear" w:color="auto" w:fill="F5F8FA"/>
+        </w:rPr>
+        <w:t>/bin/</w:t>
+      </w:r>
+      <w:proofErr w:type="spellStart"/>
+      <w:r>
+        <w:rPr>
+          <w:rFonts w:ascii="Consolas" w:hAnsi="Consolas" w:cs="Consolas"/>
+          <w:color w:val="0C5176"/>
+          <w:sz w:val="20"/>
+          <w:szCs w:val="20"/>
+          <w:shd w:val="clear" w:color="auto" w:fill="F5F8FA"/>
+        </w:rPr>
+        <w:t>docker</w:t>
+      </w:r>
+      <w:proofErr w:type="spellEnd"/>
+      <w:r>
+        <w:rPr>
+          <w:rFonts w:ascii="Consolas" w:hAnsi="Consolas" w:cs="Consolas"/>
+          <w:color w:val="0C5176"/>
+          <w:sz w:val="20"/>
+          <w:szCs w:val="20"/>
+          <w:shd w:val="clear" w:color="auto" w:fill="F5F8FA"/>
+        </w:rPr>
+        <w:t>-machine</w:t>
+      </w:r>
+    </w:p>
+    <w:p/>
     <w:p>
       <w:proofErr w:type="gramStart"/>
       <w:r>
@@ -2015,7 +2289,7 @@
                     </pic:cNvPicPr>
                   </pic:nvPicPr>
                   <pic:blipFill>
-                    <a:blip r:embed="rId10">
+                    <a:blip r:embed="rId12">
                       <a:extLst>
                         <a:ext uri="{28A0092B-C50C-407E-A947-70E740481C1C}">
                           <a14:useLocalDpi xmlns:a14="http://schemas.microsoft.com/office/drawing/2010/main" val="0"/>
@@ -2196,7 +2470,7 @@
                     </pic:cNvPicPr>
                   </pic:nvPicPr>
                   <pic:blipFill>
-                    <a:blip r:embed="rId11">
+                    <a:blip r:embed="rId13">
                       <a:extLst>
                         <a:ext uri="{28A0092B-C50C-407E-A947-70E740481C1C}">
                           <a14:useLocalDpi xmlns:a14="http://schemas.microsoft.com/office/drawing/2010/main" val="0"/>
@@ -2849,7 +3123,7 @@
       </w:r>
     </w:p>
     <w:p>
-      <w:hyperlink r:id="rId12" w:history="1">
+      <w:hyperlink r:id="rId14" w:history="1">
         <w:r>
           <w:rPr>
             <w:rStyle w:val="Hyperlink"/>
@@ -3076,7 +3350,7 @@
       </w:r>
     </w:p>
     <w:p>
-      <w:hyperlink r:id="rId13" w:history="1">
+      <w:hyperlink r:id="rId15" w:history="1">
         <w:r>
           <w:rPr>
             <w:rStyle w:val="Hyperlink"/>
@@ -3571,665 +3845,2194 @@
     </w:p>
     <w:p/>
     <w:p/>
+    <w:p>
+      <w:pPr>
+        <w:rPr>
+          <w:b/>
+        </w:rPr>
+      </w:pPr>
+      <w:r>
+        <w:rPr>
+          <w:b/>
+        </w:rPr>
+        <w:t xml:space="preserve">In Centos, run </w:t>
+      </w:r>
+      <w:proofErr w:type="spellStart"/>
+      <w:r>
+        <w:rPr>
+          <w:b/>
+        </w:rPr>
+        <w:t>docker</w:t>
+      </w:r>
+      <w:proofErr w:type="spellEnd"/>
+      <w:r>
+        <w:rPr>
+          <w:b/>
+        </w:rPr>
+        <w:t xml:space="preserve"> without detaching:</w:t>
+      </w:r>
+    </w:p>
+    <w:p>
+      <w:pPr>
+        <w:rPr>
+          <w:b/>
+        </w:rPr>
+      </w:pPr>
+      <w:proofErr w:type="spellStart"/>
+      <w:proofErr w:type="gramStart"/>
+      <w:r>
+        <w:rPr>
+          <w:rFonts w:ascii="Proxima" w:hAnsi="Proxima" w:cs="Arial"/>
+          <w:color w:val="2B3636"/>
+          <w:sz w:val="18"/>
+          <w:szCs w:val="18"/>
+        </w:rPr>
+        <w:t>docker</w:t>
+      </w:r>
+      <w:proofErr w:type="spellEnd"/>
+      <w:proofErr w:type="gramEnd"/>
+      <w:r>
+        <w:rPr>
+          <w:rFonts w:ascii="Proxima" w:hAnsi="Proxima" w:cs="Arial"/>
+          <w:color w:val="2B3636"/>
+          <w:sz w:val="18"/>
+          <w:szCs w:val="18"/>
+        </w:rPr>
+        <w:t xml:space="preserve"> run -p 8080:8080 -d </w:t>
+      </w:r>
+      <w:proofErr w:type="spellStart"/>
+      <w:r>
+        <w:rPr>
+          <w:rFonts w:ascii="Proxima" w:hAnsi="Proxima" w:cs="Arial"/>
+          <w:color w:val="2B3636"/>
+          <w:sz w:val="18"/>
+          <w:szCs w:val="18"/>
+        </w:rPr>
+        <w:t>springframeworkguru</w:t>
+      </w:r>
+      <w:proofErr w:type="spellEnd"/>
+      <w:r>
+        <w:rPr>
+          <w:rFonts w:ascii="Proxima" w:hAnsi="Proxima" w:cs="Arial"/>
+          <w:color w:val="2B3636"/>
+          <w:sz w:val="18"/>
+          <w:szCs w:val="18"/>
+        </w:rPr>
+        <w:t>/</w:t>
+      </w:r>
+      <w:proofErr w:type="spellStart"/>
+      <w:r>
+        <w:rPr>
+          <w:rFonts w:ascii="Proxima" w:hAnsi="Proxima" w:cs="Arial"/>
+          <w:color w:val="2B3636"/>
+          <w:sz w:val="18"/>
+          <w:szCs w:val="18"/>
+        </w:rPr>
+        <w:t>masteringthymeleaf</w:t>
+      </w:r>
+      <w:proofErr w:type="spellEnd"/>
+    </w:p>
+    <w:p>
+      <w:pPr>
+        <w:rPr>
+          <w:b/>
+        </w:rPr>
+      </w:pPr>
+    </w:p>
+    <w:p>
+      <w:pPr>
+        <w:rPr>
+          <w:b/>
+          <w:color w:val="242729"/>
+          <w:highlight w:val="red"/>
+          <w:shd w:val="clear" w:color="auto" w:fill="EFF0F1"/>
+        </w:rPr>
+      </w:pPr>
+      <w:proofErr w:type="spellStart"/>
+      <w:proofErr w:type="gramStart"/>
+      <w:r>
+        <w:rPr>
+          <w:b/>
+          <w:color w:val="242729"/>
+          <w:highlight w:val="red"/>
+          <w:shd w:val="clear" w:color="auto" w:fill="EFF0F1"/>
+        </w:rPr>
+        <w:t>docker</w:t>
+      </w:r>
+      <w:proofErr w:type="spellEnd"/>
+      <w:proofErr w:type="gramEnd"/>
+      <w:r>
+        <w:rPr>
+          <w:b/>
+          <w:color w:val="242729"/>
+          <w:highlight w:val="red"/>
+          <w:shd w:val="clear" w:color="auto" w:fill="EFF0F1"/>
+        </w:rPr>
+        <w:t xml:space="preserve"> run -d centos tail -f /</w:t>
+      </w:r>
+      <w:proofErr w:type="spellStart"/>
+      <w:r>
+        <w:rPr>
+          <w:b/>
+          <w:color w:val="242729"/>
+          <w:highlight w:val="red"/>
+          <w:shd w:val="clear" w:color="auto" w:fill="EFF0F1"/>
+        </w:rPr>
+        <w:t>dev</w:t>
+      </w:r>
+      <w:proofErr w:type="spellEnd"/>
+      <w:r>
+        <w:rPr>
+          <w:b/>
+          <w:color w:val="242729"/>
+          <w:highlight w:val="red"/>
+          <w:shd w:val="clear" w:color="auto" w:fill="EFF0F1"/>
+        </w:rPr>
+        <w:t>/null</w:t>
+      </w:r>
+    </w:p>
+    <w:p>
+      <w:pPr>
+        <w:rPr>
+          <w:color w:val="242729"/>
+          <w:highlight w:val="red"/>
+          <w:shd w:val="clear" w:color="auto" w:fill="EFF0F1"/>
+        </w:rPr>
+      </w:pPr>
+    </w:p>
+    <w:p>
+      <w:pPr>
+        <w:shd w:val="clear" w:color="auto" w:fill="FFF8DC"/>
+        <w:spacing w:after="0" w:line="240" w:lineRule="auto"/>
+        <w:rPr>
+          <w:rFonts w:ascii="Arial" w:eastAsia="Times New Roman" w:hAnsi="Arial" w:cs="Arial"/>
+          <w:color w:val="242729"/>
+          <w:sz w:val="23"/>
+          <w:szCs w:val="23"/>
+          <w:highlight w:val="red"/>
+        </w:rPr>
+      </w:pPr>
+      <w:r>
+        <w:rPr>
+          <w:rFonts w:ascii="Arial" w:eastAsia="Times New Roman" w:hAnsi="Arial" w:cs="Arial"/>
+          <w:color w:val="242729"/>
+          <w:sz w:val="23"/>
+          <w:szCs w:val="23"/>
+          <w:highlight w:val="red"/>
+        </w:rPr>
+        <w:t xml:space="preserve">Instead of running with </w:t>
+      </w:r>
+      <w:proofErr w:type="spellStart"/>
+      <w:r>
+        <w:rPr>
+          <w:rFonts w:ascii="Consolas" w:eastAsia="Times New Roman" w:hAnsi="Consolas" w:cs="Consolas"/>
+          <w:color w:val="242729"/>
+          <w:sz w:val="20"/>
+          <w:szCs w:val="20"/>
+          <w:highlight w:val="red"/>
+          <w:shd w:val="clear" w:color="auto" w:fill="EFF0F1"/>
+        </w:rPr>
+        <w:t>docker</w:t>
+      </w:r>
+      <w:proofErr w:type="spellEnd"/>
+      <w:r>
+        <w:rPr>
+          <w:rFonts w:ascii="Consolas" w:eastAsia="Times New Roman" w:hAnsi="Consolas" w:cs="Consolas"/>
+          <w:color w:val="242729"/>
+          <w:sz w:val="20"/>
+          <w:szCs w:val="20"/>
+          <w:highlight w:val="red"/>
+          <w:shd w:val="clear" w:color="auto" w:fill="EFF0F1"/>
+        </w:rPr>
+        <w:t xml:space="preserve"> run -</w:t>
+      </w:r>
+      <w:proofErr w:type="spellStart"/>
+      <w:r>
+        <w:rPr>
+          <w:rFonts w:ascii="Consolas" w:eastAsia="Times New Roman" w:hAnsi="Consolas" w:cs="Consolas"/>
+          <w:color w:val="242729"/>
+          <w:sz w:val="20"/>
+          <w:szCs w:val="20"/>
+          <w:highlight w:val="red"/>
+          <w:shd w:val="clear" w:color="auto" w:fill="EFF0F1"/>
+        </w:rPr>
+        <w:t>i</w:t>
+      </w:r>
+      <w:proofErr w:type="spellEnd"/>
+      <w:r>
+        <w:rPr>
+          <w:rFonts w:ascii="Consolas" w:eastAsia="Times New Roman" w:hAnsi="Consolas" w:cs="Consolas"/>
+          <w:color w:val="242729"/>
+          <w:sz w:val="20"/>
+          <w:szCs w:val="20"/>
+          <w:highlight w:val="red"/>
+          <w:shd w:val="clear" w:color="auto" w:fill="EFF0F1"/>
+        </w:rPr>
+        <w:t xml:space="preserve"> -t image your-command</w:t>
+      </w:r>
+      <w:r>
+        <w:rPr>
+          <w:rFonts w:ascii="Arial" w:eastAsia="Times New Roman" w:hAnsi="Arial" w:cs="Arial"/>
+          <w:color w:val="242729"/>
+          <w:sz w:val="23"/>
+          <w:szCs w:val="23"/>
+          <w:highlight w:val="red"/>
+        </w:rPr>
+        <w:t xml:space="preserve">, using </w:t>
+      </w:r>
+      <w:r>
+        <w:rPr>
+          <w:rFonts w:ascii="Consolas" w:eastAsia="Times New Roman" w:hAnsi="Consolas" w:cs="Consolas"/>
+          <w:color w:val="242729"/>
+          <w:sz w:val="20"/>
+          <w:szCs w:val="20"/>
+          <w:highlight w:val="red"/>
+          <w:shd w:val="clear" w:color="auto" w:fill="EFF0F1"/>
+        </w:rPr>
+        <w:t>-d</w:t>
+      </w:r>
+      <w:r>
+        <w:rPr>
+          <w:rFonts w:ascii="Arial" w:eastAsia="Times New Roman" w:hAnsi="Arial" w:cs="Arial"/>
+          <w:color w:val="242729"/>
+          <w:sz w:val="23"/>
+          <w:szCs w:val="23"/>
+          <w:highlight w:val="red"/>
+        </w:rPr>
+        <w:t xml:space="preserve"> is recommended because you can run your container with just one command and you don’t need to detach terminal of container by hitting </w:t>
+      </w:r>
+      <w:r>
+        <w:rPr>
+          <w:rFonts w:ascii="Arial" w:eastAsia="Times New Roman" w:hAnsi="Arial" w:cs="Arial"/>
+          <w:color w:val="242729"/>
+          <w:sz w:val="17"/>
+          <w:szCs w:val="17"/>
+          <w:highlight w:val="red"/>
+          <w:bdr w:val="single" w:sz="6" w:space="1" w:color="ADB3B9" w:frame="1"/>
+          <w:shd w:val="clear" w:color="auto" w:fill="E1E3E5"/>
+        </w:rPr>
+        <w:t>Ctrl</w:t>
+      </w:r>
+      <w:r>
+        <w:rPr>
+          <w:rFonts w:ascii="Arial" w:eastAsia="Times New Roman" w:hAnsi="Arial" w:cs="Arial"/>
+          <w:color w:val="242729"/>
+          <w:sz w:val="23"/>
+          <w:szCs w:val="23"/>
+          <w:highlight w:val="red"/>
+        </w:rPr>
+        <w:t xml:space="preserve"> + </w:t>
+      </w:r>
+      <w:r>
+        <w:rPr>
+          <w:rFonts w:ascii="Arial" w:eastAsia="Times New Roman" w:hAnsi="Arial" w:cs="Arial"/>
+          <w:color w:val="242729"/>
+          <w:sz w:val="17"/>
+          <w:szCs w:val="17"/>
+          <w:highlight w:val="red"/>
+          <w:bdr w:val="single" w:sz="6" w:space="1" w:color="ADB3B9" w:frame="1"/>
+          <w:shd w:val="clear" w:color="auto" w:fill="E1E3E5"/>
+        </w:rPr>
+        <w:t>P</w:t>
+      </w:r>
+      <w:r>
+        <w:rPr>
+          <w:rFonts w:ascii="Arial" w:eastAsia="Times New Roman" w:hAnsi="Arial" w:cs="Arial"/>
+          <w:color w:val="242729"/>
+          <w:sz w:val="23"/>
+          <w:szCs w:val="23"/>
+          <w:highlight w:val="red"/>
+        </w:rPr>
+        <w:t xml:space="preserve"> + </w:t>
+      </w:r>
+      <w:r>
+        <w:rPr>
+          <w:rFonts w:ascii="Arial" w:eastAsia="Times New Roman" w:hAnsi="Arial" w:cs="Arial"/>
+          <w:color w:val="242729"/>
+          <w:sz w:val="17"/>
+          <w:szCs w:val="17"/>
+          <w:highlight w:val="red"/>
+          <w:bdr w:val="single" w:sz="6" w:space="1" w:color="ADB3B9" w:frame="1"/>
+          <w:shd w:val="clear" w:color="auto" w:fill="E1E3E5"/>
+        </w:rPr>
+        <w:t>Q</w:t>
+      </w:r>
+      <w:r>
+        <w:rPr>
+          <w:rFonts w:ascii="Arial" w:eastAsia="Times New Roman" w:hAnsi="Arial" w:cs="Arial"/>
+          <w:color w:val="242729"/>
+          <w:sz w:val="23"/>
+          <w:szCs w:val="23"/>
+          <w:highlight w:val="red"/>
+        </w:rPr>
+        <w:t>.</w:t>
+      </w:r>
+    </w:p>
+    <w:p>
+      <w:pPr>
+        <w:shd w:val="clear" w:color="auto" w:fill="FFF8DC"/>
+        <w:spacing w:after="240" w:line="240" w:lineRule="auto"/>
+        <w:rPr>
+          <w:rFonts w:ascii="Arial" w:eastAsia="Times New Roman" w:hAnsi="Arial" w:cs="Arial"/>
+          <w:color w:val="242729"/>
+          <w:sz w:val="23"/>
+          <w:szCs w:val="23"/>
+          <w:highlight w:val="red"/>
+        </w:rPr>
+      </w:pPr>
+      <w:r>
+        <w:rPr>
+          <w:rFonts w:ascii="Arial" w:eastAsia="Times New Roman" w:hAnsi="Arial" w:cs="Arial"/>
+          <w:color w:val="242729"/>
+          <w:sz w:val="23"/>
+          <w:szCs w:val="23"/>
+          <w:highlight w:val="red"/>
+        </w:rPr>
+        <w:t xml:space="preserve">However, there is a problem with </w:t>
+      </w:r>
+      <w:r>
+        <w:rPr>
+          <w:rFonts w:ascii="Consolas" w:eastAsia="Times New Roman" w:hAnsi="Consolas" w:cs="Consolas"/>
+          <w:color w:val="242729"/>
+          <w:sz w:val="20"/>
+          <w:szCs w:val="20"/>
+          <w:highlight w:val="red"/>
+          <w:shd w:val="clear" w:color="auto" w:fill="EFF0F1"/>
+        </w:rPr>
+        <w:t>-d</w:t>
+      </w:r>
+      <w:r>
+        <w:rPr>
+          <w:rFonts w:ascii="Arial" w:eastAsia="Times New Roman" w:hAnsi="Arial" w:cs="Arial"/>
+          <w:color w:val="242729"/>
+          <w:sz w:val="23"/>
+          <w:szCs w:val="23"/>
+          <w:highlight w:val="red"/>
+        </w:rPr>
+        <w:t xml:space="preserve"> option. </w:t>
+      </w:r>
+      <w:r>
+        <w:rPr>
+          <w:rFonts w:ascii="Arial" w:eastAsia="Times New Roman" w:hAnsi="Arial" w:cs="Arial"/>
+          <w:b/>
+          <w:bCs/>
+          <w:color w:val="242729"/>
+          <w:sz w:val="23"/>
+          <w:szCs w:val="23"/>
+          <w:highlight w:val="red"/>
+        </w:rPr>
+        <w:t>Your container immediately stops unless the commands are not running on foreground</w:t>
+      </w:r>
+      <w:r>
+        <w:rPr>
+          <w:rFonts w:ascii="Arial" w:eastAsia="Times New Roman" w:hAnsi="Arial" w:cs="Arial"/>
+          <w:color w:val="242729"/>
+          <w:sz w:val="23"/>
+          <w:szCs w:val="23"/>
+          <w:highlight w:val="red"/>
+        </w:rPr>
+        <w:t>.</w:t>
+      </w:r>
+      <w:r>
+        <w:rPr>
+          <w:rFonts w:ascii="Arial" w:eastAsia="Times New Roman" w:hAnsi="Arial" w:cs="Arial"/>
+          <w:color w:val="242729"/>
+          <w:sz w:val="23"/>
+          <w:szCs w:val="23"/>
+          <w:highlight w:val="red"/>
+        </w:rPr>
+        <w:br/>
+      </w:r>
+      <w:proofErr w:type="spellStart"/>
+      <w:r>
+        <w:rPr>
+          <w:rFonts w:ascii="Arial" w:eastAsia="Times New Roman" w:hAnsi="Arial" w:cs="Arial"/>
+          <w:color w:val="242729"/>
+          <w:sz w:val="23"/>
+          <w:szCs w:val="23"/>
+          <w:highlight w:val="red"/>
+        </w:rPr>
+        <w:t>Docker</w:t>
+      </w:r>
+      <w:proofErr w:type="spellEnd"/>
+      <w:r>
+        <w:rPr>
+          <w:rFonts w:ascii="Arial" w:eastAsia="Times New Roman" w:hAnsi="Arial" w:cs="Arial"/>
+          <w:color w:val="242729"/>
+          <w:sz w:val="23"/>
+          <w:szCs w:val="23"/>
+          <w:highlight w:val="red"/>
+        </w:rPr>
+        <w:t xml:space="preserve"> requires your command to keep running in the foreground. Otherwise, it thinks that your applications stops and shutdown the container.</w:t>
+      </w:r>
+    </w:p>
+    <w:p>
+      <w:pPr>
+        <w:shd w:val="clear" w:color="auto" w:fill="FFF8DC"/>
+        <w:spacing w:after="240" w:line="240" w:lineRule="auto"/>
+        <w:rPr>
+          <w:rFonts w:ascii="Arial" w:eastAsia="Times New Roman" w:hAnsi="Arial" w:cs="Arial"/>
+          <w:color w:val="242729"/>
+          <w:sz w:val="23"/>
+          <w:szCs w:val="23"/>
+          <w:highlight w:val="red"/>
+        </w:rPr>
+      </w:pPr>
+      <w:r>
+        <w:rPr>
+          <w:rFonts w:ascii="Arial" w:eastAsia="Times New Roman" w:hAnsi="Arial" w:cs="Arial"/>
+          <w:color w:val="242729"/>
+          <w:sz w:val="23"/>
+          <w:szCs w:val="23"/>
+          <w:highlight w:val="red"/>
+        </w:rPr>
+        <w:t>The problem is that some application does not run in the foreground. How can we make it easier?</w:t>
+      </w:r>
+    </w:p>
+    <w:p>
+      <w:pPr>
+        <w:rPr>
+          <w:color w:val="242729"/>
+          <w:shd w:val="clear" w:color="auto" w:fill="EFF0F1"/>
+        </w:rPr>
+      </w:pPr>
+      <w:r>
+        <w:rPr>
+          <w:rFonts w:ascii="Arial" w:eastAsia="Times New Roman" w:hAnsi="Arial" w:cs="Arial"/>
+          <w:color w:val="242729"/>
+          <w:sz w:val="23"/>
+          <w:szCs w:val="23"/>
+          <w:highlight w:val="red"/>
+        </w:rPr>
+        <w:t xml:space="preserve">In this situation, you can add </w:t>
+      </w:r>
+      <w:r>
+        <w:rPr>
+          <w:rFonts w:ascii="Consolas" w:eastAsia="Times New Roman" w:hAnsi="Consolas" w:cs="Consolas"/>
+          <w:color w:val="242729"/>
+          <w:sz w:val="20"/>
+          <w:szCs w:val="20"/>
+          <w:highlight w:val="red"/>
+          <w:shd w:val="clear" w:color="auto" w:fill="EFF0F1"/>
+        </w:rPr>
+        <w:t>tail -f /</w:t>
+      </w:r>
+      <w:proofErr w:type="spellStart"/>
+      <w:r>
+        <w:rPr>
+          <w:rFonts w:ascii="Consolas" w:eastAsia="Times New Roman" w:hAnsi="Consolas" w:cs="Consolas"/>
+          <w:color w:val="242729"/>
+          <w:sz w:val="20"/>
+          <w:szCs w:val="20"/>
+          <w:highlight w:val="red"/>
+          <w:shd w:val="clear" w:color="auto" w:fill="EFF0F1"/>
+        </w:rPr>
+        <w:t>dev</w:t>
+      </w:r>
+      <w:proofErr w:type="spellEnd"/>
+      <w:r>
+        <w:rPr>
+          <w:rFonts w:ascii="Consolas" w:eastAsia="Times New Roman" w:hAnsi="Consolas" w:cs="Consolas"/>
+          <w:color w:val="242729"/>
+          <w:sz w:val="20"/>
+          <w:szCs w:val="20"/>
+          <w:highlight w:val="red"/>
+          <w:shd w:val="clear" w:color="auto" w:fill="EFF0F1"/>
+        </w:rPr>
+        <w:t>/null</w:t>
+      </w:r>
+      <w:r>
+        <w:rPr>
+          <w:rFonts w:ascii="Arial" w:eastAsia="Times New Roman" w:hAnsi="Arial" w:cs="Arial"/>
+          <w:color w:val="242729"/>
+          <w:sz w:val="23"/>
+          <w:szCs w:val="23"/>
+          <w:highlight w:val="red"/>
+        </w:rPr>
+        <w:t xml:space="preserve"> to your command.</w:t>
+      </w:r>
+      <w:r>
+        <w:rPr>
+          <w:rFonts w:ascii="Arial" w:eastAsia="Times New Roman" w:hAnsi="Arial" w:cs="Arial"/>
+          <w:color w:val="242729"/>
+          <w:sz w:val="23"/>
+          <w:szCs w:val="23"/>
+          <w:highlight w:val="red"/>
+        </w:rPr>
+        <w:br/>
+        <w:t xml:space="preserve">By doing this, even if </w:t>
+      </w:r>
+      <w:proofErr w:type="gramStart"/>
+      <w:r>
+        <w:rPr>
+          <w:rFonts w:ascii="Arial" w:eastAsia="Times New Roman" w:hAnsi="Arial" w:cs="Arial"/>
+          <w:color w:val="242729"/>
+          <w:sz w:val="23"/>
+          <w:szCs w:val="23"/>
+          <w:highlight w:val="red"/>
+        </w:rPr>
+        <w:t>your</w:t>
+      </w:r>
+      <w:proofErr w:type="gramEnd"/>
+      <w:r>
+        <w:rPr>
+          <w:rFonts w:ascii="Arial" w:eastAsia="Times New Roman" w:hAnsi="Arial" w:cs="Arial"/>
+          <w:color w:val="242729"/>
+          <w:sz w:val="23"/>
+          <w:szCs w:val="23"/>
+          <w:highlight w:val="red"/>
+        </w:rPr>
+        <w:t xml:space="preserve"> main command runs in the background, your container doesn’t stop because tail is keep running in the foreground.</w:t>
+      </w:r>
+    </w:p>
+    <w:p>
+      <w:pPr>
+        <w:rPr>
+          <w:color w:val="242729"/>
+          <w:shd w:val="clear" w:color="auto" w:fill="EFF0F1"/>
+        </w:rPr>
+      </w:pPr>
+    </w:p>
+    <w:p>
+      <w:pPr>
+        <w:rPr>
+          <w:b/>
+          <w:color w:val="242729"/>
+          <w:shd w:val="clear" w:color="auto" w:fill="EFF0F1"/>
+        </w:rPr>
+      </w:pPr>
+      <w:r>
+        <w:rPr>
+          <w:b/>
+          <w:color w:val="242729"/>
+          <w:shd w:val="clear" w:color="auto" w:fill="EFF0F1"/>
+        </w:rPr>
+        <w:lastRenderedPageBreak/>
+        <w:t>How to call Directory Info Service:</w:t>
+      </w:r>
+    </w:p>
+    <w:p>
+      <w:r>
+        <w:t xml:space="preserve">From </w:t>
+      </w:r>
+      <w:proofErr w:type="spellStart"/>
+      <w:r>
+        <w:t>linux</w:t>
+      </w:r>
+      <w:proofErr w:type="spellEnd"/>
+      <w:r>
+        <w:t>:</w:t>
+      </w:r>
+    </w:p>
+    <w:p>
+      <w:r>
+        <w:t xml:space="preserve">Curl -X GET </w:t>
+      </w:r>
+      <w:hyperlink w:history="1">
+        <w:r>
+          <w:rPr>
+            <w:rStyle w:val="Hyperlink"/>
+          </w:rPr>
+          <w:t>http://&lt;Docker Image IP Address&gt;:&lt;Docker Image Port&gt;/svc/v1/directoryinfo/getDirectoryInfo/?directory=/tmp</w:t>
+        </w:r>
+      </w:hyperlink>
+    </w:p>
+    <w:p>
+      <w:r>
+        <w:t>From Windows:</w:t>
+      </w:r>
+    </w:p>
+    <w:p>
+      <w:pPr>
+        <w:pStyle w:val="ListParagraph"/>
+        <w:numPr>
+          <w:ilvl w:val="0"/>
+          <w:numId w:val="4"/>
+        </w:numPr>
+      </w:pPr>
+      <w:r>
+        <w:t>Open a web browser</w:t>
+      </w:r>
+    </w:p>
+    <w:p>
+      <w:pPr>
+        <w:pStyle w:val="ListParagraph"/>
+        <w:numPr>
+          <w:ilvl w:val="0"/>
+          <w:numId w:val="4"/>
+        </w:numPr>
+      </w:pPr>
+      <w:r>
+        <w:t xml:space="preserve">Go URL: </w:t>
+      </w:r>
+      <w:hyperlink w:history="1">
+        <w:r>
+          <w:rPr>
+            <w:rStyle w:val="Hyperlink"/>
+          </w:rPr>
+          <w:t>http://&lt;Docker Image IP Address&gt;:&lt;</w:t>
+        </w:r>
+        <w:proofErr w:type="spellStart"/>
+        <w:r>
+          <w:rPr>
+            <w:rStyle w:val="Hyperlink"/>
+          </w:rPr>
+          <w:t>Docker</w:t>
+        </w:r>
+        <w:proofErr w:type="spellEnd"/>
+        <w:r>
+          <w:rPr>
+            <w:rStyle w:val="Hyperlink"/>
+          </w:rPr>
+          <w:t xml:space="preserve"> Image Port&gt;/svc/v1/</w:t>
+        </w:r>
+        <w:proofErr w:type="spellStart"/>
+        <w:r>
+          <w:rPr>
+            <w:rStyle w:val="Hyperlink"/>
+          </w:rPr>
+          <w:t>directoryinfo</w:t>
+        </w:r>
+        <w:proofErr w:type="spellEnd"/>
+        <w:r>
+          <w:rPr>
+            <w:rStyle w:val="Hyperlink"/>
+          </w:rPr>
+          <w:t>/</w:t>
+        </w:r>
+        <w:proofErr w:type="spellStart"/>
+        <w:r>
+          <w:rPr>
+            <w:rStyle w:val="Hyperlink"/>
+          </w:rPr>
+          <w:t>getDirectoryInfo</w:t>
+        </w:r>
+        <w:proofErr w:type="spellEnd"/>
+        <w:r>
+          <w:rPr>
+            <w:rStyle w:val="Hyperlink"/>
+          </w:rPr>
+          <w:t>/?directory=/</w:t>
+        </w:r>
+        <w:proofErr w:type="spellStart"/>
+        <w:r>
+          <w:rPr>
+            <w:rStyle w:val="Hyperlink"/>
+          </w:rPr>
+          <w:t>tmp</w:t>
+        </w:r>
+        <w:proofErr w:type="spellEnd"/>
+      </w:hyperlink>
+    </w:p>
     <w:p/>
     <w:p/>
-    <w:p>
-      <w:r>
-        <w:t xml:space="preserve">Add this to the </w:t>
+    <w:p/>
+    <w:p>
+      <w:r>
+        <w:t>For Linux Build And Run:</w:t>
+      </w:r>
+    </w:p>
+    <w:p>
+      <w:pPr>
+        <w:pStyle w:val="ListParagraph"/>
+        <w:numPr>
+          <w:ilvl w:val="0"/>
+          <w:numId w:val="5"/>
+        </w:numPr>
+      </w:pPr>
+      <w:r>
+        <w:t xml:space="preserve">Enable </w:t>
+      </w:r>
+      <w:proofErr w:type="spellStart"/>
+      <w:r>
+        <w:t>wget</w:t>
+      </w:r>
+      <w:proofErr w:type="spellEnd"/>
+      <w:r>
+        <w:t xml:space="preserve"> if not enable/installed:</w:t>
+      </w:r>
+    </w:p>
+    <w:p>
+      <w:pPr>
+        <w:pStyle w:val="ListParagraph"/>
+        <w:numPr>
+          <w:ilvl w:val="1"/>
+          <w:numId w:val="5"/>
+        </w:numPr>
+      </w:pPr>
+      <w:r>
+        <w:t xml:space="preserve">yum install </w:t>
+      </w:r>
+      <w:proofErr w:type="spellStart"/>
+      <w:r>
+        <w:t>wget</w:t>
+      </w:r>
+      <w:proofErr w:type="spellEnd"/>
+      <w:r>
+        <w:t xml:space="preserve"> -y</w:t>
+      </w:r>
+    </w:p>
+    <w:p>
+      <w:pPr>
+        <w:pStyle w:val="ListParagraph"/>
+        <w:numPr>
+          <w:ilvl w:val="0"/>
+          <w:numId w:val="5"/>
+        </w:numPr>
+      </w:pPr>
+      <w:r>
+        <w:t>Install JDK 1.8:</w:t>
+      </w:r>
+    </w:p>
+    <w:p>
+      <w:pPr>
+        <w:pStyle w:val="ListParagraph"/>
+        <w:numPr>
+          <w:ilvl w:val="1"/>
+          <w:numId w:val="5"/>
+        </w:numPr>
+      </w:pPr>
+      <w:proofErr w:type="spellStart"/>
+      <w:r>
+        <w:rPr>
+          <w:color w:val="272727"/>
+        </w:rPr>
+        <w:t>mkdir</w:t>
+      </w:r>
+      <w:proofErr w:type="spellEnd"/>
+      <w:r>
+        <w:rPr>
+          <w:color w:val="272727"/>
+        </w:rPr>
+        <w:t xml:space="preserve"> /opt/java &amp;&amp; cd /opt/java</w:t>
+      </w:r>
+    </w:p>
+    <w:p>
+      <w:pPr>
+        <w:pStyle w:val="ListParagraph"/>
+        <w:numPr>
+          <w:ilvl w:val="1"/>
+          <w:numId w:val="5"/>
+        </w:numPr>
+        <w:shd w:val="clear" w:color="auto" w:fill="FFFFFF"/>
+        <w:tabs>
+          <w:tab w:val="left" w:pos="916"/>
+          <w:tab w:val="left" w:pos="1832"/>
+          <w:tab w:val="left" w:pos="2748"/>
+          <w:tab w:val="left" w:pos="3664"/>
+          <w:tab w:val="left" w:pos="4580"/>
+          <w:tab w:val="left" w:pos="5496"/>
+          <w:tab w:val="left" w:pos="6412"/>
+          <w:tab w:val="left" w:pos="7328"/>
+          <w:tab w:val="left" w:pos="8244"/>
+          <w:tab w:val="left" w:pos="9160"/>
+          <w:tab w:val="left" w:pos="10076"/>
+          <w:tab w:val="left" w:pos="10992"/>
+          <w:tab w:val="left" w:pos="11908"/>
+          <w:tab w:val="left" w:pos="12824"/>
+          <w:tab w:val="left" w:pos="13740"/>
+          <w:tab w:val="left" w:pos="14656"/>
+        </w:tabs>
+        <w:spacing w:after="0" w:line="384" w:lineRule="atLeast"/>
+        <w:rPr>
+          <w:rFonts w:ascii="Courier New" w:eastAsia="Times New Roman" w:hAnsi="Courier New" w:cs="Courier New"/>
+          <w:color w:val="272727"/>
+          <w:sz w:val="20"/>
+          <w:szCs w:val="20"/>
+        </w:rPr>
+      </w:pPr>
+      <w:r>
+        <w:rPr>
+          <w:rFonts w:ascii="Courier New" w:eastAsia="Times New Roman" w:hAnsi="Courier New" w:cs="Courier New"/>
+          <w:color w:val="272727"/>
+          <w:sz w:val="20"/>
+          <w:szCs w:val="20"/>
+        </w:rPr>
+        <w:t xml:space="preserve">For </w:t>
+      </w:r>
+      <w:r>
+        <w:rPr>
+          <w:rFonts w:ascii="Courier New" w:eastAsia="Times New Roman" w:hAnsi="Courier New" w:cs="Courier New"/>
+          <w:color w:val="333333"/>
+          <w:sz w:val="20"/>
+          <w:szCs w:val="20"/>
+        </w:rPr>
+        <w:t>32-bit</w:t>
+      </w:r>
+      <w:r>
+        <w:rPr>
+          <w:rFonts w:ascii="Courier New" w:eastAsia="Times New Roman" w:hAnsi="Courier New" w:cs="Courier New"/>
+          <w:color w:val="272727"/>
+          <w:sz w:val="20"/>
+          <w:szCs w:val="20"/>
+        </w:rPr>
+        <w:t xml:space="preserve"> Systems</w:t>
+      </w:r>
+    </w:p>
+    <w:p>
+      <w:pPr>
+        <w:pStyle w:val="ListParagraph"/>
+        <w:numPr>
+          <w:ilvl w:val="2"/>
+          <w:numId w:val="5"/>
+        </w:numPr>
+        <w:shd w:val="clear" w:color="auto" w:fill="FFFFFF"/>
+        <w:tabs>
+          <w:tab w:val="left" w:pos="916"/>
+          <w:tab w:val="left" w:pos="1832"/>
+          <w:tab w:val="left" w:pos="2748"/>
+          <w:tab w:val="left" w:pos="3664"/>
+          <w:tab w:val="left" w:pos="4580"/>
+          <w:tab w:val="left" w:pos="5496"/>
+          <w:tab w:val="left" w:pos="6412"/>
+          <w:tab w:val="left" w:pos="7328"/>
+          <w:tab w:val="left" w:pos="8244"/>
+          <w:tab w:val="left" w:pos="9160"/>
+          <w:tab w:val="left" w:pos="10076"/>
+          <w:tab w:val="left" w:pos="10992"/>
+          <w:tab w:val="left" w:pos="11908"/>
+          <w:tab w:val="left" w:pos="12824"/>
+          <w:tab w:val="left" w:pos="13740"/>
+          <w:tab w:val="left" w:pos="14656"/>
+        </w:tabs>
+        <w:spacing w:after="0" w:line="384" w:lineRule="atLeast"/>
+        <w:rPr>
+          <w:rFonts w:ascii="Courier New" w:eastAsia="Times New Roman" w:hAnsi="Courier New" w:cs="Courier New"/>
+          <w:color w:val="272727"/>
+          <w:sz w:val="20"/>
+          <w:szCs w:val="20"/>
+        </w:rPr>
+      </w:pPr>
+      <w:r>
+        <w:rPr>
+          <w:rFonts w:ascii="Courier New" w:eastAsia="Times New Roman" w:hAnsi="Courier New" w:cs="Courier New"/>
+          <w:color w:val="272727"/>
+          <w:sz w:val="20"/>
+          <w:szCs w:val="20"/>
+        </w:rPr>
+        <w:t>cd /opt/java</w:t>
+      </w:r>
+    </w:p>
+    <w:p>
+      <w:pPr>
+        <w:pStyle w:val="ListParagraph"/>
+        <w:numPr>
+          <w:ilvl w:val="2"/>
+          <w:numId w:val="5"/>
+        </w:numPr>
+        <w:shd w:val="clear" w:color="auto" w:fill="FFFFFF"/>
+        <w:tabs>
+          <w:tab w:val="left" w:pos="916"/>
+          <w:tab w:val="left" w:pos="1832"/>
+          <w:tab w:val="left" w:pos="2748"/>
+          <w:tab w:val="left" w:pos="3664"/>
+          <w:tab w:val="left" w:pos="4580"/>
+          <w:tab w:val="left" w:pos="5496"/>
+          <w:tab w:val="left" w:pos="6412"/>
+          <w:tab w:val="left" w:pos="7328"/>
+          <w:tab w:val="left" w:pos="8244"/>
+          <w:tab w:val="left" w:pos="9160"/>
+          <w:tab w:val="left" w:pos="10076"/>
+          <w:tab w:val="left" w:pos="10992"/>
+          <w:tab w:val="left" w:pos="11908"/>
+          <w:tab w:val="left" w:pos="12824"/>
+          <w:tab w:val="left" w:pos="13740"/>
+          <w:tab w:val="left" w:pos="14656"/>
+        </w:tabs>
+        <w:spacing w:after="0" w:line="384" w:lineRule="atLeast"/>
+        <w:rPr>
+          <w:rFonts w:ascii="Courier New" w:eastAsia="Times New Roman" w:hAnsi="Courier New" w:cs="Courier New"/>
+          <w:color w:val="272727"/>
+          <w:sz w:val="20"/>
+          <w:szCs w:val="20"/>
+        </w:rPr>
+      </w:pPr>
+      <w:proofErr w:type="spellStart"/>
+      <w:r>
+        <w:rPr>
+          <w:rFonts w:ascii="Courier New" w:eastAsia="Times New Roman" w:hAnsi="Courier New" w:cs="Courier New"/>
+          <w:color w:val="272727"/>
+          <w:sz w:val="20"/>
+          <w:szCs w:val="20"/>
+        </w:rPr>
+        <w:t>wget</w:t>
+      </w:r>
+      <w:proofErr w:type="spellEnd"/>
+      <w:r>
+        <w:rPr>
+          <w:rFonts w:ascii="Courier New" w:eastAsia="Times New Roman" w:hAnsi="Courier New" w:cs="Courier New"/>
+          <w:color w:val="272727"/>
+          <w:sz w:val="20"/>
+          <w:szCs w:val="20"/>
+        </w:rPr>
+        <w:t xml:space="preserve"> --no-cookies --no-check-certificate --header "Cookie: gpw_e24=http%3A%2F%2Fwww.oracle.com%2F; </w:t>
+      </w:r>
+      <w:proofErr w:type="spellStart"/>
+      <w:r>
+        <w:rPr>
+          <w:rFonts w:ascii="Courier New" w:eastAsia="Times New Roman" w:hAnsi="Courier New" w:cs="Courier New"/>
+          <w:color w:val="272727"/>
+          <w:sz w:val="20"/>
+          <w:szCs w:val="20"/>
+        </w:rPr>
+        <w:t>oraclelicense</w:t>
+      </w:r>
+      <w:proofErr w:type="spellEnd"/>
+      <w:r>
+        <w:rPr>
+          <w:rFonts w:ascii="Courier New" w:eastAsia="Times New Roman" w:hAnsi="Courier New" w:cs="Courier New"/>
+          <w:color w:val="272727"/>
+          <w:sz w:val="20"/>
+          <w:szCs w:val="20"/>
+        </w:rPr>
+        <w:t>=accept-</w:t>
+      </w:r>
+      <w:proofErr w:type="spellStart"/>
+      <w:r>
+        <w:rPr>
+          <w:rFonts w:ascii="Courier New" w:eastAsia="Times New Roman" w:hAnsi="Courier New" w:cs="Courier New"/>
+          <w:color w:val="272727"/>
+          <w:sz w:val="20"/>
+          <w:szCs w:val="20"/>
+        </w:rPr>
+        <w:t>securebackup</w:t>
+      </w:r>
+      <w:proofErr w:type="spellEnd"/>
+      <w:r>
+        <w:rPr>
+          <w:rFonts w:ascii="Courier New" w:eastAsia="Times New Roman" w:hAnsi="Courier New" w:cs="Courier New"/>
+          <w:color w:val="272727"/>
+          <w:sz w:val="20"/>
+          <w:szCs w:val="20"/>
+        </w:rPr>
+        <w:t>-cookie" "http://download.oracle.com/otn-pub/java/jdk/8u45-b14/jdk-8u45-linux-i586.tar.gz"</w:t>
+      </w:r>
+    </w:p>
+    <w:p>
+      <w:pPr>
+        <w:pStyle w:val="ListParagraph"/>
+        <w:numPr>
+          <w:ilvl w:val="1"/>
+          <w:numId w:val="5"/>
+        </w:numPr>
+        <w:shd w:val="clear" w:color="auto" w:fill="FFFFFF"/>
+        <w:tabs>
+          <w:tab w:val="left" w:pos="916"/>
+          <w:tab w:val="left" w:pos="1832"/>
+          <w:tab w:val="left" w:pos="2748"/>
+          <w:tab w:val="left" w:pos="3664"/>
+          <w:tab w:val="left" w:pos="4580"/>
+          <w:tab w:val="left" w:pos="5496"/>
+          <w:tab w:val="left" w:pos="6412"/>
+          <w:tab w:val="left" w:pos="7328"/>
+          <w:tab w:val="left" w:pos="8244"/>
+          <w:tab w:val="left" w:pos="9160"/>
+          <w:tab w:val="left" w:pos="10076"/>
+          <w:tab w:val="left" w:pos="10992"/>
+          <w:tab w:val="left" w:pos="11908"/>
+          <w:tab w:val="left" w:pos="12824"/>
+          <w:tab w:val="left" w:pos="13740"/>
+          <w:tab w:val="left" w:pos="14656"/>
+        </w:tabs>
+        <w:spacing w:after="0" w:line="384" w:lineRule="atLeast"/>
+        <w:rPr>
+          <w:rFonts w:ascii="Courier New" w:eastAsia="Times New Roman" w:hAnsi="Courier New" w:cs="Courier New"/>
+          <w:color w:val="272727"/>
+          <w:sz w:val="20"/>
+          <w:szCs w:val="20"/>
+        </w:rPr>
+      </w:pPr>
+      <w:r>
+        <w:rPr>
+          <w:rFonts w:ascii="Courier New" w:eastAsia="Times New Roman" w:hAnsi="Courier New" w:cs="Courier New"/>
+          <w:color w:val="272727"/>
+          <w:sz w:val="20"/>
+          <w:szCs w:val="20"/>
+        </w:rPr>
+        <w:t xml:space="preserve">For </w:t>
+      </w:r>
+      <w:r>
+        <w:rPr>
+          <w:rFonts w:ascii="Courier New" w:eastAsia="Times New Roman" w:hAnsi="Courier New" w:cs="Courier New"/>
+          <w:color w:val="333333"/>
+          <w:sz w:val="20"/>
+          <w:szCs w:val="20"/>
+        </w:rPr>
+        <w:t>64-bit</w:t>
+      </w:r>
+      <w:r>
+        <w:rPr>
+          <w:rFonts w:ascii="Courier New" w:eastAsia="Times New Roman" w:hAnsi="Courier New" w:cs="Courier New"/>
+          <w:color w:val="272727"/>
+          <w:sz w:val="20"/>
+          <w:szCs w:val="20"/>
+        </w:rPr>
+        <w:t xml:space="preserve"> Systems</w:t>
+      </w:r>
+    </w:p>
+    <w:p>
+      <w:pPr>
+        <w:pStyle w:val="ListParagraph"/>
+        <w:numPr>
+          <w:ilvl w:val="2"/>
+          <w:numId w:val="5"/>
+        </w:numPr>
+        <w:shd w:val="clear" w:color="auto" w:fill="FFFFFF"/>
+        <w:tabs>
+          <w:tab w:val="left" w:pos="916"/>
+          <w:tab w:val="left" w:pos="1832"/>
+          <w:tab w:val="left" w:pos="2748"/>
+          <w:tab w:val="left" w:pos="3664"/>
+          <w:tab w:val="left" w:pos="4580"/>
+          <w:tab w:val="left" w:pos="5496"/>
+          <w:tab w:val="left" w:pos="6412"/>
+          <w:tab w:val="left" w:pos="7328"/>
+          <w:tab w:val="left" w:pos="8244"/>
+          <w:tab w:val="left" w:pos="9160"/>
+          <w:tab w:val="left" w:pos="10076"/>
+          <w:tab w:val="left" w:pos="10992"/>
+          <w:tab w:val="left" w:pos="11908"/>
+          <w:tab w:val="left" w:pos="12824"/>
+          <w:tab w:val="left" w:pos="13740"/>
+          <w:tab w:val="left" w:pos="14656"/>
+        </w:tabs>
+        <w:spacing w:after="0" w:line="384" w:lineRule="atLeast"/>
+        <w:rPr>
+          <w:rFonts w:ascii="Courier New" w:eastAsia="Times New Roman" w:hAnsi="Courier New" w:cs="Courier New"/>
+          <w:color w:val="272727"/>
+          <w:sz w:val="20"/>
+          <w:szCs w:val="20"/>
+        </w:rPr>
+      </w:pPr>
+      <w:r>
+        <w:rPr>
+          <w:rFonts w:ascii="Courier New" w:eastAsia="Times New Roman" w:hAnsi="Courier New" w:cs="Courier New"/>
+          <w:color w:val="272727"/>
+          <w:sz w:val="20"/>
+          <w:szCs w:val="20"/>
+        </w:rPr>
+        <w:t>cd /opt/java</w:t>
+      </w:r>
+    </w:p>
+    <w:p>
+      <w:pPr>
+        <w:pStyle w:val="ListParagraph"/>
+        <w:numPr>
+          <w:ilvl w:val="2"/>
+          <w:numId w:val="5"/>
+        </w:numPr>
+        <w:shd w:val="clear" w:color="auto" w:fill="FFFFFF"/>
+        <w:tabs>
+          <w:tab w:val="left" w:pos="916"/>
+          <w:tab w:val="left" w:pos="1832"/>
+          <w:tab w:val="left" w:pos="2748"/>
+          <w:tab w:val="left" w:pos="3664"/>
+          <w:tab w:val="left" w:pos="4580"/>
+          <w:tab w:val="left" w:pos="5496"/>
+          <w:tab w:val="left" w:pos="6412"/>
+          <w:tab w:val="left" w:pos="7328"/>
+          <w:tab w:val="left" w:pos="8244"/>
+          <w:tab w:val="left" w:pos="9160"/>
+          <w:tab w:val="left" w:pos="10076"/>
+          <w:tab w:val="left" w:pos="10992"/>
+          <w:tab w:val="left" w:pos="11908"/>
+          <w:tab w:val="left" w:pos="12824"/>
+          <w:tab w:val="left" w:pos="13740"/>
+          <w:tab w:val="left" w:pos="14656"/>
+        </w:tabs>
+        <w:spacing w:after="0" w:line="384" w:lineRule="atLeast"/>
+        <w:rPr>
+          <w:rFonts w:ascii="Courier New" w:eastAsia="Times New Roman" w:hAnsi="Courier New" w:cs="Courier New"/>
+          <w:color w:val="272727"/>
+          <w:sz w:val="20"/>
+          <w:szCs w:val="20"/>
+        </w:rPr>
+      </w:pPr>
+      <w:proofErr w:type="spellStart"/>
+      <w:r>
+        <w:rPr>
+          <w:rFonts w:ascii="Courier New" w:eastAsia="Times New Roman" w:hAnsi="Courier New" w:cs="Courier New"/>
+          <w:color w:val="272727"/>
+          <w:sz w:val="20"/>
+          <w:szCs w:val="20"/>
+        </w:rPr>
+        <w:t>wget</w:t>
+      </w:r>
+      <w:proofErr w:type="spellEnd"/>
+      <w:r>
+        <w:rPr>
+          <w:rFonts w:ascii="Courier New" w:eastAsia="Times New Roman" w:hAnsi="Courier New" w:cs="Courier New"/>
+          <w:color w:val="272727"/>
+          <w:sz w:val="20"/>
+          <w:szCs w:val="20"/>
+        </w:rPr>
+        <w:t xml:space="preserve"> --no-cookies --no-check-certificate --header "Cookie: gpw_e24=http%3A%2F%2Fwww.oracle.com%2F; </w:t>
+      </w:r>
+      <w:proofErr w:type="spellStart"/>
+      <w:r>
+        <w:rPr>
+          <w:rFonts w:ascii="Courier New" w:eastAsia="Times New Roman" w:hAnsi="Courier New" w:cs="Courier New"/>
+          <w:color w:val="272727"/>
+          <w:sz w:val="20"/>
+          <w:szCs w:val="20"/>
+        </w:rPr>
+        <w:t>oraclelicense</w:t>
+      </w:r>
+      <w:proofErr w:type="spellEnd"/>
+      <w:r>
+        <w:rPr>
+          <w:rFonts w:ascii="Courier New" w:eastAsia="Times New Roman" w:hAnsi="Courier New" w:cs="Courier New"/>
+          <w:color w:val="272727"/>
+          <w:sz w:val="20"/>
+          <w:szCs w:val="20"/>
+        </w:rPr>
+        <w:t>=accept-</w:t>
+      </w:r>
+      <w:proofErr w:type="spellStart"/>
+      <w:r>
+        <w:rPr>
+          <w:rFonts w:ascii="Courier New" w:eastAsia="Times New Roman" w:hAnsi="Courier New" w:cs="Courier New"/>
+          <w:color w:val="272727"/>
+          <w:sz w:val="20"/>
+          <w:szCs w:val="20"/>
+        </w:rPr>
+        <w:t>securebackup</w:t>
+      </w:r>
+      <w:proofErr w:type="spellEnd"/>
+      <w:r>
+        <w:rPr>
+          <w:rFonts w:ascii="Courier New" w:eastAsia="Times New Roman" w:hAnsi="Courier New" w:cs="Courier New"/>
+          <w:color w:val="272727"/>
+          <w:sz w:val="20"/>
+          <w:szCs w:val="20"/>
+        </w:rPr>
+        <w:t xml:space="preserve">-cookie" </w:t>
+      </w:r>
+      <w:hyperlink r:id="rId16" w:history="1">
+        <w:r>
+          <w:rPr>
+            <w:rStyle w:val="Hyperlink"/>
+            <w:rFonts w:ascii="Courier New" w:eastAsia="Times New Roman" w:hAnsi="Courier New" w:cs="Courier New"/>
+            <w:sz w:val="20"/>
+            <w:szCs w:val="20"/>
+          </w:rPr>
+          <w:t>http://download.oracle.com/otn-pub/java/jdk/8u45-b14/jdk-8u45-linux-x64.tar.gz</w:t>
+        </w:r>
+      </w:hyperlink>
+    </w:p>
+    <w:p>
+      <w:pPr>
+        <w:pStyle w:val="ListParagraph"/>
+        <w:numPr>
+          <w:ilvl w:val="2"/>
+          <w:numId w:val="5"/>
+        </w:numPr>
+        <w:shd w:val="clear" w:color="auto" w:fill="FFFFFF"/>
+        <w:tabs>
+          <w:tab w:val="left" w:pos="916"/>
+          <w:tab w:val="left" w:pos="1832"/>
+          <w:tab w:val="left" w:pos="2748"/>
+          <w:tab w:val="left" w:pos="3664"/>
+          <w:tab w:val="left" w:pos="4580"/>
+          <w:tab w:val="left" w:pos="5496"/>
+          <w:tab w:val="left" w:pos="6412"/>
+          <w:tab w:val="left" w:pos="7328"/>
+          <w:tab w:val="left" w:pos="8244"/>
+          <w:tab w:val="left" w:pos="9160"/>
+          <w:tab w:val="left" w:pos="10076"/>
+          <w:tab w:val="left" w:pos="10992"/>
+          <w:tab w:val="left" w:pos="11908"/>
+          <w:tab w:val="left" w:pos="12824"/>
+          <w:tab w:val="left" w:pos="13740"/>
+          <w:tab w:val="left" w:pos="14656"/>
+        </w:tabs>
+        <w:spacing w:after="0" w:line="384" w:lineRule="atLeast"/>
+        <w:rPr>
+          <w:rFonts w:ascii="Courier New" w:eastAsia="Times New Roman" w:hAnsi="Courier New" w:cs="Courier New"/>
+          <w:color w:val="272727"/>
+          <w:sz w:val="20"/>
+          <w:szCs w:val="20"/>
+        </w:rPr>
+      </w:pPr>
+      <w:r>
+        <w:rPr>
+          <w:rFonts w:ascii="Courier New" w:eastAsia="Times New Roman" w:hAnsi="Courier New" w:cs="Courier New"/>
+          <w:color w:val="272727"/>
+          <w:sz w:val="20"/>
+          <w:szCs w:val="20"/>
+        </w:rPr>
+        <w:t xml:space="preserve">Once file has been downloaded, you may extract the </w:t>
+      </w:r>
+      <w:proofErr w:type="spellStart"/>
+      <w:r>
+        <w:rPr>
+          <w:rFonts w:ascii="Courier New" w:eastAsia="Times New Roman" w:hAnsi="Courier New" w:cs="Courier New"/>
+          <w:color w:val="272727"/>
+          <w:sz w:val="20"/>
+          <w:szCs w:val="20"/>
+        </w:rPr>
+        <w:t>tarball</w:t>
+      </w:r>
+      <w:proofErr w:type="spellEnd"/>
+      <w:r>
+        <w:rPr>
+          <w:rFonts w:ascii="Courier New" w:eastAsia="Times New Roman" w:hAnsi="Courier New" w:cs="Courier New"/>
+          <w:color w:val="272727"/>
+          <w:sz w:val="20"/>
+          <w:szCs w:val="20"/>
+        </w:rPr>
+        <w:t xml:space="preserve"> u</w:t>
+      </w:r>
+      <w:r>
+        <w:rPr>
+          <w:rFonts w:ascii="Courier New" w:eastAsia="Times New Roman" w:hAnsi="Courier New" w:cs="Courier New"/>
+          <w:color w:val="272727"/>
+          <w:sz w:val="20"/>
+          <w:szCs w:val="20"/>
+        </w:rPr>
+        <w:t>sing tar command as shown below:</w:t>
+      </w:r>
+    </w:p>
+    <w:p>
+      <w:pPr>
+        <w:pStyle w:val="ListParagraph"/>
+        <w:numPr>
+          <w:ilvl w:val="3"/>
+          <w:numId w:val="5"/>
+        </w:numPr>
+        <w:shd w:val="clear" w:color="auto" w:fill="FFFFFF"/>
+        <w:tabs>
+          <w:tab w:val="left" w:pos="916"/>
+          <w:tab w:val="left" w:pos="1832"/>
+          <w:tab w:val="left" w:pos="2748"/>
+          <w:tab w:val="left" w:pos="3664"/>
+          <w:tab w:val="left" w:pos="4580"/>
+          <w:tab w:val="left" w:pos="5496"/>
+          <w:tab w:val="left" w:pos="6412"/>
+          <w:tab w:val="left" w:pos="7328"/>
+          <w:tab w:val="left" w:pos="8244"/>
+          <w:tab w:val="left" w:pos="9160"/>
+          <w:tab w:val="left" w:pos="10076"/>
+          <w:tab w:val="left" w:pos="10992"/>
+          <w:tab w:val="left" w:pos="11908"/>
+          <w:tab w:val="left" w:pos="12824"/>
+          <w:tab w:val="left" w:pos="13740"/>
+          <w:tab w:val="left" w:pos="14656"/>
+        </w:tabs>
+        <w:spacing w:after="0" w:line="384" w:lineRule="atLeast"/>
+        <w:rPr>
+          <w:rFonts w:ascii="Courier New" w:eastAsia="Times New Roman" w:hAnsi="Courier New" w:cs="Courier New"/>
+          <w:color w:val="272727"/>
+          <w:sz w:val="20"/>
+          <w:szCs w:val="20"/>
+        </w:rPr>
+      </w:pPr>
+      <w:r>
+        <w:rPr>
+          <w:rFonts w:ascii="Courier New" w:eastAsia="Times New Roman" w:hAnsi="Courier New" w:cs="Courier New"/>
+          <w:color w:val="272727"/>
+          <w:sz w:val="20"/>
+          <w:szCs w:val="20"/>
+        </w:rPr>
+        <w:lastRenderedPageBreak/>
+        <w:t># tar -</w:t>
+      </w:r>
+      <w:proofErr w:type="spellStart"/>
+      <w:r>
+        <w:rPr>
+          <w:rFonts w:ascii="Courier New" w:eastAsia="Times New Roman" w:hAnsi="Courier New" w:cs="Courier New"/>
+          <w:color w:val="272727"/>
+          <w:sz w:val="20"/>
+          <w:szCs w:val="20"/>
+        </w:rPr>
+        <w:t>zxvf</w:t>
+      </w:r>
+      <w:proofErr w:type="spellEnd"/>
+      <w:r>
+        <w:rPr>
+          <w:rFonts w:ascii="Courier New" w:eastAsia="Times New Roman" w:hAnsi="Courier New" w:cs="Courier New"/>
+          <w:color w:val="272727"/>
+          <w:sz w:val="20"/>
+          <w:szCs w:val="20"/>
+        </w:rPr>
+        <w:t xml:space="preserve"> jdk-8u45-linux-i586.tar.gz</w:t>
+      </w:r>
+      <w:r>
+        <w:rPr>
+          <w:rFonts w:ascii="Courier New" w:eastAsia="Times New Roman" w:hAnsi="Courier New" w:cs="Courier New"/>
+          <w:color w:val="272727"/>
+          <w:sz w:val="20"/>
+          <w:szCs w:val="20"/>
+        </w:rPr>
+        <w:tab/>
+      </w:r>
+      <w:r>
+        <w:rPr>
+          <w:rFonts w:ascii="Courier New" w:eastAsia="Times New Roman" w:hAnsi="Courier New" w:cs="Courier New"/>
+          <w:color w:val="272727"/>
+          <w:sz w:val="20"/>
+          <w:szCs w:val="20"/>
+        </w:rPr>
+        <w:tab/>
+        <w:t>[For 32-bit Systems]</w:t>
+      </w:r>
+    </w:p>
+    <w:p>
+      <w:pPr>
+        <w:pStyle w:val="ListParagraph"/>
+        <w:numPr>
+          <w:ilvl w:val="3"/>
+          <w:numId w:val="5"/>
+        </w:numPr>
+        <w:shd w:val="clear" w:color="auto" w:fill="FFFFFF"/>
+        <w:tabs>
+          <w:tab w:val="left" w:pos="916"/>
+          <w:tab w:val="left" w:pos="1832"/>
+          <w:tab w:val="left" w:pos="2748"/>
+          <w:tab w:val="left" w:pos="3664"/>
+          <w:tab w:val="left" w:pos="4580"/>
+          <w:tab w:val="left" w:pos="5496"/>
+          <w:tab w:val="left" w:pos="6412"/>
+          <w:tab w:val="left" w:pos="7328"/>
+          <w:tab w:val="left" w:pos="8244"/>
+          <w:tab w:val="left" w:pos="9160"/>
+          <w:tab w:val="left" w:pos="10076"/>
+          <w:tab w:val="left" w:pos="10992"/>
+          <w:tab w:val="left" w:pos="11908"/>
+          <w:tab w:val="left" w:pos="12824"/>
+          <w:tab w:val="left" w:pos="13740"/>
+          <w:tab w:val="left" w:pos="14656"/>
+        </w:tabs>
+        <w:spacing w:after="0" w:line="384" w:lineRule="atLeast"/>
+        <w:rPr>
+          <w:rFonts w:ascii="Courier New" w:eastAsia="Times New Roman" w:hAnsi="Courier New" w:cs="Courier New"/>
+          <w:color w:val="272727"/>
+          <w:sz w:val="20"/>
+          <w:szCs w:val="20"/>
+        </w:rPr>
+      </w:pPr>
+      <w:r>
+        <w:rPr>
+          <w:rFonts w:ascii="Courier New" w:eastAsia="Times New Roman" w:hAnsi="Courier New" w:cs="Courier New"/>
+          <w:color w:val="272727"/>
+          <w:sz w:val="20"/>
+          <w:szCs w:val="20"/>
+        </w:rPr>
+        <w:t># tar -</w:t>
+      </w:r>
+      <w:proofErr w:type="spellStart"/>
+      <w:r>
+        <w:rPr>
+          <w:rFonts w:ascii="Courier New" w:eastAsia="Times New Roman" w:hAnsi="Courier New" w:cs="Courier New"/>
+          <w:color w:val="272727"/>
+          <w:sz w:val="20"/>
+          <w:szCs w:val="20"/>
+        </w:rPr>
+        <w:t>zxvf</w:t>
+      </w:r>
+      <w:proofErr w:type="spellEnd"/>
+      <w:r>
+        <w:rPr>
+          <w:rFonts w:ascii="Courier New" w:eastAsia="Times New Roman" w:hAnsi="Courier New" w:cs="Courier New"/>
+          <w:color w:val="272727"/>
+          <w:sz w:val="20"/>
+          <w:szCs w:val="20"/>
+        </w:rPr>
+        <w:t xml:space="preserve"> jdk-8u45-linux-x64.tar.gz</w:t>
+      </w:r>
+      <w:r>
+        <w:rPr>
+          <w:rFonts w:ascii="Courier New" w:eastAsia="Times New Roman" w:hAnsi="Courier New" w:cs="Courier New"/>
+          <w:color w:val="272727"/>
+          <w:sz w:val="20"/>
+          <w:szCs w:val="20"/>
+        </w:rPr>
+        <w:tab/>
+      </w:r>
+      <w:r>
+        <w:rPr>
+          <w:rFonts w:ascii="Courier New" w:eastAsia="Times New Roman" w:hAnsi="Courier New" w:cs="Courier New"/>
+          <w:color w:val="272727"/>
+          <w:sz w:val="20"/>
+          <w:szCs w:val="20"/>
+        </w:rPr>
+        <w:tab/>
+        <w:t>[For 64-bit Systems]</w:t>
+      </w:r>
+    </w:p>
+    <w:p>
+      <w:pPr>
+        <w:pStyle w:val="ListParagraph"/>
+        <w:numPr>
+          <w:ilvl w:val="2"/>
+          <w:numId w:val="5"/>
+        </w:numPr>
+        <w:shd w:val="clear" w:color="auto" w:fill="FFFFFF"/>
+        <w:tabs>
+          <w:tab w:val="left" w:pos="916"/>
+          <w:tab w:val="left" w:pos="1832"/>
+          <w:tab w:val="left" w:pos="2748"/>
+          <w:tab w:val="left" w:pos="3664"/>
+          <w:tab w:val="left" w:pos="4580"/>
+          <w:tab w:val="left" w:pos="5496"/>
+          <w:tab w:val="left" w:pos="6412"/>
+          <w:tab w:val="left" w:pos="7328"/>
+          <w:tab w:val="left" w:pos="8244"/>
+          <w:tab w:val="left" w:pos="9160"/>
+          <w:tab w:val="left" w:pos="10076"/>
+          <w:tab w:val="left" w:pos="10992"/>
+          <w:tab w:val="left" w:pos="11908"/>
+          <w:tab w:val="left" w:pos="12824"/>
+          <w:tab w:val="left" w:pos="13740"/>
+          <w:tab w:val="left" w:pos="14656"/>
+        </w:tabs>
+        <w:spacing w:after="0" w:line="384" w:lineRule="atLeast"/>
+        <w:rPr>
+          <w:rFonts w:ascii="Courier New" w:eastAsia="Times New Roman" w:hAnsi="Courier New" w:cs="Courier New"/>
+          <w:color w:val="272727"/>
+          <w:sz w:val="20"/>
+          <w:szCs w:val="20"/>
+        </w:rPr>
+      </w:pPr>
+      <w:r>
+        <w:rPr>
+          <w:rFonts w:ascii="Courier New" w:eastAsia="Times New Roman" w:hAnsi="Courier New" w:cs="Courier New"/>
+          <w:color w:val="272727"/>
+          <w:sz w:val="20"/>
+          <w:szCs w:val="20"/>
+        </w:rPr>
+        <w:t xml:space="preserve">Next, move to the extracted directory and use command update-alternatives to tell system where java and its </w:t>
+      </w:r>
+      <w:proofErr w:type="spellStart"/>
+      <w:r>
+        <w:rPr>
+          <w:rFonts w:ascii="Courier New" w:eastAsia="Times New Roman" w:hAnsi="Courier New" w:cs="Courier New"/>
+          <w:color w:val="272727"/>
+          <w:sz w:val="20"/>
+          <w:szCs w:val="20"/>
+        </w:rPr>
+        <w:t>executables</w:t>
+      </w:r>
+      <w:proofErr w:type="spellEnd"/>
+      <w:r>
+        <w:rPr>
+          <w:rFonts w:ascii="Courier New" w:eastAsia="Times New Roman" w:hAnsi="Courier New" w:cs="Courier New"/>
+          <w:color w:val="272727"/>
+          <w:sz w:val="20"/>
+          <w:szCs w:val="20"/>
+        </w:rPr>
+        <w:t xml:space="preserve"> are installed.</w:t>
+      </w:r>
+    </w:p>
+    <w:p>
+      <w:pPr>
+        <w:pStyle w:val="ListParagraph"/>
+        <w:numPr>
+          <w:ilvl w:val="3"/>
+          <w:numId w:val="5"/>
+        </w:numPr>
+        <w:shd w:val="clear" w:color="auto" w:fill="FFFFFF"/>
+        <w:tabs>
+          <w:tab w:val="left" w:pos="916"/>
+          <w:tab w:val="left" w:pos="1832"/>
+          <w:tab w:val="left" w:pos="2748"/>
+          <w:tab w:val="left" w:pos="3664"/>
+          <w:tab w:val="left" w:pos="4580"/>
+          <w:tab w:val="left" w:pos="5496"/>
+          <w:tab w:val="left" w:pos="6412"/>
+          <w:tab w:val="left" w:pos="7328"/>
+          <w:tab w:val="left" w:pos="8244"/>
+          <w:tab w:val="left" w:pos="9160"/>
+          <w:tab w:val="left" w:pos="10076"/>
+          <w:tab w:val="left" w:pos="10992"/>
+          <w:tab w:val="left" w:pos="11908"/>
+          <w:tab w:val="left" w:pos="12824"/>
+          <w:tab w:val="left" w:pos="13740"/>
+          <w:tab w:val="left" w:pos="14656"/>
+        </w:tabs>
+        <w:spacing w:after="0" w:line="384" w:lineRule="atLeast"/>
+        <w:rPr>
+          <w:rFonts w:ascii="Courier New" w:eastAsia="Times New Roman" w:hAnsi="Courier New" w:cs="Courier New"/>
+          <w:color w:val="272727"/>
+          <w:sz w:val="20"/>
+          <w:szCs w:val="20"/>
+        </w:rPr>
+      </w:pPr>
+      <w:r>
+        <w:rPr>
+          <w:rFonts w:ascii="Courier New" w:eastAsia="Times New Roman" w:hAnsi="Courier New" w:cs="Courier New"/>
+          <w:color w:val="272727"/>
+          <w:sz w:val="20"/>
+          <w:szCs w:val="20"/>
+        </w:rPr>
+        <w:t># cd jdk1.8.0_45/</w:t>
+      </w:r>
+    </w:p>
+    <w:p>
+      <w:pPr>
+        <w:pStyle w:val="ListParagraph"/>
+        <w:numPr>
+          <w:ilvl w:val="3"/>
+          <w:numId w:val="5"/>
+        </w:numPr>
+        <w:shd w:val="clear" w:color="auto" w:fill="FFFFFF"/>
+        <w:tabs>
+          <w:tab w:val="left" w:pos="916"/>
+          <w:tab w:val="left" w:pos="1832"/>
+          <w:tab w:val="left" w:pos="2748"/>
+          <w:tab w:val="left" w:pos="3664"/>
+          <w:tab w:val="left" w:pos="4580"/>
+          <w:tab w:val="left" w:pos="5496"/>
+          <w:tab w:val="left" w:pos="6412"/>
+          <w:tab w:val="left" w:pos="7328"/>
+          <w:tab w:val="left" w:pos="8244"/>
+          <w:tab w:val="left" w:pos="9160"/>
+          <w:tab w:val="left" w:pos="10076"/>
+          <w:tab w:val="left" w:pos="10992"/>
+          <w:tab w:val="left" w:pos="11908"/>
+          <w:tab w:val="left" w:pos="12824"/>
+          <w:tab w:val="left" w:pos="13740"/>
+          <w:tab w:val="left" w:pos="14656"/>
+        </w:tabs>
+        <w:spacing w:after="0" w:line="384" w:lineRule="atLeast"/>
+        <w:rPr>
+          <w:rFonts w:ascii="Courier New" w:eastAsia="Times New Roman" w:hAnsi="Courier New" w:cs="Courier New"/>
+          <w:color w:val="272727"/>
+          <w:sz w:val="20"/>
+          <w:szCs w:val="20"/>
+        </w:rPr>
+      </w:pPr>
+      <w:r>
+        <w:rPr>
+          <w:rFonts w:ascii="Courier New" w:eastAsia="Times New Roman" w:hAnsi="Courier New" w:cs="Courier New"/>
+          <w:color w:val="272727"/>
+          <w:sz w:val="20"/>
+          <w:szCs w:val="20"/>
+        </w:rPr>
+        <w:t># update-alternatives --install /</w:t>
+      </w:r>
+      <w:proofErr w:type="spellStart"/>
+      <w:r>
+        <w:rPr>
+          <w:rFonts w:ascii="Courier New" w:eastAsia="Times New Roman" w:hAnsi="Courier New" w:cs="Courier New"/>
+          <w:color w:val="272727"/>
+          <w:sz w:val="20"/>
+          <w:szCs w:val="20"/>
+        </w:rPr>
+        <w:t>usr</w:t>
+      </w:r>
+      <w:proofErr w:type="spellEnd"/>
+      <w:r>
+        <w:rPr>
+          <w:rFonts w:ascii="Courier New" w:eastAsia="Times New Roman" w:hAnsi="Courier New" w:cs="Courier New"/>
+          <w:color w:val="272727"/>
+          <w:sz w:val="20"/>
+          <w:szCs w:val="20"/>
+        </w:rPr>
+        <w:t xml:space="preserve">/bin/java java /opt/java/jdk1.8.0_45/bin/java 100  </w:t>
+      </w:r>
+    </w:p>
+    <w:p>
+      <w:pPr>
+        <w:pStyle w:val="ListParagraph"/>
+        <w:numPr>
+          <w:ilvl w:val="3"/>
+          <w:numId w:val="5"/>
+        </w:numPr>
+        <w:shd w:val="clear" w:color="auto" w:fill="FFFFFF"/>
+        <w:tabs>
+          <w:tab w:val="left" w:pos="916"/>
+          <w:tab w:val="left" w:pos="1832"/>
+          <w:tab w:val="left" w:pos="2748"/>
+          <w:tab w:val="left" w:pos="3664"/>
+          <w:tab w:val="left" w:pos="4580"/>
+          <w:tab w:val="left" w:pos="5496"/>
+          <w:tab w:val="left" w:pos="6412"/>
+          <w:tab w:val="left" w:pos="7328"/>
+          <w:tab w:val="left" w:pos="8244"/>
+          <w:tab w:val="left" w:pos="9160"/>
+          <w:tab w:val="left" w:pos="10076"/>
+          <w:tab w:val="left" w:pos="10992"/>
+          <w:tab w:val="left" w:pos="11908"/>
+          <w:tab w:val="left" w:pos="12824"/>
+          <w:tab w:val="left" w:pos="13740"/>
+          <w:tab w:val="left" w:pos="14656"/>
+        </w:tabs>
+        <w:spacing w:after="0" w:line="384" w:lineRule="atLeast"/>
+        <w:rPr>
+          <w:rFonts w:ascii="Courier New" w:eastAsia="Times New Roman" w:hAnsi="Courier New" w:cs="Courier New"/>
+          <w:color w:val="272727"/>
+          <w:sz w:val="20"/>
+          <w:szCs w:val="20"/>
+        </w:rPr>
+      </w:pPr>
+      <w:r>
+        <w:rPr>
+          <w:rFonts w:ascii="Courier New" w:eastAsia="Times New Roman" w:hAnsi="Courier New" w:cs="Courier New"/>
+          <w:color w:val="272727"/>
+          <w:sz w:val="20"/>
+          <w:szCs w:val="20"/>
+        </w:rPr>
+        <w:t># update-alternatives --</w:t>
+      </w:r>
+      <w:proofErr w:type="spellStart"/>
+      <w:r>
+        <w:rPr>
+          <w:rFonts w:ascii="Courier New" w:eastAsia="Times New Roman" w:hAnsi="Courier New" w:cs="Courier New"/>
+          <w:color w:val="272727"/>
+          <w:sz w:val="20"/>
+          <w:szCs w:val="20"/>
+        </w:rPr>
+        <w:t>config</w:t>
+      </w:r>
+      <w:proofErr w:type="spellEnd"/>
+      <w:r>
+        <w:rPr>
+          <w:rFonts w:ascii="Courier New" w:eastAsia="Times New Roman" w:hAnsi="Courier New" w:cs="Courier New"/>
+          <w:color w:val="272727"/>
+          <w:sz w:val="20"/>
+          <w:szCs w:val="20"/>
+        </w:rPr>
+        <w:t xml:space="preserve"> java</w:t>
+      </w:r>
+    </w:p>
+    <w:p>
+      <w:pPr>
+        <w:pStyle w:val="ListParagraph"/>
+        <w:numPr>
+          <w:ilvl w:val="2"/>
+          <w:numId w:val="5"/>
+        </w:numPr>
+        <w:shd w:val="clear" w:color="auto" w:fill="FFFFFF"/>
+        <w:tabs>
+          <w:tab w:val="left" w:pos="916"/>
+          <w:tab w:val="left" w:pos="1832"/>
+          <w:tab w:val="left" w:pos="2748"/>
+          <w:tab w:val="left" w:pos="3664"/>
+          <w:tab w:val="left" w:pos="4580"/>
+          <w:tab w:val="left" w:pos="5496"/>
+          <w:tab w:val="left" w:pos="6412"/>
+          <w:tab w:val="left" w:pos="7328"/>
+          <w:tab w:val="left" w:pos="8244"/>
+          <w:tab w:val="left" w:pos="9160"/>
+          <w:tab w:val="left" w:pos="10076"/>
+          <w:tab w:val="left" w:pos="10992"/>
+          <w:tab w:val="left" w:pos="11908"/>
+          <w:tab w:val="left" w:pos="12824"/>
+          <w:tab w:val="left" w:pos="13740"/>
+          <w:tab w:val="left" w:pos="14656"/>
+        </w:tabs>
+        <w:spacing w:after="0" w:line="384" w:lineRule="atLeast"/>
+        <w:rPr>
+          <w:rFonts w:ascii="Courier New" w:eastAsia="Times New Roman" w:hAnsi="Courier New" w:cs="Courier New"/>
+          <w:color w:val="272727"/>
+          <w:sz w:val="20"/>
+          <w:szCs w:val="20"/>
+        </w:rPr>
+      </w:pPr>
+      <w:r>
+        <w:rPr>
+          <w:rFonts w:ascii="Courier New" w:eastAsia="Times New Roman" w:hAnsi="Courier New" w:cs="Courier New"/>
+          <w:color w:val="272727"/>
+          <w:sz w:val="20"/>
+          <w:szCs w:val="20"/>
+        </w:rPr>
+        <w:t xml:space="preserve">Tell system to update </w:t>
+      </w:r>
+      <w:proofErr w:type="spellStart"/>
+      <w:r>
+        <w:rPr>
+          <w:rFonts w:ascii="Courier New" w:eastAsia="Times New Roman" w:hAnsi="Courier New" w:cs="Courier New"/>
+          <w:color w:val="272727"/>
+          <w:sz w:val="20"/>
+          <w:szCs w:val="20"/>
+        </w:rPr>
+        <w:t>javac</w:t>
+      </w:r>
+      <w:proofErr w:type="spellEnd"/>
+      <w:r>
+        <w:rPr>
+          <w:rFonts w:ascii="Courier New" w:eastAsia="Times New Roman" w:hAnsi="Courier New" w:cs="Courier New"/>
+          <w:color w:val="272727"/>
+          <w:sz w:val="20"/>
+          <w:szCs w:val="20"/>
+        </w:rPr>
+        <w:t xml:space="preserve"> alternatives as:</w:t>
+      </w:r>
+    </w:p>
+    <w:p>
+      <w:pPr>
+        <w:pStyle w:val="ListParagraph"/>
+        <w:numPr>
+          <w:ilvl w:val="3"/>
+          <w:numId w:val="5"/>
+        </w:numPr>
+        <w:shd w:val="clear" w:color="auto" w:fill="FFFFFF"/>
+        <w:tabs>
+          <w:tab w:val="left" w:pos="916"/>
+          <w:tab w:val="left" w:pos="1832"/>
+          <w:tab w:val="left" w:pos="2748"/>
+          <w:tab w:val="left" w:pos="3664"/>
+          <w:tab w:val="left" w:pos="4580"/>
+          <w:tab w:val="left" w:pos="5496"/>
+          <w:tab w:val="left" w:pos="6412"/>
+          <w:tab w:val="left" w:pos="7328"/>
+          <w:tab w:val="left" w:pos="8244"/>
+          <w:tab w:val="left" w:pos="9160"/>
+          <w:tab w:val="left" w:pos="10076"/>
+          <w:tab w:val="left" w:pos="10992"/>
+          <w:tab w:val="left" w:pos="11908"/>
+          <w:tab w:val="left" w:pos="12824"/>
+          <w:tab w:val="left" w:pos="13740"/>
+          <w:tab w:val="left" w:pos="14656"/>
+        </w:tabs>
+        <w:spacing w:after="0" w:line="384" w:lineRule="atLeast"/>
+        <w:rPr>
+          <w:rFonts w:ascii="Courier New" w:eastAsia="Times New Roman" w:hAnsi="Courier New" w:cs="Courier New"/>
+          <w:color w:val="272727"/>
+          <w:sz w:val="20"/>
+          <w:szCs w:val="20"/>
+        </w:rPr>
+      </w:pPr>
+      <w:r>
+        <w:rPr>
+          <w:rFonts w:ascii="Courier New" w:eastAsia="Times New Roman" w:hAnsi="Courier New" w:cs="Courier New"/>
+          <w:color w:val="272727"/>
+          <w:sz w:val="20"/>
+          <w:szCs w:val="20"/>
+        </w:rPr>
+        <w:t># update-alternatives --install /</w:t>
+      </w:r>
+      <w:proofErr w:type="spellStart"/>
+      <w:r>
+        <w:rPr>
+          <w:rFonts w:ascii="Courier New" w:eastAsia="Times New Roman" w:hAnsi="Courier New" w:cs="Courier New"/>
+          <w:color w:val="272727"/>
+          <w:sz w:val="20"/>
+          <w:szCs w:val="20"/>
+        </w:rPr>
+        <w:t>usr</w:t>
+      </w:r>
+      <w:proofErr w:type="spellEnd"/>
+      <w:r>
+        <w:rPr>
+          <w:rFonts w:ascii="Courier New" w:eastAsia="Times New Roman" w:hAnsi="Courier New" w:cs="Courier New"/>
+          <w:color w:val="272727"/>
+          <w:sz w:val="20"/>
+          <w:szCs w:val="20"/>
+        </w:rPr>
+        <w:t>/bin/</w:t>
+      </w:r>
+      <w:proofErr w:type="spellStart"/>
+      <w:r>
+        <w:rPr>
+          <w:rFonts w:ascii="Courier New" w:eastAsia="Times New Roman" w:hAnsi="Courier New" w:cs="Courier New"/>
+          <w:color w:val="272727"/>
+          <w:sz w:val="20"/>
+          <w:szCs w:val="20"/>
+        </w:rPr>
+        <w:t>javac</w:t>
+      </w:r>
+      <w:proofErr w:type="spellEnd"/>
+      <w:r>
+        <w:rPr>
+          <w:rFonts w:ascii="Courier New" w:eastAsia="Times New Roman" w:hAnsi="Courier New" w:cs="Courier New"/>
+          <w:color w:val="272727"/>
+          <w:sz w:val="20"/>
+          <w:szCs w:val="20"/>
+        </w:rPr>
+        <w:t xml:space="preserve"> </w:t>
+      </w:r>
+      <w:proofErr w:type="spellStart"/>
+      <w:r>
+        <w:rPr>
+          <w:rFonts w:ascii="Courier New" w:eastAsia="Times New Roman" w:hAnsi="Courier New" w:cs="Courier New"/>
+          <w:color w:val="272727"/>
+          <w:sz w:val="20"/>
+          <w:szCs w:val="20"/>
+        </w:rPr>
+        <w:t>javac</w:t>
+      </w:r>
+      <w:proofErr w:type="spellEnd"/>
+      <w:r>
+        <w:rPr>
+          <w:rFonts w:ascii="Courier New" w:eastAsia="Times New Roman" w:hAnsi="Courier New" w:cs="Courier New"/>
+          <w:color w:val="272727"/>
+          <w:sz w:val="20"/>
+          <w:szCs w:val="20"/>
+        </w:rPr>
+        <w:t xml:space="preserve"> /opt/java/jdk1.8.0_45/bin/</w:t>
+      </w:r>
+      <w:proofErr w:type="spellStart"/>
+      <w:r>
+        <w:rPr>
+          <w:rFonts w:ascii="Courier New" w:eastAsia="Times New Roman" w:hAnsi="Courier New" w:cs="Courier New"/>
+          <w:color w:val="272727"/>
+          <w:sz w:val="20"/>
+          <w:szCs w:val="20"/>
+        </w:rPr>
+        <w:t>javac</w:t>
+      </w:r>
+      <w:proofErr w:type="spellEnd"/>
+      <w:r>
+        <w:rPr>
+          <w:rFonts w:ascii="Courier New" w:eastAsia="Times New Roman" w:hAnsi="Courier New" w:cs="Courier New"/>
+          <w:color w:val="272727"/>
+          <w:sz w:val="20"/>
+          <w:szCs w:val="20"/>
+        </w:rPr>
+        <w:t xml:space="preserve"> 100</w:t>
+      </w:r>
+    </w:p>
+    <w:p>
+      <w:pPr>
+        <w:pStyle w:val="ListParagraph"/>
+        <w:numPr>
+          <w:ilvl w:val="3"/>
+          <w:numId w:val="5"/>
+        </w:numPr>
+        <w:shd w:val="clear" w:color="auto" w:fill="FFFFFF"/>
+        <w:tabs>
+          <w:tab w:val="left" w:pos="916"/>
+          <w:tab w:val="left" w:pos="1832"/>
+          <w:tab w:val="left" w:pos="2748"/>
+          <w:tab w:val="left" w:pos="3664"/>
+          <w:tab w:val="left" w:pos="4580"/>
+          <w:tab w:val="left" w:pos="5496"/>
+          <w:tab w:val="left" w:pos="6412"/>
+          <w:tab w:val="left" w:pos="7328"/>
+          <w:tab w:val="left" w:pos="8244"/>
+          <w:tab w:val="left" w:pos="9160"/>
+          <w:tab w:val="left" w:pos="10076"/>
+          <w:tab w:val="left" w:pos="10992"/>
+          <w:tab w:val="left" w:pos="11908"/>
+          <w:tab w:val="left" w:pos="12824"/>
+          <w:tab w:val="left" w:pos="13740"/>
+          <w:tab w:val="left" w:pos="14656"/>
+        </w:tabs>
+        <w:spacing w:after="0" w:line="384" w:lineRule="atLeast"/>
+        <w:rPr>
+          <w:rFonts w:ascii="Courier New" w:eastAsia="Times New Roman" w:hAnsi="Courier New" w:cs="Courier New"/>
+          <w:color w:val="272727"/>
+          <w:sz w:val="20"/>
+          <w:szCs w:val="20"/>
+        </w:rPr>
+      </w:pPr>
+      <w:r>
+        <w:rPr>
+          <w:rFonts w:ascii="Courier New" w:eastAsia="Times New Roman" w:hAnsi="Courier New" w:cs="Courier New"/>
+          <w:color w:val="272727"/>
+          <w:sz w:val="20"/>
+          <w:szCs w:val="20"/>
+        </w:rPr>
+        <w:t># update-alternatives --</w:t>
+      </w:r>
+      <w:proofErr w:type="spellStart"/>
+      <w:r>
+        <w:rPr>
+          <w:rFonts w:ascii="Courier New" w:eastAsia="Times New Roman" w:hAnsi="Courier New" w:cs="Courier New"/>
+          <w:color w:val="272727"/>
+          <w:sz w:val="20"/>
+          <w:szCs w:val="20"/>
+        </w:rPr>
+        <w:t>config</w:t>
+      </w:r>
+      <w:proofErr w:type="spellEnd"/>
+      <w:r>
+        <w:rPr>
+          <w:rFonts w:ascii="Courier New" w:eastAsia="Times New Roman" w:hAnsi="Courier New" w:cs="Courier New"/>
+          <w:color w:val="272727"/>
+          <w:sz w:val="20"/>
+          <w:szCs w:val="20"/>
+        </w:rPr>
+        <w:t xml:space="preserve"> </w:t>
+      </w:r>
+      <w:proofErr w:type="spellStart"/>
+      <w:r>
+        <w:rPr>
+          <w:rFonts w:ascii="Courier New" w:eastAsia="Times New Roman" w:hAnsi="Courier New" w:cs="Courier New"/>
+          <w:color w:val="272727"/>
+          <w:sz w:val="20"/>
+          <w:szCs w:val="20"/>
+        </w:rPr>
+        <w:t>javac</w:t>
+      </w:r>
+      <w:proofErr w:type="spellEnd"/>
+    </w:p>
+    <w:p>
+      <w:pPr>
+        <w:pStyle w:val="ListParagraph"/>
+        <w:numPr>
+          <w:ilvl w:val="2"/>
+          <w:numId w:val="5"/>
+        </w:numPr>
+        <w:shd w:val="clear" w:color="auto" w:fill="FFFFFF"/>
+        <w:tabs>
+          <w:tab w:val="left" w:pos="916"/>
+          <w:tab w:val="left" w:pos="1832"/>
+          <w:tab w:val="left" w:pos="2748"/>
+          <w:tab w:val="left" w:pos="3664"/>
+          <w:tab w:val="left" w:pos="4580"/>
+          <w:tab w:val="left" w:pos="5496"/>
+          <w:tab w:val="left" w:pos="6412"/>
+          <w:tab w:val="left" w:pos="7328"/>
+          <w:tab w:val="left" w:pos="8244"/>
+          <w:tab w:val="left" w:pos="9160"/>
+          <w:tab w:val="left" w:pos="10076"/>
+          <w:tab w:val="left" w:pos="10992"/>
+          <w:tab w:val="left" w:pos="11908"/>
+          <w:tab w:val="left" w:pos="12824"/>
+          <w:tab w:val="left" w:pos="13740"/>
+          <w:tab w:val="left" w:pos="14656"/>
+        </w:tabs>
+        <w:spacing w:after="0" w:line="384" w:lineRule="atLeast"/>
+        <w:rPr>
+          <w:rFonts w:ascii="Courier New" w:eastAsia="Times New Roman" w:hAnsi="Courier New" w:cs="Courier New"/>
+          <w:color w:val="272727"/>
+          <w:sz w:val="20"/>
+          <w:szCs w:val="20"/>
+        </w:rPr>
+      </w:pPr>
+      <w:r>
+        <w:rPr>
+          <w:rFonts w:ascii="Courier New" w:eastAsia="Times New Roman" w:hAnsi="Courier New" w:cs="Courier New"/>
+          <w:color w:val="272727"/>
+          <w:sz w:val="20"/>
+          <w:szCs w:val="20"/>
+        </w:rPr>
+        <w:t>Similarly, update jar alternatives as:</w:t>
+      </w:r>
+    </w:p>
+    <w:p>
+      <w:pPr>
+        <w:pStyle w:val="ListParagraph"/>
+        <w:numPr>
+          <w:ilvl w:val="3"/>
+          <w:numId w:val="5"/>
+        </w:numPr>
+        <w:shd w:val="clear" w:color="auto" w:fill="FFFFFF"/>
+        <w:tabs>
+          <w:tab w:val="left" w:pos="916"/>
+          <w:tab w:val="left" w:pos="1832"/>
+          <w:tab w:val="left" w:pos="2748"/>
+          <w:tab w:val="left" w:pos="3664"/>
+          <w:tab w:val="left" w:pos="4580"/>
+          <w:tab w:val="left" w:pos="5496"/>
+          <w:tab w:val="left" w:pos="6412"/>
+          <w:tab w:val="left" w:pos="7328"/>
+          <w:tab w:val="left" w:pos="8244"/>
+          <w:tab w:val="left" w:pos="9160"/>
+          <w:tab w:val="left" w:pos="10076"/>
+          <w:tab w:val="left" w:pos="10992"/>
+          <w:tab w:val="left" w:pos="11908"/>
+          <w:tab w:val="left" w:pos="12824"/>
+          <w:tab w:val="left" w:pos="13740"/>
+          <w:tab w:val="left" w:pos="14656"/>
+        </w:tabs>
+        <w:spacing w:after="0" w:line="384" w:lineRule="atLeast"/>
+        <w:rPr>
+          <w:rFonts w:ascii="Courier New" w:eastAsia="Times New Roman" w:hAnsi="Courier New" w:cs="Courier New"/>
+          <w:color w:val="272727"/>
+          <w:sz w:val="20"/>
+          <w:szCs w:val="20"/>
+        </w:rPr>
+      </w:pPr>
+      <w:r>
+        <w:rPr>
+          <w:rFonts w:ascii="Courier New" w:eastAsia="Times New Roman" w:hAnsi="Courier New" w:cs="Courier New"/>
+          <w:color w:val="272727"/>
+          <w:sz w:val="20"/>
+          <w:szCs w:val="20"/>
+        </w:rPr>
+        <w:t># update-alternatives --install /</w:t>
+      </w:r>
+      <w:proofErr w:type="spellStart"/>
+      <w:r>
+        <w:rPr>
+          <w:rFonts w:ascii="Courier New" w:eastAsia="Times New Roman" w:hAnsi="Courier New" w:cs="Courier New"/>
+          <w:color w:val="272727"/>
+          <w:sz w:val="20"/>
+          <w:szCs w:val="20"/>
+        </w:rPr>
+        <w:t>usr</w:t>
+      </w:r>
+      <w:proofErr w:type="spellEnd"/>
+      <w:r>
+        <w:rPr>
+          <w:rFonts w:ascii="Courier New" w:eastAsia="Times New Roman" w:hAnsi="Courier New" w:cs="Courier New"/>
+          <w:color w:val="272727"/>
+          <w:sz w:val="20"/>
+          <w:szCs w:val="20"/>
+        </w:rPr>
+        <w:t>/bin/jar jar /opt/java/jdk1.8.0_45/bin/jar 100</w:t>
+      </w:r>
+    </w:p>
+    <w:p>
+      <w:pPr>
+        <w:pStyle w:val="ListParagraph"/>
+        <w:numPr>
+          <w:ilvl w:val="3"/>
+          <w:numId w:val="5"/>
+        </w:numPr>
+        <w:shd w:val="clear" w:color="auto" w:fill="FFFFFF"/>
+        <w:tabs>
+          <w:tab w:val="left" w:pos="916"/>
+          <w:tab w:val="left" w:pos="1832"/>
+          <w:tab w:val="left" w:pos="2748"/>
+          <w:tab w:val="left" w:pos="3664"/>
+          <w:tab w:val="left" w:pos="4580"/>
+          <w:tab w:val="left" w:pos="5496"/>
+          <w:tab w:val="left" w:pos="6412"/>
+          <w:tab w:val="left" w:pos="7328"/>
+          <w:tab w:val="left" w:pos="8244"/>
+          <w:tab w:val="left" w:pos="9160"/>
+          <w:tab w:val="left" w:pos="10076"/>
+          <w:tab w:val="left" w:pos="10992"/>
+          <w:tab w:val="left" w:pos="11908"/>
+          <w:tab w:val="left" w:pos="12824"/>
+          <w:tab w:val="left" w:pos="13740"/>
+          <w:tab w:val="left" w:pos="14656"/>
+        </w:tabs>
+        <w:spacing w:after="0" w:line="384" w:lineRule="atLeast"/>
+        <w:rPr>
+          <w:rFonts w:ascii="Courier New" w:eastAsia="Times New Roman" w:hAnsi="Courier New" w:cs="Courier New"/>
+          <w:color w:val="272727"/>
+          <w:sz w:val="20"/>
+          <w:szCs w:val="20"/>
+        </w:rPr>
+      </w:pPr>
+      <w:r>
+        <w:rPr>
+          <w:rFonts w:ascii="Courier New" w:eastAsia="Times New Roman" w:hAnsi="Courier New" w:cs="Courier New"/>
+          <w:color w:val="272727"/>
+          <w:sz w:val="20"/>
+          <w:szCs w:val="20"/>
+        </w:rPr>
+        <w:t># update-alternatives --</w:t>
+      </w:r>
+      <w:proofErr w:type="spellStart"/>
+      <w:r>
+        <w:rPr>
+          <w:rFonts w:ascii="Courier New" w:eastAsia="Times New Roman" w:hAnsi="Courier New" w:cs="Courier New"/>
+          <w:color w:val="272727"/>
+          <w:sz w:val="20"/>
+          <w:szCs w:val="20"/>
+        </w:rPr>
+        <w:t>config</w:t>
+      </w:r>
+      <w:proofErr w:type="spellEnd"/>
+      <w:r>
+        <w:rPr>
+          <w:rFonts w:ascii="Courier New" w:eastAsia="Times New Roman" w:hAnsi="Courier New" w:cs="Courier New"/>
+          <w:color w:val="272727"/>
+          <w:sz w:val="20"/>
+          <w:szCs w:val="20"/>
+        </w:rPr>
+        <w:t xml:space="preserve"> jar</w:t>
+      </w:r>
+    </w:p>
+    <w:p>
+      <w:pPr>
+        <w:pStyle w:val="ListParagraph"/>
+        <w:numPr>
+          <w:ilvl w:val="2"/>
+          <w:numId w:val="5"/>
+        </w:numPr>
+      </w:pPr>
+      <w:r>
+        <w:t>Setting up Java Environment Variables.</w:t>
+      </w:r>
+    </w:p>
+    <w:p>
+      <w:pPr>
+        <w:pStyle w:val="ListParagraph"/>
+        <w:numPr>
+          <w:ilvl w:val="3"/>
+          <w:numId w:val="5"/>
+        </w:numPr>
+      </w:pPr>
+      <w:r>
+        <w:t># export JAVA_HOME=/opt/java/jdk1.8.0_45/</w:t>
+      </w:r>
+      <w:r>
+        <w:tab/>
+      </w:r>
+    </w:p>
+    <w:p>
+      <w:pPr>
+        <w:pStyle w:val="ListParagraph"/>
+        <w:numPr>
+          <w:ilvl w:val="3"/>
+          <w:numId w:val="5"/>
+        </w:numPr>
+      </w:pPr>
+      <w:r>
+        <w:t># export</w:t>
+      </w:r>
+      <w:r>
+        <w:t xml:space="preserve"> JRE_HOME=/opt/java/jdk1.8.0</w:t>
+      </w:r>
+      <w:r>
+        <w:t>_45/</w:t>
+      </w:r>
+      <w:proofErr w:type="spellStart"/>
+      <w:r>
+        <w:t>jre</w:t>
+      </w:r>
+      <w:proofErr w:type="spellEnd"/>
+      <w:r>
+        <w:t xml:space="preserve"> </w:t>
+      </w:r>
+      <w:r>
+        <w:tab/>
+      </w:r>
+    </w:p>
+    <w:p>
+      <w:pPr>
+        <w:pStyle w:val="ListParagraph"/>
+        <w:numPr>
+          <w:ilvl w:val="3"/>
+          <w:numId w:val="5"/>
+        </w:numPr>
+      </w:pPr>
+      <w:r>
+        <w:t># export PATH=$PATH:/opt/java/jdk1.8.0_45/bin:/opt/java/jdk1.8.0_45/jre/bin</w:t>
+      </w:r>
+    </w:p>
+    <w:p>
+      <w:pPr>
+        <w:pStyle w:val="ListParagraph"/>
+        <w:numPr>
+          <w:ilvl w:val="2"/>
+          <w:numId w:val="5"/>
+        </w:numPr>
+      </w:pPr>
+      <w:r>
+        <w:t xml:space="preserve">Now </w:t>
       </w:r>
       <w:proofErr w:type="gramStart"/>
       <w:r>
-        <w:t>pom.xml ????</w:t>
+        <w:t>You</w:t>
       </w:r>
       <w:proofErr w:type="gramEnd"/>
-    </w:p>
-    <w:p/>
-    <w:p/>
-    <w:p>
-      <w:pPr>
-        <w:autoSpaceDE w:val="0"/>
-        <w:autoSpaceDN w:val="0"/>
-        <w:adjustRightInd w:val="0"/>
-        <w:spacing w:after="0" w:line="240" w:lineRule="auto"/>
-        <w:rPr>
-          <w:rFonts w:ascii="Courier New" w:hAnsi="Courier New" w:cs="Courier New"/>
-          <w:sz w:val="20"/>
-          <w:szCs w:val="20"/>
-        </w:rPr>
-      </w:pPr>
-      <w:r>
-        <w:rPr>
-          <w:rFonts w:ascii="Courier New" w:hAnsi="Courier New" w:cs="Courier New"/>
-          <w:color w:val="000000"/>
-          <w:sz w:val="20"/>
-          <w:szCs w:val="20"/>
-        </w:rPr>
-        <w:t xml:space="preserve">  </w:t>
-      </w:r>
-      <w:r>
-        <w:rPr>
-          <w:rFonts w:ascii="Courier New" w:hAnsi="Courier New" w:cs="Courier New"/>
-          <w:color w:val="008080"/>
-          <w:sz w:val="20"/>
-          <w:szCs w:val="20"/>
-        </w:rPr>
-        <w:t>&lt;</w:t>
-      </w:r>
-      <w:proofErr w:type="gramStart"/>
-      <w:r>
-        <w:rPr>
-          <w:rFonts w:ascii="Courier New" w:hAnsi="Courier New" w:cs="Courier New"/>
-          <w:color w:val="3F7F7F"/>
-          <w:sz w:val="20"/>
-          <w:szCs w:val="20"/>
-        </w:rPr>
-        <w:t>build</w:t>
-      </w:r>
-      <w:proofErr w:type="gramEnd"/>
-      <w:r>
-        <w:rPr>
-          <w:rFonts w:ascii="Courier New" w:hAnsi="Courier New" w:cs="Courier New"/>
-          <w:color w:val="008080"/>
-          <w:sz w:val="20"/>
-          <w:szCs w:val="20"/>
-        </w:rPr>
-        <w:t>&gt;</w:t>
-      </w:r>
-    </w:p>
-    <w:p>
-      <w:pPr>
-        <w:autoSpaceDE w:val="0"/>
-        <w:autoSpaceDN w:val="0"/>
-        <w:adjustRightInd w:val="0"/>
-        <w:spacing w:after="0" w:line="240" w:lineRule="auto"/>
-        <w:rPr>
-          <w:rFonts w:ascii="Courier New" w:hAnsi="Courier New" w:cs="Courier New"/>
-          <w:sz w:val="20"/>
-          <w:szCs w:val="20"/>
-        </w:rPr>
-      </w:pPr>
-      <w:r>
-        <w:rPr>
-          <w:rFonts w:ascii="Courier New" w:hAnsi="Courier New" w:cs="Courier New"/>
-          <w:color w:val="000000"/>
-          <w:sz w:val="20"/>
-          <w:szCs w:val="20"/>
-        </w:rPr>
-        <w:tab/>
-        <w:t xml:space="preserve">  </w:t>
-      </w:r>
-      <w:r>
-        <w:rPr>
-          <w:rFonts w:ascii="Courier New" w:hAnsi="Courier New" w:cs="Courier New"/>
-          <w:color w:val="008080"/>
-          <w:sz w:val="20"/>
-          <w:szCs w:val="20"/>
-        </w:rPr>
-        <w:t>&lt;</w:t>
-      </w:r>
-      <w:proofErr w:type="gramStart"/>
-      <w:r>
-        <w:rPr>
-          <w:rFonts w:ascii="Courier New" w:hAnsi="Courier New" w:cs="Courier New"/>
-          <w:color w:val="3F7F7F"/>
-          <w:sz w:val="20"/>
-          <w:szCs w:val="20"/>
-        </w:rPr>
-        <w:t>plugins</w:t>
-      </w:r>
-      <w:proofErr w:type="gramEnd"/>
-      <w:r>
-        <w:rPr>
-          <w:rFonts w:ascii="Courier New" w:hAnsi="Courier New" w:cs="Courier New"/>
-          <w:color w:val="008080"/>
-          <w:sz w:val="20"/>
-          <w:szCs w:val="20"/>
-        </w:rPr>
-        <w:t>&gt;</w:t>
-      </w:r>
-    </w:p>
-    <w:p>
-      <w:pPr>
-        <w:autoSpaceDE w:val="0"/>
-        <w:autoSpaceDN w:val="0"/>
-        <w:adjustRightInd w:val="0"/>
-        <w:spacing w:after="0" w:line="240" w:lineRule="auto"/>
-        <w:rPr>
-          <w:rFonts w:ascii="Courier New" w:hAnsi="Courier New" w:cs="Courier New"/>
-          <w:sz w:val="20"/>
-          <w:szCs w:val="20"/>
-        </w:rPr>
-      </w:pPr>
-      <w:r>
-        <w:rPr>
-          <w:rFonts w:ascii="Courier New" w:hAnsi="Courier New" w:cs="Courier New"/>
-          <w:color w:val="000000"/>
-          <w:sz w:val="20"/>
-          <w:szCs w:val="20"/>
-        </w:rPr>
-        <w:tab/>
-        <w:t xml:space="preserve">  </w:t>
-      </w:r>
-      <w:r>
-        <w:rPr>
-          <w:rFonts w:ascii="Courier New" w:hAnsi="Courier New" w:cs="Courier New"/>
-          <w:color w:val="000000"/>
-          <w:sz w:val="20"/>
-          <w:szCs w:val="20"/>
-        </w:rPr>
-        <w:tab/>
-      </w:r>
-      <w:r>
-        <w:rPr>
-          <w:rFonts w:ascii="Courier New" w:hAnsi="Courier New" w:cs="Courier New"/>
-          <w:color w:val="008080"/>
-          <w:sz w:val="20"/>
-          <w:szCs w:val="20"/>
-        </w:rPr>
-        <w:t>&lt;</w:t>
-      </w:r>
-      <w:proofErr w:type="gramStart"/>
-      <w:r>
-        <w:rPr>
-          <w:rFonts w:ascii="Courier New" w:hAnsi="Courier New" w:cs="Courier New"/>
-          <w:color w:val="3F7F7F"/>
-          <w:sz w:val="20"/>
-          <w:szCs w:val="20"/>
-        </w:rPr>
-        <w:t>plugin</w:t>
-      </w:r>
-      <w:proofErr w:type="gramEnd"/>
-      <w:r>
-        <w:rPr>
-          <w:rFonts w:ascii="Courier New" w:hAnsi="Courier New" w:cs="Courier New"/>
-          <w:color w:val="008080"/>
-          <w:sz w:val="20"/>
-          <w:szCs w:val="20"/>
-        </w:rPr>
-        <w:t>&gt;</w:t>
-      </w:r>
-    </w:p>
-    <w:p>
-      <w:pPr>
-        <w:autoSpaceDE w:val="0"/>
-        <w:autoSpaceDN w:val="0"/>
-        <w:adjustRightInd w:val="0"/>
-        <w:spacing w:after="0" w:line="240" w:lineRule="auto"/>
-        <w:rPr>
-          <w:rFonts w:ascii="Courier New" w:hAnsi="Courier New" w:cs="Courier New"/>
-          <w:sz w:val="20"/>
-          <w:szCs w:val="20"/>
-        </w:rPr>
-      </w:pPr>
-      <w:r>
-        <w:rPr>
-          <w:rFonts w:ascii="Courier New" w:hAnsi="Courier New" w:cs="Courier New"/>
-          <w:color w:val="000000"/>
-          <w:sz w:val="20"/>
-          <w:szCs w:val="20"/>
-        </w:rPr>
-        <w:tab/>
-        <w:t xml:space="preserve">  </w:t>
-      </w:r>
-      <w:r>
-        <w:rPr>
-          <w:rFonts w:ascii="Courier New" w:hAnsi="Courier New" w:cs="Courier New"/>
-          <w:color w:val="000000"/>
-          <w:sz w:val="20"/>
-          <w:szCs w:val="20"/>
-        </w:rPr>
-        <w:tab/>
-      </w:r>
-      <w:r>
-        <w:rPr>
-          <w:rFonts w:ascii="Courier New" w:hAnsi="Courier New" w:cs="Courier New"/>
-          <w:color w:val="000000"/>
-          <w:sz w:val="20"/>
-          <w:szCs w:val="20"/>
-        </w:rPr>
-        <w:tab/>
-      </w:r>
-      <w:r>
-        <w:rPr>
-          <w:rFonts w:ascii="Courier New" w:hAnsi="Courier New" w:cs="Courier New"/>
-          <w:color w:val="008080"/>
-          <w:sz w:val="20"/>
-          <w:szCs w:val="20"/>
-        </w:rPr>
-        <w:t>&lt;</w:t>
-      </w:r>
-      <w:proofErr w:type="spellStart"/>
-      <w:r>
-        <w:rPr>
-          <w:rFonts w:ascii="Courier New" w:hAnsi="Courier New" w:cs="Courier New"/>
-          <w:color w:val="3F7F7F"/>
-          <w:sz w:val="20"/>
-          <w:szCs w:val="20"/>
-        </w:rPr>
-        <w:t>groupId</w:t>
-      </w:r>
-      <w:proofErr w:type="spellEnd"/>
-      <w:r>
-        <w:rPr>
-          <w:rFonts w:ascii="Courier New" w:hAnsi="Courier New" w:cs="Courier New"/>
-          <w:color w:val="008080"/>
-          <w:sz w:val="20"/>
-          <w:szCs w:val="20"/>
-        </w:rPr>
-        <w:t>&gt;</w:t>
-      </w:r>
-      <w:proofErr w:type="spellStart"/>
-      <w:r>
-        <w:rPr>
-          <w:rFonts w:ascii="Courier New" w:hAnsi="Courier New" w:cs="Courier New"/>
-          <w:color w:val="000000"/>
-          <w:sz w:val="20"/>
-          <w:szCs w:val="20"/>
-        </w:rPr>
-        <w:t>org.springframework.boot</w:t>
-      </w:r>
-      <w:proofErr w:type="spellEnd"/>
-      <w:r>
-        <w:rPr>
-          <w:rFonts w:ascii="Courier New" w:hAnsi="Courier New" w:cs="Courier New"/>
-          <w:color w:val="008080"/>
-          <w:sz w:val="20"/>
-          <w:szCs w:val="20"/>
-        </w:rPr>
-        <w:t>&lt;/</w:t>
-      </w:r>
-      <w:proofErr w:type="spellStart"/>
-      <w:r>
-        <w:rPr>
-          <w:rFonts w:ascii="Courier New" w:hAnsi="Courier New" w:cs="Courier New"/>
-          <w:color w:val="3F7F7F"/>
-          <w:sz w:val="20"/>
-          <w:szCs w:val="20"/>
-        </w:rPr>
-        <w:t>groupId</w:t>
-      </w:r>
-      <w:proofErr w:type="spellEnd"/>
-      <w:r>
-        <w:rPr>
-          <w:rFonts w:ascii="Courier New" w:hAnsi="Courier New" w:cs="Courier New"/>
-          <w:color w:val="008080"/>
-          <w:sz w:val="20"/>
-          <w:szCs w:val="20"/>
-        </w:rPr>
-        <w:t>&gt;</w:t>
-      </w:r>
-    </w:p>
-    <w:p>
-      <w:pPr>
-        <w:autoSpaceDE w:val="0"/>
-        <w:autoSpaceDN w:val="0"/>
-        <w:adjustRightInd w:val="0"/>
-        <w:spacing w:after="0" w:line="240" w:lineRule="auto"/>
-        <w:rPr>
-          <w:rFonts w:ascii="Courier New" w:hAnsi="Courier New" w:cs="Courier New"/>
-          <w:sz w:val="20"/>
-          <w:szCs w:val="20"/>
-        </w:rPr>
-      </w:pPr>
-      <w:r>
-        <w:rPr>
-          <w:rFonts w:ascii="Courier New" w:hAnsi="Courier New" w:cs="Courier New"/>
-          <w:color w:val="000000"/>
-          <w:sz w:val="20"/>
-          <w:szCs w:val="20"/>
-        </w:rPr>
-        <w:tab/>
-        <w:t xml:space="preserve">        </w:t>
-      </w:r>
-      <w:r>
-        <w:rPr>
-          <w:rFonts w:ascii="Courier New" w:hAnsi="Courier New" w:cs="Courier New"/>
-          <w:color w:val="008080"/>
-          <w:sz w:val="20"/>
-          <w:szCs w:val="20"/>
-        </w:rPr>
-        <w:t>&lt;</w:t>
-      </w:r>
-      <w:proofErr w:type="spellStart"/>
-      <w:proofErr w:type="gramStart"/>
-      <w:r>
-        <w:rPr>
-          <w:rFonts w:ascii="Courier New" w:hAnsi="Courier New" w:cs="Courier New"/>
-          <w:color w:val="3F7F7F"/>
-          <w:sz w:val="20"/>
-          <w:szCs w:val="20"/>
-        </w:rPr>
-        <w:t>artifactId</w:t>
-      </w:r>
-      <w:proofErr w:type="spellEnd"/>
-      <w:r>
-        <w:rPr>
-          <w:rFonts w:ascii="Courier New" w:hAnsi="Courier New" w:cs="Courier New"/>
-          <w:color w:val="008080"/>
-          <w:sz w:val="20"/>
-          <w:szCs w:val="20"/>
-        </w:rPr>
-        <w:t>&gt;</w:t>
-      </w:r>
-      <w:proofErr w:type="gramEnd"/>
-      <w:r>
-        <w:rPr>
-          <w:rFonts w:ascii="Courier New" w:hAnsi="Courier New" w:cs="Courier New"/>
-          <w:color w:val="000000"/>
-          <w:sz w:val="20"/>
-          <w:szCs w:val="20"/>
-        </w:rPr>
-        <w:t>spring-boot-</w:t>
-      </w:r>
-      <w:proofErr w:type="spellStart"/>
-      <w:r>
-        <w:rPr>
-          <w:rFonts w:ascii="Courier New" w:hAnsi="Courier New" w:cs="Courier New"/>
-          <w:color w:val="000000"/>
-          <w:sz w:val="20"/>
-          <w:szCs w:val="20"/>
-          <w:u w:val="single"/>
-        </w:rPr>
-        <w:t>mavern</w:t>
-      </w:r>
-      <w:proofErr w:type="spellEnd"/>
-      <w:r>
-        <w:rPr>
-          <w:rFonts w:ascii="Courier New" w:hAnsi="Courier New" w:cs="Courier New"/>
-          <w:color w:val="000000"/>
-          <w:sz w:val="20"/>
-          <w:szCs w:val="20"/>
-        </w:rPr>
-        <w:t>-</w:t>
-      </w:r>
-      <w:r>
-        <w:rPr>
-          <w:rFonts w:ascii="Courier New" w:hAnsi="Courier New" w:cs="Courier New"/>
-          <w:color w:val="000000"/>
-          <w:sz w:val="20"/>
-          <w:szCs w:val="20"/>
-          <w:u w:val="single"/>
-        </w:rPr>
-        <w:t>plugin</w:t>
-      </w:r>
-      <w:r>
-        <w:rPr>
-          <w:rFonts w:ascii="Courier New" w:hAnsi="Courier New" w:cs="Courier New"/>
-          <w:color w:val="008080"/>
-          <w:sz w:val="20"/>
-          <w:szCs w:val="20"/>
-        </w:rPr>
-        <w:t>&lt;/</w:t>
-      </w:r>
-      <w:proofErr w:type="spellStart"/>
-      <w:r>
-        <w:rPr>
-          <w:rFonts w:ascii="Courier New" w:hAnsi="Courier New" w:cs="Courier New"/>
-          <w:color w:val="3F7F7F"/>
-          <w:sz w:val="20"/>
-          <w:szCs w:val="20"/>
-        </w:rPr>
-        <w:t>artifactId</w:t>
-      </w:r>
-      <w:proofErr w:type="spellEnd"/>
-      <w:r>
-        <w:rPr>
-          <w:rFonts w:ascii="Courier New" w:hAnsi="Courier New" w:cs="Courier New"/>
-          <w:color w:val="008080"/>
-          <w:sz w:val="20"/>
-          <w:szCs w:val="20"/>
-        </w:rPr>
-        <w:t>&gt;</w:t>
-      </w:r>
-    </w:p>
-    <w:p>
-      <w:pPr>
-        <w:autoSpaceDE w:val="0"/>
-        <w:autoSpaceDN w:val="0"/>
-        <w:adjustRightInd w:val="0"/>
-        <w:spacing w:after="0" w:line="240" w:lineRule="auto"/>
-        <w:rPr>
-          <w:rFonts w:ascii="Courier New" w:hAnsi="Courier New" w:cs="Courier New"/>
-          <w:sz w:val="20"/>
-          <w:szCs w:val="20"/>
-        </w:rPr>
-      </w:pPr>
-      <w:r>
-        <w:rPr>
-          <w:rFonts w:ascii="Courier New" w:hAnsi="Courier New" w:cs="Courier New"/>
-          <w:color w:val="000000"/>
-          <w:sz w:val="20"/>
-          <w:szCs w:val="20"/>
-        </w:rPr>
-        <w:tab/>
-        <w:t xml:space="preserve">  </w:t>
-      </w:r>
-      <w:r>
-        <w:rPr>
-          <w:rFonts w:ascii="Courier New" w:hAnsi="Courier New" w:cs="Courier New"/>
-          <w:color w:val="000000"/>
-          <w:sz w:val="20"/>
-          <w:szCs w:val="20"/>
-        </w:rPr>
-        <w:tab/>
-      </w:r>
-      <w:r>
-        <w:rPr>
-          <w:rFonts w:ascii="Courier New" w:hAnsi="Courier New" w:cs="Courier New"/>
-          <w:color w:val="008080"/>
-          <w:sz w:val="20"/>
-          <w:szCs w:val="20"/>
-        </w:rPr>
-        <w:t>&lt;/</w:t>
-      </w:r>
-      <w:r>
-        <w:rPr>
-          <w:rFonts w:ascii="Courier New" w:hAnsi="Courier New" w:cs="Courier New"/>
-          <w:color w:val="3F7F7F"/>
-          <w:sz w:val="20"/>
-          <w:szCs w:val="20"/>
-        </w:rPr>
-        <w:t>plugin</w:t>
-      </w:r>
-      <w:r>
-        <w:rPr>
-          <w:rFonts w:ascii="Courier New" w:hAnsi="Courier New" w:cs="Courier New"/>
-          <w:color w:val="008080"/>
-          <w:sz w:val="20"/>
-          <w:szCs w:val="20"/>
-        </w:rPr>
-        <w:t>&gt;</w:t>
-      </w:r>
-    </w:p>
-    <w:p>
-      <w:pPr>
-        <w:autoSpaceDE w:val="0"/>
-        <w:autoSpaceDN w:val="0"/>
-        <w:adjustRightInd w:val="0"/>
-        <w:spacing w:after="0" w:line="240" w:lineRule="auto"/>
-        <w:rPr>
-          <w:rFonts w:ascii="Courier New" w:hAnsi="Courier New" w:cs="Courier New"/>
-          <w:sz w:val="20"/>
-          <w:szCs w:val="20"/>
-        </w:rPr>
-      </w:pPr>
-      <w:r>
-        <w:rPr>
-          <w:rFonts w:ascii="Courier New" w:hAnsi="Courier New" w:cs="Courier New"/>
-          <w:color w:val="000000"/>
-          <w:sz w:val="20"/>
-          <w:szCs w:val="20"/>
-        </w:rPr>
-        <w:tab/>
-        <w:t xml:space="preserve">  </w:t>
-      </w:r>
-      <w:r>
-        <w:rPr>
-          <w:rFonts w:ascii="Courier New" w:hAnsi="Courier New" w:cs="Courier New"/>
-          <w:color w:val="008080"/>
-          <w:sz w:val="20"/>
-          <w:szCs w:val="20"/>
-        </w:rPr>
-        <w:t>&lt;/</w:t>
-      </w:r>
-      <w:r>
-        <w:rPr>
-          <w:rFonts w:ascii="Courier New" w:hAnsi="Courier New" w:cs="Courier New"/>
-          <w:color w:val="3F7F7F"/>
-          <w:sz w:val="20"/>
-          <w:szCs w:val="20"/>
-        </w:rPr>
-        <w:t>plugins</w:t>
-      </w:r>
-      <w:r>
-        <w:rPr>
-          <w:rFonts w:ascii="Courier New" w:hAnsi="Courier New" w:cs="Courier New"/>
-          <w:color w:val="008080"/>
-          <w:sz w:val="20"/>
-          <w:szCs w:val="20"/>
-        </w:rPr>
-        <w:t>&gt;</w:t>
-      </w:r>
-    </w:p>
-    <w:p>
-      <w:pPr>
-        <w:autoSpaceDE w:val="0"/>
-        <w:autoSpaceDN w:val="0"/>
-        <w:adjustRightInd w:val="0"/>
-        <w:spacing w:after="0" w:line="240" w:lineRule="auto"/>
-        <w:rPr>
-          <w:rFonts w:ascii="Courier New" w:hAnsi="Courier New" w:cs="Courier New"/>
-          <w:sz w:val="20"/>
-          <w:szCs w:val="20"/>
-        </w:rPr>
-      </w:pPr>
-      <w:r>
-        <w:rPr>
-          <w:rFonts w:ascii="Courier New" w:hAnsi="Courier New" w:cs="Courier New"/>
-          <w:color w:val="000000"/>
-          <w:sz w:val="20"/>
-          <w:szCs w:val="20"/>
-        </w:rPr>
-        <w:t xml:space="preserve">  </w:t>
-      </w:r>
-      <w:r>
-        <w:rPr>
-          <w:rFonts w:ascii="Courier New" w:hAnsi="Courier New" w:cs="Courier New"/>
-          <w:color w:val="000000"/>
-          <w:sz w:val="20"/>
-          <w:szCs w:val="20"/>
-        </w:rPr>
-        <w:tab/>
-      </w:r>
-      <w:r>
-        <w:rPr>
-          <w:rFonts w:ascii="Courier New" w:hAnsi="Courier New" w:cs="Courier New"/>
-          <w:color w:val="008080"/>
-          <w:sz w:val="20"/>
-          <w:szCs w:val="20"/>
-        </w:rPr>
-        <w:t>&lt;</w:t>
-      </w:r>
-      <w:proofErr w:type="spellStart"/>
-      <w:proofErr w:type="gramStart"/>
-      <w:r>
-        <w:rPr>
-          <w:rFonts w:ascii="Courier New" w:hAnsi="Courier New" w:cs="Courier New"/>
-          <w:color w:val="3F7F7F"/>
-          <w:sz w:val="20"/>
-          <w:szCs w:val="20"/>
-        </w:rPr>
-        <w:t>finalName</w:t>
-      </w:r>
-      <w:proofErr w:type="spellEnd"/>
-      <w:r>
-        <w:rPr>
-          <w:rFonts w:ascii="Courier New" w:hAnsi="Courier New" w:cs="Courier New"/>
-          <w:color w:val="008080"/>
-          <w:sz w:val="20"/>
-          <w:szCs w:val="20"/>
-        </w:rPr>
-        <w:t>&gt;</w:t>
-      </w:r>
-      <w:proofErr w:type="gramEnd"/>
-      <w:r>
-        <w:rPr>
-          <w:rFonts w:ascii="Courier New" w:hAnsi="Courier New" w:cs="Courier New"/>
-          <w:color w:val="000000"/>
-          <w:sz w:val="20"/>
-          <w:szCs w:val="20"/>
-        </w:rPr>
-        <w:t>directory-info-service</w:t>
-      </w:r>
-      <w:r>
-        <w:rPr>
-          <w:rFonts w:ascii="Courier New" w:hAnsi="Courier New" w:cs="Courier New"/>
-          <w:color w:val="008080"/>
-          <w:sz w:val="20"/>
-          <w:szCs w:val="20"/>
-        </w:rPr>
-        <w:t>&lt;/</w:t>
-      </w:r>
-      <w:proofErr w:type="spellStart"/>
-      <w:r>
-        <w:rPr>
-          <w:rFonts w:ascii="Courier New" w:hAnsi="Courier New" w:cs="Courier New"/>
-          <w:color w:val="3F7F7F"/>
-          <w:sz w:val="20"/>
-          <w:szCs w:val="20"/>
-        </w:rPr>
-        <w:t>finalName</w:t>
-      </w:r>
-      <w:proofErr w:type="spellEnd"/>
-      <w:r>
-        <w:rPr>
-          <w:rFonts w:ascii="Courier New" w:hAnsi="Courier New" w:cs="Courier New"/>
-          <w:color w:val="008080"/>
-          <w:sz w:val="20"/>
-          <w:szCs w:val="20"/>
-        </w:rPr>
-        <w:t>&gt;</w:t>
-      </w:r>
-    </w:p>
-    <w:p>
-      <w:r>
-        <w:rPr>
-          <w:rFonts w:ascii="Courier New" w:hAnsi="Courier New" w:cs="Courier New"/>
-          <w:color w:val="000000"/>
-          <w:sz w:val="20"/>
-          <w:szCs w:val="20"/>
-        </w:rPr>
-        <w:t xml:space="preserve">  </w:t>
-      </w:r>
-      <w:r>
-        <w:rPr>
-          <w:rFonts w:ascii="Courier New" w:hAnsi="Courier New" w:cs="Courier New"/>
-          <w:color w:val="008080"/>
-          <w:sz w:val="20"/>
-          <w:szCs w:val="20"/>
-        </w:rPr>
-        <w:t>&lt;/</w:t>
-      </w:r>
-      <w:r>
-        <w:rPr>
-          <w:rFonts w:ascii="Courier New" w:hAnsi="Courier New" w:cs="Courier New"/>
-          <w:color w:val="3F7F7F"/>
-          <w:sz w:val="20"/>
-          <w:szCs w:val="20"/>
-        </w:rPr>
-        <w:t>build</w:t>
-      </w:r>
-      <w:r>
-        <w:rPr>
-          <w:rFonts w:ascii="Courier New" w:hAnsi="Courier New" w:cs="Courier New"/>
-          <w:color w:val="008080"/>
-          <w:sz w:val="20"/>
-          <w:szCs w:val="20"/>
-        </w:rPr>
-        <w:t>&gt;</w:t>
-      </w:r>
-    </w:p>
-    <w:p/>
+      <w:r>
+        <w:t xml:space="preserve"> may verify the Java version again, to confirm.</w:t>
+      </w:r>
+    </w:p>
+    <w:p>
+      <w:pPr>
+        <w:pStyle w:val="ListParagraph"/>
+        <w:numPr>
+          <w:ilvl w:val="3"/>
+          <w:numId w:val="5"/>
+        </w:numPr>
+      </w:pPr>
+      <w:bookmarkStart w:id="0" w:name="_GoBack"/>
+      <w:bookmarkEnd w:id="0"/>
+      <w:r>
+        <w:t># java -version</w:t>
+      </w:r>
+    </w:p>
     <w:sectPr>
       <w:pgSz w:w="12240" w:h="15840"/>
       <w:pgMar w:top="1440" w:right="1440" w:bottom="1440" w:left="1440" w:header="720" w:footer="720" w:gutter="0"/>
@@ -4243,6 +6046,92 @@
 <file path=word/numbering.xml><?xml version="1.0" encoding="utf-8"?>
 <w:numbering xmlns:wpc="http://schemas.microsoft.com/office/word/2010/wordprocessingCanvas" xmlns:mc="http://schemas.openxmlformats.org/markup-compatibility/2006" xmlns:o="urn:schemas-microsoft-com:office:office" xmlns:r="http://schemas.openxmlformats.org/officeDocument/2006/relationships" xmlns:m="http://schemas.openxmlformats.org/officeDocument/2006/math" xmlns:v="urn:schemas-microsoft-com:vml" xmlns:wp14="http://schemas.microsoft.com/office/word/2010/wordprocessingDrawing" xmlns:wp="http://schemas.openxmlformats.org/drawingml/2006/wordprocessingDrawing" xmlns:w10="urn:schemas-microsoft-com:office:word" xmlns:w="http://schemas.openxmlformats.org/wordprocessingml/2006/main" xmlns:w14="http://schemas.microsoft.com/office/word/2010/wordml" xmlns:w15="http://schemas.microsoft.com/office/word/2012/wordml" xmlns:wpg="http://schemas.microsoft.com/office/word/2010/wordprocessingGroup" xmlns:wpi="http://schemas.microsoft.com/office/word/2010/wordprocessingInk" xmlns:wne="http://schemas.microsoft.com/office/word/2006/wordml" xmlns:wps="http://schemas.microsoft.com/office/word/2010/wordprocessingShape" mc:Ignorable="w14 w15 wp14">
   <w:abstractNum w:abstractNumId="0">
+    <w:nsid w:val="00991F24"/>
+    <w:multiLevelType w:val="hybridMultilevel"/>
+    <w:tmpl w:val="E1E6B950"/>
+    <w:lvl w:ilvl="0" w:tplc="0409000F">
+      <w:start w:val="1"/>
+      <w:numFmt w:val="decimal"/>
+      <w:lvlText w:val="%1."/>
+      <w:lvlJc w:val="left"/>
+      <w:pPr>
+        <w:ind w:left="720" w:hanging="360"/>
+      </w:pPr>
+    </w:lvl>
+    <w:lvl w:ilvl="1" w:tplc="04090019">
+      <w:start w:val="1"/>
+      <w:numFmt w:val="lowerLetter"/>
+      <w:lvlText w:val="%2."/>
+      <w:lvlJc w:val="left"/>
+      <w:pPr>
+        <w:ind w:left="1440" w:hanging="360"/>
+      </w:pPr>
+    </w:lvl>
+    <w:lvl w:ilvl="2" w:tplc="0409001B">
+      <w:start w:val="1"/>
+      <w:numFmt w:val="lowerRoman"/>
+      <w:lvlText w:val="%3."/>
+      <w:lvlJc w:val="right"/>
+      <w:pPr>
+        <w:ind w:left="2160" w:hanging="180"/>
+      </w:pPr>
+    </w:lvl>
+    <w:lvl w:ilvl="3" w:tplc="0409000F">
+      <w:start w:val="1"/>
+      <w:numFmt w:val="decimal"/>
+      <w:lvlText w:val="%4."/>
+      <w:lvlJc w:val="left"/>
+      <w:pPr>
+        <w:ind w:left="2880" w:hanging="360"/>
+      </w:pPr>
+    </w:lvl>
+    <w:lvl w:ilvl="4" w:tplc="04090019" w:tentative="1">
+      <w:start w:val="1"/>
+      <w:numFmt w:val="lowerLetter"/>
+      <w:lvlText w:val="%5."/>
+      <w:lvlJc w:val="left"/>
+      <w:pPr>
+        <w:ind w:left="3600" w:hanging="360"/>
+      </w:pPr>
+    </w:lvl>
+    <w:lvl w:ilvl="5" w:tplc="0409001B" w:tentative="1">
+      <w:start w:val="1"/>
+      <w:numFmt w:val="lowerRoman"/>
+      <w:lvlText w:val="%6."/>
+      <w:lvlJc w:val="right"/>
+      <w:pPr>
+        <w:ind w:left="4320" w:hanging="180"/>
+      </w:pPr>
+    </w:lvl>
+    <w:lvl w:ilvl="6" w:tplc="0409000F" w:tentative="1">
+      <w:start w:val="1"/>
+      <w:numFmt w:val="decimal"/>
+      <w:lvlText w:val="%7."/>
+      <w:lvlJc w:val="left"/>
+      <w:pPr>
+        <w:ind w:left="5040" w:hanging="360"/>
+      </w:pPr>
+    </w:lvl>
+    <w:lvl w:ilvl="7" w:tplc="04090019" w:tentative="1">
+      <w:start w:val="1"/>
+      <w:numFmt w:val="lowerLetter"/>
+      <w:lvlText w:val="%8."/>
+      <w:lvlJc w:val="left"/>
+      <w:pPr>
+        <w:ind w:left="5760" w:hanging="360"/>
+      </w:pPr>
+    </w:lvl>
+    <w:lvl w:ilvl="8" w:tplc="0409001B" w:tentative="1">
+      <w:start w:val="1"/>
+      <w:numFmt w:val="lowerRoman"/>
+      <w:lvlText w:val="%9."/>
+      <w:lvlJc w:val="right"/>
+      <w:pPr>
+        <w:ind w:left="6480" w:hanging="180"/>
+      </w:pPr>
+    </w:lvl>
+  </w:abstractNum>
+  <w:abstractNum w:abstractNumId="1">
     <w:nsid w:val="1F5D74F3"/>
     <w:multiLevelType w:val="multilevel"/>
     <w:tmpl w:val="9A8A3E28"/>
@@ -4355,7 +6244,93 @@
       </w:pPr>
     </w:lvl>
   </w:abstractNum>
-  <w:abstractNum w:abstractNumId="1">
+  <w:abstractNum w:abstractNumId="2">
+    <w:nsid w:val="21CC5769"/>
+    <w:multiLevelType w:val="hybridMultilevel"/>
+    <w:tmpl w:val="1DF250C0"/>
+    <w:lvl w:ilvl="0" w:tplc="0409000F">
+      <w:start w:val="1"/>
+      <w:numFmt w:val="decimal"/>
+      <w:lvlText w:val="%1."/>
+      <w:lvlJc w:val="left"/>
+      <w:pPr>
+        <w:ind w:left="720" w:hanging="360"/>
+      </w:pPr>
+    </w:lvl>
+    <w:lvl w:ilvl="1" w:tplc="04090019" w:tentative="1">
+      <w:start w:val="1"/>
+      <w:numFmt w:val="lowerLetter"/>
+      <w:lvlText w:val="%2."/>
+      <w:lvlJc w:val="left"/>
+      <w:pPr>
+        <w:ind w:left="1440" w:hanging="360"/>
+      </w:pPr>
+    </w:lvl>
+    <w:lvl w:ilvl="2" w:tplc="0409001B" w:tentative="1">
+      <w:start w:val="1"/>
+      <w:numFmt w:val="lowerRoman"/>
+      <w:lvlText w:val="%3."/>
+      <w:lvlJc w:val="right"/>
+      <w:pPr>
+        <w:ind w:left="2160" w:hanging="180"/>
+      </w:pPr>
+    </w:lvl>
+    <w:lvl w:ilvl="3" w:tplc="0409000F" w:tentative="1">
+      <w:start w:val="1"/>
+      <w:numFmt w:val="decimal"/>
+      <w:lvlText w:val="%4."/>
+      <w:lvlJc w:val="left"/>
+      <w:pPr>
+        <w:ind w:left="2880" w:hanging="360"/>
+      </w:pPr>
+    </w:lvl>
+    <w:lvl w:ilvl="4" w:tplc="04090019" w:tentative="1">
+      <w:start w:val="1"/>
+      <w:numFmt w:val="lowerLetter"/>
+      <w:lvlText w:val="%5."/>
+      <w:lvlJc w:val="left"/>
+      <w:pPr>
+        <w:ind w:left="3600" w:hanging="360"/>
+      </w:pPr>
+    </w:lvl>
+    <w:lvl w:ilvl="5" w:tplc="0409001B" w:tentative="1">
+      <w:start w:val="1"/>
+      <w:numFmt w:val="lowerRoman"/>
+      <w:lvlText w:val="%6."/>
+      <w:lvlJc w:val="right"/>
+      <w:pPr>
+        <w:ind w:left="4320" w:hanging="180"/>
+      </w:pPr>
+    </w:lvl>
+    <w:lvl w:ilvl="6" w:tplc="0409000F" w:tentative="1">
+      <w:start w:val="1"/>
+      <w:numFmt w:val="decimal"/>
+      <w:lvlText w:val="%7."/>
+      <w:lvlJc w:val="left"/>
+      <w:pPr>
+        <w:ind w:left="5040" w:hanging="360"/>
+      </w:pPr>
+    </w:lvl>
+    <w:lvl w:ilvl="7" w:tplc="04090019" w:tentative="1">
+      <w:start w:val="1"/>
+      <w:numFmt w:val="lowerLetter"/>
+      <w:lvlText w:val="%8."/>
+      <w:lvlJc w:val="left"/>
+      <w:pPr>
+        <w:ind w:left="5760" w:hanging="360"/>
+      </w:pPr>
+    </w:lvl>
+    <w:lvl w:ilvl="8" w:tplc="0409001B" w:tentative="1">
+      <w:start w:val="1"/>
+      <w:numFmt w:val="lowerRoman"/>
+      <w:lvlText w:val="%9."/>
+      <w:lvlJc w:val="right"/>
+      <w:pPr>
+        <w:ind w:left="6480" w:hanging="180"/>
+      </w:pPr>
+    </w:lvl>
+  </w:abstractNum>
+  <w:abstractNum w:abstractNumId="3">
     <w:nsid w:val="4B565824"/>
     <w:multiLevelType w:val="hybridMultilevel"/>
     <w:tmpl w:val="70DAC752"/>
@@ -4441,7 +6416,7 @@
       </w:pPr>
     </w:lvl>
   </w:abstractNum>
-  <w:abstractNum w:abstractNumId="2">
+  <w:abstractNum w:abstractNumId="4">
     <w:nsid w:val="606432CB"/>
     <w:multiLevelType w:val="hybridMultilevel"/>
     <w:tmpl w:val="95B01090"/>
@@ -4554,12 +6529,18 @@
     </w:lvl>
   </w:abstractNum>
   <w:num w:numId="1">
+    <w:abstractNumId w:val="3"/>
+  </w:num>
+  <w:num w:numId="2">
+    <w:abstractNumId w:val="4"/>
+  </w:num>
+  <w:num w:numId="3">
     <w:abstractNumId w:val="1"/>
   </w:num>
-  <w:num w:numId="2">
+  <w:num w:numId="4">
     <w:abstractNumId w:val="2"/>
   </w:num>
-  <w:num w:numId="3">
+  <w:num w:numId="5">
     <w:abstractNumId w:val="0"/>
   </w:num>
 </w:numbering>
@@ -5167,6 +7148,49 @@
     <w:basedOn w:val="DefaultParagraphFont"/>
     <w:rsid w:val="00097B02"/>
   </w:style>
+  <w:style w:type="character" w:styleId="FollowedHyperlink">
+    <w:name w:val="FollowedHyperlink"/>
+    <w:basedOn w:val="DefaultParagraphFont"/>
+    <w:uiPriority w:val="99"/>
+    <w:semiHidden/>
+    <w:unhideWhenUsed/>
+    <w:rsid w:val="00373930"/>
+    <w:rPr>
+      <w:color w:val="954F72" w:themeColor="followedHyperlink"/>
+      <w:u w:val="single"/>
+    </w:rPr>
+  </w:style>
+  <w:style w:type="character" w:customStyle="1" w:styleId="hljs-string">
+    <w:name w:val="hljs-string"/>
+    <w:basedOn w:val="DefaultParagraphFont"/>
+    <w:rsid w:val="001406CD"/>
+  </w:style>
+  <w:style w:type="character" w:customStyle="1" w:styleId="hljs-variable">
+    <w:name w:val="hljs-variable"/>
+    <w:basedOn w:val="DefaultParagraphFont"/>
+    <w:rsid w:val="001406CD"/>
+  </w:style>
+  <w:style w:type="character" w:customStyle="1" w:styleId="hljs-builtin">
+    <w:name w:val="hljs-built_in"/>
+    <w:basedOn w:val="DefaultParagraphFont"/>
+    <w:rsid w:val="001406CD"/>
+  </w:style>
+  <w:style w:type="character" w:styleId="HTMLKeyboard">
+    <w:name w:val="HTML Keyboard"/>
+    <w:basedOn w:val="DefaultParagraphFont"/>
+    <w:uiPriority w:val="99"/>
+    <w:semiHidden/>
+    <w:unhideWhenUsed/>
+    <w:rsid w:val="004D5CFD"/>
+    <w:rPr>
+      <w:rFonts w:ascii="Arial" w:eastAsia="Times New Roman" w:hAnsi="Arial" w:cs="Arial" w:hint="default"/>
+      <w:color w:val="242729"/>
+      <w:sz w:val="17"/>
+      <w:szCs w:val="17"/>
+      <w:bdr w:val="single" w:sz="6" w:space="1" w:color="ADB3B9" w:frame="1"/>
+      <w:shd w:val="clear" w:color="auto" w:fill="E1E3E5"/>
+    </w:rPr>
+  </w:style>
 </w:styles>
 </file>
 
@@ -5429,4 +7453,16 @@
     </a:ext>
   </a:extLst>
 </a:theme>
+</file>
+
+<file path=customXml/item1.xml><?xml version="1.0" encoding="utf-8"?>
+<b:Sources xmlns:b="http://schemas.openxmlformats.org/officeDocument/2006/bibliography" xmlns="http://schemas.openxmlformats.org/officeDocument/2006/bibliography" SelectedStyle="\APASixthEditionOfficeOnline.xsl" StyleName="APA" Version="6"/>
+</file>
+
+<file path=customXml/itemProps1.xml><?xml version="1.0" encoding="utf-8"?>
+<ds:datastoreItem xmlns:ds="http://schemas.openxmlformats.org/officeDocument/2006/customXml" ds:itemID="{DAC27E1E-2889-41D9-A466-1F48BC71F8B0}">
+  <ds:schemaRefs>
+    <ds:schemaRef ds:uri="http://schemas.openxmlformats.org/officeDocument/2006/bibliography"/>
+  </ds:schemaRefs>
+</ds:datastoreItem>
 </file>
</xml_diff>

<commit_message>
Added method to get XML
</commit_message>
<xml_diff>
--- a/directory-info-service/documents/Setup Instructions.docx
+++ b/directory-info-service/documents/Setup Instructions.docx
@@ -11,7 +11,23 @@
         <w:t>DockerToolbox-1.12.6.exe</w:t>
       </w:r>
       <w:r>
-        <w:t xml:space="preserve"> for Windows 8 not never version, otherwise “Docker Quickstart Terminal” gets certificate exceptions</w:t>
+        <w:t xml:space="preserve"> for Windows 8 not never version, otherwise “</w:t>
+      </w:r>
+      <w:proofErr w:type="spellStart"/>
+      <w:r>
+        <w:t>Docker</w:t>
+      </w:r>
+      <w:proofErr w:type="spellEnd"/>
+      <w:r>
+        <w:t xml:space="preserve"> </w:t>
+      </w:r>
+      <w:proofErr w:type="spellStart"/>
+      <w:r>
+        <w:t>Quickstart</w:t>
+      </w:r>
+      <w:proofErr w:type="spellEnd"/>
+      <w:r>
+        <w:t xml:space="preserve"> Terminal” gets certificate exceptions</w:t>
       </w:r>
     </w:p>
     <w:p>
@@ -205,8 +221,17 @@
           <w:rFonts w:ascii="Helvetica" w:hAnsi="Helvetica" w:cs="Helvetica"/>
           <w:color w:val="333333"/>
         </w:rPr>
-        <w:t>, download the Maven zip file, for example :</w:t>
-      </w:r>
+        <w:t xml:space="preserve">, download the Maven zip file, for </w:t>
+      </w:r>
+      <w:proofErr w:type="gramStart"/>
+      <w:r>
+        <w:rPr>
+          <w:rFonts w:ascii="Helvetica" w:hAnsi="Helvetica" w:cs="Helvetica"/>
+          <w:color w:val="333333"/>
+        </w:rPr>
+        <w:t>example :</w:t>
+      </w:r>
+      <w:proofErr w:type="gramEnd"/>
       <w:r>
         <w:rPr>
           <w:rStyle w:val="apple-converted-space"/>
@@ -285,49 +310,21 @@
           <w:rPr>
             <w:rStyle w:val="Hyperlink"/>
           </w:rPr>
-          <w:t>https://tecadmin.net/install-</w:t>
-        </w:r>
-        <w:r>
-          <w:rPr>
-            <w:rStyle w:val="Hyperlink"/>
-          </w:rPr>
-          <w:t>a</w:t>
-        </w:r>
-        <w:r>
-          <w:rPr>
-            <w:rStyle w:val="Hyperlink"/>
-          </w:rPr>
-          <w:t>pache-m</w:t>
-        </w:r>
-        <w:r>
-          <w:rPr>
-            <w:rStyle w:val="Hyperlink"/>
-          </w:rPr>
-          <w:t>a</w:t>
-        </w:r>
-        <w:r>
-          <w:rPr>
-            <w:rStyle w:val="Hyperlink"/>
-          </w:rPr>
-          <w:t>ven-o</w:t>
-        </w:r>
-        <w:r>
-          <w:rPr>
-            <w:rStyle w:val="Hyperlink"/>
-          </w:rPr>
-          <w:t>n</w:t>
-        </w:r>
-        <w:r>
-          <w:rPr>
-            <w:rStyle w:val="Hyperlink"/>
-          </w:rPr>
-          <w:t>-centos/</w:t>
+          <w:t>https://tecadmin.net/install-apache-maven-on-centos/</w:t>
         </w:r>
       </w:hyperlink>
     </w:p>
     <w:p>
       <w:r>
-        <w:t>Change settings.xml in /opt/maven/conf/</w:t>
+        <w:t>Change settings.xml in /opt/maven/</w:t>
+      </w:r>
+      <w:proofErr w:type="spellStart"/>
+      <w:r>
+        <w:t>conf</w:t>
+      </w:r>
+      <w:proofErr w:type="spellEnd"/>
+      <w:r>
+        <w:t>/</w:t>
       </w:r>
     </w:p>
     <w:p>
@@ -527,6 +524,7 @@
         </w:rPr>
         <w:t>&lt;id&gt;</w:t>
       </w:r>
+      <w:proofErr w:type="spellStart"/>
       <w:r>
         <w:rPr>
           <w:rFonts w:ascii="Consolas" w:eastAsia="Times New Roman" w:hAnsi="Consolas" w:cs="Consolas"/>
@@ -537,6 +535,7 @@
         </w:rPr>
         <w:t>myproxy</w:t>
       </w:r>
+      <w:proofErr w:type="spellEnd"/>
       <w:r>
         <w:rPr>
           <w:rFonts w:ascii="Consolas" w:eastAsia="Times New Roman" w:hAnsi="Consolas" w:cs="Consolas"/>
@@ -947,6 +946,7 @@
         </w:rPr>
         <w:t>&lt;username&gt;</w:t>
       </w:r>
+      <w:proofErr w:type="spellStart"/>
       <w:r>
         <w:rPr>
           <w:rFonts w:ascii="Consolas" w:eastAsia="Times New Roman" w:hAnsi="Consolas" w:cs="Consolas"/>
@@ -957,6 +957,7 @@
         </w:rPr>
         <w:t>proxyuser</w:t>
       </w:r>
+      <w:proofErr w:type="spellEnd"/>
       <w:r>
         <w:rPr>
           <w:rFonts w:ascii="Consolas" w:eastAsia="Times New Roman" w:hAnsi="Consolas" w:cs="Consolas"/>
@@ -1031,6 +1032,7 @@
         </w:rPr>
         <w:t>&lt;password&gt;</w:t>
       </w:r>
+      <w:proofErr w:type="spellStart"/>
       <w:r>
         <w:rPr>
           <w:rFonts w:ascii="Consolas" w:eastAsia="Times New Roman" w:hAnsi="Consolas" w:cs="Consolas"/>
@@ -1041,6 +1043,7 @@
         </w:rPr>
         <w:t>somepassword</w:t>
       </w:r>
+      <w:proofErr w:type="spellEnd"/>
       <w:r>
         <w:rPr>
           <w:rFonts w:ascii="Consolas" w:eastAsia="Times New Roman" w:hAnsi="Consolas" w:cs="Consolas"/>
@@ -1113,7 +1116,29 @@
           <w:szCs w:val="20"/>
           <w:lang w:val="en"/>
         </w:rPr>
-        <w:t>&lt;nonProxyHosts&gt;</w:t>
+        <w:t>&lt;</w:t>
+      </w:r>
+      <w:proofErr w:type="spellStart"/>
+      <w:r>
+        <w:rPr>
+          <w:rFonts w:ascii="Consolas" w:eastAsia="Times New Roman" w:hAnsi="Consolas" w:cs="Consolas"/>
+          <w:color w:val="404040"/>
+          <w:sz w:val="20"/>
+          <w:szCs w:val="20"/>
+          <w:lang w:val="en"/>
+        </w:rPr>
+        <w:t>nonProxyHosts</w:t>
+      </w:r>
+      <w:proofErr w:type="spellEnd"/>
+      <w:r>
+        <w:rPr>
+          <w:rFonts w:ascii="Consolas" w:eastAsia="Times New Roman" w:hAnsi="Consolas" w:cs="Consolas"/>
+          <w:color w:val="404040"/>
+          <w:sz w:val="20"/>
+          <w:szCs w:val="20"/>
+          <w:lang w:val="en"/>
+        </w:rPr>
+        <w:t>&gt;</w:t>
       </w:r>
       <w:r>
         <w:rPr>
@@ -1133,7 +1158,29 @@
           <w:szCs w:val="20"/>
           <w:lang w:val="en"/>
         </w:rPr>
-        <w:t>&lt;/nonProxyHosts&gt;</w:t>
+        <w:t>&lt;/</w:t>
+      </w:r>
+      <w:proofErr w:type="spellStart"/>
+      <w:r>
+        <w:rPr>
+          <w:rFonts w:ascii="Consolas" w:eastAsia="Times New Roman" w:hAnsi="Consolas" w:cs="Consolas"/>
+          <w:color w:val="404040"/>
+          <w:sz w:val="20"/>
+          <w:szCs w:val="20"/>
+          <w:lang w:val="en"/>
+        </w:rPr>
+        <w:t>nonProxyHosts</w:t>
+      </w:r>
+      <w:proofErr w:type="spellEnd"/>
+      <w:r>
+        <w:rPr>
+          <w:rFonts w:ascii="Consolas" w:eastAsia="Times New Roman" w:hAnsi="Consolas" w:cs="Consolas"/>
+          <w:color w:val="404040"/>
+          <w:sz w:val="20"/>
+          <w:szCs w:val="20"/>
+          <w:lang w:val="en"/>
+        </w:rPr>
+        <w:t>&gt;</w:t>
       </w:r>
     </w:p>
     <w:p>
@@ -1310,7 +1357,31 @@
           <w:bdr w:val="none" w:sz="0" w:space="0" w:color="auto" w:frame="1"/>
           <w:shd w:val="clear" w:color="auto" w:fill="EFF0F1"/>
         </w:rPr>
-        <w:t>&lt;repositories&gt;</w:t>
+        <w:t>&lt;</w:t>
+      </w:r>
+      <w:proofErr w:type="gramStart"/>
+      <w:r>
+        <w:rPr>
+          <w:rFonts w:ascii="Consolas" w:eastAsia="Times New Roman" w:hAnsi="Consolas" w:cs="Consolas"/>
+          <w:color w:val="7D2727"/>
+          <w:sz w:val="20"/>
+          <w:szCs w:val="20"/>
+          <w:bdr w:val="none" w:sz="0" w:space="0" w:color="auto" w:frame="1"/>
+          <w:shd w:val="clear" w:color="auto" w:fill="EFF0F1"/>
+        </w:rPr>
+        <w:t>repositories</w:t>
+      </w:r>
+      <w:proofErr w:type="gramEnd"/>
+      <w:r>
+        <w:rPr>
+          <w:rFonts w:ascii="Consolas" w:eastAsia="Times New Roman" w:hAnsi="Consolas" w:cs="Consolas"/>
+          <w:color w:val="7D2727"/>
+          <w:sz w:val="20"/>
+          <w:szCs w:val="20"/>
+          <w:bdr w:val="none" w:sz="0" w:space="0" w:color="auto" w:frame="1"/>
+          <w:shd w:val="clear" w:color="auto" w:fill="EFF0F1"/>
+        </w:rPr>
+        <w:t>&gt;</w:t>
       </w:r>
     </w:p>
     <w:p>
@@ -1364,7 +1435,31 @@
           <w:bdr w:val="none" w:sz="0" w:space="0" w:color="auto" w:frame="1"/>
           <w:shd w:val="clear" w:color="auto" w:fill="EFF0F1"/>
         </w:rPr>
-        <w:t>&lt;repository&gt;</w:t>
+        <w:t>&lt;</w:t>
+      </w:r>
+      <w:proofErr w:type="gramStart"/>
+      <w:r>
+        <w:rPr>
+          <w:rFonts w:ascii="Consolas" w:eastAsia="Times New Roman" w:hAnsi="Consolas" w:cs="Consolas"/>
+          <w:color w:val="7D2727"/>
+          <w:sz w:val="20"/>
+          <w:szCs w:val="20"/>
+          <w:bdr w:val="none" w:sz="0" w:space="0" w:color="auto" w:frame="1"/>
+          <w:shd w:val="clear" w:color="auto" w:fill="EFF0F1"/>
+        </w:rPr>
+        <w:t>repository</w:t>
+      </w:r>
+      <w:proofErr w:type="gramEnd"/>
+      <w:r>
+        <w:rPr>
+          <w:rFonts w:ascii="Consolas" w:eastAsia="Times New Roman" w:hAnsi="Consolas" w:cs="Consolas"/>
+          <w:color w:val="7D2727"/>
+          <w:sz w:val="20"/>
+          <w:szCs w:val="20"/>
+          <w:bdr w:val="none" w:sz="0" w:space="0" w:color="auto" w:frame="1"/>
+          <w:shd w:val="clear" w:color="auto" w:fill="EFF0F1"/>
+        </w:rPr>
+        <w:t>&gt;</w:t>
       </w:r>
     </w:p>
     <w:p>
@@ -1418,8 +1513,21 @@
           <w:bdr w:val="none" w:sz="0" w:space="0" w:color="auto" w:frame="1"/>
           <w:shd w:val="clear" w:color="auto" w:fill="EFF0F1"/>
         </w:rPr>
-        <w:t>&lt;id&gt;</w:t>
-      </w:r>
+        <w:t>&lt;</w:t>
+      </w:r>
+      <w:proofErr w:type="gramStart"/>
+      <w:r>
+        <w:rPr>
+          <w:rFonts w:ascii="Consolas" w:eastAsia="Times New Roman" w:hAnsi="Consolas" w:cs="Consolas"/>
+          <w:color w:val="7D2727"/>
+          <w:sz w:val="20"/>
+          <w:szCs w:val="20"/>
+          <w:bdr w:val="none" w:sz="0" w:space="0" w:color="auto" w:frame="1"/>
+          <w:shd w:val="clear" w:color="auto" w:fill="EFF0F1"/>
+        </w:rPr>
+        <w:t>id&gt;</w:t>
+      </w:r>
+      <w:proofErr w:type="gramEnd"/>
       <w:r>
         <w:rPr>
           <w:rFonts w:ascii="Consolas" w:eastAsia="Times New Roman" w:hAnsi="Consolas" w:cs="Consolas"/>
@@ -1494,7 +1602,31 @@
           <w:bdr w:val="none" w:sz="0" w:space="0" w:color="auto" w:frame="1"/>
           <w:shd w:val="clear" w:color="auto" w:fill="EFF0F1"/>
         </w:rPr>
-        <w:t>&lt;url&gt;</w:t>
+        <w:t>&lt;</w:t>
+      </w:r>
+      <w:proofErr w:type="spellStart"/>
+      <w:r>
+        <w:rPr>
+          <w:rFonts w:ascii="Consolas" w:eastAsia="Times New Roman" w:hAnsi="Consolas" w:cs="Consolas"/>
+          <w:color w:val="7D2727"/>
+          <w:sz w:val="20"/>
+          <w:szCs w:val="20"/>
+          <w:bdr w:val="none" w:sz="0" w:space="0" w:color="auto" w:frame="1"/>
+          <w:shd w:val="clear" w:color="auto" w:fill="EFF0F1"/>
+        </w:rPr>
+        <w:t>url</w:t>
+      </w:r>
+      <w:proofErr w:type="spellEnd"/>
+      <w:r>
+        <w:rPr>
+          <w:rFonts w:ascii="Consolas" w:eastAsia="Times New Roman" w:hAnsi="Consolas" w:cs="Consolas"/>
+          <w:color w:val="7D2727"/>
+          <w:sz w:val="20"/>
+          <w:szCs w:val="20"/>
+          <w:bdr w:val="none" w:sz="0" w:space="0" w:color="auto" w:frame="1"/>
+          <w:shd w:val="clear" w:color="auto" w:fill="EFF0F1"/>
+        </w:rPr>
+        <w:t>&gt;</w:t>
       </w:r>
       <w:r>
         <w:rPr>
@@ -1676,8 +1808,21 @@
       </w:hyperlink>
     </w:p>
     <w:p>
-      <w:r>
-        <w:t>install docker centos:</w:t>
+      <w:proofErr w:type="gramStart"/>
+      <w:r>
+        <w:t>install</w:t>
+      </w:r>
+      <w:proofErr w:type="gramEnd"/>
+      <w:r>
+        <w:t xml:space="preserve"> </w:t>
+      </w:r>
+      <w:proofErr w:type="spellStart"/>
+      <w:r>
+        <w:t>docker</w:t>
+      </w:r>
+      <w:proofErr w:type="spellEnd"/>
+      <w:r>
+        <w:t xml:space="preserve"> centos:</w:t>
       </w:r>
     </w:p>
     <w:p>
@@ -1691,8 +1836,37 @@
       </w:hyperlink>
     </w:p>
     <w:p>
-      <w:r>
-        <w:t>install docker-machine in centos (to get docker ip):</w:t>
+      <w:proofErr w:type="gramStart"/>
+      <w:r>
+        <w:t>install</w:t>
+      </w:r>
+      <w:proofErr w:type="gramEnd"/>
+      <w:r>
+        <w:t xml:space="preserve"> </w:t>
+      </w:r>
+      <w:proofErr w:type="spellStart"/>
+      <w:r>
+        <w:t>docker</w:t>
+      </w:r>
+      <w:proofErr w:type="spellEnd"/>
+      <w:r>
+        <w:t xml:space="preserve">-machine in centos (to get </w:t>
+      </w:r>
+      <w:proofErr w:type="spellStart"/>
+      <w:r>
+        <w:t>docker</w:t>
+      </w:r>
+      <w:proofErr w:type="spellEnd"/>
+      <w:r>
+        <w:t xml:space="preserve"> </w:t>
+      </w:r>
+      <w:proofErr w:type="spellStart"/>
+      <w:r>
+        <w:t>ip</w:t>
+      </w:r>
+      <w:proofErr w:type="spellEnd"/>
+      <w:r>
+        <w:t>):</w:t>
       </w:r>
     </w:p>
     <w:p>
@@ -1707,10 +1881,19 @@
     </w:p>
     <w:p>
       <w:r>
-        <w:t>Correct Docker Machine install:</w:t>
-      </w:r>
-    </w:p>
-    <w:p>
+        <w:t xml:space="preserve">Correct </w:t>
+      </w:r>
+      <w:proofErr w:type="spellStart"/>
+      <w:r>
+        <w:t>Docker</w:t>
+      </w:r>
+      <w:proofErr w:type="spellEnd"/>
+      <w:r>
+        <w:t xml:space="preserve"> Machine install:</w:t>
+      </w:r>
+    </w:p>
+    <w:p>
+      <w:proofErr w:type="gramStart"/>
       <w:r>
         <w:rPr>
           <w:rFonts w:ascii="Consolas" w:hAnsi="Consolas" w:cs="Consolas"/>
@@ -1719,7 +1902,18 @@
           <w:szCs w:val="20"/>
           <w:shd w:val="clear" w:color="auto" w:fill="F5F8FA"/>
         </w:rPr>
-        <w:t xml:space="preserve">curl -L </w:t>
+        <w:t>curl</w:t>
+      </w:r>
+      <w:proofErr w:type="gramEnd"/>
+      <w:r>
+        <w:rPr>
+          <w:rFonts w:ascii="Consolas" w:hAnsi="Consolas" w:cs="Consolas"/>
+          <w:color w:val="0C5176"/>
+          <w:sz w:val="20"/>
+          <w:szCs w:val="20"/>
+          <w:shd w:val="clear" w:color="auto" w:fill="F5F8FA"/>
+        </w:rPr>
+        <w:t xml:space="preserve"> -L </w:t>
       </w:r>
       <w:r>
         <w:rPr>
@@ -1763,7 +1957,31 @@
           <w:szCs w:val="20"/>
           <w:shd w:val="clear" w:color="auto" w:fill="F5F8FA"/>
         </w:rPr>
-        <w:t>$(uname -m)</w:t>
+        <w:t>$(</w:t>
+      </w:r>
+      <w:proofErr w:type="spellStart"/>
+      <w:r>
+        <w:rPr>
+          <w:rStyle w:val="hljs-variable"/>
+          <w:rFonts w:ascii="Consolas" w:hAnsi="Consolas" w:cs="Consolas"/>
+          <w:color w:val="008080"/>
+          <w:sz w:val="20"/>
+          <w:szCs w:val="20"/>
+          <w:shd w:val="clear" w:color="auto" w:fill="F5F8FA"/>
+        </w:rPr>
+        <w:t>uname</w:t>
+      </w:r>
+      <w:proofErr w:type="spellEnd"/>
+      <w:r>
+        <w:rPr>
+          <w:rStyle w:val="hljs-variable"/>
+          <w:rFonts w:ascii="Consolas" w:hAnsi="Consolas" w:cs="Consolas"/>
+          <w:color w:val="008080"/>
+          <w:sz w:val="20"/>
+          <w:szCs w:val="20"/>
+          <w:shd w:val="clear" w:color="auto" w:fill="F5F8FA"/>
+        </w:rPr>
+        <w:t xml:space="preserve"> -m)</w:t>
       </w:r>
       <w:r>
         <w:rPr>
@@ -1784,7 +2002,29 @@
           <w:szCs w:val="20"/>
           <w:shd w:val="clear" w:color="auto" w:fill="F5F8FA"/>
         </w:rPr>
-        <w:t xml:space="preserve"> -o /usr/</w:t>
+        <w:t xml:space="preserve"> -o /</w:t>
+      </w:r>
+      <w:proofErr w:type="spellStart"/>
+      <w:r>
+        <w:rPr>
+          <w:rFonts w:ascii="Consolas" w:hAnsi="Consolas" w:cs="Consolas"/>
+          <w:color w:val="0C5176"/>
+          <w:sz w:val="20"/>
+          <w:szCs w:val="20"/>
+          <w:shd w:val="clear" w:color="auto" w:fill="F5F8FA"/>
+        </w:rPr>
+        <w:t>usr</w:t>
+      </w:r>
+      <w:proofErr w:type="spellEnd"/>
+      <w:r>
+        <w:rPr>
+          <w:rFonts w:ascii="Consolas" w:hAnsi="Consolas" w:cs="Consolas"/>
+          <w:color w:val="0C5176"/>
+          <w:sz w:val="20"/>
+          <w:szCs w:val="20"/>
+          <w:shd w:val="clear" w:color="auto" w:fill="F5F8FA"/>
+        </w:rPr>
+        <w:t>/</w:t>
       </w:r>
       <w:r>
         <w:rPr>
@@ -1803,34 +2043,90 @@
           <w:szCs w:val="20"/>
           <w:shd w:val="clear" w:color="auto" w:fill="F5F8FA"/>
         </w:rPr>
-        <w:t>/bin/docker-machine</w:t>
+        <w:t>/bin/</w:t>
+      </w:r>
+      <w:proofErr w:type="spellStart"/>
+      <w:r>
+        <w:rPr>
+          <w:rFonts w:ascii="Consolas" w:hAnsi="Consolas" w:cs="Consolas"/>
+          <w:color w:val="0C5176"/>
+          <w:sz w:val="20"/>
+          <w:szCs w:val="20"/>
+          <w:shd w:val="clear" w:color="auto" w:fill="F5F8FA"/>
+        </w:rPr>
+        <w:t>docker</w:t>
+      </w:r>
+      <w:proofErr w:type="spellEnd"/>
+      <w:r>
+        <w:rPr>
+          <w:rFonts w:ascii="Consolas" w:hAnsi="Consolas" w:cs="Consolas"/>
+          <w:color w:val="0C5176"/>
+          <w:sz w:val="20"/>
+          <w:szCs w:val="20"/>
+          <w:shd w:val="clear" w:color="auto" w:fill="F5F8FA"/>
+        </w:rPr>
+        <w:t>-machine</w:t>
       </w:r>
     </w:p>
     <w:p/>
     <w:p>
-      <w:r>
-        <w:t>create source folder in Centos:</w:t>
-      </w:r>
-    </w:p>
-    <w:p>
-      <w:r>
-        <w:t>cd ~</w:t>
-      </w:r>
-    </w:p>
-    <w:p>
-      <w:r>
-        <w:t>mkdir source</w:t>
-      </w:r>
-    </w:p>
-    <w:p>
-      <w:r>
-        <w:t>cd ~/source</w:t>
-      </w:r>
-    </w:p>
-    <w:p>
-      <w:r>
-        <w:t>mkdir directoryinfoservice</w:t>
-      </w:r>
+      <w:proofErr w:type="gramStart"/>
+      <w:r>
+        <w:t>create</w:t>
+      </w:r>
+      <w:proofErr w:type="gramEnd"/>
+      <w:r>
+        <w:t xml:space="preserve"> source folder in Centos:</w:t>
+      </w:r>
+    </w:p>
+    <w:p>
+      <w:proofErr w:type="gramStart"/>
+      <w:r>
+        <w:t>cd</w:t>
+      </w:r>
+      <w:proofErr w:type="gramEnd"/>
+      <w:r>
+        <w:t xml:space="preserve"> ~</w:t>
+      </w:r>
+    </w:p>
+    <w:p>
+      <w:proofErr w:type="spellStart"/>
+      <w:proofErr w:type="gramStart"/>
+      <w:r>
+        <w:t>mkdir</w:t>
+      </w:r>
+      <w:proofErr w:type="spellEnd"/>
+      <w:proofErr w:type="gramEnd"/>
+      <w:r>
+        <w:t xml:space="preserve"> source</w:t>
+      </w:r>
+    </w:p>
+    <w:p>
+      <w:proofErr w:type="gramStart"/>
+      <w:r>
+        <w:t>cd</w:t>
+      </w:r>
+      <w:proofErr w:type="gramEnd"/>
+      <w:r>
+        <w:t xml:space="preserve"> ~/source</w:t>
+      </w:r>
+    </w:p>
+    <w:p>
+      <w:proofErr w:type="spellStart"/>
+      <w:proofErr w:type="gramStart"/>
+      <w:r>
+        <w:t>mkdir</w:t>
+      </w:r>
+      <w:proofErr w:type="spellEnd"/>
+      <w:proofErr w:type="gramEnd"/>
+      <w:r>
+        <w:t xml:space="preserve"> </w:t>
+      </w:r>
+      <w:proofErr w:type="spellStart"/>
+      <w:r>
+        <w:t>directoryinfoservice</w:t>
+      </w:r>
+      <w:proofErr w:type="spellEnd"/>
     </w:p>
     <w:p/>
     <w:p>
@@ -2205,13 +2501,23 @@
         </w:rPr>
         <w:t>Done, to verify it, run </w:t>
       </w:r>
+      <w:proofErr w:type="spellStart"/>
       <w:r>
         <w:rPr>
           <w:rFonts w:ascii="Consolas" w:eastAsia="Times New Roman" w:hAnsi="Consolas" w:cs="Consolas"/>
           <w:color w:val="C7254E"/>
           <w:shd w:val="clear" w:color="auto" w:fill="F9F2F4"/>
         </w:rPr>
-        <w:t>mvn –version</w:t>
+        <w:t>mvn</w:t>
+      </w:r>
+      <w:proofErr w:type="spellEnd"/>
+      <w:r>
+        <w:rPr>
+          <w:rFonts w:ascii="Consolas" w:eastAsia="Times New Roman" w:hAnsi="Consolas" w:cs="Consolas"/>
+          <w:color w:val="C7254E"/>
+          <w:shd w:val="clear" w:color="auto" w:fill="F9F2F4"/>
+        </w:rPr>
+        <w:t xml:space="preserve"> –version</w:t>
       </w:r>
       <w:r>
         <w:rPr>
@@ -2508,8 +2814,19 @@
           <w:sz w:val="20"/>
           <w:szCs w:val="20"/>
         </w:rPr>
-        <w:t>Java home: C:\Program Files\Java\jdk1.7.0_65\jre</w:t>
-      </w:r>
+        <w:t>Java home: C:\Program Files\Java\jdk1.7.0_65\</w:t>
+      </w:r>
+      <w:proofErr w:type="spellStart"/>
+      <w:r>
+        <w:rPr>
+          <w:rFonts w:ascii="Consolas" w:eastAsia="Times New Roman" w:hAnsi="Consolas" w:cs="Consolas"/>
+          <w:color w:val="000000"/>
+          <w:sz w:val="20"/>
+          <w:szCs w:val="20"/>
+        </w:rPr>
+        <w:t>jre</w:t>
+      </w:r>
+      <w:proofErr w:type="spellEnd"/>
     </w:p>
     <w:p>
       <w:pPr>
@@ -2553,7 +2870,27 @@
           <w:sz w:val="20"/>
           <w:szCs w:val="20"/>
         </w:rPr>
-        <w:t>Default locale: en_US, platform encoding: Cp1252</w:t>
+        <w:t xml:space="preserve">Default locale: </w:t>
+      </w:r>
+      <w:proofErr w:type="spellStart"/>
+      <w:r>
+        <w:rPr>
+          <w:rFonts w:ascii="Consolas" w:eastAsia="Times New Roman" w:hAnsi="Consolas" w:cs="Consolas"/>
+          <w:color w:val="000000"/>
+          <w:sz w:val="20"/>
+          <w:szCs w:val="20"/>
+        </w:rPr>
+        <w:t>en_US</w:t>
+      </w:r>
+      <w:proofErr w:type="spellEnd"/>
+      <w:r>
+        <w:rPr>
+          <w:rFonts w:ascii="Consolas" w:eastAsia="Times New Roman" w:hAnsi="Consolas" w:cs="Consolas"/>
+          <w:color w:val="000000"/>
+          <w:sz w:val="20"/>
+          <w:szCs w:val="20"/>
+        </w:rPr>
+        <w:t>, platform encoding: Cp1252</w:t>
       </w:r>
     </w:p>
     <w:p>
@@ -2722,7 +3059,23 @@
     <w:p>
       <w:r>
         <w:lastRenderedPageBreak/>
-        <w:t>View Video To Dockerize the Spring Boot Application:</w:t>
+        <w:t xml:space="preserve">View Video </w:t>
+      </w:r>
+      <w:proofErr w:type="gramStart"/>
+      <w:r>
+        <w:t>To</w:t>
+      </w:r>
+      <w:proofErr w:type="gramEnd"/>
+      <w:r>
+        <w:t xml:space="preserve"> </w:t>
+      </w:r>
+      <w:proofErr w:type="spellStart"/>
+      <w:r>
+        <w:t>Dockerize</w:t>
+      </w:r>
+      <w:proofErr w:type="spellEnd"/>
+      <w:r>
+        <w:t xml:space="preserve"> the Spring Boot Application:</w:t>
       </w:r>
     </w:p>
     <w:p>
@@ -2740,27 +3093,72 @@
     <w:p/>
     <w:p>
       <w:r>
-        <w:t>Create new docker file in the root of the project called “Dockerfile” without an extension by just using the “Add file” functionality.</w:t>
+        <w:t xml:space="preserve">Create new </w:t>
+      </w:r>
+      <w:proofErr w:type="spellStart"/>
+      <w:r>
+        <w:t>docker</w:t>
+      </w:r>
+      <w:proofErr w:type="spellEnd"/>
+      <w:r>
+        <w:t xml:space="preserve"> file in the root of the project called “</w:t>
+      </w:r>
+      <w:proofErr w:type="spellStart"/>
+      <w:r>
+        <w:t>Dockerfile</w:t>
+      </w:r>
+      <w:proofErr w:type="spellEnd"/>
+      <w:r>
+        <w:t>” without an extension by just using the “Add file” functionality.</w:t>
       </w:r>
     </w:p>
     <w:p/>
     <w:p>
       <w:r>
-        <w:t>Add the following to the Dockerfile:</w:t>
+        <w:t xml:space="preserve">Add the following to the </w:t>
+      </w:r>
+      <w:proofErr w:type="spellStart"/>
+      <w:r>
+        <w:t>Dockerfile</w:t>
+      </w:r>
+      <w:proofErr w:type="spellEnd"/>
+      <w:r>
+        <w:t>:</w:t>
       </w:r>
     </w:p>
     <w:p/>
     <w:p>
       <w:r>
-        <w:t>FROM openjdk:8</w:t>
-      </w:r>
+        <w:t>FROM openjdk</w:t>
+      </w:r>
+      <w:proofErr w:type="gramStart"/>
+      <w:r>
+        <w:t>:8</w:t>
+      </w:r>
+      <w:proofErr w:type="gramEnd"/>
     </w:p>
     <w:p>
       <w:r>
         <w:sym w:font="Wingdings" w:char="F0E0"/>
       </w:r>
       <w:r>
-        <w:t xml:space="preserve"> says which base image this docker imager will be created from</w:t>
+        <w:t xml:space="preserve"> </w:t>
+      </w:r>
+      <w:proofErr w:type="gramStart"/>
+      <w:r>
+        <w:t>says</w:t>
+      </w:r>
+      <w:proofErr w:type="gramEnd"/>
+      <w:r>
+        <w:t xml:space="preserve"> which base image this </w:t>
+      </w:r>
+      <w:proofErr w:type="spellStart"/>
+      <w:r>
+        <w:t>docker</w:t>
+      </w:r>
+      <w:proofErr w:type="spellEnd"/>
+      <w:r>
+        <w:t xml:space="preserve"> imager will be created from</w:t>
       </w:r>
     </w:p>
     <w:p>
@@ -2772,8 +3170,13 @@
       <w:r>
         <w:sym w:font="Wingdings" w:char="F0E0"/>
       </w:r>
-      <w:r>
-        <w:t>says that the container listens on this port at runtime</w:t>
+      <w:proofErr w:type="gramStart"/>
+      <w:r>
+        <w:t>says</w:t>
+      </w:r>
+      <w:proofErr w:type="gramEnd"/>
+      <w:r>
+        <w:t xml:space="preserve"> that the container listens on this port at runtime</w:t>
       </w:r>
     </w:p>
     <w:p>
@@ -2789,8 +3192,53 @@
           <w:numId w:val="2"/>
         </w:numPr>
       </w:pPr>
-      <w:r>
-        <w:t>ADD[“&lt;src&gt;”,”&lt;dest&gt;”]. Copies files URLs from &lt;src&gt; and adds them to the filesystem of the container at the path specified in &lt;dest&gt;</w:t>
+      <w:proofErr w:type="gramStart"/>
+      <w:r>
+        <w:t>ADD[</w:t>
+      </w:r>
+      <w:proofErr w:type="gramEnd"/>
+      <w:r>
+        <w:t>“&lt;</w:t>
+      </w:r>
+      <w:proofErr w:type="spellStart"/>
+      <w:r>
+        <w:t>src</w:t>
+      </w:r>
+      <w:proofErr w:type="spellEnd"/>
+      <w:r>
+        <w:t>&gt;”,”&lt;</w:t>
+      </w:r>
+      <w:proofErr w:type="spellStart"/>
+      <w:r>
+        <w:t>dest</w:t>
+      </w:r>
+      <w:proofErr w:type="spellEnd"/>
+      <w:r>
+        <w:t>&gt;”]. Copies files URLs from &lt;</w:t>
+      </w:r>
+      <w:proofErr w:type="spellStart"/>
+      <w:r>
+        <w:t>src</w:t>
+      </w:r>
+      <w:proofErr w:type="spellEnd"/>
+      <w:r>
+        <w:t xml:space="preserve">&gt; and adds them to the </w:t>
+      </w:r>
+      <w:proofErr w:type="spellStart"/>
+      <w:r>
+        <w:t>filesystem</w:t>
+      </w:r>
+      <w:proofErr w:type="spellEnd"/>
+      <w:r>
+        <w:t xml:space="preserve"> of the container at the path specified in &lt;</w:t>
+      </w:r>
+      <w:proofErr w:type="spellStart"/>
+      <w:r>
+        <w:t>dest</w:t>
+      </w:r>
+      <w:proofErr w:type="spellEnd"/>
+      <w:r>
+        <w:t>&gt;</w:t>
       </w:r>
     </w:p>
     <w:p>
@@ -2802,12 +3250,36 @@
         </w:numPr>
       </w:pPr>
       <w:r>
-        <w:t>This is done to copy the project’s compiled JAR file which mavern creates to the docker image</w:t>
-      </w:r>
-    </w:p>
-    <w:p>
-      <w:r>
-        <w:t>ENTRYPOINT ["java","-jar","directory-info-service.jar"]</w:t>
+        <w:t xml:space="preserve">This is done to copy the project’s compiled JAR file which </w:t>
+      </w:r>
+      <w:proofErr w:type="spellStart"/>
+      <w:r>
+        <w:t>mavern</w:t>
+      </w:r>
+      <w:proofErr w:type="spellEnd"/>
+      <w:r>
+        <w:t xml:space="preserve"> creates to the </w:t>
+      </w:r>
+      <w:proofErr w:type="spellStart"/>
+      <w:r>
+        <w:t>docker</w:t>
+      </w:r>
+      <w:proofErr w:type="spellEnd"/>
+      <w:r>
+        <w:t xml:space="preserve"> image</w:t>
+      </w:r>
+    </w:p>
+    <w:p>
+      <w:r>
+        <w:t>ENTRYPOINT ["java","-</w:t>
+      </w:r>
+      <w:proofErr w:type="spellStart"/>
+      <w:r>
+        <w:t>jar","directory</w:t>
+      </w:r>
+      <w:proofErr w:type="spellEnd"/>
+      <w:r>
+        <w:t>-info-service.jar"]</w:t>
       </w:r>
     </w:p>
     <w:p>
@@ -2822,7 +3294,15 @@
     <w:p/>
     <w:p>
       <w:r>
-        <w:t>Install Mavern in windows:</w:t>
+        <w:t xml:space="preserve">Install </w:t>
+      </w:r>
+      <w:proofErr w:type="spellStart"/>
+      <w:r>
+        <w:t>Mavern</w:t>
+      </w:r>
+      <w:proofErr w:type="spellEnd"/>
+      <w:r>
+        <w:t xml:space="preserve"> in windows:</w:t>
       </w:r>
     </w:p>
     <w:p>
@@ -2839,7 +3319,23 @@
     <w:p/>
     <w:p>
       <w:r>
-        <w:t>Then open “Docker Quickstart Terminal”</w:t>
+        <w:t>Then open “</w:t>
+      </w:r>
+      <w:proofErr w:type="spellStart"/>
+      <w:r>
+        <w:t>Docker</w:t>
+      </w:r>
+      <w:proofErr w:type="spellEnd"/>
+      <w:r>
+        <w:t xml:space="preserve"> </w:t>
+      </w:r>
+      <w:proofErr w:type="spellStart"/>
+      <w:r>
+        <w:t>Quickstart</w:t>
+      </w:r>
+      <w:proofErr w:type="spellEnd"/>
+      <w:r>
+        <w:t xml:space="preserve"> Terminal”</w:t>
       </w:r>
     </w:p>
     <w:p>
@@ -2887,7 +3383,15 @@
         </w:numPr>
       </w:pPr>
       <w:r>
-        <w:t>Run: mvn clean</w:t>
+        <w:t xml:space="preserve">Run: </w:t>
+      </w:r>
+      <w:proofErr w:type="spellStart"/>
+      <w:r>
+        <w:t>mvn</w:t>
+      </w:r>
+      <w:proofErr w:type="spellEnd"/>
+      <w:r>
+        <w:t xml:space="preserve"> clean</w:t>
       </w:r>
     </w:p>
     <w:p>
@@ -2911,7 +3415,15 @@
         </w:numPr>
       </w:pPr>
       <w:r>
-        <w:t>Run: mvn install</w:t>
+        <w:t xml:space="preserve">Run: </w:t>
+      </w:r>
+      <w:proofErr w:type="spellStart"/>
+      <w:r>
+        <w:t>mvn</w:t>
+      </w:r>
+      <w:proofErr w:type="spellEnd"/>
+      <w:r>
+        <w:t xml:space="preserve"> install</w:t>
       </w:r>
     </w:p>
     <w:p>
@@ -2952,16 +3464,45 @@
         </w:numPr>
       </w:pPr>
       <w:r>
-        <w:t>Run: docker build -f &lt;Dockerfile name&gt; -t &lt;Docker image name</w:t>
+        <w:t xml:space="preserve">Run: </w:t>
+      </w:r>
+      <w:proofErr w:type="spellStart"/>
+      <w:r>
+        <w:t>docker</w:t>
+      </w:r>
+      <w:proofErr w:type="spellEnd"/>
+      <w:r>
+        <w:t xml:space="preserve"> build -f &lt;</w:t>
+      </w:r>
+      <w:proofErr w:type="spellStart"/>
+      <w:r>
+        <w:t>Dockerfile</w:t>
+      </w:r>
+      <w:proofErr w:type="spellEnd"/>
+      <w:r>
+        <w:t xml:space="preserve"> name&gt; -t &lt;</w:t>
+      </w:r>
+      <w:proofErr w:type="spellStart"/>
+      <w:r>
+        <w:t>Docker</w:t>
+      </w:r>
+      <w:proofErr w:type="spellEnd"/>
+      <w:r>
+        <w:t xml:space="preserve"> image name</w:t>
       </w:r>
       <w:r>
         <w:t xml:space="preserve"> (has to be lowercase)</w:t>
       </w:r>
+      <w:proofErr w:type="gramStart"/>
       <w:r>
         <w:t>&gt;</w:t>
       </w:r>
       <w:r>
-        <w:t xml:space="preserve"> . (</w:t>
+        <w:t xml:space="preserve"> .</w:t>
+      </w:r>
+      <w:proofErr w:type="gramEnd"/>
+      <w:r>
+        <w:t xml:space="preserve"> (</w:t>
       </w:r>
       <w:r>
         <w:rPr>
@@ -2982,11 +3523,34 @@
         </w:numPr>
       </w:pPr>
       <w:r>
-        <w:t>Thus run: docker build -f Dockerfile -t directoryinfoservice</w:t>
-      </w:r>
+        <w:t xml:space="preserve">Thus run: </w:t>
+      </w:r>
+      <w:proofErr w:type="spellStart"/>
+      <w:r>
+        <w:t>docker</w:t>
+      </w:r>
+      <w:proofErr w:type="spellEnd"/>
+      <w:r>
+        <w:t xml:space="preserve"> build -f </w:t>
+      </w:r>
+      <w:proofErr w:type="spellStart"/>
+      <w:r>
+        <w:t>Dockerfile</w:t>
+      </w:r>
+      <w:proofErr w:type="spellEnd"/>
+      <w:r>
+        <w:t xml:space="preserve"> -t </w:t>
+      </w:r>
+      <w:proofErr w:type="spellStart"/>
+      <w:proofErr w:type="gramStart"/>
+      <w:r>
+        <w:t>directoryinfoservice</w:t>
+      </w:r>
+      <w:proofErr w:type="spellEnd"/>
       <w:r>
         <w:t xml:space="preserve"> .</w:t>
       </w:r>
+      <w:proofErr w:type="gramEnd"/>
     </w:p>
     <w:p>
       <w:pPr>
@@ -2997,7 +3561,15 @@
         </w:numPr>
       </w:pPr>
       <w:r>
-        <w:t>This builds the docker image</w:t>
+        <w:t xml:space="preserve">This builds the </w:t>
+      </w:r>
+      <w:proofErr w:type="spellStart"/>
+      <w:r>
+        <w:t>docker</w:t>
+      </w:r>
+      <w:proofErr w:type="spellEnd"/>
+      <w:r>
+        <w:t xml:space="preserve"> image</w:t>
       </w:r>
     </w:p>
     <w:p>
@@ -3009,7 +3581,15 @@
         </w:numPr>
       </w:pPr>
       <w:r>
-        <w:t>Run: docker images</w:t>
+        <w:t xml:space="preserve">Run: </w:t>
+      </w:r>
+      <w:proofErr w:type="spellStart"/>
+      <w:r>
+        <w:t>docker</w:t>
+      </w:r>
+      <w:proofErr w:type="spellEnd"/>
+      <w:r>
+        <w:t xml:space="preserve"> images</w:t>
       </w:r>
     </w:p>
     <w:p>
@@ -3021,7 +3601,15 @@
         </w:numPr>
       </w:pPr>
       <w:r>
-        <w:t>Gets a list of docker images</w:t>
+        <w:t xml:space="preserve">Gets a list of </w:t>
+      </w:r>
+      <w:proofErr w:type="spellStart"/>
+      <w:r>
+        <w:t>docker</w:t>
+      </w:r>
+      <w:proofErr w:type="spellEnd"/>
+      <w:r>
+        <w:t xml:space="preserve"> images</w:t>
       </w:r>
     </w:p>
     <w:p>
@@ -3033,7 +3621,15 @@
         </w:numPr>
       </w:pPr>
       <w:r>
-        <w:t>You should see the directoryinfoservice image in the list if it was successfully built</w:t>
+        <w:t xml:space="preserve">You should see the </w:t>
+      </w:r>
+      <w:proofErr w:type="spellStart"/>
+      <w:r>
+        <w:t>directoryinfoservice</w:t>
+      </w:r>
+      <w:proofErr w:type="spellEnd"/>
+      <w:r>
+        <w:t xml:space="preserve"> image in the list if it was successfully built</w:t>
       </w:r>
     </w:p>
     <w:p>
@@ -3045,7 +3641,23 @@
         </w:numPr>
       </w:pPr>
       <w:r>
-        <w:t>Run: docker run -p &lt;publish exposed port&gt; &lt;dockerimage&gt;</w:t>
+        <w:t xml:space="preserve">Run: </w:t>
+      </w:r>
+      <w:proofErr w:type="spellStart"/>
+      <w:r>
+        <w:t>docker</w:t>
+      </w:r>
+      <w:proofErr w:type="spellEnd"/>
+      <w:r>
+        <w:t xml:space="preserve"> run -p &lt;publish exposed port&gt; &lt;</w:t>
+      </w:r>
+      <w:proofErr w:type="spellStart"/>
+      <w:r>
+        <w:t>dockerimage</w:t>
+      </w:r>
+      <w:proofErr w:type="spellEnd"/>
+      <w:r>
+        <w:t>&gt;</w:t>
       </w:r>
     </w:p>
     <w:p>
@@ -3057,8 +3669,21 @@
         </w:numPr>
       </w:pPr>
       <w:r>
-        <w:t>Thus Run: docker run -p 8080:8080 directoryinfoservice</w:t>
-      </w:r>
+        <w:t xml:space="preserve">Thus Run: </w:t>
+      </w:r>
+      <w:proofErr w:type="spellStart"/>
+      <w:r>
+        <w:t>docker</w:t>
+      </w:r>
+      <w:proofErr w:type="spellEnd"/>
+      <w:r>
+        <w:t xml:space="preserve"> run -p 8080:8080 </w:t>
+      </w:r>
+      <w:proofErr w:type="spellStart"/>
+      <w:r>
+        <w:t>directoryinfoservice</w:t>
+      </w:r>
+      <w:proofErr w:type="spellEnd"/>
     </w:p>
     <w:p>
       <w:pPr>
@@ -3069,7 +3694,23 @@
         </w:numPr>
       </w:pPr>
       <w:r>
-        <w:t>This will run the docker image and expose port 8080 on the docker image as port 8080 to the “outside world”</w:t>
+        <w:t xml:space="preserve">This will run the </w:t>
+      </w:r>
+      <w:proofErr w:type="spellStart"/>
+      <w:r>
+        <w:t>docker</w:t>
+      </w:r>
+      <w:proofErr w:type="spellEnd"/>
+      <w:r>
+        <w:t xml:space="preserve"> image and expose port 8080 on the </w:t>
+      </w:r>
+      <w:proofErr w:type="spellStart"/>
+      <w:r>
+        <w:t>docker</w:t>
+      </w:r>
+      <w:proofErr w:type="spellEnd"/>
+      <w:r>
+        <w:t xml:space="preserve"> image as port 8080 to the “outside world”</w:t>
       </w:r>
     </w:p>
     <w:p>
@@ -3093,8 +3734,21 @@
         </w:numPr>
       </w:pPr>
       <w:r>
-        <w:t>Run: docker-machine ls</w:t>
-      </w:r>
+        <w:t xml:space="preserve">Run: </w:t>
+      </w:r>
+      <w:proofErr w:type="spellStart"/>
+      <w:r>
+        <w:t>docker</w:t>
+      </w:r>
+      <w:proofErr w:type="spellEnd"/>
+      <w:r>
+        <w:t xml:space="preserve">-machine </w:t>
+      </w:r>
+      <w:proofErr w:type="spellStart"/>
+      <w:r>
+        <w:t>ls</w:t>
+      </w:r>
+      <w:proofErr w:type="spellEnd"/>
     </w:p>
     <w:p>
       <w:pPr>
@@ -3105,7 +3759,15 @@
         </w:numPr>
       </w:pPr>
       <w:r>
-        <w:t>This will give you the IP address of the docker machine</w:t>
+        <w:t xml:space="preserve">This will give you the IP address of the </w:t>
+      </w:r>
+      <w:proofErr w:type="spellStart"/>
+      <w:r>
+        <w:t>docker</w:t>
+      </w:r>
+      <w:proofErr w:type="spellEnd"/>
+      <w:r>
+        <w:t xml:space="preserve"> machine</w:t>
       </w:r>
       <w:r>
         <w:t xml:space="preserve"> (192.168.99.100:2376 on my machine)</w:t>
@@ -3149,15 +3811,31 @@
         <w:rPr>
           <w:b/>
         </w:rPr>
-        <w:t>In Centos, run docker without detaching:</w:t>
-      </w:r>
-    </w:p>
-    <w:p>
-      <w:pPr>
+        <w:t xml:space="preserve">In Centos, run </w:t>
+      </w:r>
+      <w:proofErr w:type="spellStart"/>
+      <w:r>
         <w:rPr>
           <w:b/>
         </w:rPr>
-      </w:pPr>
+        <w:t>docker</w:t>
+      </w:r>
+      <w:proofErr w:type="spellEnd"/>
+      <w:r>
+        <w:rPr>
+          <w:b/>
+        </w:rPr>
+        <w:t xml:space="preserve"> without detaching:</w:t>
+      </w:r>
+    </w:p>
+    <w:p>
+      <w:pPr>
+        <w:rPr>
+          <w:b/>
+        </w:rPr>
+      </w:pPr>
+      <w:proofErr w:type="spellStart"/>
+      <w:proofErr w:type="gramStart"/>
       <w:r>
         <w:rPr>
           <w:rFonts w:ascii="Proxima" w:hAnsi="Proxima" w:cs="Arial"/>
@@ -3165,8 +3843,50 @@
           <w:sz w:val="18"/>
           <w:szCs w:val="18"/>
         </w:rPr>
-        <w:t>docker run -p 8080:8080 -d springframeworkguru/masteringthymeleaf</w:t>
-      </w:r>
+        <w:t>docker</w:t>
+      </w:r>
+      <w:proofErr w:type="spellEnd"/>
+      <w:proofErr w:type="gramEnd"/>
+      <w:r>
+        <w:rPr>
+          <w:rFonts w:ascii="Proxima" w:hAnsi="Proxima" w:cs="Arial"/>
+          <w:color w:val="2B3636"/>
+          <w:sz w:val="18"/>
+          <w:szCs w:val="18"/>
+        </w:rPr>
+        <w:t xml:space="preserve"> run -p 8080:8080 -d </w:t>
+      </w:r>
+      <w:proofErr w:type="spellStart"/>
+      <w:r>
+        <w:rPr>
+          <w:rFonts w:ascii="Proxima" w:hAnsi="Proxima" w:cs="Arial"/>
+          <w:color w:val="2B3636"/>
+          <w:sz w:val="18"/>
+          <w:szCs w:val="18"/>
+        </w:rPr>
+        <w:t>springframeworkguru</w:t>
+      </w:r>
+      <w:proofErr w:type="spellEnd"/>
+      <w:r>
+        <w:rPr>
+          <w:rFonts w:ascii="Proxima" w:hAnsi="Proxima" w:cs="Arial"/>
+          <w:color w:val="2B3636"/>
+          <w:sz w:val="18"/>
+          <w:szCs w:val="18"/>
+        </w:rPr>
+        <w:t>/</w:t>
+      </w:r>
+      <w:proofErr w:type="spellStart"/>
+      <w:r>
+        <w:rPr>
+          <w:rFonts w:ascii="Proxima" w:hAnsi="Proxima" w:cs="Arial"/>
+          <w:color w:val="2B3636"/>
+          <w:sz w:val="18"/>
+          <w:szCs w:val="18"/>
+        </w:rPr>
+        <w:t>masteringthymeleaf</w:t>
+      </w:r>
+      <w:proofErr w:type="spellEnd"/>
     </w:p>
     <w:p>
       <w:pPr>
@@ -3184,6 +3904,8 @@
           <w:shd w:val="clear" w:color="auto" w:fill="EFF0F1"/>
         </w:rPr>
       </w:pPr>
+      <w:proofErr w:type="spellStart"/>
+      <w:proofErr w:type="gramStart"/>
       <w:r>
         <w:rPr>
           <w:b/>
@@ -3191,7 +3913,38 @@
           <w:highlight w:val="red"/>
           <w:shd w:val="clear" w:color="auto" w:fill="EFF0F1"/>
         </w:rPr>
-        <w:t>docker run -d centos tail -f /dev/null</w:t>
+        <w:t>docker</w:t>
+      </w:r>
+      <w:proofErr w:type="spellEnd"/>
+      <w:proofErr w:type="gramEnd"/>
+      <w:r>
+        <w:rPr>
+          <w:b/>
+          <w:color w:val="242729"/>
+          <w:highlight w:val="red"/>
+          <w:shd w:val="clear" w:color="auto" w:fill="EFF0F1"/>
+        </w:rPr>
+        <w:t xml:space="preserve"> run -d centos tail -f /</w:t>
+      </w:r>
+      <w:proofErr w:type="spellStart"/>
+      <w:r>
+        <w:rPr>
+          <w:b/>
+          <w:color w:val="242729"/>
+          <w:highlight w:val="red"/>
+          <w:shd w:val="clear" w:color="auto" w:fill="EFF0F1"/>
+        </w:rPr>
+        <w:t>dev</w:t>
+      </w:r>
+      <w:proofErr w:type="spellEnd"/>
+      <w:r>
+        <w:rPr>
+          <w:b/>
+          <w:color w:val="242729"/>
+          <w:highlight w:val="red"/>
+          <w:shd w:val="clear" w:color="auto" w:fill="EFF0F1"/>
+        </w:rPr>
+        <w:t>/null</w:t>
       </w:r>
     </w:p>
     <w:p>
@@ -3225,6 +3978,7 @@
         </w:rPr>
         <w:t xml:space="preserve">Instead of running with </w:t>
       </w:r>
+      <w:proofErr w:type="spellStart"/>
       <w:r>
         <w:rPr>
           <w:rFonts w:ascii="Consolas" w:eastAsia="Times New Roman" w:hAnsi="Consolas" w:cs="Consolas"/>
@@ -3234,7 +3988,43 @@
           <w:highlight w:val="red"/>
           <w:shd w:val="clear" w:color="auto" w:fill="EFF0F1"/>
         </w:rPr>
-        <w:t>docker run -i -t image your-command</w:t>
+        <w:t>docker</w:t>
+      </w:r>
+      <w:proofErr w:type="spellEnd"/>
+      <w:r>
+        <w:rPr>
+          <w:rFonts w:ascii="Consolas" w:eastAsia="Times New Roman" w:hAnsi="Consolas" w:cs="Consolas"/>
+          <w:color w:val="242729"/>
+          <w:sz w:val="20"/>
+          <w:szCs w:val="20"/>
+          <w:highlight w:val="red"/>
+          <w:shd w:val="clear" w:color="auto" w:fill="EFF0F1"/>
+        </w:rPr>
+        <w:t xml:space="preserve"> run -</w:t>
+      </w:r>
+      <w:proofErr w:type="spellStart"/>
+      <w:r>
+        <w:rPr>
+          <w:rFonts w:ascii="Consolas" w:eastAsia="Times New Roman" w:hAnsi="Consolas" w:cs="Consolas"/>
+          <w:color w:val="242729"/>
+          <w:sz w:val="20"/>
+          <w:szCs w:val="20"/>
+          <w:highlight w:val="red"/>
+          <w:shd w:val="clear" w:color="auto" w:fill="EFF0F1"/>
+        </w:rPr>
+        <w:t>i</w:t>
+      </w:r>
+      <w:proofErr w:type="spellEnd"/>
+      <w:r>
+        <w:rPr>
+          <w:rFonts w:ascii="Consolas" w:eastAsia="Times New Roman" w:hAnsi="Consolas" w:cs="Consolas"/>
+          <w:color w:val="242729"/>
+          <w:sz w:val="20"/>
+          <w:szCs w:val="20"/>
+          <w:highlight w:val="red"/>
+          <w:shd w:val="clear" w:color="auto" w:fill="EFF0F1"/>
+        </w:rPr>
+        <w:t xml:space="preserve"> -t image your-command</w:t>
       </w:r>
       <w:r>
         <w:rPr>
@@ -3408,13 +4198,9 @@
           <w:highlight w:val="red"/>
         </w:rPr>
         <w:br/>
-        <w:t>Docker requires your command to keep running in the foreground. Otherwise, it thinks that your applications stops and shutdown the container.</w:t>
-      </w:r>
-    </w:p>
-    <w:p>
-      <w:pPr>
-        <w:shd w:val="clear" w:color="auto" w:fill="FFF8DC"/>
-        <w:spacing w:after="240" w:line="240" w:lineRule="auto"/>
+      </w:r>
+      <w:proofErr w:type="spellStart"/>
+      <w:r>
         <w:rPr>
           <w:rFonts w:ascii="Arial" w:eastAsia="Times New Roman" w:hAnsi="Arial" w:cs="Arial"/>
           <w:color w:val="242729"/>
@@ -3422,7 +4208,9 @@
           <w:szCs w:val="23"/>
           <w:highlight w:val="red"/>
         </w:rPr>
-      </w:pPr>
+        <w:t>Docker</w:t>
+      </w:r>
+      <w:proofErr w:type="spellEnd"/>
       <w:r>
         <w:rPr>
           <w:rFonts w:ascii="Arial" w:eastAsia="Times New Roman" w:hAnsi="Arial" w:cs="Arial"/>
@@ -3431,17 +4219,13 @@
           <w:szCs w:val="23"/>
           <w:highlight w:val="red"/>
         </w:rPr>
-        <w:t>The problem is that some application does not run in the foreground. How can we make it easier?</w:t>
-      </w:r>
-    </w:p>
-    <w:p>
-      <w:pPr>
-        <w:rPr>
-          <w:color w:val="242729"/>
-          <w:shd w:val="clear" w:color="auto" w:fill="EFF0F1"/>
-        </w:rPr>
-      </w:pPr>
-      <w:r>
+        <w:t xml:space="preserve"> requires your command to keep running in the foreground. Otherwise, it thinks that your applications stops and shutdown the container.</w:t>
+      </w:r>
+    </w:p>
+    <w:p>
+      <w:pPr>
+        <w:shd w:val="clear" w:color="auto" w:fill="FFF8DC"/>
+        <w:spacing w:after="240" w:line="240" w:lineRule="auto"/>
         <w:rPr>
           <w:rFonts w:ascii="Arial" w:eastAsia="Times New Roman" w:hAnsi="Arial" w:cs="Arial"/>
           <w:color w:val="242729"/>
@@ -3449,19 +4233,7 @@
           <w:szCs w:val="23"/>
           <w:highlight w:val="red"/>
         </w:rPr>
-        <w:t xml:space="preserve">In this situation, you can add </w:t>
-      </w:r>
-      <w:r>
-        <w:rPr>
-          <w:rFonts w:ascii="Consolas" w:eastAsia="Times New Roman" w:hAnsi="Consolas" w:cs="Consolas"/>
-          <w:color w:val="242729"/>
-          <w:sz w:val="20"/>
-          <w:szCs w:val="20"/>
-          <w:highlight w:val="red"/>
-          <w:shd w:val="clear" w:color="auto" w:fill="EFF0F1"/>
-        </w:rPr>
-        <w:t>tail -f /dev/null</w:t>
-      </w:r>
+      </w:pPr>
       <w:r>
         <w:rPr>
           <w:rFonts w:ascii="Arial" w:eastAsia="Times New Roman" w:hAnsi="Arial" w:cs="Arial"/>
@@ -3470,8 +4242,16 @@
           <w:szCs w:val="23"/>
           <w:highlight w:val="red"/>
         </w:rPr>
-        <w:t xml:space="preserve"> to your command.</w:t>
-      </w:r>
+        <w:t>The problem is that some application does not run in the foreground. How can we make it easier?</w:t>
+      </w:r>
+    </w:p>
+    <w:p>
+      <w:pPr>
+        <w:rPr>
+          <w:color w:val="242729"/>
+          <w:shd w:val="clear" w:color="auto" w:fill="EFF0F1"/>
+        </w:rPr>
+      </w:pPr>
       <w:r>
         <w:rPr>
           <w:rFonts w:ascii="Arial" w:eastAsia="Times New Roman" w:hAnsi="Arial" w:cs="Arial"/>
@@ -3480,8 +4260,85 @@
           <w:szCs w:val="23"/>
           <w:highlight w:val="red"/>
         </w:rPr>
+        <w:t xml:space="preserve">In this situation, you can add </w:t>
+      </w:r>
+      <w:r>
+        <w:rPr>
+          <w:rFonts w:ascii="Consolas" w:eastAsia="Times New Roman" w:hAnsi="Consolas" w:cs="Consolas"/>
+          <w:color w:val="242729"/>
+          <w:sz w:val="20"/>
+          <w:szCs w:val="20"/>
+          <w:highlight w:val="red"/>
+          <w:shd w:val="clear" w:color="auto" w:fill="EFF0F1"/>
+        </w:rPr>
+        <w:t>tail -f /</w:t>
+      </w:r>
+      <w:proofErr w:type="spellStart"/>
+      <w:r>
+        <w:rPr>
+          <w:rFonts w:ascii="Consolas" w:eastAsia="Times New Roman" w:hAnsi="Consolas" w:cs="Consolas"/>
+          <w:color w:val="242729"/>
+          <w:sz w:val="20"/>
+          <w:szCs w:val="20"/>
+          <w:highlight w:val="red"/>
+          <w:shd w:val="clear" w:color="auto" w:fill="EFF0F1"/>
+        </w:rPr>
+        <w:t>dev</w:t>
+      </w:r>
+      <w:proofErr w:type="spellEnd"/>
+      <w:r>
+        <w:rPr>
+          <w:rFonts w:ascii="Consolas" w:eastAsia="Times New Roman" w:hAnsi="Consolas" w:cs="Consolas"/>
+          <w:color w:val="242729"/>
+          <w:sz w:val="20"/>
+          <w:szCs w:val="20"/>
+          <w:highlight w:val="red"/>
+          <w:shd w:val="clear" w:color="auto" w:fill="EFF0F1"/>
+        </w:rPr>
+        <w:t>/null</w:t>
+      </w:r>
+      <w:r>
+        <w:rPr>
+          <w:rFonts w:ascii="Arial" w:eastAsia="Times New Roman" w:hAnsi="Arial" w:cs="Arial"/>
+          <w:color w:val="242729"/>
+          <w:sz w:val="23"/>
+          <w:szCs w:val="23"/>
+          <w:highlight w:val="red"/>
+        </w:rPr>
+        <w:t xml:space="preserve"> to your command.</w:t>
+      </w:r>
+      <w:r>
+        <w:rPr>
+          <w:rFonts w:ascii="Arial" w:eastAsia="Times New Roman" w:hAnsi="Arial" w:cs="Arial"/>
+          <w:color w:val="242729"/>
+          <w:sz w:val="23"/>
+          <w:szCs w:val="23"/>
+          <w:highlight w:val="red"/>
+        </w:rPr>
         <w:br/>
-        <w:t>By doing this, even if your main command runs in the background, your container doesn’t stop because tail is keep running in the foreground.</w:t>
+        <w:t xml:space="preserve">By doing this, even if </w:t>
+      </w:r>
+      <w:proofErr w:type="gramStart"/>
+      <w:r>
+        <w:rPr>
+          <w:rFonts w:ascii="Arial" w:eastAsia="Times New Roman" w:hAnsi="Arial" w:cs="Arial"/>
+          <w:color w:val="242729"/>
+          <w:sz w:val="23"/>
+          <w:szCs w:val="23"/>
+          <w:highlight w:val="red"/>
+        </w:rPr>
+        <w:t>your</w:t>
+      </w:r>
+      <w:proofErr w:type="gramEnd"/>
+      <w:r>
+        <w:rPr>
+          <w:rFonts w:ascii="Arial" w:eastAsia="Times New Roman" w:hAnsi="Arial" w:cs="Arial"/>
+          <w:color w:val="242729"/>
+          <w:sz w:val="23"/>
+          <w:szCs w:val="23"/>
+          <w:highlight w:val="red"/>
+        </w:rPr>
+        <w:t xml:space="preserve"> main command runs in the background, your container doesn’t stop because tail is keep running in the foreground.</w:t>
       </w:r>
     </w:p>
     <w:p>
@@ -3511,8 +4368,50 @@
       </w:r>
     </w:p>
     <w:p>
-      <w:r>
-        <w:t>From linux:</w:t>
+      <w:pPr>
+        <w:rPr>
+          <w:b/>
+          <w:color w:val="242729"/>
+          <w:shd w:val="clear" w:color="auto" w:fill="EFF0F1"/>
+        </w:rPr>
+      </w:pPr>
+      <w:r>
+        <w:rPr>
+          <w:b/>
+          <w:color w:val="242729"/>
+          <w:shd w:val="clear" w:color="auto" w:fill="EFF0F1"/>
+        </w:rPr>
+        <w:t>Enable Curl:</w:t>
+      </w:r>
+    </w:p>
+    <w:p>
+      <w:pPr>
+        <w:rPr>
+          <w:b/>
+          <w:color w:val="242729"/>
+          <w:shd w:val="clear" w:color="auto" w:fill="EFF0F1"/>
+        </w:rPr>
+      </w:pPr>
+      <w:r>
+        <w:rPr>
+          <w:b/>
+          <w:color w:val="242729"/>
+          <w:shd w:val="clear" w:color="auto" w:fill="EFF0F1"/>
+        </w:rPr>
+        <w:tab/>
+      </w:r>
+    </w:p>
+    <w:p>
+      <w:r>
+        <w:t xml:space="preserve">From </w:t>
+      </w:r>
+      <w:proofErr w:type="spellStart"/>
+      <w:r>
+        <w:t>linux</w:t>
+      </w:r>
+      <w:proofErr w:type="spellEnd"/>
+      <w:r>
+        <w:t>:</w:t>
       </w:r>
     </w:p>
     <w:p>
@@ -3524,8 +4423,58 @@
           <w:rPr>
             <w:rStyle w:val="Hyperlink"/>
           </w:rPr>
-          <w:t>http://&lt;Docker Image IP Address&gt;:&lt;Docker Image Port&gt;/svc/v1/directoryinfo/getDirectoryInfo/?directory=/tmp</w:t>
+          <w:t>http://&lt;Docker Image IP Address&gt;:&lt;</w:t>
         </w:r>
+        <w:proofErr w:type="spellStart"/>
+        <w:r>
+          <w:rPr>
+            <w:rStyle w:val="Hyperlink"/>
+          </w:rPr>
+          <w:t>Docker</w:t>
+        </w:r>
+        <w:proofErr w:type="spellEnd"/>
+        <w:r>
+          <w:rPr>
+            <w:rStyle w:val="Hyperlink"/>
+          </w:rPr>
+          <w:t xml:space="preserve"> Image Port&gt;/svc/v1/</w:t>
+        </w:r>
+        <w:proofErr w:type="spellStart"/>
+        <w:r>
+          <w:rPr>
+            <w:rStyle w:val="Hyperlink"/>
+          </w:rPr>
+          <w:t>directoryinfo</w:t>
+        </w:r>
+        <w:proofErr w:type="spellEnd"/>
+        <w:r>
+          <w:rPr>
+            <w:rStyle w:val="Hyperlink"/>
+          </w:rPr>
+          <w:t>/</w:t>
+        </w:r>
+        <w:proofErr w:type="spellStart"/>
+        <w:r>
+          <w:rPr>
+            <w:rStyle w:val="Hyperlink"/>
+          </w:rPr>
+          <w:t>getDirectoryInfo</w:t>
+        </w:r>
+        <w:proofErr w:type="spellEnd"/>
+        <w:r>
+          <w:rPr>
+            <w:rStyle w:val="Hyperlink"/>
+          </w:rPr>
+          <w:t>/?directory=/</w:t>
+        </w:r>
+        <w:proofErr w:type="spellStart"/>
+        <w:r>
+          <w:rPr>
+            <w:rStyle w:val="Hyperlink"/>
+          </w:rPr>
+          <w:t>tmp</w:t>
+        </w:r>
+        <w:proofErr w:type="spellEnd"/>
       </w:hyperlink>
     </w:p>
     <w:p>
@@ -3561,8 +4510,58 @@
           <w:rPr>
             <w:rStyle w:val="Hyperlink"/>
           </w:rPr>
-          <w:t>http://&lt;Docker Image IP Address&gt;:&lt;Docker Image Port&gt;/svc/v1/directoryinfo/getDirectoryInfo/?directory=/tmp</w:t>
+          <w:t>http://&lt;Docker Image IP Address&gt;:&lt;</w:t>
         </w:r>
+        <w:proofErr w:type="spellStart"/>
+        <w:r>
+          <w:rPr>
+            <w:rStyle w:val="Hyperlink"/>
+          </w:rPr>
+          <w:t>Docker</w:t>
+        </w:r>
+        <w:proofErr w:type="spellEnd"/>
+        <w:r>
+          <w:rPr>
+            <w:rStyle w:val="Hyperlink"/>
+          </w:rPr>
+          <w:t xml:space="preserve"> Image Port&gt;/svc/v1/</w:t>
+        </w:r>
+        <w:proofErr w:type="spellStart"/>
+        <w:r>
+          <w:rPr>
+            <w:rStyle w:val="Hyperlink"/>
+          </w:rPr>
+          <w:t>directoryinfo</w:t>
+        </w:r>
+        <w:proofErr w:type="spellEnd"/>
+        <w:r>
+          <w:rPr>
+            <w:rStyle w:val="Hyperlink"/>
+          </w:rPr>
+          <w:t>/</w:t>
+        </w:r>
+        <w:proofErr w:type="spellStart"/>
+        <w:r>
+          <w:rPr>
+            <w:rStyle w:val="Hyperlink"/>
+          </w:rPr>
+          <w:t>getDirectoryInfo</w:t>
+        </w:r>
+        <w:proofErr w:type="spellEnd"/>
+        <w:r>
+          <w:rPr>
+            <w:rStyle w:val="Hyperlink"/>
+          </w:rPr>
+          <w:t>/?directory=/</w:t>
+        </w:r>
+        <w:proofErr w:type="spellStart"/>
+        <w:r>
+          <w:rPr>
+            <w:rStyle w:val="Hyperlink"/>
+          </w:rPr>
+          <w:t>tmp</w:t>
+        </w:r>
+        <w:proofErr w:type="spellEnd"/>
       </w:hyperlink>
     </w:p>
     <w:p/>
@@ -3582,7 +4581,15 @@
         </w:numPr>
       </w:pPr>
       <w:r>
-        <w:t>Enable wget if not enable/installed:</w:t>
+        <w:t xml:space="preserve">Enable </w:t>
+      </w:r>
+      <w:proofErr w:type="spellStart"/>
+      <w:r>
+        <w:t>wget</w:t>
+      </w:r>
+      <w:proofErr w:type="spellEnd"/>
+      <w:r>
+        <w:t xml:space="preserve"> if not enable/installed:</w:t>
       </w:r>
     </w:p>
     <w:p>
@@ -3594,7 +4601,15 @@
         </w:numPr>
       </w:pPr>
       <w:r>
-        <w:t>yum install wget -y</w:t>
+        <w:t xml:space="preserve">yum install </w:t>
+      </w:r>
+      <w:proofErr w:type="spellStart"/>
+      <w:r>
+        <w:t>wget</w:t>
+      </w:r>
+      <w:proofErr w:type="spellEnd"/>
+      <w:r>
+        <w:t xml:space="preserve"> -y</w:t>
       </w:r>
     </w:p>
     <w:p>
@@ -3606,7 +4621,36 @@
         </w:numPr>
       </w:pPr>
       <w:r>
-        <w:t>Install JDK 1.8:</w:t>
+        <w:t>Install JDK 1.8</w:t>
+      </w:r>
+      <w:r>
+        <w:t xml:space="preserve"> (</w:t>
+      </w:r>
+      <w:r>
+        <w:rPr>
+          <w:b/>
+        </w:rPr>
+        <w:t>This should only be done if Maven/</w:t>
+      </w:r>
+      <w:proofErr w:type="spellStart"/>
+      <w:r>
+        <w:rPr>
+          <w:b/>
+        </w:rPr>
+        <w:t>mvn</w:t>
+      </w:r>
+      <w:proofErr w:type="spellEnd"/>
+      <w:r>
+        <w:rPr>
+          <w:b/>
+        </w:rPr>
+        <w:t xml:space="preserve"> cannot run because JDK 1.8 is missing</w:t>
+      </w:r>
+      <w:r>
+        <w:t>)</w:t>
+      </w:r>
+      <w:r>
+        <w:t>:</w:t>
       </w:r>
     </w:p>
     <w:p>
@@ -3617,11 +4661,19 @@
           <w:numId w:val="5"/>
         </w:numPr>
       </w:pPr>
+      <w:proofErr w:type="spellStart"/>
       <w:r>
         <w:rPr>
           <w:color w:val="272727"/>
         </w:rPr>
-        <w:t>mkdir /opt/java &amp;&amp; cd /opt/java</w:t>
+        <w:t>mkdir</w:t>
+      </w:r>
+      <w:proofErr w:type="spellEnd"/>
+      <w:r>
+        <w:rPr>
+          <w:color w:val="272727"/>
+        </w:rPr>
+        <w:t xml:space="preserve"> /opt/java &amp;&amp; cd /opt/java</w:t>
       </w:r>
     </w:p>
     <w:p>
@@ -3685,6 +4737,8 @@
         </w:rPr>
         <w:t xml:space="preserve"> Systems</w:t>
       </w:r>
+      <w:bookmarkStart w:id="0" w:name="_GoBack"/>
+      <w:bookmarkEnd w:id="0"/>
     </w:p>
     <w:p>
       <w:pPr>
@@ -3764,6 +4818,7 @@
           <w:szCs w:val="20"/>
         </w:rPr>
       </w:pPr>
+      <w:proofErr w:type="spellStart"/>
       <w:r>
         <w:rPr>
           <w:rFonts w:ascii="Courier New" w:eastAsia="Times New Roman" w:hAnsi="Courier New" w:cs="Courier New"/>
@@ -3771,7 +4826,57 @@
           <w:sz w:val="20"/>
           <w:szCs w:val="20"/>
         </w:rPr>
-        <w:t>wget --no-cookies --no-check-certificate --header "Cookie: gpw_e24=http%3A%2F%2Fwww.oracle.com%2F; oraclelicense=accept-securebackup-cookie" "http://download.oracle.com/otn-pub/java/jdk/8u45-b14/jdk-8u45-linux-i586.tar.gz"</w:t>
+        <w:t>wget</w:t>
+      </w:r>
+      <w:proofErr w:type="spellEnd"/>
+      <w:r>
+        <w:rPr>
+          <w:rFonts w:ascii="Courier New" w:eastAsia="Times New Roman" w:hAnsi="Courier New" w:cs="Courier New"/>
+          <w:color w:val="272727"/>
+          <w:sz w:val="20"/>
+          <w:szCs w:val="20"/>
+        </w:rPr>
+        <w:t xml:space="preserve"> --no-cookies --no-check-certificate --header "Cookie: gpw_e24=http%3A%2F%2Fwww.oracle.com%2F; </w:t>
+      </w:r>
+      <w:proofErr w:type="spellStart"/>
+      <w:r>
+        <w:rPr>
+          <w:rFonts w:ascii="Courier New" w:eastAsia="Times New Roman" w:hAnsi="Courier New" w:cs="Courier New"/>
+          <w:color w:val="272727"/>
+          <w:sz w:val="20"/>
+          <w:szCs w:val="20"/>
+        </w:rPr>
+        <w:t>oraclelicense</w:t>
+      </w:r>
+      <w:proofErr w:type="spellEnd"/>
+      <w:r>
+        <w:rPr>
+          <w:rFonts w:ascii="Courier New" w:eastAsia="Times New Roman" w:hAnsi="Courier New" w:cs="Courier New"/>
+          <w:color w:val="272727"/>
+          <w:sz w:val="20"/>
+          <w:szCs w:val="20"/>
+        </w:rPr>
+        <w:t>=accept-</w:t>
+      </w:r>
+      <w:proofErr w:type="spellStart"/>
+      <w:r>
+        <w:rPr>
+          <w:rFonts w:ascii="Courier New" w:eastAsia="Times New Roman" w:hAnsi="Courier New" w:cs="Courier New"/>
+          <w:color w:val="272727"/>
+          <w:sz w:val="20"/>
+          <w:szCs w:val="20"/>
+        </w:rPr>
+        <w:t>securebackup</w:t>
+      </w:r>
+      <w:proofErr w:type="spellEnd"/>
+      <w:r>
+        <w:rPr>
+          <w:rFonts w:ascii="Courier New" w:eastAsia="Times New Roman" w:hAnsi="Courier New" w:cs="Courier New"/>
+          <w:color w:val="272727"/>
+          <w:sz w:val="20"/>
+          <w:szCs w:val="20"/>
+        </w:rPr>
+        <w:t>-cookie" "http://download.oracle.com/otn-pub/java/jdk/8u45-b14/jdk-8u45-linux-i586.tar.gz"</w:t>
       </w:r>
     </w:p>
     <w:p>
@@ -3914,6 +5019,7 @@
           <w:szCs w:val="20"/>
         </w:rPr>
       </w:pPr>
+      <w:proofErr w:type="spellStart"/>
       <w:r>
         <w:rPr>
           <w:rFonts w:ascii="Courier New" w:eastAsia="Times New Roman" w:hAnsi="Courier New" w:cs="Courier New"/>
@@ -3921,7 +5027,57 @@
           <w:sz w:val="20"/>
           <w:szCs w:val="20"/>
         </w:rPr>
-        <w:t xml:space="preserve">wget --no-cookies --no-check-certificate --header "Cookie: gpw_e24=http%3A%2F%2Fwww.oracle.com%2F; oraclelicense=accept-securebackup-cookie" </w:t>
+        <w:t>wget</w:t>
+      </w:r>
+      <w:proofErr w:type="spellEnd"/>
+      <w:r>
+        <w:rPr>
+          <w:rFonts w:ascii="Courier New" w:eastAsia="Times New Roman" w:hAnsi="Courier New" w:cs="Courier New"/>
+          <w:color w:val="272727"/>
+          <w:sz w:val="20"/>
+          <w:szCs w:val="20"/>
+        </w:rPr>
+        <w:t xml:space="preserve"> --no-cookies --no-check-certificate --header "Cookie: gpw_e24=http%3A%2F%2Fwww.oracle.com%2F; </w:t>
+      </w:r>
+      <w:proofErr w:type="spellStart"/>
+      <w:r>
+        <w:rPr>
+          <w:rFonts w:ascii="Courier New" w:eastAsia="Times New Roman" w:hAnsi="Courier New" w:cs="Courier New"/>
+          <w:color w:val="272727"/>
+          <w:sz w:val="20"/>
+          <w:szCs w:val="20"/>
+        </w:rPr>
+        <w:t>oraclelicense</w:t>
+      </w:r>
+      <w:proofErr w:type="spellEnd"/>
+      <w:r>
+        <w:rPr>
+          <w:rFonts w:ascii="Courier New" w:eastAsia="Times New Roman" w:hAnsi="Courier New" w:cs="Courier New"/>
+          <w:color w:val="272727"/>
+          <w:sz w:val="20"/>
+          <w:szCs w:val="20"/>
+        </w:rPr>
+        <w:t>=accept-</w:t>
+      </w:r>
+      <w:proofErr w:type="spellStart"/>
+      <w:r>
+        <w:rPr>
+          <w:rFonts w:ascii="Courier New" w:eastAsia="Times New Roman" w:hAnsi="Courier New" w:cs="Courier New"/>
+          <w:color w:val="272727"/>
+          <w:sz w:val="20"/>
+          <w:szCs w:val="20"/>
+        </w:rPr>
+        <w:t>securebackup</w:t>
+      </w:r>
+      <w:proofErr w:type="spellEnd"/>
+      <w:r>
+        <w:rPr>
+          <w:rFonts w:ascii="Courier New" w:eastAsia="Times New Roman" w:hAnsi="Courier New" w:cs="Courier New"/>
+          <w:color w:val="272727"/>
+          <w:sz w:val="20"/>
+          <w:szCs w:val="20"/>
+        </w:rPr>
+        <w:t xml:space="preserve">-cookie" </w:t>
       </w:r>
       <w:hyperlink r:id="rId16" w:history="1">
         <w:r>
@@ -3976,7 +5132,28 @@
           <w:sz w:val="20"/>
           <w:szCs w:val="20"/>
         </w:rPr>
-        <w:t>Once file has been downloaded, you may extract the tarball u</w:t>
+        <w:lastRenderedPageBreak/>
+        <w:t xml:space="preserve">Once file has been downloaded, you may extract the </w:t>
+      </w:r>
+      <w:proofErr w:type="spellStart"/>
+      <w:r>
+        <w:rPr>
+          <w:rFonts w:ascii="Courier New" w:eastAsia="Times New Roman" w:hAnsi="Courier New" w:cs="Courier New"/>
+          <w:color w:val="272727"/>
+          <w:sz w:val="20"/>
+          <w:szCs w:val="20"/>
+        </w:rPr>
+        <w:t>tarball</w:t>
+      </w:r>
+      <w:proofErr w:type="spellEnd"/>
+      <w:r>
+        <w:rPr>
+          <w:rFonts w:ascii="Courier New" w:eastAsia="Times New Roman" w:hAnsi="Courier New" w:cs="Courier New"/>
+          <w:color w:val="272727"/>
+          <w:sz w:val="20"/>
+          <w:szCs w:val="20"/>
+        </w:rPr>
+        <w:t xml:space="preserve"> u</w:t>
       </w:r>
       <w:r>
         <w:rPr>
@@ -4029,8 +5206,27 @@
           <w:sz w:val="20"/>
           <w:szCs w:val="20"/>
         </w:rPr>
-        <w:lastRenderedPageBreak/>
-        <w:t># tar -zxvf jdk-8u45-linux-i586.tar.gz</w:t>
+        <w:t># tar -</w:t>
+      </w:r>
+      <w:proofErr w:type="spellStart"/>
+      <w:r>
+        <w:rPr>
+          <w:rFonts w:ascii="Courier New" w:eastAsia="Times New Roman" w:hAnsi="Courier New" w:cs="Courier New"/>
+          <w:color w:val="272727"/>
+          <w:sz w:val="20"/>
+          <w:szCs w:val="20"/>
+        </w:rPr>
+        <w:t>zxvf</w:t>
+      </w:r>
+      <w:proofErr w:type="spellEnd"/>
+      <w:r>
+        <w:rPr>
+          <w:rFonts w:ascii="Courier New" w:eastAsia="Times New Roman" w:hAnsi="Courier New" w:cs="Courier New"/>
+          <w:color w:val="272727"/>
+          <w:sz w:val="20"/>
+          <w:szCs w:val="20"/>
+        </w:rPr>
+        <w:t xml:space="preserve"> jdk-8u45-linux-i586.tar.gz</w:t>
       </w:r>
       <w:r>
         <w:rPr>
@@ -4093,7 +5289,27 @@
           <w:sz w:val="20"/>
           <w:szCs w:val="20"/>
         </w:rPr>
-        <w:t># tar -zxvf jdk-8u45-linux-x64.tar.gz</w:t>
+        <w:t># tar -</w:t>
+      </w:r>
+      <w:proofErr w:type="spellStart"/>
+      <w:r>
+        <w:rPr>
+          <w:rFonts w:ascii="Courier New" w:eastAsia="Times New Roman" w:hAnsi="Courier New" w:cs="Courier New"/>
+          <w:color w:val="272727"/>
+          <w:sz w:val="20"/>
+          <w:szCs w:val="20"/>
+        </w:rPr>
+        <w:t>zxvf</w:t>
+      </w:r>
+      <w:proofErr w:type="spellEnd"/>
+      <w:r>
+        <w:rPr>
+          <w:rFonts w:ascii="Courier New" w:eastAsia="Times New Roman" w:hAnsi="Courier New" w:cs="Courier New"/>
+          <w:color w:val="272727"/>
+          <w:sz w:val="20"/>
+          <w:szCs w:val="20"/>
+        </w:rPr>
+        <w:t xml:space="preserve"> jdk-8u45-linux-x64.tar.gz</w:t>
       </w:r>
       <w:r>
         <w:rPr>
@@ -4156,7 +5372,27 @@
           <w:sz w:val="20"/>
           <w:szCs w:val="20"/>
         </w:rPr>
-        <w:t>Next, move to the extracted directory and use command update-alternatives to tell system where java and its executables are installed.</w:t>
+        <w:t xml:space="preserve">Next, move to the extracted directory and use command update-alternatives to tell system where java and its </w:t>
+      </w:r>
+      <w:proofErr w:type="spellStart"/>
+      <w:r>
+        <w:rPr>
+          <w:rFonts w:ascii="Courier New" w:eastAsia="Times New Roman" w:hAnsi="Courier New" w:cs="Courier New"/>
+          <w:color w:val="272727"/>
+          <w:sz w:val="20"/>
+          <w:szCs w:val="20"/>
+        </w:rPr>
+        <w:t>executables</w:t>
+      </w:r>
+      <w:proofErr w:type="spellEnd"/>
+      <w:r>
+        <w:rPr>
+          <w:rFonts w:ascii="Courier New" w:eastAsia="Times New Roman" w:hAnsi="Courier New" w:cs="Courier New"/>
+          <w:color w:val="272727"/>
+          <w:sz w:val="20"/>
+          <w:szCs w:val="20"/>
+        </w:rPr>
+        <w:t xml:space="preserve"> are installed.</w:t>
       </w:r>
     </w:p>
     <w:p>
@@ -4244,7 +5480,27 @@
           <w:sz w:val="20"/>
           <w:szCs w:val="20"/>
         </w:rPr>
-        <w:t xml:space="preserve"># update-alternatives --install /usr/bin/java java /opt/java/jdk1.8.0_45/bin/java 100  </w:t>
+        <w:t># update-alternatives --install /</w:t>
+      </w:r>
+      <w:proofErr w:type="spellStart"/>
+      <w:r>
+        <w:rPr>
+          <w:rFonts w:ascii="Courier New" w:eastAsia="Times New Roman" w:hAnsi="Courier New" w:cs="Courier New"/>
+          <w:color w:val="272727"/>
+          <w:sz w:val="20"/>
+          <w:szCs w:val="20"/>
+        </w:rPr>
+        <w:t>usr</w:t>
+      </w:r>
+      <w:proofErr w:type="spellEnd"/>
+      <w:r>
+        <w:rPr>
+          <w:rFonts w:ascii="Courier New" w:eastAsia="Times New Roman" w:hAnsi="Courier New" w:cs="Courier New"/>
+          <w:color w:val="272727"/>
+          <w:sz w:val="20"/>
+          <w:szCs w:val="20"/>
+        </w:rPr>
+        <w:t xml:space="preserve">/bin/java java /opt/java/jdk1.8.0_45/bin/java 100  </w:t>
       </w:r>
     </w:p>
     <w:p>
@@ -4288,7 +5544,27 @@
           <w:sz w:val="20"/>
           <w:szCs w:val="20"/>
         </w:rPr>
-        <w:t># update-alternatives --config java</w:t>
+        <w:t># update-alternatives --</w:t>
+      </w:r>
+      <w:proofErr w:type="spellStart"/>
+      <w:r>
+        <w:rPr>
+          <w:rFonts w:ascii="Courier New" w:eastAsia="Times New Roman" w:hAnsi="Courier New" w:cs="Courier New"/>
+          <w:color w:val="272727"/>
+          <w:sz w:val="20"/>
+          <w:szCs w:val="20"/>
+        </w:rPr>
+        <w:t>config</w:t>
+      </w:r>
+      <w:proofErr w:type="spellEnd"/>
+      <w:r>
+        <w:rPr>
+          <w:rFonts w:ascii="Courier New" w:eastAsia="Times New Roman" w:hAnsi="Courier New" w:cs="Courier New"/>
+          <w:color w:val="272727"/>
+          <w:sz w:val="20"/>
+          <w:szCs w:val="20"/>
+        </w:rPr>
+        <w:t xml:space="preserve"> java</w:t>
       </w:r>
     </w:p>
     <w:p>
@@ -4332,7 +5608,27 @@
           <w:sz w:val="20"/>
           <w:szCs w:val="20"/>
         </w:rPr>
-        <w:t>Tell system to update javac alternatives as:</w:t>
+        <w:t xml:space="preserve">Tell system to update </w:t>
+      </w:r>
+      <w:proofErr w:type="spellStart"/>
+      <w:r>
+        <w:rPr>
+          <w:rFonts w:ascii="Courier New" w:eastAsia="Times New Roman" w:hAnsi="Courier New" w:cs="Courier New"/>
+          <w:color w:val="272727"/>
+          <w:sz w:val="20"/>
+          <w:szCs w:val="20"/>
+        </w:rPr>
+        <w:t>javac</w:t>
+      </w:r>
+      <w:proofErr w:type="spellEnd"/>
+      <w:r>
+        <w:rPr>
+          <w:rFonts w:ascii="Courier New" w:eastAsia="Times New Roman" w:hAnsi="Courier New" w:cs="Courier New"/>
+          <w:color w:val="272727"/>
+          <w:sz w:val="20"/>
+          <w:szCs w:val="20"/>
+        </w:rPr>
+        <w:t xml:space="preserve"> alternatives as:</w:t>
       </w:r>
     </w:p>
     <w:p>
@@ -4376,7 +5672,87 @@
           <w:sz w:val="20"/>
           <w:szCs w:val="20"/>
         </w:rPr>
-        <w:t># update-alternatives --install /usr/bin/javac javac /opt/java/jdk1.8.0_45/bin/javac 100</w:t>
+        <w:t># update-alternatives --install /</w:t>
+      </w:r>
+      <w:proofErr w:type="spellStart"/>
+      <w:r>
+        <w:rPr>
+          <w:rFonts w:ascii="Courier New" w:eastAsia="Times New Roman" w:hAnsi="Courier New" w:cs="Courier New"/>
+          <w:color w:val="272727"/>
+          <w:sz w:val="20"/>
+          <w:szCs w:val="20"/>
+        </w:rPr>
+        <w:t>usr</w:t>
+      </w:r>
+      <w:proofErr w:type="spellEnd"/>
+      <w:r>
+        <w:rPr>
+          <w:rFonts w:ascii="Courier New" w:eastAsia="Times New Roman" w:hAnsi="Courier New" w:cs="Courier New"/>
+          <w:color w:val="272727"/>
+          <w:sz w:val="20"/>
+          <w:szCs w:val="20"/>
+        </w:rPr>
+        <w:t>/bin/</w:t>
+      </w:r>
+      <w:proofErr w:type="spellStart"/>
+      <w:r>
+        <w:rPr>
+          <w:rFonts w:ascii="Courier New" w:eastAsia="Times New Roman" w:hAnsi="Courier New" w:cs="Courier New"/>
+          <w:color w:val="272727"/>
+          <w:sz w:val="20"/>
+          <w:szCs w:val="20"/>
+        </w:rPr>
+        <w:t>javac</w:t>
+      </w:r>
+      <w:proofErr w:type="spellEnd"/>
+      <w:r>
+        <w:rPr>
+          <w:rFonts w:ascii="Courier New" w:eastAsia="Times New Roman" w:hAnsi="Courier New" w:cs="Courier New"/>
+          <w:color w:val="272727"/>
+          <w:sz w:val="20"/>
+          <w:szCs w:val="20"/>
+        </w:rPr>
+        <w:t xml:space="preserve"> </w:t>
+      </w:r>
+      <w:proofErr w:type="spellStart"/>
+      <w:r>
+        <w:rPr>
+          <w:rFonts w:ascii="Courier New" w:eastAsia="Times New Roman" w:hAnsi="Courier New" w:cs="Courier New"/>
+          <w:color w:val="272727"/>
+          <w:sz w:val="20"/>
+          <w:szCs w:val="20"/>
+        </w:rPr>
+        <w:t>javac</w:t>
+      </w:r>
+      <w:proofErr w:type="spellEnd"/>
+      <w:r>
+        <w:rPr>
+          <w:rFonts w:ascii="Courier New" w:eastAsia="Times New Roman" w:hAnsi="Courier New" w:cs="Courier New"/>
+          <w:color w:val="272727"/>
+          <w:sz w:val="20"/>
+          <w:szCs w:val="20"/>
+        </w:rPr>
+        <w:t xml:space="preserve"> /opt/java/jdk1.8.0_45/bin/</w:t>
+      </w:r>
+      <w:proofErr w:type="spellStart"/>
+      <w:r>
+        <w:rPr>
+          <w:rFonts w:ascii="Courier New" w:eastAsia="Times New Roman" w:hAnsi="Courier New" w:cs="Courier New"/>
+          <w:color w:val="272727"/>
+          <w:sz w:val="20"/>
+          <w:szCs w:val="20"/>
+        </w:rPr>
+        <w:t>javac</w:t>
+      </w:r>
+      <w:proofErr w:type="spellEnd"/>
+      <w:r>
+        <w:rPr>
+          <w:rFonts w:ascii="Courier New" w:eastAsia="Times New Roman" w:hAnsi="Courier New" w:cs="Courier New"/>
+          <w:color w:val="272727"/>
+          <w:sz w:val="20"/>
+          <w:szCs w:val="20"/>
+        </w:rPr>
+        <w:t xml:space="preserve"> 100</w:t>
       </w:r>
     </w:p>
     <w:p>
@@ -4420,8 +5796,39 @@
           <w:sz w:val="20"/>
           <w:szCs w:val="20"/>
         </w:rPr>
-        <w:t># update-alternatives --config javac</w:t>
-      </w:r>
+        <w:t># update-alternatives --</w:t>
+      </w:r>
+      <w:proofErr w:type="spellStart"/>
+      <w:r>
+        <w:rPr>
+          <w:rFonts w:ascii="Courier New" w:eastAsia="Times New Roman" w:hAnsi="Courier New" w:cs="Courier New"/>
+          <w:color w:val="272727"/>
+          <w:sz w:val="20"/>
+          <w:szCs w:val="20"/>
+        </w:rPr>
+        <w:t>config</w:t>
+      </w:r>
+      <w:proofErr w:type="spellEnd"/>
+      <w:r>
+        <w:rPr>
+          <w:rFonts w:ascii="Courier New" w:eastAsia="Times New Roman" w:hAnsi="Courier New" w:cs="Courier New"/>
+          <w:color w:val="272727"/>
+          <w:sz w:val="20"/>
+          <w:szCs w:val="20"/>
+        </w:rPr>
+        <w:t xml:space="preserve"> </w:t>
+      </w:r>
+      <w:proofErr w:type="spellStart"/>
+      <w:r>
+        <w:rPr>
+          <w:rFonts w:ascii="Courier New" w:eastAsia="Times New Roman" w:hAnsi="Courier New" w:cs="Courier New"/>
+          <w:color w:val="272727"/>
+          <w:sz w:val="20"/>
+          <w:szCs w:val="20"/>
+        </w:rPr>
+        <w:t>javac</w:t>
+      </w:r>
+      <w:proofErr w:type="spellEnd"/>
     </w:p>
     <w:p>
       <w:pPr>
@@ -4508,7 +5915,27 @@
           <w:sz w:val="20"/>
           <w:szCs w:val="20"/>
         </w:rPr>
-        <w:t># update-alternatives --install /usr/bin/jar jar /opt/java/jdk1.8.0_45/bin/jar 100</w:t>
+        <w:t># update-alternatives --install /</w:t>
+      </w:r>
+      <w:proofErr w:type="spellStart"/>
+      <w:r>
+        <w:rPr>
+          <w:rFonts w:ascii="Courier New" w:eastAsia="Times New Roman" w:hAnsi="Courier New" w:cs="Courier New"/>
+          <w:color w:val="272727"/>
+          <w:sz w:val="20"/>
+          <w:szCs w:val="20"/>
+        </w:rPr>
+        <w:t>usr</w:t>
+      </w:r>
+      <w:proofErr w:type="spellEnd"/>
+      <w:r>
+        <w:rPr>
+          <w:rFonts w:ascii="Courier New" w:eastAsia="Times New Roman" w:hAnsi="Courier New" w:cs="Courier New"/>
+          <w:color w:val="272727"/>
+          <w:sz w:val="20"/>
+          <w:szCs w:val="20"/>
+        </w:rPr>
+        <w:t>/bin/jar jar /opt/java/jdk1.8.0_45/bin/jar 100</w:t>
       </w:r>
     </w:p>
     <w:p>
@@ -4552,7 +5979,27 @@
           <w:sz w:val="20"/>
           <w:szCs w:val="20"/>
         </w:rPr>
-        <w:t># update-alternatives --config jar</w:t>
+        <w:t># update-alternatives --</w:t>
+      </w:r>
+      <w:proofErr w:type="spellStart"/>
+      <w:r>
+        <w:rPr>
+          <w:rFonts w:ascii="Courier New" w:eastAsia="Times New Roman" w:hAnsi="Courier New" w:cs="Courier New"/>
+          <w:color w:val="272727"/>
+          <w:sz w:val="20"/>
+          <w:szCs w:val="20"/>
+        </w:rPr>
+        <w:t>config</w:t>
+      </w:r>
+      <w:proofErr w:type="spellEnd"/>
+      <w:r>
+        <w:rPr>
+          <w:rFonts w:ascii="Courier New" w:eastAsia="Times New Roman" w:hAnsi="Courier New" w:cs="Courier New"/>
+          <w:color w:val="272727"/>
+          <w:sz w:val="20"/>
+          <w:szCs w:val="20"/>
+        </w:rPr>
+        <w:t xml:space="preserve"> jar</w:t>
       </w:r>
     </w:p>
     <w:p>
@@ -4591,13 +6038,15 @@
         </w:numPr>
       </w:pPr>
       <w:r>
-        <w:t># export</w:t>
-      </w:r>
-      <w:r>
-        <w:t xml:space="preserve"> JRE_HOME=/opt/java/jdk1.8.0</w:t>
-      </w:r>
-      <w:r>
-        <w:t xml:space="preserve">_45/jre </w:t>
+        <w:t># export JRE_HOME=/opt/java/jdk1.8.0_45/</w:t>
+      </w:r>
+      <w:proofErr w:type="spellStart"/>
+      <w:r>
+        <w:t>jre</w:t>
+      </w:r>
+      <w:proofErr w:type="spellEnd"/>
+      <w:r>
+        <w:t xml:space="preserve"> </w:t>
       </w:r>
       <w:r>
         <w:tab/>
@@ -4624,7 +6073,15 @@
         </w:numPr>
       </w:pPr>
       <w:r>
-        <w:t>Now You may verify the Java version again, to confirm.</w:t>
+        <w:t xml:space="preserve">Now </w:t>
+      </w:r>
+      <w:proofErr w:type="gramStart"/>
+      <w:r>
+        <w:t>You</w:t>
+      </w:r>
+      <w:proofErr w:type="gramEnd"/>
+      <w:r>
+        <w:t xml:space="preserve"> may verify the Java version again, to confirm.</w:t>
       </w:r>
     </w:p>
     <w:p>
@@ -4677,9 +6134,43 @@
           <w:numId w:val="5"/>
         </w:numPr>
       </w:pPr>
-      <w:r>
-        <w:t>wget http://repos.fedorapeople.org/repos/dchen/apache-maven/epel-apache-maven.repo -O /etc/yum.repos.d/epel-apache-maven.repo</w:t>
-      </w:r>
+      <w:proofErr w:type="spellStart"/>
+      <w:r>
+        <w:t>wget</w:t>
+      </w:r>
+      <w:proofErr w:type="spellEnd"/>
+      <w:r>
+        <w:t xml:space="preserve"> http://repos.fedorapeople.org/repos/dchen/apache-maven/epel-apache-maven.repo -O /</w:t>
+      </w:r>
+      <w:proofErr w:type="spellStart"/>
+      <w:r>
+        <w:t>etc</w:t>
+      </w:r>
+      <w:proofErr w:type="spellEnd"/>
+      <w:r>
+        <w:t>/</w:t>
+      </w:r>
+      <w:proofErr w:type="spellStart"/>
+      <w:r>
+        <w:t>yum.repos.d</w:t>
+      </w:r>
+      <w:proofErr w:type="spellEnd"/>
+      <w:r>
+        <w:t>/</w:t>
+      </w:r>
+      <w:proofErr w:type="spellStart"/>
+      <w:r>
+        <w:t>epel</w:t>
+      </w:r>
+      <w:proofErr w:type="spellEnd"/>
+      <w:r>
+        <w:t>-apache-</w:t>
+      </w:r>
+      <w:proofErr w:type="spellStart"/>
+      <w:r>
+        <w:t>maven.repo</w:t>
+      </w:r>
+      <w:proofErr w:type="spellEnd"/>
     </w:p>
     <w:p>
       <w:pPr>
@@ -4725,11 +6216,16 @@
           <w:numId w:val="5"/>
         </w:numPr>
       </w:pPr>
+      <w:proofErr w:type="spellStart"/>
       <w:r>
         <w:t>m</w:t>
       </w:r>
       <w:r>
-        <w:t xml:space="preserve">vn </w:t>
+        <w:t>vn</w:t>
+      </w:r>
+      <w:proofErr w:type="spellEnd"/>
+      <w:r>
+        <w:t xml:space="preserve"> </w:t>
       </w:r>
       <w:r>
         <w:t>–</w:t>
@@ -4747,7 +6243,15 @@
         </w:numPr>
       </w:pPr>
       <w:r>
-        <w:t>Install Docker:</w:t>
+        <w:t xml:space="preserve">Install </w:t>
+      </w:r>
+      <w:proofErr w:type="spellStart"/>
+      <w:r>
+        <w:t>Docker</w:t>
+      </w:r>
+      <w:proofErr w:type="spellEnd"/>
+      <w:r>
+        <w:t>:</w:t>
       </w:r>
     </w:p>
     <w:p>
@@ -4759,10 +6263,7 @@
         </w:numPr>
       </w:pPr>
       <w:r>
-        <w:t>U</w:t>
-      </w:r>
-      <w:r>
-        <w:t>pdate the package database:</w:t>
+        <w:t>Update the package database:</w:t>
       </w:r>
     </w:p>
     <w:p>
@@ -4773,8 +6274,14 @@
           <w:numId w:val="5"/>
         </w:numPr>
       </w:pPr>
-      <w:r>
-        <w:t>sudo yum check-update</w:t>
+      <w:proofErr w:type="spellStart"/>
+      <w:r>
+        <w:lastRenderedPageBreak/>
+        <w:t>sudo</w:t>
+      </w:r>
+      <w:proofErr w:type="spellEnd"/>
+      <w:r>
+        <w:t xml:space="preserve"> yum check-update</w:t>
       </w:r>
     </w:p>
     <w:p>
@@ -4786,10 +6293,23 @@
         </w:numPr>
       </w:pPr>
       <w:r>
-        <w:t>A</w:t>
-      </w:r>
-      <w:r>
-        <w:t>dd the official Docker repository, download the latest version of Docker, and install it:</w:t>
+        <w:t xml:space="preserve">Add the official </w:t>
+      </w:r>
+      <w:proofErr w:type="spellStart"/>
+      <w:r>
+        <w:t>Docker</w:t>
+      </w:r>
+      <w:proofErr w:type="spellEnd"/>
+      <w:r>
+        <w:t xml:space="preserve"> repository, download the latest version of </w:t>
+      </w:r>
+      <w:proofErr w:type="spellStart"/>
+      <w:r>
+        <w:t>Docker</w:t>
+      </w:r>
+      <w:proofErr w:type="spellEnd"/>
+      <w:r>
+        <w:t>, and install it:</w:t>
       </w:r>
     </w:p>
     <w:p>
@@ -4801,8 +6321,21 @@
         </w:numPr>
       </w:pPr>
       <w:r>
-        <w:t>curl -fsSL https://get.docker.com/ | sh</w:t>
-      </w:r>
+        <w:t>curl -</w:t>
+      </w:r>
+      <w:proofErr w:type="spellStart"/>
+      <w:r>
+        <w:t>fsSL</w:t>
+      </w:r>
+      <w:proofErr w:type="spellEnd"/>
+      <w:r>
+        <w:t xml:space="preserve"> https://get.docker.com/ | </w:t>
+      </w:r>
+      <w:proofErr w:type="spellStart"/>
+      <w:r>
+        <w:t>sh</w:t>
+      </w:r>
+      <w:proofErr w:type="spellEnd"/>
     </w:p>
     <w:p>
       <w:pPr>
@@ -4813,8 +6346,15 @@
         </w:numPr>
       </w:pPr>
       <w:r>
-        <w:lastRenderedPageBreak/>
-        <w:t>Start the docker service:</w:t>
+        <w:t xml:space="preserve">Start the </w:t>
+      </w:r>
+      <w:proofErr w:type="spellStart"/>
+      <w:r>
+        <w:t>docker</w:t>
+      </w:r>
+      <w:proofErr w:type="spellEnd"/>
+      <w:r>
+        <w:t xml:space="preserve"> service:</w:t>
       </w:r>
     </w:p>
     <w:p>
@@ -4825,8 +6365,21 @@
           <w:numId w:val="5"/>
         </w:numPr>
       </w:pPr>
-      <w:r>
-        <w:t>sudo service docker start</w:t>
+      <w:proofErr w:type="spellStart"/>
+      <w:r>
+        <w:t>sudo</w:t>
+      </w:r>
+      <w:proofErr w:type="spellEnd"/>
+      <w:r>
+        <w:t xml:space="preserve"> service </w:t>
+      </w:r>
+      <w:proofErr w:type="spellStart"/>
+      <w:r>
+        <w:t>docker</w:t>
+      </w:r>
+      <w:proofErr w:type="spellEnd"/>
+      <w:r>
+        <w:t xml:space="preserve"> start</w:t>
       </w:r>
     </w:p>
     <w:p>
@@ -4838,7 +6391,15 @@
         </w:numPr>
       </w:pPr>
       <w:r>
-        <w:t>After installation has completed, start the Docker daemon:</w:t>
+        <w:t xml:space="preserve">After installation has completed, start the </w:t>
+      </w:r>
+      <w:proofErr w:type="spellStart"/>
+      <w:r>
+        <w:t>Docker</w:t>
+      </w:r>
+      <w:proofErr w:type="spellEnd"/>
+      <w:r>
+        <w:t xml:space="preserve"> daemon:</w:t>
       </w:r>
     </w:p>
     <w:p>
@@ -4849,9 +6410,27 @@
           <w:numId w:val="5"/>
         </w:numPr>
       </w:pPr>
-      <w:r>
-        <w:t>sudo systemctl start docker</w:t>
-      </w:r>
+      <w:proofErr w:type="spellStart"/>
+      <w:r>
+        <w:t>sudo</w:t>
+      </w:r>
+      <w:proofErr w:type="spellEnd"/>
+      <w:r>
+        <w:t xml:space="preserve"> </w:t>
+      </w:r>
+      <w:proofErr w:type="spellStart"/>
+      <w:r>
+        <w:t>systemctl</w:t>
+      </w:r>
+      <w:proofErr w:type="spellEnd"/>
+      <w:r>
+        <w:t xml:space="preserve"> start </w:t>
+      </w:r>
+      <w:proofErr w:type="spellStart"/>
+      <w:r>
+        <w:t>docker</w:t>
+      </w:r>
+      <w:proofErr w:type="spellEnd"/>
     </w:p>
     <w:p>
       <w:pPr>
@@ -4873,9 +6452,27 @@
           <w:numId w:val="5"/>
         </w:numPr>
       </w:pPr>
-      <w:r>
-        <w:t>sudo systemctl status docker</w:t>
-      </w:r>
+      <w:proofErr w:type="spellStart"/>
+      <w:r>
+        <w:t>sudo</w:t>
+      </w:r>
+      <w:proofErr w:type="spellEnd"/>
+      <w:r>
+        <w:t xml:space="preserve"> </w:t>
+      </w:r>
+      <w:proofErr w:type="spellStart"/>
+      <w:r>
+        <w:t>systemctl</w:t>
+      </w:r>
+      <w:proofErr w:type="spellEnd"/>
+      <w:r>
+        <w:t xml:space="preserve"> status </w:t>
+      </w:r>
+      <w:proofErr w:type="spellStart"/>
+      <w:r>
+        <w:t>docker</w:t>
+      </w:r>
+      <w:proofErr w:type="spellEnd"/>
     </w:p>
     <w:p>
       <w:pPr>
@@ -4897,9 +6494,27 @@
           <w:numId w:val="5"/>
         </w:numPr>
       </w:pPr>
-      <w:r>
-        <w:t>sudo systemctl enable docker</w:t>
-      </w:r>
+      <w:proofErr w:type="spellStart"/>
+      <w:r>
+        <w:t>sudo</w:t>
+      </w:r>
+      <w:proofErr w:type="spellEnd"/>
+      <w:r>
+        <w:t xml:space="preserve"> </w:t>
+      </w:r>
+      <w:proofErr w:type="spellStart"/>
+      <w:r>
+        <w:t>systemctl</w:t>
+      </w:r>
+      <w:proofErr w:type="spellEnd"/>
+      <w:r>
+        <w:t xml:space="preserve"> enable </w:t>
+      </w:r>
+      <w:proofErr w:type="spellStart"/>
+      <w:r>
+        <w:t>docker</w:t>
+      </w:r>
+      <w:proofErr w:type="spellEnd"/>
     </w:p>
     <w:p>
       <w:pPr>
@@ -4922,7 +6537,15 @@
         </w:numPr>
       </w:pPr>
       <w:r>
-        <w:t>Install Git:</w:t>
+        <w:t xml:space="preserve">Install </w:t>
+      </w:r>
+      <w:proofErr w:type="spellStart"/>
+      <w:r>
+        <w:t>Git</w:t>
+      </w:r>
+      <w:proofErr w:type="spellEnd"/>
+      <w:r>
+        <w:t>:</w:t>
       </w:r>
     </w:p>
     <w:p>
@@ -4933,9 +6556,19 @@
           <w:numId w:val="5"/>
         </w:numPr>
       </w:pPr>
-      <w:r>
-        <w:t>sudo yum install git</w:t>
-      </w:r>
+      <w:proofErr w:type="spellStart"/>
+      <w:r>
+        <w:t>sudo</w:t>
+      </w:r>
+      <w:proofErr w:type="spellEnd"/>
+      <w:r>
+        <w:t xml:space="preserve"> yum install </w:t>
+      </w:r>
+      <w:proofErr w:type="spellStart"/>
+      <w:r>
+        <w:t>git</w:t>
+      </w:r>
+      <w:proofErr w:type="spellEnd"/>
     </w:p>
     <w:p>
       <w:pPr>
@@ -4969,9 +6602,19 @@
           <w:numId w:val="5"/>
         </w:numPr>
       </w:pPr>
-      <w:r>
-        <w:t>mkdir /sourcecode</w:t>
-      </w:r>
+      <w:proofErr w:type="spellStart"/>
+      <w:r>
+        <w:t>mkdir</w:t>
+      </w:r>
+      <w:proofErr w:type="spellEnd"/>
+      <w:r>
+        <w:t xml:space="preserve"> /</w:t>
+      </w:r>
+      <w:proofErr w:type="spellStart"/>
+      <w:r>
+        <w:t>sourcecode</w:t>
+      </w:r>
+      <w:proofErr w:type="spellEnd"/>
     </w:p>
     <w:p>
       <w:pPr>
@@ -4982,7 +6625,23 @@
         </w:numPr>
       </w:pPr>
       <w:r>
-        <w:t>go the the sourcecode directory:</w:t>
+        <w:t xml:space="preserve">go the </w:t>
+      </w:r>
+      <w:proofErr w:type="spellStart"/>
+      <w:r>
+        <w:t>the</w:t>
+      </w:r>
+      <w:proofErr w:type="spellEnd"/>
+      <w:r>
+        <w:t xml:space="preserve"> </w:t>
+      </w:r>
+      <w:proofErr w:type="spellStart"/>
+      <w:r>
+        <w:t>sourcecode</w:t>
+      </w:r>
+      <w:proofErr w:type="spellEnd"/>
+      <w:r>
+        <w:t xml:space="preserve"> directory:</w:t>
       </w:r>
     </w:p>
     <w:p>
@@ -4994,8 +6653,13 @@
         </w:numPr>
       </w:pPr>
       <w:r>
-        <w:t>cd /sourcecode</w:t>
-      </w:r>
+        <w:t>cd /</w:t>
+      </w:r>
+      <w:proofErr w:type="spellStart"/>
+      <w:r>
+        <w:t>sourcecode</w:t>
+      </w:r>
+      <w:proofErr w:type="spellEnd"/>
     </w:p>
     <w:p>
       <w:pPr>
@@ -5006,7 +6670,15 @@
         </w:numPr>
       </w:pPr>
       <w:r>
-        <w:t>pull the source code from git:</w:t>
+        <w:t xml:space="preserve">pull the source code from </w:t>
+      </w:r>
+      <w:proofErr w:type="spellStart"/>
+      <w:r>
+        <w:t>git</w:t>
+      </w:r>
+      <w:proofErr w:type="spellEnd"/>
+      <w:r>
+        <w:t>:</w:t>
       </w:r>
     </w:p>
     <w:p>
@@ -5017,8 +6689,13 @@
           <w:numId w:val="5"/>
         </w:numPr>
       </w:pPr>
-      <w:r>
-        <w:t xml:space="preserve">git clone </w:t>
+      <w:proofErr w:type="spellStart"/>
+      <w:r>
+        <w:t>git</w:t>
+      </w:r>
+      <w:proofErr w:type="spellEnd"/>
+      <w:r>
+        <w:t xml:space="preserve"> clone </w:t>
       </w:r>
       <w:hyperlink r:id="rId17" w:history="1">
         <w:r>
@@ -5062,13 +6739,15 @@
         </w:numPr>
       </w:pPr>
       <w:r>
-        <w:t xml:space="preserve">cd </w:t>
-      </w:r>
-      <w:r>
-        <w:t>/sourcecode/</w:t>
-      </w:r>
-      <w:r>
-        <w:t>directory-info-service/directory-info-service</w:t>
+        <w:t>cd /</w:t>
+      </w:r>
+      <w:proofErr w:type="spellStart"/>
+      <w:r>
+        <w:t>sourcecode</w:t>
+      </w:r>
+      <w:proofErr w:type="spellEnd"/>
+      <w:r>
+        <w:t>/directory-info-service/directory-info-service</w:t>
       </w:r>
     </w:p>
     <w:p>
@@ -5080,7 +6759,15 @@
         </w:numPr>
       </w:pPr>
       <w:r>
-        <w:t>Run: mvn clean</w:t>
+        <w:t xml:space="preserve">Run: </w:t>
+      </w:r>
+      <w:proofErr w:type="spellStart"/>
+      <w:r>
+        <w:t>mvn</w:t>
+      </w:r>
+      <w:proofErr w:type="spellEnd"/>
+      <w:r>
+        <w:t xml:space="preserve"> clean</w:t>
       </w:r>
     </w:p>
     <w:p>
@@ -5104,7 +6791,15 @@
         </w:numPr>
       </w:pPr>
       <w:r>
-        <w:t>Run: mvn install</w:t>
+        <w:t xml:space="preserve">Run: </w:t>
+      </w:r>
+      <w:proofErr w:type="spellStart"/>
+      <w:r>
+        <w:t>mvn</w:t>
+      </w:r>
+      <w:proofErr w:type="spellEnd"/>
+      <w:r>
+        <w:t xml:space="preserve"> install</w:t>
       </w:r>
     </w:p>
     <w:p>
@@ -5137,7 +6832,15 @@
         </w:numPr>
       </w:pPr>
       <w:r>
-        <w:t>Build and run the docker image:</w:t>
+        <w:t xml:space="preserve">Build and run the </w:t>
+      </w:r>
+      <w:proofErr w:type="spellStart"/>
+      <w:r>
+        <w:t>docker</w:t>
+      </w:r>
+      <w:proofErr w:type="spellEnd"/>
+      <w:r>
+        <w:t xml:space="preserve"> image:</w:t>
       </w:r>
     </w:p>
     <w:p>
@@ -5149,7 +6852,39 @@
         </w:numPr>
       </w:pPr>
       <w:r>
-        <w:t>Run: docker build -f &lt;Dockerfile name&gt; -t &lt;Docker image name (has to be lowercase)&gt; . (</w:t>
+        <w:t xml:space="preserve">Run: </w:t>
+      </w:r>
+      <w:proofErr w:type="spellStart"/>
+      <w:r>
+        <w:t>docker</w:t>
+      </w:r>
+      <w:proofErr w:type="spellEnd"/>
+      <w:r>
+        <w:t xml:space="preserve"> build -f &lt;</w:t>
+      </w:r>
+      <w:proofErr w:type="spellStart"/>
+      <w:r>
+        <w:t>Dockerfile</w:t>
+      </w:r>
+      <w:proofErr w:type="spellEnd"/>
+      <w:r>
+        <w:t xml:space="preserve"> name&gt; -t &lt;</w:t>
+      </w:r>
+      <w:proofErr w:type="spellStart"/>
+      <w:r>
+        <w:t>Docker</w:t>
+      </w:r>
+      <w:proofErr w:type="spellEnd"/>
+      <w:r>
+        <w:t xml:space="preserve"> image name (has to be lowercase)</w:t>
+      </w:r>
+      <w:proofErr w:type="gramStart"/>
+      <w:r>
+        <w:t>&gt; .</w:t>
+      </w:r>
+      <w:proofErr w:type="gramEnd"/>
+      <w:r>
+        <w:t xml:space="preserve"> (</w:t>
       </w:r>
       <w:r>
         <w:rPr>
@@ -5170,8 +6905,34 @@
         </w:numPr>
       </w:pPr>
       <w:r>
-        <w:t>Thus run: docker build -f Dockerfile -t directoryinfoservice .</w:t>
-      </w:r>
+        <w:t xml:space="preserve">Thus run: </w:t>
+      </w:r>
+      <w:proofErr w:type="spellStart"/>
+      <w:r>
+        <w:t>docker</w:t>
+      </w:r>
+      <w:proofErr w:type="spellEnd"/>
+      <w:r>
+        <w:t xml:space="preserve"> build -f </w:t>
+      </w:r>
+      <w:proofErr w:type="spellStart"/>
+      <w:r>
+        <w:t>Dockerfile</w:t>
+      </w:r>
+      <w:proofErr w:type="spellEnd"/>
+      <w:r>
+        <w:t xml:space="preserve"> -t </w:t>
+      </w:r>
+      <w:proofErr w:type="spellStart"/>
+      <w:proofErr w:type="gramStart"/>
+      <w:r>
+        <w:t>directoryinfoservice</w:t>
+      </w:r>
+      <w:proofErr w:type="spellEnd"/>
+      <w:r>
+        <w:t xml:space="preserve"> .</w:t>
+      </w:r>
+      <w:proofErr w:type="gramEnd"/>
     </w:p>
     <w:p>
       <w:pPr>
@@ -5182,7 +6943,15 @@
         </w:numPr>
       </w:pPr>
       <w:r>
-        <w:t>This builds the docker image</w:t>
+        <w:t xml:space="preserve">This builds the </w:t>
+      </w:r>
+      <w:proofErr w:type="spellStart"/>
+      <w:r>
+        <w:t>docker</w:t>
+      </w:r>
+      <w:proofErr w:type="spellEnd"/>
+      <w:r>
+        <w:t xml:space="preserve"> image</w:t>
       </w:r>
     </w:p>
     <w:p>
@@ -5194,7 +6963,15 @@
         </w:numPr>
       </w:pPr>
       <w:r>
-        <w:t>Run: docker images</w:t>
+        <w:t xml:space="preserve">Run: </w:t>
+      </w:r>
+      <w:proofErr w:type="spellStart"/>
+      <w:r>
+        <w:t>docker</w:t>
+      </w:r>
+      <w:proofErr w:type="spellEnd"/>
+      <w:r>
+        <w:t xml:space="preserve"> images</w:t>
       </w:r>
     </w:p>
     <w:p>
@@ -5206,7 +6983,15 @@
         </w:numPr>
       </w:pPr>
       <w:r>
-        <w:t>Gets a list of docker images</w:t>
+        <w:t xml:space="preserve">Gets a list of </w:t>
+      </w:r>
+      <w:proofErr w:type="spellStart"/>
+      <w:r>
+        <w:t>docker</w:t>
+      </w:r>
+      <w:proofErr w:type="spellEnd"/>
+      <w:r>
+        <w:t xml:space="preserve"> images</w:t>
       </w:r>
     </w:p>
     <w:p>
@@ -5218,7 +7003,15 @@
         </w:numPr>
       </w:pPr>
       <w:r>
-        <w:t>You should see the directoryinfoservice image in the list if it was successfully built</w:t>
+        <w:t xml:space="preserve">You should see the </w:t>
+      </w:r>
+      <w:proofErr w:type="spellStart"/>
+      <w:r>
+        <w:t>directoryinfoservice</w:t>
+      </w:r>
+      <w:proofErr w:type="spellEnd"/>
+      <w:r>
+        <w:t xml:space="preserve"> image in the list if it was successfully built</w:t>
       </w:r>
     </w:p>
     <w:p>
@@ -5230,7 +7023,37 @@
         </w:numPr>
       </w:pPr>
       <w:r>
-        <w:t>Run: docker run -p &lt;publish exposed port&gt; &lt;dockerimage&gt;</w:t>
+        <w:t xml:space="preserve">Run: </w:t>
+      </w:r>
+      <w:proofErr w:type="spellStart"/>
+      <w:r>
+        <w:t>docker</w:t>
+      </w:r>
+      <w:proofErr w:type="spellEnd"/>
+      <w:r>
+        <w:t xml:space="preserve"> run -p &lt;publish exposed port&gt;</w:t>
+      </w:r>
+      <w:r>
+        <w:t xml:space="preserve"> -</w:t>
+      </w:r>
+      <w:proofErr w:type="spellStart"/>
+      <w:r>
+        <w:t>i</w:t>
+      </w:r>
+      <w:proofErr w:type="spellEnd"/>
+      <w:r>
+        <w:t xml:space="preserve"> -t</w:t>
+      </w:r>
+      <w:r>
+        <w:t xml:space="preserve"> &lt;</w:t>
+      </w:r>
+      <w:proofErr w:type="spellStart"/>
+      <w:r>
+        <w:t>dockerimage</w:t>
+      </w:r>
+      <w:proofErr w:type="spellEnd"/>
+      <w:r>
+        <w:t>&gt;</w:t>
       </w:r>
     </w:p>
     <w:p>
@@ -5241,11 +7064,36 @@
           <w:numId w:val="5"/>
         </w:numPr>
       </w:pPr>
-      <w:bookmarkStart w:id="0" w:name="_GoBack"/>
-      <w:bookmarkEnd w:id="0"/>
-      <w:r>
-        <w:t>Thus Run: docker run -p 8080:8080 directoryinfoservice</w:t>
-      </w:r>
+      <w:r>
+        <w:t xml:space="preserve">Thus Run: </w:t>
+      </w:r>
+      <w:proofErr w:type="spellStart"/>
+      <w:r>
+        <w:t>docker</w:t>
+      </w:r>
+      <w:proofErr w:type="spellEnd"/>
+      <w:r>
+        <w:t xml:space="preserve"> run -p 8080:8080</w:t>
+      </w:r>
+      <w:r>
+        <w:t xml:space="preserve"> -</w:t>
+      </w:r>
+      <w:proofErr w:type="spellStart"/>
+      <w:r>
+        <w:t>i</w:t>
+      </w:r>
+      <w:proofErr w:type="spellEnd"/>
+      <w:r>
+        <w:t xml:space="preserve"> -t</w:t>
+      </w:r>
+      <w:r>
+        <w:t xml:space="preserve"> </w:t>
+      </w:r>
+      <w:proofErr w:type="spellStart"/>
+      <w:r>
+        <w:t>directoryinfoservice</w:t>
+      </w:r>
+      <w:proofErr w:type="spellEnd"/>
     </w:p>
     <w:p>
       <w:pPr>
@@ -5256,7 +7104,23 @@
         </w:numPr>
       </w:pPr>
       <w:r>
-        <w:t>This will run the docker image and expose port 8080 on the docker image as port 8080 to the “outside world”</w:t>
+        <w:t xml:space="preserve">This will run the </w:t>
+      </w:r>
+      <w:proofErr w:type="spellStart"/>
+      <w:r>
+        <w:t>docker</w:t>
+      </w:r>
+      <w:proofErr w:type="spellEnd"/>
+      <w:r>
+        <w:t xml:space="preserve"> image and expose port 8080 on the </w:t>
+      </w:r>
+      <w:proofErr w:type="spellStart"/>
+      <w:r>
+        <w:t>docker</w:t>
+      </w:r>
+      <w:proofErr w:type="spellEnd"/>
+      <w:r>
+        <w:t xml:space="preserve"> image as port 8080 to the “outside world”</w:t>
       </w:r>
     </w:p>
     <w:p>
@@ -5268,13 +7132,50 @@
         </w:numPr>
       </w:pPr>
       <w:r>
-        <w:t xml:space="preserve">Press Ctrl + </w:t>
-      </w:r>
-      <w:r>
-        <w:t>P +Ctrl + Q</w:t>
-      </w:r>
-      <w:r>
-        <w:t xml:space="preserve"> (to allow you to type and see the input)</w:t>
+        <w:lastRenderedPageBreak/>
+        <w:t>Press Ctrl + P +Ctrl + Q (to allow you to type and see the input</w:t>
+      </w:r>
+      <w:r>
+        <w:t xml:space="preserve"> if it is still attached to the </w:t>
+      </w:r>
+      <w:proofErr w:type="spellStart"/>
+      <w:r>
+        <w:t>docker</w:t>
+      </w:r>
+      <w:proofErr w:type="spellEnd"/>
+      <w:r>
+        <w:t xml:space="preserve"> container</w:t>
+      </w:r>
+      <w:r>
+        <w:t>)</w:t>
+      </w:r>
+    </w:p>
+    <w:p>
+      <w:pPr>
+        <w:pStyle w:val="ListParagraph"/>
+        <w:numPr>
+          <w:ilvl w:val="0"/>
+          <w:numId w:val="5"/>
+        </w:numPr>
+      </w:pPr>
+      <w:r>
+        <w:t xml:space="preserve">Test the </w:t>
+      </w:r>
+      <w:proofErr w:type="spellStart"/>
+      <w:r>
+        <w:t>directoryinfoservice</w:t>
+      </w:r>
+      <w:proofErr w:type="spellEnd"/>
+      <w:r>
+        <w:t xml:space="preserve"> running in the </w:t>
+      </w:r>
+      <w:proofErr w:type="spellStart"/>
+      <w:r>
+        <w:t>docker</w:t>
+      </w:r>
+      <w:proofErr w:type="spellEnd"/>
+      <w:r>
+        <w:t xml:space="preserve"> container:</w:t>
       </w:r>
     </w:p>
     <w:p>
@@ -5286,7 +7187,23 @@
         </w:numPr>
       </w:pPr>
       <w:r>
-        <w:t>Run: docker-machine ls</w:t>
+        <w:t xml:space="preserve">Get the </w:t>
+      </w:r>
+      <w:proofErr w:type="spellStart"/>
+      <w:r>
+        <w:t>ip</w:t>
+      </w:r>
+      <w:proofErr w:type="spellEnd"/>
+      <w:r>
+        <w:t xml:space="preserve"> address of the </w:t>
+      </w:r>
+      <w:proofErr w:type="spellStart"/>
+      <w:r>
+        <w:t>docker</w:t>
+      </w:r>
+      <w:proofErr w:type="spellEnd"/>
+      <w:r>
+        <w:t xml:space="preserve"> container:</w:t>
       </w:r>
     </w:p>
     <w:p>
@@ -5298,17 +7215,293 @@
         </w:numPr>
       </w:pPr>
       <w:r>
-        <w:t>This will give you the IP address of the docker machine (192.168.99.100:2376 on my machine)</w:t>
-      </w:r>
-    </w:p>
-    <w:p>
-      <w:pPr>
-        <w:pStyle w:val="ListParagraph"/>
-        <w:numPr>
-          <w:ilvl w:val="0"/>
+        <w:t xml:space="preserve">Run: </w:t>
+      </w:r>
+      <w:proofErr w:type="spellStart"/>
+      <w:r>
+        <w:t>docker</w:t>
+      </w:r>
+      <w:proofErr w:type="spellEnd"/>
+      <w:r>
+        <w:t xml:space="preserve"> </w:t>
+      </w:r>
+      <w:proofErr w:type="spellStart"/>
+      <w:r>
+        <w:t>ps</w:t>
+      </w:r>
+      <w:proofErr w:type="spellEnd"/>
+    </w:p>
+    <w:p>
+      <w:pPr>
+        <w:pStyle w:val="ListParagraph"/>
+        <w:numPr>
+          <w:ilvl w:val="3"/>
           <w:numId w:val="5"/>
         </w:numPr>
       </w:pPr>
+      <w:r>
+        <w:t xml:space="preserve">This will show a list of </w:t>
+      </w:r>
+      <w:proofErr w:type="spellStart"/>
+      <w:r>
+        <w:t>docker</w:t>
+      </w:r>
+      <w:proofErr w:type="spellEnd"/>
+      <w:r>
+        <w:t xml:space="preserve"> containers</w:t>
+      </w:r>
+    </w:p>
+    <w:p>
+      <w:pPr>
+        <w:pStyle w:val="ListParagraph"/>
+        <w:numPr>
+          <w:ilvl w:val="3"/>
+          <w:numId w:val="5"/>
+        </w:numPr>
+      </w:pPr>
+      <w:r>
+        <w:t xml:space="preserve">Use the CONTAINER_ID which is displayed of the </w:t>
+      </w:r>
+      <w:proofErr w:type="spellStart"/>
+      <w:r>
+        <w:t>directoryinfoservice</w:t>
+      </w:r>
+      <w:proofErr w:type="spellEnd"/>
+      <w:r>
+        <w:t xml:space="preserve"> to get the </w:t>
+      </w:r>
+      <w:proofErr w:type="spellStart"/>
+      <w:r>
+        <w:t>ip</w:t>
+      </w:r>
+      <w:proofErr w:type="spellEnd"/>
+      <w:r>
+        <w:t xml:space="preserve"> address below.</w:t>
+      </w:r>
+    </w:p>
+    <w:p>
+      <w:pPr>
+        <w:pStyle w:val="ListParagraph"/>
+        <w:numPr>
+          <w:ilvl w:val="2"/>
+          <w:numId w:val="5"/>
+        </w:numPr>
+      </w:pPr>
+      <w:r>
+        <w:t xml:space="preserve">$ </w:t>
+      </w:r>
+      <w:proofErr w:type="spellStart"/>
+      <w:r>
+        <w:t>docker</w:t>
+      </w:r>
+      <w:proofErr w:type="spellEnd"/>
+      <w:r>
+        <w:t xml:space="preserve"> inspect --format '{{ .</w:t>
+      </w:r>
+      <w:proofErr w:type="spellStart"/>
+      <w:r>
+        <w:t>NetworkSettings.IPAddress</w:t>
+      </w:r>
+      <w:proofErr w:type="spellEnd"/>
+      <w:r>
+        <w:t xml:space="preserve"> }}' $(</w:t>
+      </w:r>
+      <w:proofErr w:type="spellStart"/>
+      <w:r>
+        <w:t>docker</w:t>
+      </w:r>
+      <w:proofErr w:type="spellEnd"/>
+      <w:r>
+        <w:t xml:space="preserve"> </w:t>
+      </w:r>
+      <w:proofErr w:type="spellStart"/>
+      <w:r>
+        <w:t>ps</w:t>
+      </w:r>
+      <w:proofErr w:type="spellEnd"/>
+      <w:r>
+        <w:t xml:space="preserve"> -q)</w:t>
+      </w:r>
+    </w:p>
+    <w:p>
+      <w:pPr>
+        <w:pStyle w:val="ListParagraph"/>
+        <w:numPr>
+          <w:ilvl w:val="3"/>
+          <w:numId w:val="5"/>
+        </w:numPr>
+      </w:pPr>
+      <w:r>
+        <w:t xml:space="preserve">This should display the </w:t>
+      </w:r>
+      <w:proofErr w:type="spellStart"/>
+      <w:r>
+        <w:t>docker</w:t>
+      </w:r>
+      <w:proofErr w:type="spellEnd"/>
+      <w:r>
+        <w:t xml:space="preserve"> container’s IP Address</w:t>
+      </w:r>
+    </w:p>
+    <w:p>
+      <w:pPr>
+        <w:pStyle w:val="ListParagraph"/>
+        <w:numPr>
+          <w:ilvl w:val="3"/>
+          <w:numId w:val="5"/>
+        </w:numPr>
+      </w:pPr>
+      <w:r>
+        <w:t xml:space="preserve">If this doesn’t work, use one of the commands on this page: </w:t>
+      </w:r>
+      <w:hyperlink r:id="rId18" w:history="1">
+        <w:r>
+          <w:rPr>
+            <w:rStyle w:val="Hyperlink"/>
+          </w:rPr>
+          <w:t>http://networkstatic.net/10-examples-of-how-to-get-docker-container-ip-address/</w:t>
+        </w:r>
+      </w:hyperlink>
+    </w:p>
+    <w:p>
+      <w:pPr>
+        <w:pStyle w:val="ListParagraph"/>
+        <w:numPr>
+          <w:ilvl w:val="1"/>
+          <w:numId w:val="5"/>
+        </w:numPr>
+      </w:pPr>
+      <w:r>
+        <w:t>If Curl is not enabled:</w:t>
+      </w:r>
+    </w:p>
+    <w:p>
+      <w:pPr>
+        <w:pStyle w:val="ListParagraph"/>
+        <w:numPr>
+          <w:ilvl w:val="2"/>
+          <w:numId w:val="5"/>
+        </w:numPr>
+      </w:pPr>
+      <w:r>
+        <w:t>$ yum install curl</w:t>
+      </w:r>
+    </w:p>
+    <w:p>
+      <w:pPr>
+        <w:pStyle w:val="ListParagraph"/>
+        <w:numPr>
+          <w:ilvl w:val="1"/>
+          <w:numId w:val="5"/>
+        </w:numPr>
+      </w:pPr>
+      <w:r>
+        <w:t xml:space="preserve">Send a request to the </w:t>
+      </w:r>
+      <w:proofErr w:type="spellStart"/>
+      <w:r>
+        <w:t>directoryinfoservice</w:t>
+      </w:r>
+      <w:proofErr w:type="spellEnd"/>
+      <w:r>
+        <w:t>:</w:t>
+      </w:r>
+    </w:p>
+    <w:p>
+      <w:pPr>
+        <w:pStyle w:val="ListParagraph"/>
+        <w:numPr>
+          <w:ilvl w:val="2"/>
+          <w:numId w:val="5"/>
+        </w:numPr>
+      </w:pPr>
+      <w:r>
+        <w:t xml:space="preserve">$ </w:t>
+      </w:r>
+      <w:r>
+        <w:t>c</w:t>
+      </w:r>
+      <w:r>
+        <w:t xml:space="preserve">url -X GET </w:t>
+      </w:r>
+      <w:hyperlink w:history="1">
+        <w:r>
+          <w:rPr>
+            <w:rStyle w:val="Hyperlink"/>
+          </w:rPr>
+          <w:t>http://&lt;Docker Image IP Address&gt;:&lt;</w:t>
+        </w:r>
+        <w:proofErr w:type="spellStart"/>
+        <w:r>
+          <w:rPr>
+            <w:rStyle w:val="Hyperlink"/>
+          </w:rPr>
+          <w:t>Docker</w:t>
+        </w:r>
+        <w:proofErr w:type="spellEnd"/>
+        <w:r>
+          <w:rPr>
+            <w:rStyle w:val="Hyperlink"/>
+          </w:rPr>
+          <w:t xml:space="preserve"> Image Port&gt;/svc/v1/</w:t>
+        </w:r>
+        <w:proofErr w:type="spellStart"/>
+        <w:r>
+          <w:rPr>
+            <w:rStyle w:val="Hyperlink"/>
+          </w:rPr>
+          <w:t>directoryinfo</w:t>
+        </w:r>
+        <w:proofErr w:type="spellEnd"/>
+        <w:r>
+          <w:rPr>
+            <w:rStyle w:val="Hyperlink"/>
+          </w:rPr>
+          <w:t>/</w:t>
+        </w:r>
+        <w:proofErr w:type="spellStart"/>
+        <w:r>
+          <w:rPr>
+            <w:rStyle w:val="Hyperlink"/>
+          </w:rPr>
+          <w:t>getDirectoryInfo</w:t>
+        </w:r>
+        <w:proofErr w:type="spellEnd"/>
+        <w:r>
+          <w:rPr>
+            <w:rStyle w:val="Hyperlink"/>
+          </w:rPr>
+          <w:t>/?directory=/</w:t>
+        </w:r>
+        <w:proofErr w:type="spellStart"/>
+        <w:r>
+          <w:rPr>
+            <w:rStyle w:val="Hyperlink"/>
+          </w:rPr>
+          <w:t>tmp</w:t>
+        </w:r>
+        <w:proofErr w:type="spellEnd"/>
+      </w:hyperlink>
+    </w:p>
+    <w:p>
+      <w:pPr>
+        <w:pStyle w:val="ListParagraph"/>
+        <w:numPr>
+          <w:ilvl w:val="2"/>
+          <w:numId w:val="5"/>
+        </w:numPr>
+      </w:pPr>
+      <w:r>
+        <w:t xml:space="preserve">You should see the </w:t>
+      </w:r>
+      <w:proofErr w:type="spellStart"/>
+      <w:r>
+        <w:t>json</w:t>
+      </w:r>
+      <w:proofErr w:type="spellEnd"/>
+      <w:r>
+        <w:t xml:space="preserve"> returned by the rest service</w:t>
+      </w:r>
     </w:p>
     <w:sectPr>
       <w:pgSz w:w="12240" w:h="15840"/>
@@ -6826,7 +9019,7 @@
 </file>
 
 <file path=customXml/itemProps1.xml><?xml version="1.0" encoding="utf-8"?>
-<ds:datastoreItem xmlns:ds="http://schemas.openxmlformats.org/officeDocument/2006/customXml" ds:itemID="{B3DC0631-3CCC-41A1-933B-221E12762B29}">
+<ds:datastoreItem xmlns:ds="http://schemas.openxmlformats.org/officeDocument/2006/customXml" ds:itemID="{7AF4460A-24D3-4D5F-B56E-D9CE0CD798DB}">
   <ds:schemaRefs>
     <ds:schemaRef ds:uri="http://schemas.openxmlformats.org/officeDocument/2006/bibliography"/>
   </ds:schemaRefs>

</xml_diff>

<commit_message>
Added README.md, it is still incomplete
</commit_message>
<xml_diff>
--- a/directory-info-service/documents/Setup Instructions.docx
+++ b/directory-info-service/documents/Setup Instructions.docx
@@ -4737,8 +4737,6 @@
         </w:rPr>
         <w:t xml:space="preserve"> Systems</w:t>
       </w:r>
-      <w:bookmarkStart w:id="0" w:name="_GoBack"/>
-      <w:bookmarkEnd w:id="0"/>
     </w:p>
     <w:p>
       <w:pPr>
@@ -6670,7 +6668,10 @@
         </w:numPr>
       </w:pPr>
       <w:r>
-        <w:t xml:space="preserve">pull the source code from </w:t>
+        <w:t>get</w:t>
+      </w:r>
+      <w:r>
+        <w:t xml:space="preserve"> the source code from </w:t>
       </w:r>
       <w:proofErr w:type="spellStart"/>
       <w:r>
@@ -6688,6 +6689,23 @@
           <w:ilvl w:val="2"/>
           <w:numId w:val="5"/>
         </w:numPr>
+      </w:pPr>
+      <w:r>
+        <w:t>The first time (Clone):</w:t>
+      </w:r>
+    </w:p>
+    <w:p>
+      <w:pPr>
+        <w:pStyle w:val="ListParagraph"/>
+        <w:numPr>
+          <w:ilvl w:val="3"/>
+          <w:numId w:val="5"/>
+        </w:numPr>
+        <w:rPr>
+          <w:rStyle w:val="Hyperlink"/>
+          <w:color w:val="auto"/>
+          <w:u w:val="none"/>
+        </w:rPr>
       </w:pPr>
       <w:proofErr w:type="spellStart"/>
       <w:r>
@@ -6710,6 +6728,65 @@
       <w:pPr>
         <w:pStyle w:val="ListParagraph"/>
         <w:numPr>
+          <w:ilvl w:val="2"/>
+          <w:numId w:val="5"/>
+        </w:numPr>
+      </w:pPr>
+      <w:r>
+        <w:t xml:space="preserve">If it has already been cloned (For updates from </w:t>
+      </w:r>
+      <w:proofErr w:type="spellStart"/>
+      <w:r>
+        <w:t>git</w:t>
+      </w:r>
+      <w:proofErr w:type="spellEnd"/>
+      <w:r>
+        <w:t>), do a pull:</w:t>
+      </w:r>
+    </w:p>
+    <w:p>
+      <w:pPr>
+        <w:pStyle w:val="ListParagraph"/>
+        <w:numPr>
+          <w:ilvl w:val="3"/>
+          <w:numId w:val="5"/>
+        </w:numPr>
+      </w:pPr>
+      <w:proofErr w:type="spellStart"/>
+      <w:r>
+        <w:t>git</w:t>
+      </w:r>
+      <w:proofErr w:type="spellEnd"/>
+      <w:r>
+        <w:t xml:space="preserve"> </w:t>
+      </w:r>
+      <w:r>
+        <w:t>pull</w:t>
+      </w:r>
+      <w:r>
+        <w:t xml:space="preserve"> </w:t>
+      </w:r>
+      <w:hyperlink r:id="rId18" w:history="1">
+        <w:r>
+          <w:rPr>
+            <w:rStyle w:val="Hyperlink"/>
+          </w:rPr>
+          <w:t>https://github.com/Evolve-IT/directory-info-service.git</w:t>
+        </w:r>
+      </w:hyperlink>
+      <w:r>
+        <w:rPr>
+          <w:rStyle w:val="Hyperlink"/>
+          <w:color w:val="000000" w:themeColor="text1"/>
+          <w:u w:val="none"/>
+        </w:rPr>
+        <w:t xml:space="preserve">  master</w:t>
+      </w:r>
+    </w:p>
+    <w:p>
+      <w:pPr>
+        <w:pStyle w:val="ListParagraph"/>
+        <w:numPr>
           <w:ilvl w:val="0"/>
           <w:numId w:val="5"/>
         </w:numPr>
@@ -7104,6 +7181,7 @@
         </w:numPr>
       </w:pPr>
       <w:r>
+        <w:lastRenderedPageBreak/>
         <w:t xml:space="preserve">This will run the </w:t>
       </w:r>
       <w:proofErr w:type="spellStart"/>
@@ -7132,7 +7210,6 @@
         </w:numPr>
       </w:pPr>
       <w:r>
-        <w:lastRenderedPageBreak/>
         <w:t>Press Ctrl + P +Ctrl + Q (to allow you to type and see the input</w:t>
       </w:r>
       <w:r>
@@ -7354,7 +7431,7 @@
       <w:r>
         <w:t xml:space="preserve">If this doesn’t work, use one of the commands on this page: </w:t>
       </w:r>
-      <w:hyperlink r:id="rId18" w:history="1">
+      <w:hyperlink r:id="rId19" w:history="1">
         <w:r>
           <w:rPr>
             <w:rStyle w:val="Hyperlink"/>
@@ -7416,6 +7493,26 @@
         </w:numPr>
       </w:pPr>
       <w:r>
+        <w:t xml:space="preserve">For </w:t>
+      </w:r>
+      <w:proofErr w:type="spellStart"/>
+      <w:r>
+        <w:t>Json</w:t>
+      </w:r>
+      <w:proofErr w:type="spellEnd"/>
+      <w:r>
+        <w:t xml:space="preserve"> Output:</w:t>
+      </w:r>
+    </w:p>
+    <w:p>
+      <w:pPr>
+        <w:pStyle w:val="ListParagraph"/>
+        <w:numPr>
+          <w:ilvl w:val="3"/>
+          <w:numId w:val="5"/>
+        </w:numPr>
+      </w:pPr>
+      <w:r>
         <w:t xml:space="preserve">$ </w:t>
       </w:r>
       <w:r>
@@ -7429,80 +7526,121 @@
           <w:rPr>
             <w:rStyle w:val="Hyperlink"/>
           </w:rPr>
-          <w:t>http://&lt;Docker Image IP Address&gt;:&lt;</w:t>
+          <w:t>http://&lt;Docker Image IP Address&gt;:&lt;Docker Image Port&gt;/svc/v1/directoryinfo/getDirectoryInfoJson/?directory=/tmp</w:t>
         </w:r>
-        <w:proofErr w:type="spellStart"/>
+      </w:hyperlink>
+    </w:p>
+    <w:p>
+      <w:pPr>
+        <w:pStyle w:val="ListParagraph"/>
+        <w:numPr>
+          <w:ilvl w:val="3"/>
+          <w:numId w:val="5"/>
+        </w:numPr>
+      </w:pPr>
+      <w:r>
+        <w:t xml:space="preserve">You should see the </w:t>
+      </w:r>
+      <w:proofErr w:type="spellStart"/>
+      <w:r>
+        <w:t>json</w:t>
+      </w:r>
+      <w:proofErr w:type="spellEnd"/>
+      <w:r>
+        <w:t xml:space="preserve"> returned by the rest service</w:t>
+      </w:r>
+    </w:p>
+    <w:p>
+      <w:pPr>
+        <w:pStyle w:val="ListParagraph"/>
+        <w:numPr>
+          <w:ilvl w:val="3"/>
+          <w:numId w:val="5"/>
+        </w:numPr>
+      </w:pPr>
+      <w:r>
+        <w:t>An object with the following structure will be returned</w:t>
+      </w:r>
+    </w:p>
+    <w:p>
+      <w:pPr>
+        <w:pStyle w:val="ListParagraph"/>
+        <w:numPr>
+          <w:ilvl w:val="2"/>
+          <w:numId w:val="5"/>
+        </w:numPr>
+      </w:pPr>
+      <w:r>
+        <w:t xml:space="preserve">For </w:t>
+      </w:r>
+      <w:r>
+        <w:t>Xml</w:t>
+      </w:r>
+      <w:r>
+        <w:t xml:space="preserve"> Output:</w:t>
+      </w:r>
+    </w:p>
+    <w:p>
+      <w:pPr>
+        <w:pStyle w:val="ListParagraph"/>
+        <w:numPr>
+          <w:ilvl w:val="3"/>
+          <w:numId w:val="5"/>
+        </w:numPr>
+      </w:pPr>
+      <w:r>
+        <w:t xml:space="preserve">$ curl -X GET </w:t>
+      </w:r>
+      <w:hyperlink w:history="1">
         <w:r>
           <w:rPr>
             <w:rStyle w:val="Hyperlink"/>
           </w:rPr>
-          <w:t>Docker</w:t>
+          <w:t>http://&lt;Docker Image IP Address&gt;:&lt;Docker Image Port&gt;/svc/v1/directoryinfo/getDirectoryInfoXml/?directory=/tmp</w:t>
         </w:r>
-        <w:proofErr w:type="spellEnd"/>
-        <w:r>
-          <w:rPr>
-            <w:rStyle w:val="Hyperlink"/>
-          </w:rPr>
-          <w:t xml:space="preserve"> Image Port&gt;/svc/v1/</w:t>
-        </w:r>
-        <w:proofErr w:type="spellStart"/>
-        <w:r>
-          <w:rPr>
-            <w:rStyle w:val="Hyperlink"/>
-          </w:rPr>
-          <w:t>directoryinfo</w:t>
-        </w:r>
-        <w:proofErr w:type="spellEnd"/>
-        <w:r>
-          <w:rPr>
-            <w:rStyle w:val="Hyperlink"/>
-          </w:rPr>
-          <w:t>/</w:t>
-        </w:r>
-        <w:proofErr w:type="spellStart"/>
-        <w:r>
-          <w:rPr>
-            <w:rStyle w:val="Hyperlink"/>
-          </w:rPr>
-          <w:t>getDirectoryInfo</w:t>
-        </w:r>
-        <w:proofErr w:type="spellEnd"/>
-        <w:r>
-          <w:rPr>
-            <w:rStyle w:val="Hyperlink"/>
-          </w:rPr>
-          <w:t>/?directory=/</w:t>
-        </w:r>
-        <w:proofErr w:type="spellStart"/>
-        <w:r>
-          <w:rPr>
-            <w:rStyle w:val="Hyperlink"/>
-          </w:rPr>
-          <w:t>tmp</w:t>
-        </w:r>
-        <w:proofErr w:type="spellEnd"/>
       </w:hyperlink>
     </w:p>
     <w:p>
       <w:pPr>
         <w:pStyle w:val="ListParagraph"/>
         <w:numPr>
+          <w:ilvl w:val="3"/>
+          <w:numId w:val="5"/>
+        </w:numPr>
+      </w:pPr>
+      <w:r>
+        <w:t xml:space="preserve">You should see the </w:t>
+      </w:r>
+      <w:r>
+        <w:t>xml</w:t>
+      </w:r>
+      <w:r>
+        <w:t xml:space="preserve"> returned by the rest service</w:t>
+      </w:r>
+    </w:p>
+    <w:p>
+      <w:pPr>
+        <w:pStyle w:val="ListParagraph"/>
+        <w:numPr>
           <w:ilvl w:val="2"/>
           <w:numId w:val="5"/>
         </w:numPr>
       </w:pPr>
       <w:r>
-        <w:t xml:space="preserve">You should see the </w:t>
-      </w:r>
-      <w:proofErr w:type="spellStart"/>
-      <w:r>
-        <w:t>json</w:t>
-      </w:r>
-      <w:proofErr w:type="spellEnd"/>
-      <w:r>
-        <w:t xml:space="preserve"> returned by the rest service</w:t>
-      </w:r>
-    </w:p>
+        <w:t>The data returned by both methods will be in the following format:</w:t>
+      </w:r>
+    </w:p>
+    <w:p>
+      <w:bookmarkStart w:id="0" w:name="_GoBack"/>
+      <w:bookmarkEnd w:id="0"/>
+    </w:p>
+    <w:p>
+      <w:pPr>
+        <w:pStyle w:val="ListParagraph"/>
+        <w:ind w:left="2160"/>
+      </w:pPr>
+    </w:p>
+    <w:p/>
     <w:sectPr>
       <w:pgSz w:w="12240" w:h="15840"/>
       <w:pgMar w:top="1440" w:right="1440" w:bottom="1440" w:left="1440" w:header="720" w:footer="720" w:gutter="0"/>
@@ -9019,7 +9157,7 @@
 </file>
 
 <file path=customXml/itemProps1.xml><?xml version="1.0" encoding="utf-8"?>
-<ds:datastoreItem xmlns:ds="http://schemas.openxmlformats.org/officeDocument/2006/customXml" ds:itemID="{7AF4460A-24D3-4D5F-B56E-D9CE0CD798DB}">
+<ds:datastoreItem xmlns:ds="http://schemas.openxmlformats.org/officeDocument/2006/customXml" ds:itemID="{8356CCEE-5319-4A06-8E52-E9D52FD6B241}">
   <ds:schemaRefs>
     <ds:schemaRef ds:uri="http://schemas.openxmlformats.org/officeDocument/2006/bibliography"/>
   </ds:schemaRefs>

</xml_diff>

<commit_message>
README #Usage section almost complete
</commit_message>
<xml_diff>
--- a/directory-info-service/documents/Setup Instructions.docx
+++ b/directory-info-service/documents/Setup Instructions.docx
@@ -6758,13 +6758,7 @@
       </w:r>
       <w:proofErr w:type="spellEnd"/>
       <w:r>
-        <w:t xml:space="preserve"> </w:t>
-      </w:r>
-      <w:r>
-        <w:t>pull</w:t>
-      </w:r>
-      <w:r>
-        <w:t xml:space="preserve"> </w:t>
+        <w:t xml:space="preserve"> pull </w:t>
       </w:r>
       <w:hyperlink r:id="rId18" w:history="1">
         <w:r>
@@ -7294,6 +7288,12 @@
       <w:r>
         <w:t xml:space="preserve">Run: </w:t>
       </w:r>
+      <w:r>
+        <w:t>#</w:t>
+      </w:r>
+      <w:r>
+        <w:t xml:space="preserve"> </w:t>
+      </w:r>
       <w:proofErr w:type="spellStart"/>
       <w:r>
         <w:t>docker</w:t>
@@ -7365,7 +7365,10 @@
         </w:numPr>
       </w:pPr>
       <w:r>
-        <w:t xml:space="preserve">$ </w:t>
+        <w:t>#</w:t>
+      </w:r>
+      <w:r>
+        <w:t xml:space="preserve"> </w:t>
       </w:r>
       <w:proofErr w:type="spellStart"/>
       <w:r>
@@ -7381,23 +7384,10 @@
       </w:r>
       <w:proofErr w:type="spellEnd"/>
       <w:r>
-        <w:t xml:space="preserve"> }}' $(</w:t>
-      </w:r>
-      <w:proofErr w:type="spellStart"/>
-      <w:r>
-        <w:t>docker</w:t>
-      </w:r>
-      <w:proofErr w:type="spellEnd"/>
-      <w:r>
-        <w:t xml:space="preserve"> </w:t>
-      </w:r>
-      <w:proofErr w:type="spellStart"/>
-      <w:r>
-        <w:t>ps</w:t>
-      </w:r>
-      <w:proofErr w:type="spellEnd"/>
-      <w:r>
-        <w:t xml:space="preserve"> -q)</w:t>
+        <w:t xml:space="preserve"> }}' </w:t>
+      </w:r>
+      <w:r>
+        <w:t>CONTAINER_ID</w:t>
       </w:r>
     </w:p>
     <w:p>
@@ -7449,7 +7439,13 @@
         </w:numPr>
       </w:pPr>
       <w:r>
-        <w:t>If Curl is not enabled:</w:t>
+        <w:t>If Curl is not enabled</w:t>
+      </w:r>
+      <w:r>
+        <w:t>, enable it</w:t>
+      </w:r>
+      <w:r>
+        <w:t>:</w:t>
       </w:r>
     </w:p>
     <w:p>
@@ -7461,7 +7457,13 @@
         </w:numPr>
       </w:pPr>
       <w:r>
-        <w:t>$ yum install curl</w:t>
+        <w:t>#</w:t>
+      </w:r>
+      <w:r>
+        <w:t xml:space="preserve"> </w:t>
+      </w:r>
+      <w:r>
+        <w:t>yum install curl</w:t>
       </w:r>
     </w:p>
     <w:p>
@@ -7513,7 +7515,10 @@
         </w:numPr>
       </w:pPr>
       <w:r>
-        <w:t xml:space="preserve">$ </w:t>
+        <w:t>#</w:t>
+      </w:r>
+      <w:r>
+        <w:t xml:space="preserve"> </w:t>
       </w:r>
       <w:r>
         <w:t>c</w:t>
@@ -7571,13 +7576,7 @@
         </w:numPr>
       </w:pPr>
       <w:r>
-        <w:t xml:space="preserve">For </w:t>
-      </w:r>
-      <w:r>
-        <w:t>Xml</w:t>
-      </w:r>
-      <w:r>
-        <w:t xml:space="preserve"> Output:</w:t>
+        <w:t>For Xml Output:</w:t>
       </w:r>
     </w:p>
     <w:p>
@@ -7589,7 +7588,15 @@
         </w:numPr>
       </w:pPr>
       <w:r>
-        <w:t xml:space="preserve">$ curl -X GET </w:t>
+        <w:t>#</w:t>
+      </w:r>
+      <w:r>
+        <w:t xml:space="preserve"> </w:t>
+      </w:r>
+      <w:bookmarkStart w:id="0" w:name="_GoBack"/>
+      <w:bookmarkEnd w:id="0"/>
+      <w:r>
+        <w:t xml:space="preserve">curl -X GET </w:t>
       </w:r>
       <w:hyperlink w:history="1">
         <w:r>
@@ -7609,13 +7616,7 @@
         </w:numPr>
       </w:pPr>
       <w:r>
-        <w:t xml:space="preserve">You should see the </w:t>
-      </w:r>
-      <w:r>
-        <w:t>xml</w:t>
-      </w:r>
-      <w:r>
-        <w:t xml:space="preserve"> returned by the rest service</w:t>
+        <w:t>You should see the xml returned by the rest service</w:t>
       </w:r>
     </w:p>
     <w:p>
@@ -7630,10 +7631,7 @@
         <w:t>The data returned by both methods will be in the following format:</w:t>
       </w:r>
     </w:p>
-    <w:p>
-      <w:bookmarkStart w:id="0" w:name="_GoBack"/>
-      <w:bookmarkEnd w:id="0"/>
-    </w:p>
+    <w:p/>
     <w:p>
       <w:pPr>
         <w:pStyle w:val="ListParagraph"/>
@@ -9157,7 +9155,7 @@
 </file>
 
 <file path=customXml/itemProps1.xml><?xml version="1.0" encoding="utf-8"?>
-<ds:datastoreItem xmlns:ds="http://schemas.openxmlformats.org/officeDocument/2006/customXml" ds:itemID="{8356CCEE-5319-4A06-8E52-E9D52FD6B241}">
+<ds:datastoreItem xmlns:ds="http://schemas.openxmlformats.org/officeDocument/2006/customXml" ds:itemID="{3CE5621E-606A-44A3-BB2C-049A33481D40}">
   <ds:schemaRefs>
     <ds:schemaRef ds:uri="http://schemas.openxmlformats.org/officeDocument/2006/bibliography"/>
   </ds:schemaRefs>

</xml_diff>